<commit_message>
1. SRS 文件 主 UI 部分 2. 測試 CSS 的 position   *http://my-web-design.blogspot.tw/2007/10/css-divposition.html   * http://www.barelyfitz.com/screencast/html-training/css/positioning/ (之後還需要玩 float)
</commit_message>
<xml_diff>
--- a/document/[MyGame]軟體需求規格書.docx
+++ b/document/[MyGame]軟體需求規格書.docx
@@ -1,11 +1,11 @@
 
 <file path=word/document.xml><?xml version="1.0" encoding="utf-8"?>
-<w:document xmlns:wpc="http://schemas.microsoft.com/office/word/2010/wordprocessingCanvas" xmlns:mc="http://schemas.openxmlformats.org/markup-compatibility/2006" xmlns:o="urn:schemas-microsoft-com:office:office" xmlns:r="http://schemas.openxmlformats.org/officeDocument/2006/relationships" xmlns:m="http://schemas.openxmlformats.org/officeDocument/2006/math" xmlns:v="urn:schemas-microsoft-com:vml" xmlns:wp14="http://schemas.microsoft.com/office/word/2010/wordprocessingDrawing" xmlns:wp="http://schemas.openxmlformats.org/drawingml/2006/wordprocessingDrawing" xmlns:w10="urn:schemas-microsoft-com:office:word" xmlns:w="http://schemas.openxmlformats.org/wordprocessingml/2006/main" xmlns:w14="http://schemas.microsoft.com/office/word/2010/wordml" xmlns:wpg="http://schemas.microsoft.com/office/word/2010/wordprocessingGroup" xmlns:wpi="http://schemas.microsoft.com/office/word/2010/wordprocessingInk" xmlns:wne="http://schemas.microsoft.com/office/word/2006/wordml" xmlns:wps="http://schemas.microsoft.com/office/word/2010/wordprocessingShape" mc:Ignorable="w14 wp14">
+<w:document xmlns:wpc="http://schemas.microsoft.com/office/word/2010/wordprocessingCanvas" xmlns:mc="http://schemas.openxmlformats.org/markup-compatibility/2006" xmlns:o="urn:schemas-microsoft-com:office:office" xmlns:r="http://schemas.openxmlformats.org/officeDocument/2006/relationships" xmlns:m="http://schemas.openxmlformats.org/officeDocument/2006/math" xmlns:v="urn:schemas-microsoft-com:vml" xmlns:wp14="http://schemas.microsoft.com/office/word/2010/wordprocessingDrawing" xmlns:wp="http://schemas.openxmlformats.org/drawingml/2006/wordprocessingDrawing" xmlns:w10="urn:schemas-microsoft-com:office:word" xmlns:w="http://schemas.openxmlformats.org/wordprocessingml/2006/main" xmlns:w14="http://schemas.microsoft.com/office/word/2010/wordml" xmlns:w15="http://schemas.microsoft.com/office/word/2012/wordml" xmlns:wpg="http://schemas.microsoft.com/office/word/2010/wordprocessingGroup" xmlns:wpi="http://schemas.microsoft.com/office/word/2010/wordprocessingInk" xmlns:wne="http://schemas.microsoft.com/office/word/2006/wordml" xmlns:wps="http://schemas.microsoft.com/office/word/2010/wordprocessingShape" mc:Ignorable="w14 w15 wp14">
   <w:body>
     <w:p>
       <w:pPr>
         <w:sectPr>
-          <w:footerReference w:type="default" r:id="rId9"/>
+          <w:footerReference w:type="default" r:id="rId8"/>
           <w:pgSz w:w="11906" w:h="16838"/>
           <w:pgMar w:top="1440" w:right="1800" w:bottom="1440" w:left="1800" w:header="851" w:footer="992" w:gutter="0"/>
           <w:cols w:space="425"/>
@@ -60,8 +60,6 @@
             </w:rPr>
             <w:t>目錄</w:t>
           </w:r>
-          <w:bookmarkStart w:id="0" w:name="_GoBack"/>
-          <w:bookmarkEnd w:id="0"/>
         </w:p>
         <w:p>
           <w:pPr>
@@ -3111,11 +3109,8 @@
           <w:numId w:val="0"/>
         </w:numPr>
         <w:ind w:left="-504"/>
-        <w:rPr>
-          <w:rFonts w:hint="eastAsia"/>
-        </w:rPr>
-      </w:pPr>
-      <w:bookmarkStart w:id="1" w:name="_Toc437985495"/>
+      </w:pPr>
+      <w:bookmarkStart w:id="0" w:name="_Toc437985495"/>
       <w:r>
         <w:rPr>
           <w:rFonts w:hint="eastAsia"/>
@@ -3123,19 +3118,15 @@
         <w:lastRenderedPageBreak/>
         <w:t>圖目錄</w:t>
       </w:r>
-      <w:bookmarkEnd w:id="1"/>
-    </w:p>
-    <w:p>
-      <w:proofErr w:type="spellStart"/>
-      <w:proofErr w:type="gramStart"/>
+      <w:bookmarkEnd w:id="0"/>
+    </w:p>
+    <w:p>
       <w:r>
         <w:rPr>
           <w:rFonts w:hint="eastAsia"/>
         </w:rPr>
         <w:t>asdf</w:t>
       </w:r>
-      <w:proofErr w:type="spellEnd"/>
-      <w:proofErr w:type="gramEnd"/>
     </w:p>
     <w:p>
       <w:pPr>
@@ -3161,11 +3152,8 @@
           <w:numId w:val="0"/>
         </w:numPr>
         <w:ind w:left="-504"/>
-        <w:rPr>
-          <w:rFonts w:hint="eastAsia"/>
-        </w:rPr>
-      </w:pPr>
-      <w:bookmarkStart w:id="2" w:name="_Toc437985496"/>
+      </w:pPr>
+      <w:bookmarkStart w:id="1" w:name="_Toc437985496"/>
       <w:r>
         <w:rPr>
           <w:rFonts w:hint="eastAsia"/>
@@ -3173,7 +3161,7 @@
         <w:lastRenderedPageBreak/>
         <w:t>表目錄</w:t>
       </w:r>
-      <w:bookmarkEnd w:id="2"/>
+      <w:bookmarkEnd w:id="1"/>
     </w:p>
     <w:p>
       <w:pPr>
@@ -3185,16 +3173,12 @@
           <w:docGrid w:type="lines" w:linePitch="360"/>
         </w:sectPr>
       </w:pPr>
-      <w:proofErr w:type="spellStart"/>
-      <w:proofErr w:type="gramStart"/>
       <w:r>
         <w:rPr>
           <w:rFonts w:hint="eastAsia"/>
         </w:rPr>
         <w:t>aasdf</w:t>
       </w:r>
-      <w:proofErr w:type="spellEnd"/>
-      <w:proofErr w:type="gramEnd"/>
     </w:p>
     <w:p>
       <w:pPr>
@@ -3294,21 +3278,7 @@
         <w:rPr>
           <w:rFonts w:hint="eastAsia"/>
         </w:rPr>
-        <w:t>唯有</w:t>
-      </w:r>
-      <w:proofErr w:type="gramStart"/>
-      <w:r>
-        <w:rPr>
-          <w:rFonts w:hint="eastAsia"/>
-        </w:rPr>
-        <w:t>清楚的</w:t>
-      </w:r>
-      <w:proofErr w:type="gramEnd"/>
-      <w:r>
-        <w:rPr>
-          <w:rFonts w:hint="eastAsia"/>
-        </w:rPr>
-        <w:t>描述需求，我們才有設計的依據。</w:t>
+        <w:t>唯有清楚的描述需求，我們才有設計的依據。</w:t>
       </w:r>
       <w:r>
         <w:rPr>
@@ -3365,7 +3335,7 @@
       </w:r>
     </w:p>
     <w:p>
-      <w:hyperlink r:id="rId10" w:tooltip="使用者需求" w:history="1">
+      <w:hyperlink r:id="rId9" w:tooltip="使用者需求" w:history="1">
         <w:r>
           <w:rPr>
             <w:rFonts w:hint="eastAsia"/>
@@ -3395,7 +3365,7 @@
       </w:r>
     </w:p>
     <w:p>
-      <w:hyperlink r:id="rId11" w:tooltip="系統需求" w:history="1">
+      <w:hyperlink r:id="rId10" w:tooltip="系統需求" w:history="1">
         <w:r>
           <w:rPr>
             <w:rFonts w:hint="eastAsia"/>
@@ -3431,19 +3401,11 @@
         </w:rPr>
         <w:t>SRS (System Requirement Specification</w:t>
       </w:r>
-      <w:proofErr w:type="gramStart"/>
-      <w:r>
-        <w:rPr>
-          <w:rFonts w:hint="eastAsia"/>
-        </w:rPr>
-        <w:t>）</w:t>
-      </w:r>
-      <w:proofErr w:type="gramEnd"/>
-      <w:r>
-        <w:rPr>
-          <w:rFonts w:hint="eastAsia"/>
-        </w:rPr>
-        <w:t>的內容主要以系統需求為主。</w:t>
+      <w:r>
+        <w:rPr>
+          <w:rFonts w:hint="eastAsia"/>
+        </w:rPr>
+        <w:t>）的內容主要以系統需求為主。</w:t>
       </w:r>
       <w:r>
         <w:rPr>
@@ -3551,7 +3513,6 @@
         </w:rPr>
         <w:t>系統提供什麼功能？</w:t>
       </w:r>
-      <w:proofErr w:type="gramStart"/>
       <w:r>
         <w:rPr>
           <w:rFonts w:hint="eastAsia"/>
@@ -3564,7 +3525,6 @@
         </w:rPr>
         <w:t>，</w:t>
       </w:r>
-      <w:proofErr w:type="gramEnd"/>
       <w:r>
         <w:rPr>
           <w:rFonts w:hint="eastAsia"/>
@@ -3622,9 +3582,9 @@
           <w:szCs w:val="36"/>
         </w:rPr>
       </w:pPr>
-      <w:bookmarkStart w:id="3" w:name=".E9.9C.80.E6.B1.82.E8.A6.8F.E6.A0.BC.E6."/>
-      <w:bookmarkStart w:id="4" w:name="_Toc437985497"/>
-      <w:bookmarkEnd w:id="3"/>
+      <w:bookmarkStart w:id="2" w:name=".E9.9C.80.E6.B1.82.E8.A6.8F.E6.A0.BC.E6."/>
+      <w:bookmarkStart w:id="3" w:name="_Toc437985497"/>
+      <w:bookmarkEnd w:id="2"/>
       <w:r>
         <w:rPr>
           <w:rFonts w:ascii="新細明體" w:hAnsi="新細明體" w:cs="新細明體" w:hint="eastAsia"/>
@@ -3636,7 +3596,7 @@
         </w:rPr>
         <w:t>需求規格書的內容</w:t>
       </w:r>
-      <w:bookmarkEnd w:id="4"/>
+      <w:bookmarkEnd w:id="3"/>
       <w:r>
         <w:rPr>
           <w:rFonts w:ascii="新細明體" w:hAnsi="新細明體" w:cs="新細明體" w:hint="eastAsia"/>
@@ -3709,7 +3669,7 @@
         </w:rPr>
         <w:t xml:space="preserve">整個系統使用的情境為何？整體性的流程為何？（可用 </w:t>
       </w:r>
-      <w:hyperlink r:id="rId12" w:tooltip="UML activity diagram" w:history="1">
+      <w:hyperlink r:id="rId11" w:tooltip="UML activity diagram" w:history="1">
         <w:r>
           <w:rPr>
             <w:rFonts w:ascii="新細明體" w:hAnsi="新細明體" w:cs="新細明體" w:hint="eastAsia"/>
@@ -3813,7 +3773,7 @@
         </w:rPr>
         <w:t>系統需求列表與說明 (</w:t>
       </w:r>
-      <w:hyperlink r:id="rId13" w:tooltip="使用者需求與系統需求的差別" w:history="1">
+      <w:hyperlink r:id="rId12" w:tooltip="使用者需求與系統需求的差別" w:history="1">
         <w:r>
           <w:rPr>
             <w:rFonts w:ascii="新細明體" w:hAnsi="新細明體" w:cs="新細明體" w:hint="eastAsia"/>
@@ -3846,7 +3806,7 @@
           <w:kern w:val="0"/>
         </w:rPr>
       </w:pPr>
-      <w:hyperlink r:id="rId14" w:tooltip="需求追溯表" w:history="1">
+      <w:hyperlink r:id="rId13" w:tooltip="需求追溯表" w:history="1">
         <w:r>
           <w:rPr>
             <w:rFonts w:ascii="新細明體" w:hAnsi="新細明體" w:cs="新細明體" w:hint="eastAsia"/>
@@ -3884,23 +3844,7 @@
           <w:rFonts w:ascii="新細明體" w:hAnsi="新細明體" w:cs="新細明體" w:hint="eastAsia"/>
           <w:kern w:val="0"/>
         </w:rPr>
-        <w:t>系統限制</w:t>
-      </w:r>
-      <w:proofErr w:type="gramStart"/>
-      <w:r>
-        <w:rPr>
-          <w:rFonts w:ascii="新細明體" w:hAnsi="新細明體" w:cs="新細明體" w:hint="eastAsia"/>
-          <w:kern w:val="0"/>
-        </w:rPr>
-        <w:t>（</w:t>
-      </w:r>
-      <w:proofErr w:type="gramEnd"/>
-      <w:r>
-        <w:rPr>
-          <w:rFonts w:ascii="新細明體" w:hAnsi="新細明體" w:cs="新細明體" w:hint="eastAsia"/>
-          <w:kern w:val="0"/>
-        </w:rPr>
-        <w:t xml:space="preserve">法令、規範或設計上的限制，例如一定要用Java實做) </w:t>
+        <w:t xml:space="preserve">系統限制（法令、規範或設計上的限制，例如一定要用Java實做) </w:t>
       </w:r>
     </w:p>
     <w:p>
@@ -3921,7 +3865,7 @@
           <w:kern w:val="0"/>
         </w:rPr>
       </w:pPr>
-      <w:bookmarkStart w:id="5" w:name="_Toc437985498"/>
+      <w:bookmarkStart w:id="4" w:name="_Toc437985498"/>
       <w:r>
         <w:rPr>
           <w:rFonts w:ascii="新細明體" w:hAnsi="新細明體" w:cs="新細明體" w:hint="eastAsia"/>
@@ -3930,6 +3874,31 @@
         <w:lastRenderedPageBreak/>
         <w:t>簡介</w:t>
       </w:r>
+      <w:bookmarkEnd w:id="4"/>
+      <w:r>
+        <w:rPr>
+          <w:rFonts w:ascii="新細明體" w:hAnsi="新細明體" w:cs="新細明體" w:hint="eastAsia"/>
+          <w:kern w:val="0"/>
+        </w:rPr>
+        <w:t xml:space="preserve"> </w:t>
+      </w:r>
+    </w:p>
+    <w:p>
+      <w:pPr>
+        <w:pStyle w:val="2"/>
+        <w:rPr>
+          <w:rFonts w:ascii="新細明體" w:hAnsi="新細明體" w:cs="新細明體"/>
+          <w:kern w:val="0"/>
+        </w:rPr>
+      </w:pPr>
+      <w:bookmarkStart w:id="5" w:name="_Toc437985499"/>
+      <w:r>
+        <w:rPr>
+          <w:rFonts w:ascii="新細明體" w:hAnsi="新細明體" w:cs="新細明體" w:hint="eastAsia"/>
+          <w:kern w:val="0"/>
+        </w:rPr>
+        <w:t>系統目的</w:t>
+      </w:r>
       <w:bookmarkEnd w:id="5"/>
       <w:r>
         <w:rPr>
@@ -3940,6 +3909,27 @@
       </w:r>
     </w:p>
     <w:p>
+      <w:r>
+        <w:rPr>
+          <w:rFonts w:hint="eastAsia"/>
+        </w:rPr>
+        <w:t>設計</w:t>
+      </w:r>
+      <w:r>
+        <w:rPr>
+          <w:rFonts w:hint="eastAsia"/>
+        </w:rPr>
+        <w:t xml:space="preserve"> Incremental Game</w:t>
+      </w:r>
+      <w:r>
+        <w:rPr>
+          <w:rFonts w:hint="eastAsia"/>
+        </w:rPr>
+        <w:t>以簡單為主</w:t>
+      </w:r>
+    </w:p>
+    <w:p/>
+    <w:p>
       <w:pPr>
         <w:pStyle w:val="2"/>
         <w:rPr>
@@ -3947,13 +3937,13 @@
           <w:kern w:val="0"/>
         </w:rPr>
       </w:pPr>
-      <w:bookmarkStart w:id="6" w:name="_Toc437985499"/>
+      <w:bookmarkStart w:id="6" w:name="_Toc437985500"/>
       <w:r>
         <w:rPr>
           <w:rFonts w:ascii="新細明體" w:hAnsi="新細明體" w:cs="新細明體" w:hint="eastAsia"/>
           <w:kern w:val="0"/>
         </w:rPr>
-        <w:t>系統目的</w:t>
+        <w:t>系統範圍</w:t>
       </w:r>
       <w:bookmarkEnd w:id="6"/>
       <w:r>
@@ -3965,6 +3955,50 @@
       </w:r>
     </w:p>
     <w:p>
+      <w:r>
+        <w:rPr>
+          <w:rFonts w:hint="eastAsia"/>
+        </w:rPr>
+        <w:t>文字模式，配合</w:t>
+      </w:r>
+      <w:r>
+        <w:rPr>
+          <w:rFonts w:hint="eastAsia"/>
+        </w:rPr>
+        <w:t>HTML/CSS &amp; J</w:t>
+      </w:r>
+      <w:r>
+        <w:t>avascrip</w:t>
+      </w:r>
+    </w:p>
+    <w:p>
+      <w:r>
+        <w:rPr>
+          <w:rFonts w:hint="eastAsia"/>
+        </w:rPr>
+        <w:t>結合歷史、物裡、化學、</w:t>
+      </w:r>
+      <w:r>
+        <w:rPr>
+          <w:rFonts w:hint="eastAsia"/>
+        </w:rPr>
+        <w:t>(</w:t>
+      </w:r>
+      <w:r>
+        <w:rPr>
+          <w:rFonts w:hint="eastAsia"/>
+        </w:rPr>
+        <w:t>部分商學，及部分文學</w:t>
+      </w:r>
+      <w:r>
+        <w:rPr>
+          <w:rFonts w:hint="eastAsia"/>
+        </w:rPr>
+        <w:t>)</w:t>
+      </w:r>
+    </w:p>
+    <w:p/>
+    <w:p>
       <w:pPr>
         <w:pStyle w:val="2"/>
         <w:rPr>
@@ -3972,13 +4006,13 @@
           <w:kern w:val="0"/>
         </w:rPr>
       </w:pPr>
-      <w:bookmarkStart w:id="7" w:name="_Toc437985500"/>
+      <w:bookmarkStart w:id="7" w:name="_Toc437985501"/>
       <w:r>
         <w:rPr>
           <w:rFonts w:ascii="新細明體" w:hAnsi="新細明體" w:cs="新細明體" w:hint="eastAsia"/>
           <w:kern w:val="0"/>
         </w:rPr>
-        <w:t>系統範圍</w:t>
+        <w:t>名詞定義、縮寫</w:t>
       </w:r>
       <w:bookmarkEnd w:id="7"/>
       <w:r>
@@ -3989,6 +4023,7 @@
         <w:t xml:space="preserve"> </w:t>
       </w:r>
     </w:p>
+    <w:p/>
     <w:p>
       <w:pPr>
         <w:pStyle w:val="2"/>
@@ -3997,13 +4032,13 @@
           <w:kern w:val="0"/>
         </w:rPr>
       </w:pPr>
-      <w:bookmarkStart w:id="8" w:name="_Toc437985501"/>
+      <w:bookmarkStart w:id="8" w:name="_Toc437985502"/>
       <w:r>
         <w:rPr>
           <w:rFonts w:ascii="新細明體" w:hAnsi="新細明體" w:cs="新細明體" w:hint="eastAsia"/>
           <w:kern w:val="0"/>
         </w:rPr>
-        <w:t>名詞定義、縮寫</w:t>
+        <w:t>參考</w:t>
       </w:r>
       <w:bookmarkEnd w:id="8"/>
       <w:r>
@@ -4014,6 +4049,7 @@
         <w:t xml:space="preserve"> </w:t>
       </w:r>
     </w:p>
+    <w:p/>
     <w:p>
       <w:pPr>
         <w:pStyle w:val="2"/>
@@ -4022,13 +4058,13 @@
           <w:kern w:val="0"/>
         </w:rPr>
       </w:pPr>
-      <w:bookmarkStart w:id="9" w:name="_Toc437985502"/>
+      <w:bookmarkStart w:id="9" w:name="_Toc437985503"/>
       <w:r>
         <w:rPr>
           <w:rFonts w:ascii="新細明體" w:hAnsi="新細明體" w:cs="新細明體" w:hint="eastAsia"/>
           <w:kern w:val="0"/>
         </w:rPr>
-        <w:t>參考</w:t>
+        <w:t>系統概觀</w:t>
       </w:r>
       <w:bookmarkEnd w:id="9"/>
       <w:r>
@@ -4039,6 +4075,33 @@
         <w:t xml:space="preserve"> </w:t>
       </w:r>
     </w:p>
+    <w:p/>
+    <w:p>
+      <w:pPr>
+        <w:pStyle w:val="1"/>
+        <w:rPr>
+          <w:rFonts w:ascii="新細明體" w:hAnsi="新細明體" w:cs="新細明體"/>
+          <w:kern w:val="0"/>
+        </w:rPr>
+      </w:pPr>
+      <w:bookmarkStart w:id="10" w:name="_Toc437985504"/>
+      <w:r>
+        <w:rPr>
+          <w:rFonts w:ascii="新細明體" w:hAnsi="新細明體" w:cs="新細明體" w:hint="eastAsia"/>
+          <w:kern w:val="0"/>
+        </w:rPr>
+        <w:lastRenderedPageBreak/>
+        <w:t>系統整體性描述</w:t>
+      </w:r>
+      <w:bookmarkEnd w:id="10"/>
+      <w:r>
+        <w:rPr>
+          <w:rFonts w:ascii="新細明體" w:hAnsi="新細明體" w:cs="新細明體" w:hint="eastAsia"/>
+          <w:kern w:val="0"/>
+        </w:rPr>
+        <w:t xml:space="preserve"> </w:t>
+      </w:r>
+    </w:p>
     <w:p>
       <w:pPr>
         <w:pStyle w:val="2"/>
@@ -4047,15 +4110,15 @@
           <w:kern w:val="0"/>
         </w:rPr>
       </w:pPr>
-      <w:bookmarkStart w:id="10" w:name="_Toc437985503"/>
+      <w:bookmarkStart w:id="11" w:name="_Toc437985505"/>
       <w:r>
         <w:rPr>
           <w:rFonts w:ascii="新細明體" w:hAnsi="新細明體" w:cs="新細明體" w:hint="eastAsia"/>
           <w:kern w:val="0"/>
         </w:rPr>
-        <w:t>系統概觀</w:t>
-      </w:r>
-      <w:bookmarkEnd w:id="10"/>
+        <w:t>產品角度</w:t>
+      </w:r>
+      <w:bookmarkEnd w:id="11"/>
       <w:r>
         <w:rPr>
           <w:rFonts w:ascii="新細明體" w:hAnsi="新細明體" w:cs="新細明體" w:hint="eastAsia"/>
@@ -4066,21 +4129,121 @@
     </w:p>
     <w:p>
       <w:pPr>
+        <w:pStyle w:val="2"/>
+        <w:rPr>
+          <w:rFonts w:ascii="新細明體" w:hAnsi="新細明體" w:cs="新細明體"/>
+          <w:kern w:val="0"/>
+        </w:rPr>
+      </w:pPr>
+      <w:bookmarkStart w:id="12" w:name="_Toc437985506"/>
+      <w:r>
+        <w:rPr>
+          <w:rFonts w:ascii="新細明體" w:hAnsi="新細明體" w:cs="新細明體" w:hint="eastAsia"/>
+          <w:kern w:val="0"/>
+        </w:rPr>
+        <w:t>產品功能</w:t>
+      </w:r>
+      <w:bookmarkEnd w:id="12"/>
+      <w:r>
+        <w:rPr>
+          <w:rFonts w:ascii="新細明體" w:hAnsi="新細明體" w:cs="新細明體" w:hint="eastAsia"/>
+          <w:kern w:val="0"/>
+        </w:rPr>
+        <w:t xml:space="preserve"> </w:t>
+      </w:r>
+    </w:p>
+    <w:p>
+      <w:pPr>
+        <w:pStyle w:val="2"/>
+        <w:rPr>
+          <w:rFonts w:ascii="新細明體" w:hAnsi="新細明體" w:cs="新細明體"/>
+          <w:kern w:val="0"/>
+        </w:rPr>
+      </w:pPr>
+      <w:bookmarkStart w:id="13" w:name="_Toc437985507"/>
+      <w:r>
+        <w:rPr>
+          <w:rFonts w:ascii="新細明體" w:hAnsi="新細明體" w:cs="新細明體" w:hint="eastAsia"/>
+          <w:kern w:val="0"/>
+        </w:rPr>
+        <w:t>系統使用者</w:t>
+      </w:r>
+      <w:bookmarkEnd w:id="13"/>
+      <w:r>
+        <w:rPr>
+          <w:rFonts w:ascii="新細明體" w:hAnsi="新細明體" w:cs="新細明體" w:hint="eastAsia"/>
+          <w:kern w:val="0"/>
+        </w:rPr>
+        <w:t xml:space="preserve"> </w:t>
+      </w:r>
+    </w:p>
+    <w:p>
+      <w:pPr>
+        <w:pStyle w:val="2"/>
+        <w:rPr>
+          <w:rFonts w:ascii="新細明體" w:hAnsi="新細明體" w:cs="新細明體"/>
+          <w:kern w:val="0"/>
+        </w:rPr>
+      </w:pPr>
+      <w:bookmarkStart w:id="14" w:name="_Toc437985508"/>
+      <w:r>
+        <w:rPr>
+          <w:rFonts w:ascii="新細明體" w:hAnsi="新細明體" w:cs="新細明體" w:hint="eastAsia"/>
+          <w:kern w:val="0"/>
+        </w:rPr>
+        <w:t>系統限制</w:t>
+      </w:r>
+      <w:bookmarkEnd w:id="14"/>
+      <w:r>
+        <w:rPr>
+          <w:rFonts w:ascii="新細明體" w:hAnsi="新細明體" w:cs="新細明體" w:hint="eastAsia"/>
+          <w:kern w:val="0"/>
+        </w:rPr>
+        <w:t xml:space="preserve"> </w:t>
+      </w:r>
+    </w:p>
+    <w:p>
+      <w:pPr>
+        <w:pStyle w:val="2"/>
+        <w:rPr>
+          <w:rFonts w:ascii="新細明體" w:hAnsi="新細明體" w:cs="新細明體"/>
+          <w:kern w:val="0"/>
+        </w:rPr>
+      </w:pPr>
+      <w:bookmarkStart w:id="15" w:name="_Toc437985509"/>
+      <w:r>
+        <w:rPr>
+          <w:rFonts w:ascii="新細明體" w:hAnsi="新細明體" w:cs="新細明體" w:hint="eastAsia"/>
+          <w:kern w:val="0"/>
+        </w:rPr>
+        <w:t>系統假設</w:t>
+      </w:r>
+      <w:bookmarkEnd w:id="15"/>
+      <w:r>
+        <w:rPr>
+          <w:rFonts w:ascii="新細明體" w:hAnsi="新細明體" w:cs="新細明體" w:hint="eastAsia"/>
+          <w:kern w:val="0"/>
+        </w:rPr>
+        <w:t xml:space="preserve"> </w:t>
+      </w:r>
+    </w:p>
+    <w:p>
+      <w:pPr>
         <w:pStyle w:val="1"/>
         <w:rPr>
           <w:rFonts w:ascii="新細明體" w:hAnsi="新細明體" w:cs="新細明體"/>
           <w:kern w:val="0"/>
         </w:rPr>
       </w:pPr>
-      <w:bookmarkStart w:id="11" w:name="_Toc437985504"/>
+      <w:bookmarkStart w:id="16" w:name="_Toc437985510"/>
       <w:r>
         <w:rPr>
           <w:rFonts w:ascii="新細明體" w:hAnsi="新細明體" w:cs="新細明體" w:hint="eastAsia"/>
           <w:kern w:val="0"/>
         </w:rPr>
-        <w:t>系統整體性描述</w:t>
-      </w:r>
-      <w:bookmarkEnd w:id="11"/>
+        <w:t>需求詳述說明</w:t>
+      </w:r>
+      <w:bookmarkEnd w:id="16"/>
       <w:r>
         <w:rPr>
           <w:rFonts w:ascii="新細明體" w:hAnsi="新細明體" w:cs="新細明體" w:hint="eastAsia"/>
@@ -4097,15 +4260,15 @@
           <w:kern w:val="0"/>
         </w:rPr>
       </w:pPr>
-      <w:bookmarkStart w:id="12" w:name="_Toc437985505"/>
+      <w:bookmarkStart w:id="17" w:name="_Toc437985511"/>
       <w:r>
         <w:rPr>
           <w:rFonts w:ascii="新細明體" w:hAnsi="新細明體" w:cs="新細明體" w:hint="eastAsia"/>
           <w:kern w:val="0"/>
         </w:rPr>
-        <w:t>產品角度</w:t>
-      </w:r>
-      <w:bookmarkEnd w:id="12"/>
+        <w:t>外部介面需求</w:t>
+      </w:r>
+      <w:bookmarkEnd w:id="17"/>
       <w:r>
         <w:rPr>
           <w:rFonts w:ascii="新細明體" w:hAnsi="新細明體" w:cs="新細明體" w:hint="eastAsia"/>
@@ -4116,21 +4279,408 @@
     </w:p>
     <w:p>
       <w:pPr>
+        <w:pStyle w:val="3"/>
+        <w:rPr>
+          <w:rFonts w:ascii="新細明體" w:hAnsi="新細明體" w:cs="新細明體"/>
+          <w:kern w:val="0"/>
+        </w:rPr>
+      </w:pPr>
+      <w:bookmarkStart w:id="18" w:name="_Toc437985512"/>
+      <w:r>
+        <w:rPr>
+          <w:rFonts w:ascii="新細明體" w:hAnsi="新細明體" w:cs="新細明體" w:hint="eastAsia"/>
+          <w:kern w:val="0"/>
+        </w:rPr>
+        <w:t>使用者介面</w:t>
+      </w:r>
+      <w:bookmarkEnd w:id="18"/>
+    </w:p>
+    <w:p>
+      <w:r>
+        <w:rPr>
+          <w:rFonts w:hint="eastAsia"/>
+        </w:rPr>
+        <w:t>上面</w:t>
+      </w:r>
+      <w:r>
+        <w:rPr>
+          <w:rFonts w:hint="eastAsia"/>
+        </w:rPr>
+        <w:t xml:space="preserve"> </w:t>
+      </w:r>
+      <w:r>
+        <w:rPr>
+          <w:rFonts w:hint="eastAsia"/>
+        </w:rPr>
+        <w:t>為</w:t>
+      </w:r>
+      <w:r>
+        <w:rPr>
+          <w:rFonts w:hint="eastAsia"/>
+        </w:rPr>
+        <w:t xml:space="preserve"> H</w:t>
+      </w:r>
+      <w:r>
+        <w:t xml:space="preserve">eader </w:t>
+      </w:r>
+      <w:r>
+        <w:rPr>
+          <w:rFonts w:hint="eastAsia"/>
+        </w:rPr>
+        <w:t>部分</w:t>
+      </w:r>
+    </w:p>
+    <w:p>
+      <w:r>
+        <w:rPr>
+          <w:rFonts w:hint="eastAsia"/>
+        </w:rPr>
+        <w:t>中間</w:t>
+      </w:r>
+      <w:r>
+        <w:rPr>
+          <w:rFonts w:hint="eastAsia"/>
+        </w:rPr>
+        <w:t xml:space="preserve"> </w:t>
+      </w:r>
+      <w:r>
+        <w:rPr>
+          <w:rFonts w:hint="eastAsia"/>
+        </w:rPr>
+        <w:t>左邊</w:t>
+      </w:r>
+      <w:r>
+        <w:rPr>
+          <w:rFonts w:hint="eastAsia"/>
+        </w:rPr>
+        <w:t xml:space="preserve"> </w:t>
+      </w:r>
+      <w:r>
+        <w:rPr>
+          <w:rFonts w:hint="eastAsia"/>
+        </w:rPr>
+        <w:t>為</w:t>
+      </w:r>
+      <w:r>
+        <w:rPr>
+          <w:rFonts w:hint="eastAsia"/>
+        </w:rPr>
+        <w:t xml:space="preserve"> </w:t>
+      </w:r>
+      <w:r>
+        <w:rPr>
+          <w:rFonts w:hint="eastAsia"/>
+        </w:rPr>
+        <w:t>資源顯示</w:t>
+      </w:r>
+    </w:p>
+    <w:p>
+      <w:r>
+        <w:rPr>
+          <w:rFonts w:hint="eastAsia"/>
+        </w:rPr>
+        <w:t>中間</w:t>
+      </w:r>
+      <w:r>
+        <w:rPr>
+          <w:rFonts w:hint="eastAsia"/>
+        </w:rPr>
+        <w:t xml:space="preserve"> </w:t>
+      </w:r>
+      <w:r>
+        <w:rPr>
+          <w:rFonts w:hint="eastAsia"/>
+        </w:rPr>
+        <w:t>中邊</w:t>
+      </w:r>
+      <w:r>
+        <w:rPr>
+          <w:rFonts w:hint="eastAsia"/>
+        </w:rPr>
+        <w:t xml:space="preserve"> </w:t>
+      </w:r>
+      <w:r>
+        <w:rPr>
+          <w:rFonts w:hint="eastAsia"/>
+        </w:rPr>
+        <w:t>為</w:t>
+      </w:r>
+      <w:r>
+        <w:rPr>
+          <w:rFonts w:hint="eastAsia"/>
+        </w:rPr>
+        <w:t xml:space="preserve"> </w:t>
+      </w:r>
+      <w:r>
+        <w:rPr>
+          <w:rFonts w:hint="eastAsia"/>
+        </w:rPr>
+        <w:t>操作部分</w:t>
+      </w:r>
+    </w:p>
+    <w:p>
+      <w:r>
+        <w:rPr>
+          <w:rFonts w:hint="eastAsia"/>
+        </w:rPr>
+        <w:t>中間</w:t>
+      </w:r>
+      <w:r>
+        <w:rPr>
+          <w:rFonts w:hint="eastAsia"/>
+        </w:rPr>
+        <w:t xml:space="preserve"> </w:t>
+      </w:r>
+      <w:r>
+        <w:rPr>
+          <w:rFonts w:hint="eastAsia"/>
+        </w:rPr>
+        <w:t>右邊</w:t>
+      </w:r>
+      <w:r>
+        <w:rPr>
+          <w:rFonts w:hint="eastAsia"/>
+        </w:rPr>
+        <w:t xml:space="preserve"> </w:t>
+      </w:r>
+      <w:r>
+        <w:rPr>
+          <w:rFonts w:hint="eastAsia"/>
+        </w:rPr>
+        <w:t>為</w:t>
+      </w:r>
+      <w:r>
+        <w:rPr>
+          <w:rFonts w:hint="eastAsia"/>
+        </w:rPr>
+        <w:t xml:space="preserve"> </w:t>
+      </w:r>
+      <w:r>
+        <w:rPr>
+          <w:rFonts w:hint="eastAsia"/>
+        </w:rPr>
+        <w:t>事件訊息</w:t>
+      </w:r>
+    </w:p>
+    <w:p>
+      <w:r>
+        <w:rPr>
+          <w:rFonts w:hint="eastAsia"/>
+        </w:rPr>
+        <w:t>下面</w:t>
+      </w:r>
+      <w:r>
+        <w:rPr>
+          <w:rFonts w:hint="eastAsia"/>
+        </w:rPr>
+        <w:t xml:space="preserve"> </w:t>
+      </w:r>
+      <w:r>
+        <w:rPr>
+          <w:rFonts w:hint="eastAsia"/>
+        </w:rPr>
+        <w:t>為</w:t>
+      </w:r>
+      <w:r>
+        <w:rPr>
+          <w:rFonts w:hint="eastAsia"/>
+        </w:rPr>
+        <w:t xml:space="preserve"> S</w:t>
+      </w:r>
+      <w:r>
+        <w:t>tatus</w:t>
+      </w:r>
+      <w:r>
+        <w:rPr>
+          <w:rFonts w:hint="eastAsia"/>
+        </w:rPr>
+        <w:t>部分</w:t>
+      </w:r>
+    </w:p>
+    <w:p>
+      <w:r>
+        <w:rPr>
+          <w:rFonts w:hint="eastAsia"/>
+        </w:rPr>
+        <w:t>如</w:t>
+      </w:r>
+      <w:r>
+        <w:rPr>
+          <w:rFonts w:hint="eastAsia"/>
+        </w:rPr>
+        <w:t xml:space="preserve"> </w:t>
+      </w:r>
+      <w:r>
+        <w:rPr>
+          <w:rFonts w:hint="eastAsia"/>
+        </w:rPr>
+        <w:t>檔案</w:t>
+      </w:r>
+      <w:r>
+        <w:rPr>
+          <w:rFonts w:hint="eastAsia"/>
+        </w:rPr>
+        <w:t xml:space="preserve"> &lt;</w:t>
+      </w:r>
+      <w:r>
+        <w:rPr>
+          <w:rFonts w:hint="eastAsia"/>
+        </w:rPr>
+        <w:t>主</w:t>
+      </w:r>
+      <w:r>
+        <w:rPr>
+          <w:rFonts w:hint="eastAsia"/>
+        </w:rPr>
+        <w:t>UI</w:t>
+      </w:r>
+      <w:r>
+        <w:rPr>
+          <w:rFonts w:hint="eastAsia"/>
+        </w:rPr>
+        <w:t>架構</w:t>
+      </w:r>
+      <w:r>
+        <w:rPr>
+          <w:rFonts w:hint="eastAsia"/>
+        </w:rPr>
+        <w:t>(</w:t>
+      </w:r>
+      <w:r>
+        <w:rPr>
+          <w:rFonts w:hint="eastAsia"/>
+        </w:rPr>
+        <w:t>骨架</w:t>
+      </w:r>
+      <w:r>
+        <w:rPr>
+          <w:rFonts w:hint="eastAsia"/>
+        </w:rPr>
+        <w:t>).html</w:t>
+      </w:r>
+      <w:r>
+        <w:rPr>
+          <w:rFonts w:hint="eastAsia"/>
+        </w:rPr>
+        <w:t>&gt;</w:t>
+      </w:r>
+      <w:bookmarkStart w:id="19" w:name="_GoBack"/>
+      <w:bookmarkEnd w:id="19"/>
+    </w:p>
+    <w:p>
+      <w:pPr>
+        <w:pStyle w:val="3"/>
+        <w:numPr>
+          <w:ilvl w:val="0"/>
+          <w:numId w:val="0"/>
+        </w:numPr>
+        <w:ind w:left="936"/>
+        <w:rPr>
+          <w:rFonts w:ascii="新細明體" w:hAnsi="新細明體" w:cs="新細明體"/>
+          <w:kern w:val="0"/>
+        </w:rPr>
+      </w:pPr>
+      <w:r>
+        <w:rPr>
+          <w:rFonts w:ascii="新細明體" w:hAnsi="新細明體" w:cs="新細明體" w:hint="eastAsia"/>
+          <w:kern w:val="0"/>
+        </w:rPr>
+        <w:lastRenderedPageBreak/>
+        <w:t xml:space="preserve"> </w:t>
+      </w:r>
+    </w:p>
+    <w:p>
+      <w:pPr>
+        <w:pStyle w:val="3"/>
+        <w:rPr>
+          <w:rFonts w:ascii="新細明體" w:hAnsi="新細明體" w:cs="新細明體"/>
+          <w:kern w:val="0"/>
+        </w:rPr>
+      </w:pPr>
+      <w:bookmarkStart w:id="20" w:name="_Toc437985513"/>
+      <w:r>
+        <w:rPr>
+          <w:rFonts w:ascii="新細明體" w:hAnsi="新細明體" w:cs="新細明體" w:hint="eastAsia"/>
+          <w:kern w:val="0"/>
+        </w:rPr>
+        <w:t>硬體介面</w:t>
+      </w:r>
+      <w:bookmarkEnd w:id="20"/>
+      <w:r>
+        <w:rPr>
+          <w:rFonts w:ascii="新細明體" w:hAnsi="新細明體" w:cs="新細明體" w:hint="eastAsia"/>
+          <w:kern w:val="0"/>
+        </w:rPr>
+        <w:t xml:space="preserve"> </w:t>
+      </w:r>
+    </w:p>
+    <w:p>
+      <w:pPr>
+        <w:pStyle w:val="3"/>
+        <w:rPr>
+          <w:rFonts w:ascii="新細明體" w:hAnsi="新細明體" w:cs="新細明體"/>
+          <w:kern w:val="0"/>
+        </w:rPr>
+      </w:pPr>
+      <w:bookmarkStart w:id="21" w:name="_Toc437985514"/>
+      <w:r>
+        <w:rPr>
+          <w:rFonts w:ascii="新細明體" w:hAnsi="新細明體" w:cs="新細明體" w:hint="eastAsia"/>
+          <w:kern w:val="0"/>
+        </w:rPr>
+        <w:t>軟體介面</w:t>
+      </w:r>
+      <w:bookmarkEnd w:id="21"/>
+      <w:r>
+        <w:rPr>
+          <w:rFonts w:ascii="新細明體" w:hAnsi="新細明體" w:cs="新細明體" w:hint="eastAsia"/>
+          <w:kern w:val="0"/>
+        </w:rPr>
+        <w:t xml:space="preserve"> </w:t>
+      </w:r>
+    </w:p>
+    <w:p>
+      <w:pPr>
+        <w:pStyle w:val="3"/>
+        <w:rPr>
+          <w:rFonts w:ascii="新細明體" w:hAnsi="新細明體" w:cs="新細明體"/>
+          <w:kern w:val="0"/>
+        </w:rPr>
+      </w:pPr>
+      <w:bookmarkStart w:id="22" w:name="_Toc437985515"/>
+      <w:r>
+        <w:rPr>
+          <w:rFonts w:ascii="新細明體" w:hAnsi="新細明體" w:cs="新細明體" w:hint="eastAsia"/>
+          <w:kern w:val="0"/>
+        </w:rPr>
+        <w:t>溝通介面</w:t>
+      </w:r>
+      <w:bookmarkEnd w:id="22"/>
+      <w:r>
+        <w:rPr>
+          <w:rFonts w:ascii="新細明體" w:hAnsi="新細明體" w:cs="新細明體" w:hint="eastAsia"/>
+          <w:kern w:val="0"/>
+        </w:rPr>
+        <w:t xml:space="preserve"> </w:t>
+      </w:r>
+    </w:p>
+    <w:p>
+      <w:pPr>
         <w:pStyle w:val="2"/>
         <w:rPr>
           <w:rFonts w:ascii="新細明體" w:hAnsi="新細明體" w:cs="新細明體"/>
           <w:kern w:val="0"/>
         </w:rPr>
       </w:pPr>
-      <w:bookmarkStart w:id="13" w:name="_Toc437985506"/>
+      <w:bookmarkStart w:id="23" w:name="_Toc437985516"/>
       <w:r>
         <w:rPr>
           <w:rFonts w:ascii="新細明體" w:hAnsi="新細明體" w:cs="新細明體" w:hint="eastAsia"/>
           <w:kern w:val="0"/>
         </w:rPr>
-        <w:t>產品功能</w:t>
-      </w:r>
-      <w:bookmarkEnd w:id="13"/>
+        <w:t>功能性需求</w:t>
+      </w:r>
+      <w:bookmarkEnd w:id="23"/>
       <w:r>
         <w:rPr>
           <w:rFonts w:ascii="新細明體" w:hAnsi="新細明體" w:cs="新細明體" w:hint="eastAsia"/>
@@ -4141,21 +4691,222 @@
     </w:p>
     <w:p>
       <w:pPr>
+        <w:pStyle w:val="3"/>
+        <w:rPr>
+          <w:rFonts w:ascii="新細明體" w:hAnsi="新細明體" w:cs="新細明體"/>
+          <w:kern w:val="0"/>
+        </w:rPr>
+      </w:pPr>
+      <w:bookmarkStart w:id="24" w:name="_Toc437985517"/>
+      <w:r>
+        <w:rPr>
+          <w:rFonts w:ascii="新細明體" w:hAnsi="新細明體" w:cs="新細明體" w:hint="eastAsia"/>
+          <w:kern w:val="0"/>
+        </w:rPr>
+        <w:t>使用者一 （如：老師）</w:t>
+      </w:r>
+      <w:bookmarkEnd w:id="24"/>
+      <w:r>
+        <w:rPr>
+          <w:rFonts w:ascii="新細明體" w:hAnsi="新細明體" w:cs="新細明體" w:hint="eastAsia"/>
+          <w:kern w:val="0"/>
+        </w:rPr>
+        <w:t xml:space="preserve"> </w:t>
+      </w:r>
+    </w:p>
+    <w:p>
+      <w:pPr>
+        <w:pStyle w:val="4"/>
+        <w:rPr>
+          <w:rFonts w:ascii="新細明體" w:hAnsi="新細明體" w:cs="新細明體"/>
+          <w:kern w:val="0"/>
+        </w:rPr>
+      </w:pPr>
+      <w:bookmarkStart w:id="25" w:name="_Toc437985518"/>
+      <w:r>
+        <w:rPr>
+          <w:rFonts w:ascii="新細明體" w:hAnsi="新細明體" w:cs="新細明體" w:hint="eastAsia"/>
+          <w:kern w:val="0"/>
+        </w:rPr>
+        <w:t>功能性需求 R101</w:t>
+      </w:r>
+      <w:bookmarkEnd w:id="25"/>
+      <w:r>
+        <w:rPr>
+          <w:rFonts w:ascii="新細明體" w:hAnsi="新細明體" w:cs="新細明體" w:hint="eastAsia"/>
+          <w:kern w:val="0"/>
+        </w:rPr>
+        <w:t xml:space="preserve"> </w:t>
+      </w:r>
+    </w:p>
+    <w:p>
+      <w:pPr>
+        <w:pStyle w:val="4"/>
+        <w:rPr>
+          <w:rFonts w:ascii="新細明體" w:hAnsi="新細明體" w:cs="新細明體"/>
+          <w:kern w:val="0"/>
+        </w:rPr>
+      </w:pPr>
+      <w:bookmarkStart w:id="26" w:name="_Toc437985519"/>
+      <w:r>
+        <w:rPr>
+          <w:rFonts w:ascii="新細明體" w:hAnsi="新細明體" w:cs="新細明體" w:hint="eastAsia"/>
+          <w:kern w:val="0"/>
+        </w:rPr>
+        <w:t>...</w:t>
+      </w:r>
+      <w:bookmarkEnd w:id="26"/>
+      <w:r>
+        <w:rPr>
+          <w:rFonts w:ascii="新細明體" w:hAnsi="新細明體" w:cs="新細明體" w:hint="eastAsia"/>
+          <w:kern w:val="0"/>
+        </w:rPr>
+        <w:t xml:space="preserve"> </w:t>
+      </w:r>
+    </w:p>
+    <w:p>
+      <w:pPr>
+        <w:pStyle w:val="4"/>
+        <w:rPr>
+          <w:rFonts w:ascii="新細明體" w:hAnsi="新細明體" w:cs="新細明體"/>
+          <w:kern w:val="0"/>
+        </w:rPr>
+      </w:pPr>
+      <w:bookmarkStart w:id="27" w:name="_Toc437985520"/>
+      <w:r>
+        <w:rPr>
+          <w:rFonts w:ascii="新細明體" w:hAnsi="新細明體" w:cs="新細明體" w:hint="eastAsia"/>
+          <w:kern w:val="0"/>
+        </w:rPr>
+        <w:t>功能性需求 R109</w:t>
+      </w:r>
+      <w:bookmarkEnd w:id="27"/>
+      <w:r>
+        <w:rPr>
+          <w:rFonts w:ascii="新細明體" w:hAnsi="新細明體" w:cs="新細明體" w:hint="eastAsia"/>
+          <w:kern w:val="0"/>
+        </w:rPr>
+        <w:t xml:space="preserve"> </w:t>
+      </w:r>
+    </w:p>
+    <w:p>
+      <w:pPr>
+        <w:pStyle w:val="3"/>
+        <w:rPr>
+          <w:rFonts w:ascii="新細明體" w:hAnsi="新細明體" w:cs="新細明體"/>
+          <w:kern w:val="0"/>
+        </w:rPr>
+      </w:pPr>
+      <w:bookmarkStart w:id="28" w:name="_Toc437985521"/>
+      <w:r>
+        <w:rPr>
+          <w:rFonts w:ascii="新細明體" w:hAnsi="新細明體" w:cs="新細明體" w:hint="eastAsia"/>
+          <w:kern w:val="0"/>
+        </w:rPr>
+        <w:t>使用者八（如：助教）</w:t>
+      </w:r>
+      <w:bookmarkEnd w:id="28"/>
+      <w:r>
+        <w:rPr>
+          <w:rFonts w:ascii="新細明體" w:hAnsi="新細明體" w:cs="新細明體" w:hint="eastAsia"/>
+          <w:kern w:val="0"/>
+        </w:rPr>
+        <w:t xml:space="preserve"> </w:t>
+      </w:r>
+    </w:p>
+    <w:p>
+      <w:pPr>
+        <w:pStyle w:val="4"/>
+        <w:rPr>
+          <w:rFonts w:ascii="新細明體" w:hAnsi="新細明體" w:cs="新細明體"/>
+          <w:kern w:val="0"/>
+        </w:rPr>
+      </w:pPr>
+      <w:bookmarkStart w:id="29" w:name="_Toc437985522"/>
+      <w:r>
+        <w:rPr>
+          <w:rFonts w:ascii="新細明體" w:hAnsi="新細明體" w:cs="新細明體" w:hint="eastAsia"/>
+          <w:kern w:val="0"/>
+        </w:rPr>
+        <w:t>功能性需求 R801</w:t>
+      </w:r>
+      <w:bookmarkEnd w:id="29"/>
+      <w:r>
+        <w:rPr>
+          <w:rFonts w:ascii="新細明體" w:hAnsi="新細明體" w:cs="新細明體" w:hint="eastAsia"/>
+          <w:kern w:val="0"/>
+        </w:rPr>
+        <w:t xml:space="preserve"> </w:t>
+      </w:r>
+    </w:p>
+    <w:p>
+      <w:pPr>
+        <w:pStyle w:val="4"/>
+        <w:rPr>
+          <w:rFonts w:ascii="新細明體" w:hAnsi="新細明體" w:cs="新細明體"/>
+          <w:kern w:val="0"/>
+        </w:rPr>
+      </w:pPr>
+      <w:bookmarkStart w:id="30" w:name="_Toc437985523"/>
+      <w:r>
+        <w:rPr>
+          <w:rFonts w:ascii="新細明體" w:hAnsi="新細明體" w:cs="新細明體" w:hint="eastAsia"/>
+          <w:kern w:val="0"/>
+        </w:rPr>
+        <w:t>...</w:t>
+      </w:r>
+      <w:bookmarkEnd w:id="30"/>
+      <w:r>
+        <w:rPr>
+          <w:rFonts w:ascii="新細明體" w:hAnsi="新細明體" w:cs="新細明體" w:hint="eastAsia"/>
+          <w:kern w:val="0"/>
+        </w:rPr>
+        <w:t xml:space="preserve"> </w:t>
+      </w:r>
+    </w:p>
+    <w:p>
+      <w:pPr>
+        <w:pStyle w:val="4"/>
+        <w:rPr>
+          <w:rFonts w:ascii="新細明體" w:hAnsi="新細明體" w:cs="新細明體"/>
+          <w:kern w:val="0"/>
+        </w:rPr>
+      </w:pPr>
+      <w:bookmarkStart w:id="31" w:name="_Toc437985524"/>
+      <w:r>
+        <w:rPr>
+          <w:rFonts w:ascii="新細明體" w:hAnsi="新細明體" w:cs="新細明體" w:hint="eastAsia"/>
+          <w:kern w:val="0"/>
+        </w:rPr>
+        <w:t>功能性需求 R809</w:t>
+      </w:r>
+      <w:bookmarkEnd w:id="31"/>
+      <w:r>
+        <w:rPr>
+          <w:rFonts w:ascii="新細明體" w:hAnsi="新細明體" w:cs="新細明體" w:hint="eastAsia"/>
+          <w:kern w:val="0"/>
+        </w:rPr>
+        <w:t xml:space="preserve"> </w:t>
+      </w:r>
+    </w:p>
+    <w:p>
+      <w:pPr>
         <w:pStyle w:val="2"/>
         <w:rPr>
           <w:rFonts w:ascii="新細明體" w:hAnsi="新細明體" w:cs="新細明體"/>
           <w:kern w:val="0"/>
         </w:rPr>
       </w:pPr>
-      <w:bookmarkStart w:id="14" w:name="_Toc437985507"/>
+      <w:bookmarkStart w:id="32" w:name="_Toc437985525"/>
       <w:r>
         <w:rPr>
           <w:rFonts w:ascii="新細明體" w:hAnsi="新細明體" w:cs="新細明體" w:hint="eastAsia"/>
           <w:kern w:val="0"/>
         </w:rPr>
-        <w:t>系統使用者</w:t>
-      </w:r>
-      <w:bookmarkEnd w:id="14"/>
+        <w:lastRenderedPageBreak/>
+        <w:t>效能需求</w:t>
+      </w:r>
+      <w:bookmarkEnd w:id="32"/>
       <w:r>
         <w:rPr>
           <w:rFonts w:ascii="新細明體" w:hAnsi="新細明體" w:cs="新細明體" w:hint="eastAsia"/>
@@ -4172,15 +4923,15 @@
           <w:kern w:val="0"/>
         </w:rPr>
       </w:pPr>
-      <w:bookmarkStart w:id="15" w:name="_Toc437985508"/>
+      <w:bookmarkStart w:id="33" w:name="_Toc437985526"/>
       <w:r>
         <w:rPr>
           <w:rFonts w:ascii="新細明體" w:hAnsi="新細明體" w:cs="新細明體" w:hint="eastAsia"/>
           <w:kern w:val="0"/>
         </w:rPr>
-        <w:t>系統限制</w:t>
-      </w:r>
-      <w:bookmarkEnd w:id="15"/>
+        <w:t>設計限制</w:t>
+      </w:r>
+      <w:bookmarkEnd w:id="33"/>
       <w:r>
         <w:rPr>
           <w:rFonts w:ascii="新細明體" w:hAnsi="新細明體" w:cs="新細明體" w:hint="eastAsia"/>
@@ -4197,15 +4948,15 @@
           <w:kern w:val="0"/>
         </w:rPr>
       </w:pPr>
-      <w:bookmarkStart w:id="16" w:name="_Toc437985509"/>
+      <w:bookmarkStart w:id="34" w:name="_Toc437985527"/>
       <w:r>
         <w:rPr>
           <w:rFonts w:ascii="新細明體" w:hAnsi="新細明體" w:cs="新細明體" w:hint="eastAsia"/>
           <w:kern w:val="0"/>
         </w:rPr>
-        <w:t>系統假設</w:t>
-      </w:r>
-      <w:bookmarkEnd w:id="16"/>
+        <w:t>軟體系統屬性（特性）</w:t>
+      </w:r>
+      <w:bookmarkEnd w:id="34"/>
       <w:r>
         <w:rPr>
           <w:rFonts w:ascii="新細明體" w:hAnsi="新細明體" w:cs="新細明體" w:hint="eastAsia"/>
@@ -4216,22 +4967,46 @@
     </w:p>
     <w:p>
       <w:pPr>
+        <w:pStyle w:val="2"/>
+        <w:rPr>
+          <w:rFonts w:ascii="新細明體" w:hAnsi="新細明體" w:cs="新細明體"/>
+          <w:kern w:val="0"/>
+        </w:rPr>
+      </w:pPr>
+      <w:bookmarkStart w:id="35" w:name="_Toc437985528"/>
+      <w:r>
+        <w:rPr>
+          <w:rFonts w:ascii="新細明體" w:hAnsi="新細明體" w:cs="新細明體" w:hint="eastAsia"/>
+          <w:kern w:val="0"/>
+        </w:rPr>
+        <w:t>其他需求</w:t>
+      </w:r>
+      <w:bookmarkEnd w:id="35"/>
+      <w:r>
+        <w:rPr>
+          <w:rFonts w:ascii="新細明體" w:hAnsi="新細明體" w:cs="新細明體" w:hint="eastAsia"/>
+          <w:kern w:val="0"/>
+        </w:rPr>
+        <w:t xml:space="preserve"> </w:t>
+      </w:r>
+    </w:p>
+    <w:p>
+      <w:pPr>
         <w:pStyle w:val="1"/>
         <w:rPr>
           <w:rFonts w:ascii="新細明體" w:hAnsi="新細明體" w:cs="新細明體"/>
           <w:kern w:val="0"/>
         </w:rPr>
       </w:pPr>
-      <w:bookmarkStart w:id="17" w:name="_Toc437985510"/>
+      <w:bookmarkStart w:id="36" w:name="_Toc437985529"/>
       <w:r>
         <w:rPr>
           <w:rFonts w:ascii="新細明體" w:hAnsi="新細明體" w:cs="新細明體" w:hint="eastAsia"/>
           <w:kern w:val="0"/>
         </w:rPr>
-        <w:lastRenderedPageBreak/>
-        <w:t>需求詳述說明</w:t>
-      </w:r>
-      <w:bookmarkEnd w:id="17"/>
+        <w:t>附錄</w:t>
+      </w:r>
+      <w:bookmarkEnd w:id="36"/>
       <w:r>
         <w:rPr>
           <w:rFonts w:ascii="新細明體" w:hAnsi="新細明體" w:cs="新細明體" w:hint="eastAsia"/>
@@ -4242,1426 +5017,788 @@
     </w:p>
     <w:p>
       <w:pPr>
-        <w:pStyle w:val="2"/>
-        <w:rPr>
-          <w:rFonts w:ascii="新細明體" w:hAnsi="新細明體" w:cs="新細明體"/>
-          <w:kern w:val="0"/>
-        </w:rPr>
-      </w:pPr>
-      <w:bookmarkStart w:id="18" w:name="_Toc437985511"/>
-      <w:r>
-        <w:rPr>
-          <w:rFonts w:ascii="新細明體" w:hAnsi="新細明體" w:cs="新細明體" w:hint="eastAsia"/>
-          <w:kern w:val="0"/>
-        </w:rPr>
-        <w:t>外部介面需求</w:t>
-      </w:r>
-      <w:bookmarkEnd w:id="18"/>
-      <w:r>
-        <w:rPr>
-          <w:rFonts w:ascii="新細明體" w:hAnsi="新細明體" w:cs="新細明體" w:hint="eastAsia"/>
-          <w:kern w:val="0"/>
+        <w:widowControl/>
+      </w:pPr>
+      <w:r>
+        <w:br w:type="page"/>
+      </w:r>
+    </w:p>
+    <w:p/>
+    <w:p/>
+    <w:p/>
+    <w:p>
+      <w:r>
+        <w:rPr>
+          <w:rFonts w:hint="eastAsia"/>
+        </w:rPr>
+        <w:t>軟體系統需求規格書</w:t>
+      </w:r>
+      <w:r>
+        <w:rPr>
+          <w:rFonts w:hint="eastAsia"/>
         </w:rPr>
         <w:t xml:space="preserve"> </w:t>
       </w:r>
-    </w:p>
-    <w:p>
-      <w:pPr>
-        <w:pStyle w:val="3"/>
-        <w:rPr>
-          <w:rFonts w:ascii="新細明體" w:hAnsi="新細明體" w:cs="新細明體"/>
-          <w:kern w:val="0"/>
-        </w:rPr>
-      </w:pPr>
-      <w:bookmarkStart w:id="19" w:name="_Toc437985512"/>
-      <w:r>
-        <w:rPr>
-          <w:rFonts w:ascii="新細明體" w:hAnsi="新細明體" w:cs="新細明體" w:hint="eastAsia"/>
-          <w:kern w:val="0"/>
-        </w:rPr>
-        <w:t>使用者介面</w:t>
-      </w:r>
-      <w:bookmarkEnd w:id="19"/>
-      <w:r>
-        <w:rPr>
-          <w:rFonts w:ascii="新細明體" w:hAnsi="新細明體" w:cs="新細明體" w:hint="eastAsia"/>
-          <w:kern w:val="0"/>
+      <w:r>
+        <w:rPr>
+          <w:rFonts w:hint="eastAsia"/>
+        </w:rPr>
+        <w:t>目錄</w:t>
+      </w:r>
+    </w:p>
+    <w:p/>
+    <w:p>
+      <w:r>
+        <w:rPr>
+          <w:rFonts w:hint="eastAsia"/>
+        </w:rPr>
+        <w:t xml:space="preserve">1. </w:t>
+      </w:r>
+      <w:r>
+        <w:rPr>
+          <w:rFonts w:hint="eastAsia"/>
+        </w:rPr>
+        <w:t>企業需求</w:t>
+      </w:r>
+    </w:p>
+    <w:p/>
+    <w:p>
+      <w:r>
+        <w:rPr>
+          <w:rFonts w:hint="eastAsia"/>
+        </w:rPr>
+        <w:t>有如雲等級的</w:t>
+      </w:r>
+      <w:r>
+        <w:rPr>
+          <w:rFonts w:hint="eastAsia"/>
+        </w:rPr>
+        <w:t xml:space="preserve"> UseCase (</w:t>
+      </w:r>
+      <w:r>
+        <w:rPr>
+          <w:rFonts w:hint="eastAsia"/>
+        </w:rPr>
+        <w:t>目標不應該太多</w:t>
+      </w:r>
+      <w:r>
+        <w:rPr>
+          <w:rFonts w:hint="eastAsia"/>
+        </w:rPr>
+        <w:t>)</w:t>
+      </w:r>
+    </w:p>
+    <w:p/>
+    <w:p>
+      <w:r>
+        <w:rPr>
+          <w:rFonts w:hint="eastAsia"/>
+        </w:rPr>
+        <w:t>重點應該在於要滿足企業的哪些目標</w:t>
+      </w:r>
+      <w:r>
+        <w:rPr>
+          <w:rFonts w:hint="eastAsia"/>
+        </w:rPr>
+        <w:t>.</w:t>
+      </w:r>
+    </w:p>
+    <w:p/>
+    <w:p>
+      <w:r>
+        <w:rPr>
+          <w:rFonts w:hint="eastAsia"/>
+        </w:rPr>
+        <w:t xml:space="preserve">2. </w:t>
+      </w:r>
+      <w:r>
+        <w:rPr>
+          <w:rFonts w:hint="eastAsia"/>
+        </w:rPr>
+        <w:t>使用者需求</w:t>
+      </w:r>
+    </w:p>
+    <w:p/>
+    <w:p>
+      <w:r>
+        <w:rPr>
+          <w:rFonts w:hint="eastAsia"/>
+        </w:rPr>
+        <w:t>以使用者的需要</w:t>
+      </w:r>
+      <w:r>
+        <w:rPr>
+          <w:rFonts w:hint="eastAsia"/>
+        </w:rPr>
+        <w:t xml:space="preserve">, </w:t>
+      </w:r>
+      <w:r>
+        <w:rPr>
+          <w:rFonts w:hint="eastAsia"/>
+        </w:rPr>
+        <w:t>想要做的事情</w:t>
+      </w:r>
+      <w:r>
+        <w:rPr>
+          <w:rFonts w:hint="eastAsia"/>
+        </w:rPr>
+        <w:t xml:space="preserve">, </w:t>
+      </w:r>
+      <w:r>
+        <w:rPr>
+          <w:rFonts w:hint="eastAsia"/>
+        </w:rPr>
+        <w:t>希望解決的問題</w:t>
+      </w:r>
+      <w:r>
+        <w:rPr>
+          <w:rFonts w:hint="eastAsia"/>
+        </w:rPr>
+        <w:t xml:space="preserve">, </w:t>
+      </w:r>
+      <w:r>
+        <w:rPr>
+          <w:rFonts w:hint="eastAsia"/>
+        </w:rPr>
+        <w:t>希望達到的目標來做為章節。</w:t>
+      </w:r>
+    </w:p>
+    <w:p/>
+    <w:p>
+      <w:r>
+        <w:rPr>
+          <w:rFonts w:hint="eastAsia"/>
+        </w:rPr>
+        <w:t>我認為應該有一份使用者需求</w:t>
+      </w:r>
+      <w:r>
+        <w:rPr>
+          <w:rFonts w:hint="eastAsia"/>
+        </w:rPr>
+        <w:t xml:space="preserve"> "</w:t>
+      </w:r>
+      <w:r>
+        <w:rPr>
+          <w:rFonts w:hint="eastAsia"/>
+        </w:rPr>
+        <w:t>清單</w:t>
+      </w:r>
+      <w:r>
+        <w:rPr>
+          <w:rFonts w:hint="eastAsia"/>
+        </w:rPr>
+        <w:t>"</w:t>
+      </w:r>
+      <w:r>
+        <w:rPr>
+          <w:rFonts w:hint="eastAsia"/>
+        </w:rPr>
+        <w:t>，再依照每一條需求詳加說明</w:t>
+      </w:r>
+      <w:r>
+        <w:rPr>
+          <w:rFonts w:hint="eastAsia"/>
+        </w:rPr>
+        <w:t>.</w:t>
+      </w:r>
+    </w:p>
+    <w:p/>
+    <w:p>
+      <w:r>
+        <w:rPr>
+          <w:rFonts w:hint="eastAsia"/>
+        </w:rPr>
+        <w:t>使用者需求發掘重點</w:t>
+      </w:r>
+      <w:r>
+        <w:rPr>
+          <w:rFonts w:hint="eastAsia"/>
+        </w:rPr>
+        <w:t>...</w:t>
+      </w:r>
+    </w:p>
+    <w:p/>
+    <w:p>
+      <w:r>
+        <w:rPr>
+          <w:rFonts w:hint="eastAsia"/>
+        </w:rPr>
+        <w:t xml:space="preserve">1. </w:t>
+      </w:r>
+      <w:r>
+        <w:rPr>
+          <w:rFonts w:hint="eastAsia"/>
+        </w:rPr>
+        <w:t>使用者在執行公司政策時遇到的問題，問題的解決方案為何？</w:t>
+      </w:r>
+    </w:p>
+    <w:p/>
+    <w:p>
+      <w:r>
+        <w:rPr>
+          <w:rFonts w:hint="eastAsia"/>
+        </w:rPr>
+        <w:t xml:space="preserve">2. </w:t>
+      </w:r>
+      <w:r>
+        <w:rPr>
+          <w:rFonts w:hint="eastAsia"/>
+        </w:rPr>
+        <w:t>使用者因應公司政策而提出新的流程或解決方案，要求系統必須配合其流程增加</w:t>
+      </w:r>
+      <w:r>
+        <w:rPr>
+          <w:rFonts w:hint="eastAsia"/>
+        </w:rPr>
+        <w:t>(</w:t>
+      </w:r>
+      <w:r>
+        <w:rPr>
+          <w:rFonts w:hint="eastAsia"/>
+        </w:rPr>
+        <w:t>修改</w:t>
+      </w:r>
+      <w:r>
+        <w:rPr>
+          <w:rFonts w:hint="eastAsia"/>
+        </w:rPr>
+        <w:t>)</w:t>
+      </w:r>
+      <w:r>
+        <w:rPr>
+          <w:rFonts w:hint="eastAsia"/>
+        </w:rPr>
+        <w:t>功能特性</w:t>
+      </w:r>
+      <w:r>
+        <w:rPr>
+          <w:rFonts w:hint="eastAsia"/>
+        </w:rPr>
+        <w:t>(Feature)</w:t>
+      </w:r>
+      <w:r>
+        <w:rPr>
+          <w:rFonts w:hint="eastAsia"/>
+        </w:rPr>
+        <w:t>。</w:t>
+      </w:r>
+    </w:p>
+    <w:p/>
+    <w:p>
+      <w:r>
+        <w:rPr>
+          <w:rFonts w:hint="eastAsia"/>
+        </w:rPr>
+        <w:t xml:space="preserve">*) </w:t>
+      </w:r>
+      <w:r>
+        <w:rPr>
+          <w:rFonts w:hint="eastAsia"/>
+        </w:rPr>
+        <w:t>使用者包含</w:t>
+      </w:r>
+      <w:r>
+        <w:rPr>
+          <w:rFonts w:hint="eastAsia"/>
+        </w:rPr>
+        <w:t xml:space="preserve"> CIM </w:t>
+      </w:r>
+      <w:r>
+        <w:rPr>
+          <w:rFonts w:hint="eastAsia"/>
+        </w:rPr>
+        <w:t>本身</w:t>
+      </w:r>
+    </w:p>
+    <w:p/>
+    <w:p>
+      <w:r>
+        <w:rPr>
+          <w:rFonts w:hint="eastAsia"/>
+        </w:rPr>
+        <w:t>聚焦</w:t>
+      </w:r>
+    </w:p>
+    <w:p/>
+    <w:p>
+      <w:r>
+        <w:rPr>
+          <w:rFonts w:hint="eastAsia"/>
+        </w:rPr>
+        <w:t>在瞭解問題時請不斷的詢問自己以下的問題</w:t>
+      </w:r>
+      <w:r>
+        <w:rPr>
+          <w:rFonts w:hint="eastAsia"/>
+        </w:rPr>
+        <w:t>,</w:t>
+      </w:r>
+    </w:p>
+    <w:p/>
+    <w:p>
+      <w:r>
+        <w:rPr>
+          <w:rFonts w:hint="eastAsia"/>
+        </w:rPr>
+        <w:t xml:space="preserve">1. </w:t>
+      </w:r>
+      <w:r>
+        <w:rPr>
+          <w:rFonts w:hint="eastAsia"/>
+        </w:rPr>
+        <w:t>使用者在現況遇到怎樣的問題</w:t>
+      </w:r>
+      <w:r>
+        <w:rPr>
+          <w:rFonts w:hint="eastAsia"/>
+        </w:rPr>
+        <w:t xml:space="preserve"> ?</w:t>
+      </w:r>
+    </w:p>
+    <w:p/>
+    <w:p>
+      <w:r>
+        <w:rPr>
+          <w:rFonts w:hint="eastAsia"/>
+        </w:rPr>
+        <w:t xml:space="preserve">2. </w:t>
+      </w:r>
+      <w:r>
+        <w:rPr>
+          <w:rFonts w:hint="eastAsia"/>
+        </w:rPr>
+        <w:t>這些問題對使用者造成什麼影響</w:t>
+      </w:r>
+      <w:r>
+        <w:rPr>
+          <w:rFonts w:hint="eastAsia"/>
+        </w:rPr>
+        <w:t xml:space="preserve"> ? </w:t>
+      </w:r>
+    </w:p>
+    <w:p/>
+    <w:p>
+      <w:r>
+        <w:rPr>
+          <w:rFonts w:hint="eastAsia"/>
+        </w:rPr>
+        <w:t xml:space="preserve">3. </w:t>
+      </w:r>
+      <w:r>
+        <w:rPr>
+          <w:rFonts w:hint="eastAsia"/>
+        </w:rPr>
+        <w:t>使用者認為可能的原因是什麼</w:t>
+      </w:r>
+      <w:r>
+        <w:rPr>
+          <w:rFonts w:hint="eastAsia"/>
+        </w:rPr>
+        <w:t xml:space="preserve"> ?</w:t>
+      </w:r>
+    </w:p>
+    <w:p/>
+    <w:p>
+      <w:r>
+        <w:rPr>
+          <w:rFonts w:hint="eastAsia"/>
+        </w:rPr>
+        <w:t xml:space="preserve">4. </w:t>
+      </w:r>
+      <w:r>
+        <w:rPr>
+          <w:rFonts w:hint="eastAsia"/>
+        </w:rPr>
+        <w:t>使用者希望如何改善</w:t>
+      </w:r>
+      <w:r>
+        <w:rPr>
+          <w:rFonts w:hint="eastAsia"/>
+        </w:rPr>
+        <w:t xml:space="preserve"> ?</w:t>
+      </w:r>
+    </w:p>
+    <w:p/>
+    <w:p>
+      <w:r>
+        <w:rPr>
+          <w:rFonts w:hint="eastAsia"/>
+        </w:rPr>
+        <w:t xml:space="preserve">5. </w:t>
+      </w:r>
+      <w:r>
+        <w:rPr>
+          <w:rFonts w:hint="eastAsia"/>
+        </w:rPr>
+        <w:t>使用者認為這樣的改善可以增進哪方面的效率</w:t>
+      </w:r>
+      <w:r>
+        <w:rPr>
+          <w:rFonts w:hint="eastAsia"/>
+        </w:rPr>
+        <w:t xml:space="preserve"> ?</w:t>
+      </w:r>
+    </w:p>
+    <w:p/>
+    <w:p>
+      <w:r>
+        <w:rPr>
+          <w:rFonts w:hint="eastAsia"/>
+        </w:rPr>
+        <w:t xml:space="preserve">6. </w:t>
+      </w:r>
+      <w:r>
+        <w:rPr>
+          <w:rFonts w:hint="eastAsia"/>
+        </w:rPr>
+        <w:t>誰可以執行這樣的作業</w:t>
+      </w:r>
+      <w:r>
+        <w:rPr>
+          <w:rFonts w:hint="eastAsia"/>
+        </w:rPr>
+        <w:t xml:space="preserve">? </w:t>
+      </w:r>
+      <w:r>
+        <w:rPr>
+          <w:rFonts w:hint="eastAsia"/>
+        </w:rPr>
+        <w:t>是否需要誰的允許才可執行</w:t>
+      </w:r>
+      <w:r>
+        <w:rPr>
+          <w:rFonts w:hint="eastAsia"/>
+        </w:rPr>
+        <w:t>?</w:t>
+      </w:r>
+    </w:p>
+    <w:p/>
+    <w:p>
+      <w:r>
+        <w:rPr>
+          <w:rFonts w:hint="eastAsia"/>
+        </w:rPr>
+        <w:t>『假設』是我們信以為真的事情。</w:t>
+      </w:r>
+    </w:p>
+    <w:p/>
+    <w:p>
+      <w:r>
+        <w:rPr>
+          <w:rFonts w:hint="eastAsia"/>
+        </w:rPr>
+        <w:t>除非你知道顧客的假設是什麼，否則不可能予以驗證。當你要證實顧客的需求時，你得先確定他的假設是正確的。</w:t>
+      </w:r>
+    </w:p>
+    <w:p/>
+    <w:p>
+      <w:r>
+        <w:rPr>
+          <w:rFonts w:hint="eastAsia"/>
+        </w:rPr>
+        <w:t xml:space="preserve">2.1 </w:t>
+      </w:r>
+      <w:r>
+        <w:rPr>
+          <w:rFonts w:hint="eastAsia"/>
+        </w:rPr>
+        <w:t>現狀與未來</w:t>
+      </w:r>
+    </w:p>
+    <w:p/>
+    <w:p>
+      <w:r>
+        <w:rPr>
+          <w:rFonts w:hint="eastAsia"/>
+        </w:rPr>
+        <w:t xml:space="preserve">2.2 </w:t>
+      </w:r>
+      <w:r>
+        <w:rPr>
+          <w:rFonts w:hint="eastAsia"/>
+        </w:rPr>
+        <w:t>需求清單</w:t>
+      </w:r>
+    </w:p>
+    <w:p/>
+    <w:p>
+      <w:r>
+        <w:rPr>
+          <w:rFonts w:hint="eastAsia"/>
+        </w:rPr>
+        <w:t>2.3 URxx_&lt;</w:t>
+      </w:r>
+      <w:r>
+        <w:rPr>
+          <w:rFonts w:hint="eastAsia"/>
+        </w:rPr>
+        <w:t>希望解決的問題</w:t>
+      </w:r>
+      <w:r>
+        <w:rPr>
+          <w:rFonts w:hint="eastAsia"/>
+        </w:rPr>
+        <w:t>&gt;</w:t>
+      </w:r>
+    </w:p>
+    <w:p/>
+    <w:p>
+      <w:r>
+        <w:rPr>
+          <w:rFonts w:hint="eastAsia"/>
+        </w:rPr>
+        <w:t xml:space="preserve"> 1. Input: </w:t>
+      </w:r>
+      <w:r>
+        <w:rPr>
+          <w:rFonts w:hint="eastAsia"/>
+        </w:rPr>
+        <w:t>找出問題</w:t>
+      </w:r>
+    </w:p>
+    <w:p/>
+    <w:p>
+      <w:r>
+        <w:rPr>
+          <w:rFonts w:hint="eastAsia"/>
+        </w:rPr>
+        <w:t>＊使用者在現況遇到怎樣的問題</w:t>
+      </w:r>
+      <w:r>
+        <w:rPr>
+          <w:rFonts w:hint="eastAsia"/>
+        </w:rPr>
+        <w:t xml:space="preserve"> ?</w:t>
+      </w:r>
+    </w:p>
+    <w:p/>
+    <w:p>
+      <w:r>
+        <w:rPr>
+          <w:rFonts w:hint="eastAsia"/>
+        </w:rPr>
+        <w:t>＊這些問題對使用者造成什麼影響</w:t>
+      </w:r>
+      <w:r>
+        <w:rPr>
+          <w:rFonts w:hint="eastAsia"/>
+        </w:rPr>
+        <w:t xml:space="preserve"> ?</w:t>
+      </w:r>
+    </w:p>
+    <w:p/>
+    <w:p>
+      <w:r>
+        <w:rPr>
+          <w:rFonts w:hint="eastAsia"/>
+        </w:rPr>
+        <w:t>＊使用者認為可能的原因是什麼</w:t>
+      </w:r>
+      <w:r>
+        <w:rPr>
+          <w:rFonts w:hint="eastAsia"/>
+        </w:rPr>
+        <w:t xml:space="preserve"> ?</w:t>
+      </w:r>
+    </w:p>
+    <w:p/>
+    <w:p>
+      <w:r>
+        <w:t xml:space="preserve"> 2. Process:</w:t>
+      </w:r>
+    </w:p>
+    <w:p/>
+    <w:p>
+      <w:r>
+        <w:rPr>
+          <w:rFonts w:hint="eastAsia"/>
+        </w:rPr>
+        <w:t>＊分析上述問題的真正原因為何</w:t>
+      </w:r>
+      <w:r>
+        <w:rPr>
+          <w:rFonts w:hint="eastAsia"/>
+        </w:rPr>
+        <w:t>?</w:t>
+      </w:r>
+    </w:p>
+    <w:p>
+      <w:r>
+        <w:rPr>
+          <w:rFonts w:hint="eastAsia"/>
+        </w:rPr>
+        <w:t>＊利用</w:t>
+      </w:r>
+      <w:r>
+        <w:rPr>
+          <w:rFonts w:hint="eastAsia"/>
+        </w:rPr>
+        <w:t xml:space="preserve"> 5W2H </w:t>
+      </w:r>
+      <w:r>
+        <w:rPr>
+          <w:rFonts w:hint="eastAsia"/>
+        </w:rPr>
+        <w:t>層層深入</w:t>
+      </w:r>
+      <w:r>
+        <w:rPr>
+          <w:rFonts w:hint="eastAsia"/>
+        </w:rPr>
+        <w:t xml:space="preserve">, </w:t>
+      </w:r>
+      <w:r>
+        <w:rPr>
+          <w:rFonts w:hint="eastAsia"/>
+        </w:rPr>
+        <w:t>就像在撥洋蔥一樣</w:t>
+      </w:r>
+      <w:r>
+        <w:rPr>
+          <w:rFonts w:hint="eastAsia"/>
+        </w:rPr>
+        <w:t>.</w:t>
+      </w:r>
+    </w:p>
+    <w:p>
+      <w:r>
+        <w:rPr>
+          <w:rFonts w:hint="eastAsia"/>
+        </w:rPr>
+        <w:t>＊</w:t>
+      </w:r>
+      <w:r>
+        <w:rPr>
+          <w:rFonts w:hint="eastAsia"/>
+        </w:rPr>
+        <w:t xml:space="preserve">What : </w:t>
+      </w:r>
+      <w:r>
+        <w:rPr>
+          <w:rFonts w:hint="eastAsia"/>
+        </w:rPr>
+        <w:t>問題是什麼？</w:t>
+      </w:r>
+    </w:p>
+    <w:p>
+      <w:r>
+        <w:rPr>
+          <w:rFonts w:hint="eastAsia"/>
+        </w:rPr>
+        <w:t>＊</w:t>
+      </w:r>
+      <w:r>
+        <w:rPr>
+          <w:rFonts w:hint="eastAsia"/>
+        </w:rPr>
+        <w:t xml:space="preserve">Why : </w:t>
+      </w:r>
+      <w:r>
+        <w:rPr>
+          <w:rFonts w:hint="eastAsia"/>
+        </w:rPr>
+        <w:t>為什麼會有這個問題？</w:t>
+      </w:r>
+      <w:r>
+        <w:rPr>
+          <w:rFonts w:hint="eastAsia"/>
         </w:rPr>
         <w:t xml:space="preserve"> </w:t>
       </w:r>
-    </w:p>
-    <w:p>
-      <w:pPr>
-        <w:pStyle w:val="3"/>
-        <w:rPr>
-          <w:rFonts w:ascii="新細明體" w:hAnsi="新細明體" w:cs="新細明體"/>
-          <w:kern w:val="0"/>
-        </w:rPr>
-      </w:pPr>
-      <w:bookmarkStart w:id="20" w:name="_Toc437985513"/>
-      <w:r>
-        <w:rPr>
-          <w:rFonts w:ascii="新細明體" w:hAnsi="新細明體" w:cs="新細明體" w:hint="eastAsia"/>
-          <w:kern w:val="0"/>
-        </w:rPr>
-        <w:t>硬體介面</w:t>
-      </w:r>
-      <w:bookmarkEnd w:id="20"/>
-      <w:r>
-        <w:rPr>
-          <w:rFonts w:ascii="新細明體" w:hAnsi="新細明體" w:cs="新細明體" w:hint="eastAsia"/>
-          <w:kern w:val="0"/>
-        </w:rPr>
-        <w:t xml:space="preserve"> </w:t>
-      </w:r>
-    </w:p>
-    <w:p>
-      <w:pPr>
-        <w:pStyle w:val="3"/>
-        <w:rPr>
-          <w:rFonts w:ascii="新細明體" w:hAnsi="新細明體" w:cs="新細明體"/>
-          <w:kern w:val="0"/>
-        </w:rPr>
-      </w:pPr>
-      <w:bookmarkStart w:id="21" w:name="_Toc437985514"/>
-      <w:r>
-        <w:rPr>
-          <w:rFonts w:ascii="新細明體" w:hAnsi="新細明體" w:cs="新細明體" w:hint="eastAsia"/>
-          <w:kern w:val="0"/>
-        </w:rPr>
-        <w:t>軟體介面</w:t>
-      </w:r>
-      <w:bookmarkEnd w:id="21"/>
-      <w:r>
-        <w:rPr>
-          <w:rFonts w:ascii="新細明體" w:hAnsi="新細明體" w:cs="新細明體" w:hint="eastAsia"/>
-          <w:kern w:val="0"/>
-        </w:rPr>
-        <w:t xml:space="preserve"> </w:t>
-      </w:r>
-    </w:p>
-    <w:p>
-      <w:pPr>
-        <w:pStyle w:val="3"/>
-        <w:rPr>
-          <w:rFonts w:ascii="新細明體" w:hAnsi="新細明體" w:cs="新細明體"/>
-          <w:kern w:val="0"/>
-        </w:rPr>
-      </w:pPr>
-      <w:bookmarkStart w:id="22" w:name="_Toc437985515"/>
-      <w:r>
-        <w:rPr>
-          <w:rFonts w:ascii="新細明體" w:hAnsi="新細明體" w:cs="新細明體" w:hint="eastAsia"/>
-          <w:kern w:val="0"/>
-        </w:rPr>
-        <w:t>溝通介面</w:t>
-      </w:r>
-      <w:bookmarkEnd w:id="22"/>
-      <w:r>
-        <w:rPr>
-          <w:rFonts w:ascii="新細明體" w:hAnsi="新細明體" w:cs="新細明體" w:hint="eastAsia"/>
-          <w:kern w:val="0"/>
-        </w:rPr>
-        <w:t xml:space="preserve"> </w:t>
-      </w:r>
-    </w:p>
-    <w:p>
-      <w:pPr>
-        <w:pStyle w:val="2"/>
-        <w:rPr>
-          <w:rFonts w:ascii="新細明體" w:hAnsi="新細明體" w:cs="新細明體"/>
-          <w:kern w:val="0"/>
-        </w:rPr>
-      </w:pPr>
-      <w:bookmarkStart w:id="23" w:name="_Toc437985516"/>
-      <w:r>
-        <w:rPr>
-          <w:rFonts w:ascii="新細明體" w:hAnsi="新細明體" w:cs="新細明體" w:hint="eastAsia"/>
-          <w:kern w:val="0"/>
-        </w:rPr>
-        <w:t>功能性需求</w:t>
-      </w:r>
-      <w:bookmarkEnd w:id="23"/>
-      <w:r>
-        <w:rPr>
-          <w:rFonts w:ascii="新細明體" w:hAnsi="新細明體" w:cs="新細明體" w:hint="eastAsia"/>
-          <w:kern w:val="0"/>
-        </w:rPr>
-        <w:t xml:space="preserve"> </w:t>
-      </w:r>
-    </w:p>
-    <w:p>
-      <w:pPr>
-        <w:pStyle w:val="3"/>
-        <w:rPr>
-          <w:rFonts w:ascii="新細明體" w:hAnsi="新細明體" w:cs="新細明體"/>
-          <w:kern w:val="0"/>
-        </w:rPr>
-      </w:pPr>
-      <w:bookmarkStart w:id="24" w:name="_Toc437985517"/>
-      <w:r>
-        <w:rPr>
-          <w:rFonts w:ascii="新細明體" w:hAnsi="新細明體" w:cs="新細明體" w:hint="eastAsia"/>
-          <w:kern w:val="0"/>
-        </w:rPr>
-        <w:t>使用者</w:t>
-      </w:r>
-      <w:proofErr w:type="gramStart"/>
-      <w:r>
-        <w:rPr>
-          <w:rFonts w:ascii="新細明體" w:hAnsi="新細明體" w:cs="新細明體" w:hint="eastAsia"/>
-          <w:kern w:val="0"/>
-        </w:rPr>
-        <w:t>一</w:t>
-      </w:r>
-      <w:proofErr w:type="gramEnd"/>
-      <w:r>
-        <w:rPr>
-          <w:rFonts w:ascii="新細明體" w:hAnsi="新細明體" w:cs="新細明體" w:hint="eastAsia"/>
-          <w:kern w:val="0"/>
-        </w:rPr>
-        <w:t xml:space="preserve"> </w:t>
-      </w:r>
-      <w:proofErr w:type="gramStart"/>
-      <w:r>
-        <w:rPr>
-          <w:rFonts w:ascii="新細明體" w:hAnsi="新細明體" w:cs="新細明體" w:hint="eastAsia"/>
-          <w:kern w:val="0"/>
-        </w:rPr>
-        <w:t>（</w:t>
-      </w:r>
-      <w:proofErr w:type="gramEnd"/>
-      <w:r>
-        <w:rPr>
-          <w:rFonts w:ascii="新細明體" w:hAnsi="新細明體" w:cs="新細明體" w:hint="eastAsia"/>
-          <w:kern w:val="0"/>
-        </w:rPr>
-        <w:t>如：老師</w:t>
-      </w:r>
-      <w:proofErr w:type="gramStart"/>
-      <w:r>
-        <w:rPr>
-          <w:rFonts w:ascii="新細明體" w:hAnsi="新細明體" w:cs="新細明體" w:hint="eastAsia"/>
-          <w:kern w:val="0"/>
-        </w:rPr>
-        <w:t>）</w:t>
-      </w:r>
-      <w:bookmarkEnd w:id="24"/>
-      <w:proofErr w:type="gramEnd"/>
-      <w:r>
-        <w:rPr>
-          <w:rFonts w:ascii="新細明體" w:hAnsi="新細明體" w:cs="新細明體" w:hint="eastAsia"/>
-          <w:kern w:val="0"/>
-        </w:rPr>
-        <w:t xml:space="preserve"> </w:t>
-      </w:r>
-    </w:p>
-    <w:p>
-      <w:pPr>
-        <w:pStyle w:val="4"/>
-        <w:rPr>
-          <w:rFonts w:ascii="新細明體" w:hAnsi="新細明體" w:cs="新細明體"/>
-          <w:kern w:val="0"/>
-        </w:rPr>
-      </w:pPr>
-      <w:bookmarkStart w:id="25" w:name="_Toc437985518"/>
-      <w:r>
-        <w:rPr>
-          <w:rFonts w:ascii="新細明體" w:hAnsi="新細明體" w:cs="新細明體" w:hint="eastAsia"/>
-          <w:kern w:val="0"/>
-        </w:rPr>
-        <w:t>功能性需求 R101</w:t>
-      </w:r>
-      <w:bookmarkEnd w:id="25"/>
-      <w:r>
-        <w:rPr>
-          <w:rFonts w:ascii="新細明體" w:hAnsi="新細明體" w:cs="新細明體" w:hint="eastAsia"/>
-          <w:kern w:val="0"/>
-        </w:rPr>
-        <w:t xml:space="preserve"> </w:t>
-      </w:r>
-    </w:p>
-    <w:p>
-      <w:pPr>
-        <w:pStyle w:val="4"/>
-        <w:rPr>
-          <w:rFonts w:ascii="新細明體" w:hAnsi="新細明體" w:cs="新細明體"/>
-          <w:kern w:val="0"/>
-        </w:rPr>
-      </w:pPr>
-      <w:bookmarkStart w:id="26" w:name="_Toc437985519"/>
-      <w:r>
-        <w:rPr>
-          <w:rFonts w:ascii="新細明體" w:hAnsi="新細明體" w:cs="新細明體" w:hint="eastAsia"/>
-          <w:kern w:val="0"/>
-        </w:rPr>
-        <w:t>...</w:t>
-      </w:r>
-      <w:bookmarkEnd w:id="26"/>
-      <w:r>
-        <w:rPr>
-          <w:rFonts w:ascii="新細明體" w:hAnsi="新細明體" w:cs="新細明體" w:hint="eastAsia"/>
-          <w:kern w:val="0"/>
-        </w:rPr>
-        <w:t xml:space="preserve"> </w:t>
-      </w:r>
-    </w:p>
-    <w:p>
-      <w:pPr>
-        <w:pStyle w:val="4"/>
-        <w:rPr>
-          <w:rFonts w:ascii="新細明體" w:hAnsi="新細明體" w:cs="新細明體"/>
-          <w:kern w:val="0"/>
-        </w:rPr>
-      </w:pPr>
-      <w:bookmarkStart w:id="27" w:name="_Toc437985520"/>
-      <w:r>
-        <w:rPr>
-          <w:rFonts w:ascii="新細明體" w:hAnsi="新細明體" w:cs="新細明體" w:hint="eastAsia"/>
-          <w:kern w:val="0"/>
-        </w:rPr>
-        <w:t>功能性需求 R109</w:t>
-      </w:r>
-      <w:bookmarkEnd w:id="27"/>
-      <w:r>
-        <w:rPr>
-          <w:rFonts w:ascii="新細明體" w:hAnsi="新細明體" w:cs="新細明體" w:hint="eastAsia"/>
-          <w:kern w:val="0"/>
-        </w:rPr>
-        <w:t xml:space="preserve"> </w:t>
-      </w:r>
-    </w:p>
-    <w:p>
-      <w:pPr>
-        <w:pStyle w:val="3"/>
-        <w:rPr>
-          <w:rFonts w:ascii="新細明體" w:hAnsi="新細明體" w:cs="新細明體"/>
-          <w:kern w:val="0"/>
-        </w:rPr>
-      </w:pPr>
-      <w:bookmarkStart w:id="28" w:name="_Toc437985521"/>
-      <w:r>
-        <w:rPr>
-          <w:rFonts w:ascii="新細明體" w:hAnsi="新細明體" w:cs="新細明體" w:hint="eastAsia"/>
-          <w:kern w:val="0"/>
-        </w:rPr>
-        <w:t>使用者八</w:t>
-      </w:r>
-      <w:proofErr w:type="gramStart"/>
-      <w:r>
-        <w:rPr>
-          <w:rFonts w:ascii="新細明體" w:hAnsi="新細明體" w:cs="新細明體" w:hint="eastAsia"/>
-          <w:kern w:val="0"/>
-        </w:rPr>
-        <w:t>（</w:t>
-      </w:r>
-      <w:proofErr w:type="gramEnd"/>
-      <w:r>
-        <w:rPr>
-          <w:rFonts w:ascii="新細明體" w:hAnsi="新細明體" w:cs="新細明體" w:hint="eastAsia"/>
-          <w:kern w:val="0"/>
-        </w:rPr>
-        <w:t>如：助教</w:t>
-      </w:r>
-      <w:proofErr w:type="gramStart"/>
-      <w:r>
-        <w:rPr>
-          <w:rFonts w:ascii="新細明體" w:hAnsi="新細明體" w:cs="新細明體" w:hint="eastAsia"/>
-          <w:kern w:val="0"/>
-        </w:rPr>
-        <w:t>）</w:t>
-      </w:r>
-      <w:bookmarkEnd w:id="28"/>
-      <w:proofErr w:type="gramEnd"/>
-      <w:r>
-        <w:rPr>
-          <w:rFonts w:ascii="新細明體" w:hAnsi="新細明體" w:cs="新細明體" w:hint="eastAsia"/>
-          <w:kern w:val="0"/>
-        </w:rPr>
-        <w:t xml:space="preserve"> </w:t>
-      </w:r>
-    </w:p>
-    <w:p>
-      <w:pPr>
-        <w:pStyle w:val="4"/>
-        <w:rPr>
-          <w:rFonts w:ascii="新細明體" w:hAnsi="新細明體" w:cs="新細明體"/>
-          <w:kern w:val="0"/>
-        </w:rPr>
-      </w:pPr>
-      <w:bookmarkStart w:id="29" w:name="_Toc437985522"/>
-      <w:r>
-        <w:rPr>
-          <w:rFonts w:ascii="新細明體" w:hAnsi="新細明體" w:cs="新細明體" w:hint="eastAsia"/>
-          <w:kern w:val="0"/>
-        </w:rPr>
-        <w:t>功能性需求 R801</w:t>
-      </w:r>
-      <w:bookmarkEnd w:id="29"/>
-      <w:r>
-        <w:rPr>
-          <w:rFonts w:ascii="新細明體" w:hAnsi="新細明體" w:cs="新細明體" w:hint="eastAsia"/>
-          <w:kern w:val="0"/>
-        </w:rPr>
-        <w:t xml:space="preserve"> </w:t>
-      </w:r>
-    </w:p>
-    <w:p>
-      <w:pPr>
-        <w:pStyle w:val="4"/>
-        <w:rPr>
-          <w:rFonts w:ascii="新細明體" w:hAnsi="新細明體" w:cs="新細明體"/>
-          <w:kern w:val="0"/>
-        </w:rPr>
-      </w:pPr>
-      <w:bookmarkStart w:id="30" w:name="_Toc437985523"/>
-      <w:r>
-        <w:rPr>
-          <w:rFonts w:ascii="新細明體" w:hAnsi="新細明體" w:cs="新細明體" w:hint="eastAsia"/>
-          <w:kern w:val="0"/>
-        </w:rPr>
-        <w:lastRenderedPageBreak/>
-        <w:t>...</w:t>
-      </w:r>
-      <w:bookmarkEnd w:id="30"/>
-      <w:r>
-        <w:rPr>
-          <w:rFonts w:ascii="新細明體" w:hAnsi="新細明體" w:cs="新細明體" w:hint="eastAsia"/>
-          <w:kern w:val="0"/>
-        </w:rPr>
-        <w:t xml:space="preserve"> </w:t>
-      </w:r>
-    </w:p>
-    <w:p>
-      <w:pPr>
-        <w:pStyle w:val="4"/>
-        <w:rPr>
-          <w:rFonts w:ascii="新細明體" w:hAnsi="新細明體" w:cs="新細明體"/>
-          <w:kern w:val="0"/>
-        </w:rPr>
-      </w:pPr>
-      <w:bookmarkStart w:id="31" w:name="_Toc437985524"/>
-      <w:r>
-        <w:rPr>
-          <w:rFonts w:ascii="新細明體" w:hAnsi="新細明體" w:cs="新細明體" w:hint="eastAsia"/>
-          <w:kern w:val="0"/>
-        </w:rPr>
-        <w:t>功能性需求 R809</w:t>
-      </w:r>
-      <w:bookmarkEnd w:id="31"/>
-      <w:r>
-        <w:rPr>
-          <w:rFonts w:ascii="新細明體" w:hAnsi="新細明體" w:cs="新細明體" w:hint="eastAsia"/>
-          <w:kern w:val="0"/>
-        </w:rPr>
-        <w:t xml:space="preserve"> </w:t>
-      </w:r>
-    </w:p>
-    <w:p>
-      <w:pPr>
-        <w:pStyle w:val="2"/>
-        <w:rPr>
-          <w:rFonts w:ascii="新細明體" w:hAnsi="新細明體" w:cs="新細明體"/>
-          <w:kern w:val="0"/>
-        </w:rPr>
-      </w:pPr>
-      <w:bookmarkStart w:id="32" w:name="_Toc437985525"/>
-      <w:r>
-        <w:rPr>
-          <w:rFonts w:ascii="新細明體" w:hAnsi="新細明體" w:cs="新細明體" w:hint="eastAsia"/>
-          <w:kern w:val="0"/>
-        </w:rPr>
-        <w:t>效能需求</w:t>
-      </w:r>
-      <w:bookmarkEnd w:id="32"/>
-      <w:r>
-        <w:rPr>
-          <w:rFonts w:ascii="新細明體" w:hAnsi="新細明體" w:cs="新細明體" w:hint="eastAsia"/>
-          <w:kern w:val="0"/>
-        </w:rPr>
-        <w:t xml:space="preserve"> </w:t>
-      </w:r>
-    </w:p>
-    <w:p>
-      <w:pPr>
-        <w:pStyle w:val="2"/>
-        <w:rPr>
-          <w:rFonts w:ascii="新細明體" w:hAnsi="新細明體" w:cs="新細明體"/>
-          <w:kern w:val="0"/>
-        </w:rPr>
-      </w:pPr>
-      <w:bookmarkStart w:id="33" w:name="_Toc437985526"/>
-      <w:r>
-        <w:rPr>
-          <w:rFonts w:ascii="新細明體" w:hAnsi="新細明體" w:cs="新細明體" w:hint="eastAsia"/>
-          <w:kern w:val="0"/>
-        </w:rPr>
-        <w:t>設計限制</w:t>
-      </w:r>
-      <w:bookmarkEnd w:id="33"/>
-      <w:r>
-        <w:rPr>
-          <w:rFonts w:ascii="新細明體" w:hAnsi="新細明體" w:cs="新細明體" w:hint="eastAsia"/>
-          <w:kern w:val="0"/>
-        </w:rPr>
-        <w:t xml:space="preserve"> </w:t>
-      </w:r>
-    </w:p>
-    <w:p>
-      <w:pPr>
-        <w:pStyle w:val="2"/>
-        <w:rPr>
-          <w:rFonts w:ascii="新細明體" w:hAnsi="新細明體" w:cs="新細明體"/>
-          <w:kern w:val="0"/>
-        </w:rPr>
-      </w:pPr>
-      <w:bookmarkStart w:id="34" w:name="_Toc437985527"/>
-      <w:r>
-        <w:rPr>
-          <w:rFonts w:ascii="新細明體" w:hAnsi="新細明體" w:cs="新細明體" w:hint="eastAsia"/>
-          <w:kern w:val="0"/>
-        </w:rPr>
-        <w:t>軟體系統屬性（特性）</w:t>
-      </w:r>
-      <w:bookmarkEnd w:id="34"/>
-      <w:r>
-        <w:rPr>
-          <w:rFonts w:ascii="新細明體" w:hAnsi="新細明體" w:cs="新細明體" w:hint="eastAsia"/>
-          <w:kern w:val="0"/>
-        </w:rPr>
-        <w:t xml:space="preserve"> </w:t>
-      </w:r>
-    </w:p>
-    <w:p>
-      <w:pPr>
-        <w:pStyle w:val="2"/>
-        <w:rPr>
-          <w:rFonts w:ascii="新細明體" w:hAnsi="新細明體" w:cs="新細明體"/>
-          <w:kern w:val="0"/>
-        </w:rPr>
-      </w:pPr>
-      <w:bookmarkStart w:id="35" w:name="_Toc437985528"/>
-      <w:r>
-        <w:rPr>
-          <w:rFonts w:ascii="新細明體" w:hAnsi="新細明體" w:cs="新細明體" w:hint="eastAsia"/>
-          <w:kern w:val="0"/>
-        </w:rPr>
-        <w:t>其他需求</w:t>
-      </w:r>
-      <w:bookmarkEnd w:id="35"/>
-      <w:r>
-        <w:rPr>
-          <w:rFonts w:ascii="新細明體" w:hAnsi="新細明體" w:cs="新細明體" w:hint="eastAsia"/>
-          <w:kern w:val="0"/>
-        </w:rPr>
-        <w:t xml:space="preserve"> </w:t>
-      </w:r>
-    </w:p>
-    <w:p>
-      <w:pPr>
-        <w:pStyle w:val="1"/>
-        <w:rPr>
-          <w:rFonts w:ascii="新細明體" w:hAnsi="新細明體" w:cs="新細明體"/>
-          <w:kern w:val="0"/>
-        </w:rPr>
-      </w:pPr>
-      <w:bookmarkStart w:id="36" w:name="_Toc437985529"/>
-      <w:r>
-        <w:rPr>
-          <w:rFonts w:ascii="新細明體" w:hAnsi="新細明體" w:cs="新細明體" w:hint="eastAsia"/>
-          <w:kern w:val="0"/>
-        </w:rPr>
-        <w:t>附錄</w:t>
-      </w:r>
-      <w:bookmarkEnd w:id="36"/>
-      <w:r>
-        <w:rPr>
-          <w:rFonts w:ascii="新細明體" w:hAnsi="新細明體" w:cs="新細明體" w:hint="eastAsia"/>
-          <w:kern w:val="0"/>
-        </w:rPr>
-        <w:t xml:space="preserve"> </w:t>
-      </w:r>
-    </w:p>
-    <w:p>
-      <w:pPr>
-        <w:widowControl/>
-      </w:pPr>
-      <w:r>
-        <w:br w:type="page"/>
-      </w:r>
-    </w:p>
-    <w:p/>
-    <w:p/>
-    <w:p/>
-    <w:p>
-      <w:r>
-        <w:rPr>
-          <w:rFonts w:hint="eastAsia"/>
-        </w:rPr>
-        <w:t>軟體系統需求規格書</w:t>
-      </w:r>
-      <w:r>
-        <w:rPr>
-          <w:rFonts w:hint="eastAsia"/>
-        </w:rPr>
-        <w:t xml:space="preserve"> </w:t>
-      </w:r>
-      <w:r>
-        <w:rPr>
-          <w:rFonts w:hint="eastAsia"/>
-        </w:rPr>
-        <w:t>目錄</w:t>
-      </w:r>
-    </w:p>
-    <w:p/>
-    <w:p>
-      <w:r>
-        <w:rPr>
-          <w:rFonts w:hint="eastAsia"/>
-        </w:rPr>
-        <w:t xml:space="preserve">1. </w:t>
-      </w:r>
-      <w:r>
-        <w:rPr>
-          <w:rFonts w:hint="eastAsia"/>
-        </w:rPr>
-        <w:t>企業需求</w:t>
-      </w:r>
-    </w:p>
-    <w:p/>
-    <w:p>
-      <w:r>
-        <w:rPr>
-          <w:rFonts w:hint="eastAsia"/>
-        </w:rPr>
-        <w:t>有如雲等級的</w:t>
-      </w:r>
-      <w:r>
-        <w:rPr>
-          <w:rFonts w:hint="eastAsia"/>
-        </w:rPr>
-        <w:t xml:space="preserve"> </w:t>
-      </w:r>
-      <w:proofErr w:type="spellStart"/>
-      <w:r>
-        <w:rPr>
-          <w:rFonts w:hint="eastAsia"/>
-        </w:rPr>
-        <w:t>UseCase</w:t>
-      </w:r>
-      <w:proofErr w:type="spellEnd"/>
-      <w:r>
-        <w:rPr>
-          <w:rFonts w:hint="eastAsia"/>
-        </w:rPr>
-        <w:t xml:space="preserve"> (</w:t>
-      </w:r>
-      <w:r>
-        <w:rPr>
-          <w:rFonts w:hint="eastAsia"/>
-        </w:rPr>
-        <w:t>目標不應該太多</w:t>
-      </w:r>
-      <w:r>
-        <w:rPr>
-          <w:rFonts w:hint="eastAsia"/>
-        </w:rPr>
-        <w:t>)</w:t>
-      </w:r>
-    </w:p>
-    <w:p/>
-    <w:p>
-      <w:r>
-        <w:rPr>
-          <w:rFonts w:hint="eastAsia"/>
-        </w:rPr>
-        <w:t>重點應該在於要滿足企業的哪些目標</w:t>
-      </w:r>
-      <w:r>
-        <w:rPr>
-          <w:rFonts w:hint="eastAsia"/>
-        </w:rPr>
-        <w:t>.</w:t>
-      </w:r>
-    </w:p>
-    <w:p/>
-    <w:p>
-      <w:r>
-        <w:rPr>
-          <w:rFonts w:hint="eastAsia"/>
-        </w:rPr>
-        <w:t xml:space="preserve">2. </w:t>
-      </w:r>
-      <w:r>
-        <w:rPr>
-          <w:rFonts w:hint="eastAsia"/>
-        </w:rPr>
-        <w:t>使用者需求</w:t>
-      </w:r>
-    </w:p>
-    <w:p/>
-    <w:p>
-      <w:r>
-        <w:rPr>
-          <w:rFonts w:hint="eastAsia"/>
-        </w:rPr>
-        <w:t>以使用者的需要</w:t>
-      </w:r>
-      <w:r>
-        <w:rPr>
-          <w:rFonts w:hint="eastAsia"/>
-        </w:rPr>
-        <w:t xml:space="preserve">, </w:t>
-      </w:r>
-      <w:r>
-        <w:rPr>
-          <w:rFonts w:hint="eastAsia"/>
-        </w:rPr>
-        <w:t>想要做的事情</w:t>
-      </w:r>
-      <w:r>
-        <w:rPr>
-          <w:rFonts w:hint="eastAsia"/>
-        </w:rPr>
-        <w:t xml:space="preserve">, </w:t>
-      </w:r>
-      <w:r>
-        <w:rPr>
-          <w:rFonts w:hint="eastAsia"/>
-        </w:rPr>
-        <w:t>希望解決的問題</w:t>
-      </w:r>
-      <w:r>
-        <w:rPr>
-          <w:rFonts w:hint="eastAsia"/>
-        </w:rPr>
-        <w:t xml:space="preserve">, </w:t>
-      </w:r>
-      <w:r>
-        <w:rPr>
-          <w:rFonts w:hint="eastAsia"/>
-        </w:rPr>
-        <w:t>希望達到的目標來做為章節。</w:t>
-      </w:r>
-    </w:p>
-    <w:p/>
-    <w:p>
-      <w:r>
-        <w:rPr>
-          <w:rFonts w:hint="eastAsia"/>
-        </w:rPr>
-        <w:t>我認為應該有一份使用者需求</w:t>
-      </w:r>
-      <w:r>
-        <w:rPr>
-          <w:rFonts w:hint="eastAsia"/>
-        </w:rPr>
-        <w:t xml:space="preserve"> "</w:t>
-      </w:r>
-      <w:r>
-        <w:rPr>
-          <w:rFonts w:hint="eastAsia"/>
-        </w:rPr>
-        <w:t>清單</w:t>
-      </w:r>
-      <w:r>
-        <w:rPr>
-          <w:rFonts w:hint="eastAsia"/>
-        </w:rPr>
-        <w:t>"</w:t>
-      </w:r>
-      <w:r>
-        <w:rPr>
-          <w:rFonts w:hint="eastAsia"/>
-        </w:rPr>
-        <w:t>，再依照每一條需求詳加說明</w:t>
-      </w:r>
-      <w:r>
-        <w:rPr>
-          <w:rFonts w:hint="eastAsia"/>
-        </w:rPr>
-        <w:t>.</w:t>
-      </w:r>
-    </w:p>
-    <w:p/>
-    <w:p>
-      <w:r>
-        <w:rPr>
-          <w:rFonts w:hint="eastAsia"/>
-        </w:rPr>
-        <w:t>使用者需求發掘重點</w:t>
-      </w:r>
-      <w:r>
-        <w:rPr>
-          <w:rFonts w:hint="eastAsia"/>
-        </w:rPr>
-        <w:t>...</w:t>
-      </w:r>
-    </w:p>
-    <w:p/>
-    <w:p>
-      <w:r>
-        <w:rPr>
-          <w:rFonts w:hint="eastAsia"/>
-        </w:rPr>
-        <w:t xml:space="preserve">1. </w:t>
-      </w:r>
-      <w:r>
-        <w:rPr>
-          <w:rFonts w:hint="eastAsia"/>
-        </w:rPr>
-        <w:t>使用者在執行公司政策時遇到的問題，問題的解決方案為何？</w:t>
-      </w:r>
-    </w:p>
-    <w:p/>
-    <w:p>
-      <w:r>
-        <w:rPr>
-          <w:rFonts w:hint="eastAsia"/>
-        </w:rPr>
-        <w:t xml:space="preserve">2. </w:t>
-      </w:r>
-      <w:r>
-        <w:rPr>
-          <w:rFonts w:hint="eastAsia"/>
-        </w:rPr>
-        <w:t>使用者因應公司政策而提出新的流程或解決方案，要求系統必須配合其流程增加</w:t>
-      </w:r>
-      <w:r>
-        <w:rPr>
-          <w:rFonts w:hint="eastAsia"/>
-        </w:rPr>
-        <w:t>(</w:t>
-      </w:r>
-      <w:r>
-        <w:rPr>
-          <w:rFonts w:hint="eastAsia"/>
-        </w:rPr>
-        <w:t>修改</w:t>
-      </w:r>
-      <w:r>
-        <w:rPr>
-          <w:rFonts w:hint="eastAsia"/>
-        </w:rPr>
-        <w:t>)</w:t>
-      </w:r>
-      <w:r>
-        <w:rPr>
-          <w:rFonts w:hint="eastAsia"/>
-        </w:rPr>
-        <w:t>功能特性</w:t>
-      </w:r>
-      <w:r>
-        <w:rPr>
-          <w:rFonts w:hint="eastAsia"/>
-        </w:rPr>
-        <w:t>(Feature)</w:t>
-      </w:r>
-      <w:r>
-        <w:rPr>
-          <w:rFonts w:hint="eastAsia"/>
-        </w:rPr>
-        <w:t>。</w:t>
-      </w:r>
-    </w:p>
-    <w:p/>
-    <w:p>
-      <w:r>
-        <w:rPr>
-          <w:rFonts w:hint="eastAsia"/>
-        </w:rPr>
-        <w:t xml:space="preserve">*) </w:t>
-      </w:r>
-      <w:r>
-        <w:rPr>
-          <w:rFonts w:hint="eastAsia"/>
-        </w:rPr>
-        <w:t>使用者包含</w:t>
-      </w:r>
-      <w:r>
-        <w:rPr>
-          <w:rFonts w:hint="eastAsia"/>
-        </w:rPr>
-        <w:t xml:space="preserve"> CIM </w:t>
-      </w:r>
-      <w:r>
-        <w:rPr>
-          <w:rFonts w:hint="eastAsia"/>
-        </w:rPr>
-        <w:t>本身</w:t>
-      </w:r>
-    </w:p>
-    <w:p/>
-    <w:p>
-      <w:r>
-        <w:rPr>
-          <w:rFonts w:hint="eastAsia"/>
-        </w:rPr>
-        <w:t>聚焦</w:t>
-      </w:r>
-    </w:p>
-    <w:p/>
-    <w:p>
-      <w:r>
-        <w:rPr>
-          <w:rFonts w:hint="eastAsia"/>
-        </w:rPr>
-        <w:t>在瞭解問題時請不斷的詢問自己以下的問題</w:t>
-      </w:r>
-      <w:r>
-        <w:rPr>
-          <w:rFonts w:hint="eastAsia"/>
-        </w:rPr>
-        <w:t>,</w:t>
-      </w:r>
-    </w:p>
-    <w:p/>
-    <w:p>
-      <w:r>
-        <w:rPr>
-          <w:rFonts w:hint="eastAsia"/>
-        </w:rPr>
-        <w:t xml:space="preserve">1. </w:t>
-      </w:r>
-      <w:r>
-        <w:rPr>
-          <w:rFonts w:hint="eastAsia"/>
-        </w:rPr>
-        <w:t>使用者在現況遇到怎樣的問題</w:t>
-      </w:r>
-      <w:r>
-        <w:rPr>
-          <w:rFonts w:hint="eastAsia"/>
-        </w:rPr>
-        <w:t xml:space="preserve"> ?</w:t>
-      </w:r>
-    </w:p>
-    <w:p/>
-    <w:p>
-      <w:r>
-        <w:rPr>
-          <w:rFonts w:hint="eastAsia"/>
-        </w:rPr>
-        <w:t xml:space="preserve">2. </w:t>
-      </w:r>
-      <w:r>
-        <w:rPr>
-          <w:rFonts w:hint="eastAsia"/>
-        </w:rPr>
-        <w:t>這些問題對使用者造成什麼影響</w:t>
-      </w:r>
-      <w:r>
-        <w:rPr>
-          <w:rFonts w:hint="eastAsia"/>
-        </w:rPr>
-        <w:t xml:space="preserve"> ? </w:t>
-      </w:r>
-    </w:p>
-    <w:p/>
-    <w:p>
-      <w:r>
-        <w:rPr>
-          <w:rFonts w:hint="eastAsia"/>
-        </w:rPr>
-        <w:t xml:space="preserve">3. </w:t>
-      </w:r>
-      <w:r>
-        <w:rPr>
-          <w:rFonts w:hint="eastAsia"/>
-        </w:rPr>
-        <w:t>使用者認為可能的原因是什麼</w:t>
-      </w:r>
-      <w:r>
-        <w:rPr>
-          <w:rFonts w:hint="eastAsia"/>
-        </w:rPr>
-        <w:t xml:space="preserve"> ?</w:t>
-      </w:r>
-    </w:p>
-    <w:p/>
-    <w:p>
-      <w:r>
-        <w:rPr>
-          <w:rFonts w:hint="eastAsia"/>
-        </w:rPr>
-        <w:t xml:space="preserve">4. </w:t>
-      </w:r>
-      <w:r>
-        <w:rPr>
-          <w:rFonts w:hint="eastAsia"/>
-        </w:rPr>
-        <w:t>使用者希望如何改善</w:t>
-      </w:r>
-      <w:r>
-        <w:rPr>
-          <w:rFonts w:hint="eastAsia"/>
-        </w:rPr>
-        <w:t xml:space="preserve"> ?</w:t>
-      </w:r>
-    </w:p>
-    <w:p/>
-    <w:p>
-      <w:r>
-        <w:rPr>
-          <w:rFonts w:hint="eastAsia"/>
-        </w:rPr>
-        <w:t xml:space="preserve">5. </w:t>
-      </w:r>
-      <w:r>
-        <w:rPr>
-          <w:rFonts w:hint="eastAsia"/>
-        </w:rPr>
-        <w:t>使用者認為這樣的改善可以增進哪方面的效率</w:t>
-      </w:r>
-      <w:r>
-        <w:rPr>
-          <w:rFonts w:hint="eastAsia"/>
-        </w:rPr>
-        <w:t xml:space="preserve"> ?</w:t>
-      </w:r>
-    </w:p>
-    <w:p/>
-    <w:p>
-      <w:r>
-        <w:rPr>
-          <w:rFonts w:hint="eastAsia"/>
-        </w:rPr>
-        <w:t xml:space="preserve">6. </w:t>
-      </w:r>
-      <w:r>
-        <w:rPr>
-          <w:rFonts w:hint="eastAsia"/>
-        </w:rPr>
-        <w:t>誰可以執行這樣的作業</w:t>
-      </w:r>
-      <w:r>
-        <w:rPr>
-          <w:rFonts w:hint="eastAsia"/>
-        </w:rPr>
-        <w:t xml:space="preserve">? </w:t>
-      </w:r>
-      <w:r>
-        <w:rPr>
-          <w:rFonts w:hint="eastAsia"/>
-        </w:rPr>
-        <w:t>是否需要誰的允許才可執行</w:t>
-      </w:r>
-      <w:r>
-        <w:rPr>
-          <w:rFonts w:hint="eastAsia"/>
-        </w:rPr>
-        <w:t>?</w:t>
-      </w:r>
-    </w:p>
-    <w:p/>
-    <w:p>
-      <w:r>
-        <w:rPr>
-          <w:rFonts w:hint="eastAsia"/>
-        </w:rPr>
-        <w:t>『假設』是我們信以為真的事情。</w:t>
-      </w:r>
-    </w:p>
-    <w:p/>
-    <w:p>
-      <w:r>
-        <w:rPr>
-          <w:rFonts w:hint="eastAsia"/>
-        </w:rPr>
-        <w:t>除非你知道顧客的假設是什麼，否則不可能予以驗證。當你要證實顧客的需求時，你得先確定他的假設是正確的。</w:t>
-      </w:r>
-    </w:p>
-    <w:p/>
-    <w:p>
-      <w:r>
-        <w:rPr>
-          <w:rFonts w:hint="eastAsia"/>
-        </w:rPr>
-        <w:t xml:space="preserve">2.1 </w:t>
-      </w:r>
-      <w:r>
-        <w:rPr>
-          <w:rFonts w:hint="eastAsia"/>
-        </w:rPr>
-        <w:t>現狀與未來</w:t>
-      </w:r>
-    </w:p>
-    <w:p/>
-    <w:p>
-      <w:r>
-        <w:rPr>
-          <w:rFonts w:hint="eastAsia"/>
-        </w:rPr>
-        <w:t xml:space="preserve">2.2 </w:t>
-      </w:r>
-      <w:r>
-        <w:rPr>
-          <w:rFonts w:hint="eastAsia"/>
-        </w:rPr>
-        <w:t>需求清單</w:t>
-      </w:r>
-    </w:p>
-    <w:p/>
-    <w:p>
-      <w:r>
-        <w:rPr>
-          <w:rFonts w:hint="eastAsia"/>
-        </w:rPr>
-        <w:t xml:space="preserve">2.3 </w:t>
-      </w:r>
-      <w:proofErr w:type="spellStart"/>
-      <w:r>
-        <w:rPr>
-          <w:rFonts w:hint="eastAsia"/>
-        </w:rPr>
-        <w:t>URxx</w:t>
-      </w:r>
-      <w:proofErr w:type="spellEnd"/>
-      <w:r>
-        <w:rPr>
-          <w:rFonts w:hint="eastAsia"/>
-        </w:rPr>
-        <w:t>_&lt;</w:t>
-      </w:r>
-      <w:r>
-        <w:rPr>
-          <w:rFonts w:hint="eastAsia"/>
-        </w:rPr>
-        <w:t>希望解決的問題</w:t>
-      </w:r>
-      <w:r>
-        <w:rPr>
-          <w:rFonts w:hint="eastAsia"/>
-        </w:rPr>
-        <w:t>&gt;</w:t>
-      </w:r>
-    </w:p>
-    <w:p/>
-    <w:p>
-      <w:r>
-        <w:rPr>
-          <w:rFonts w:hint="eastAsia"/>
-        </w:rPr>
-        <w:t xml:space="preserve"> 1. Input: </w:t>
-      </w:r>
-      <w:r>
-        <w:rPr>
-          <w:rFonts w:hint="eastAsia"/>
-        </w:rPr>
-        <w:t>找出問題</w:t>
-      </w:r>
-    </w:p>
-    <w:p/>
-    <w:p>
-      <w:proofErr w:type="gramStart"/>
+      <w:r>
+        <w:rPr>
+          <w:rFonts w:hint="eastAsia"/>
+        </w:rPr>
+        <w:t>為什麼覺得這是個問題？</w:t>
+      </w:r>
+    </w:p>
+    <w:p>
       <w:r>
         <w:rPr>
           <w:rFonts w:hint="eastAsia"/>
         </w:rPr>
         <w:t>＊</w:t>
       </w:r>
-      <w:proofErr w:type="gramEnd"/>
-      <w:r>
-        <w:rPr>
-          <w:rFonts w:hint="eastAsia"/>
-        </w:rPr>
-        <w:t>使用者在現況遇到怎樣的問題</w:t>
-      </w:r>
-      <w:r>
-        <w:rPr>
-          <w:rFonts w:hint="eastAsia"/>
-        </w:rPr>
-        <w:t xml:space="preserve"> ?</w:t>
-      </w:r>
-    </w:p>
-    <w:p/>
-    <w:p>
-      <w:proofErr w:type="gramStart"/>
+      <w:r>
+        <w:rPr>
+          <w:rFonts w:hint="eastAsia"/>
+        </w:rPr>
+        <w:t xml:space="preserve">Where : </w:t>
+      </w:r>
+      <w:r>
+        <w:rPr>
+          <w:rFonts w:hint="eastAsia"/>
+        </w:rPr>
+        <w:t>問題會在哪邊發生？</w:t>
+      </w:r>
+    </w:p>
+    <w:p>
       <w:r>
         <w:rPr>
           <w:rFonts w:hint="eastAsia"/>
         </w:rPr>
         <w:t>＊</w:t>
       </w:r>
-      <w:proofErr w:type="gramEnd"/>
-      <w:r>
-        <w:rPr>
-          <w:rFonts w:hint="eastAsia"/>
-        </w:rPr>
-        <w:t>這些問題對使用者造成什麼影響</w:t>
-      </w:r>
-      <w:r>
-        <w:rPr>
-          <w:rFonts w:hint="eastAsia"/>
-        </w:rPr>
-        <w:t xml:space="preserve"> ?</w:t>
-      </w:r>
-    </w:p>
-    <w:p/>
-    <w:p>
-      <w:proofErr w:type="gramStart"/>
+      <w:r>
+        <w:rPr>
+          <w:rFonts w:hint="eastAsia"/>
+        </w:rPr>
+        <w:t xml:space="preserve">Who : </w:t>
+      </w:r>
+      <w:r>
+        <w:rPr>
+          <w:rFonts w:hint="eastAsia"/>
+        </w:rPr>
+        <w:t>誰覺得這是個問題？這個問題和誰相關？誰對問題的解決方案有影響力？</w:t>
+      </w:r>
+    </w:p>
+    <w:p>
       <w:r>
         <w:rPr>
           <w:rFonts w:hint="eastAsia"/>
         </w:rPr>
         <w:t>＊</w:t>
       </w:r>
-      <w:proofErr w:type="gramEnd"/>
-      <w:r>
-        <w:rPr>
-          <w:rFonts w:hint="eastAsia"/>
-        </w:rPr>
-        <w:t>使用者認為可能的原因是什麼</w:t>
-      </w:r>
-      <w:r>
-        <w:rPr>
-          <w:rFonts w:hint="eastAsia"/>
-        </w:rPr>
-        <w:t xml:space="preserve"> ?</w:t>
-      </w:r>
-    </w:p>
-    <w:p/>
-    <w:p>
-      <w:r>
-        <w:t xml:space="preserve"> 2. Process:</w:t>
-      </w:r>
-    </w:p>
-    <w:p/>
-    <w:p>
-      <w:proofErr w:type="gramStart"/>
+      <w:r>
+        <w:rPr>
+          <w:rFonts w:hint="eastAsia"/>
+        </w:rPr>
+        <w:t>When</w:t>
+      </w:r>
+      <w:r>
+        <w:rPr>
+          <w:rFonts w:hint="eastAsia"/>
+        </w:rPr>
+        <w:t>：問題何時會發生？問題何時要被解決？</w:t>
+      </w:r>
+    </w:p>
+    <w:p>
       <w:r>
         <w:rPr>
           <w:rFonts w:hint="eastAsia"/>
         </w:rPr>
         <w:t>＊</w:t>
       </w:r>
-      <w:proofErr w:type="gramEnd"/>
-      <w:r>
-        <w:rPr>
-          <w:rFonts w:hint="eastAsia"/>
-        </w:rPr>
-        <w:t>分析上述問題的真正原因為何</w:t>
-      </w:r>
-      <w:r>
-        <w:rPr>
-          <w:rFonts w:hint="eastAsia"/>
-        </w:rPr>
-        <w:t>?</w:t>
-      </w:r>
-    </w:p>
-    <w:p>
-      <w:proofErr w:type="gramStart"/>
+      <w:r>
+        <w:rPr>
+          <w:rFonts w:hint="eastAsia"/>
+        </w:rPr>
+        <w:t xml:space="preserve">How : </w:t>
+      </w:r>
+      <w:r>
+        <w:rPr>
+          <w:rFonts w:hint="eastAsia"/>
+        </w:rPr>
+        <w:t>問題如何發生？如何證實可以解決這個問題？</w:t>
+      </w:r>
+    </w:p>
+    <w:p>
       <w:r>
         <w:rPr>
           <w:rFonts w:hint="eastAsia"/>
         </w:rPr>
         <w:t>＊</w:t>
       </w:r>
-      <w:proofErr w:type="gramEnd"/>
-      <w:r>
-        <w:rPr>
-          <w:rFonts w:hint="eastAsia"/>
-        </w:rPr>
-        <w:t>利用</w:t>
-      </w:r>
-      <w:r>
-        <w:rPr>
-          <w:rFonts w:hint="eastAsia"/>
-        </w:rPr>
-        <w:t xml:space="preserve"> 5W2H </w:t>
-      </w:r>
-      <w:r>
-        <w:rPr>
-          <w:rFonts w:hint="eastAsia"/>
-        </w:rPr>
-        <w:t>層層</w:t>
-      </w:r>
-      <w:proofErr w:type="gramStart"/>
-      <w:r>
-        <w:rPr>
-          <w:rFonts w:hint="eastAsia"/>
-        </w:rPr>
-        <w:t>深入</w:t>
-      </w:r>
-      <w:r>
-        <w:rPr>
-          <w:rFonts w:hint="eastAsia"/>
-        </w:rPr>
-        <w:t>,</w:t>
-      </w:r>
-      <w:proofErr w:type="gramEnd"/>
-      <w:r>
-        <w:rPr>
-          <w:rFonts w:hint="eastAsia"/>
-        </w:rPr>
-        <w:t xml:space="preserve"> </w:t>
-      </w:r>
-      <w:r>
-        <w:rPr>
-          <w:rFonts w:hint="eastAsia"/>
-        </w:rPr>
-        <w:t>就像在撥洋蔥一樣</w:t>
-      </w:r>
-      <w:r>
-        <w:rPr>
-          <w:rFonts w:hint="eastAsia"/>
-        </w:rPr>
-        <w:t>.</w:t>
-      </w:r>
-    </w:p>
-    <w:p>
-      <w:proofErr w:type="gramStart"/>
-      <w:r>
-        <w:rPr>
-          <w:rFonts w:hint="eastAsia"/>
-        </w:rPr>
-        <w:t>＊</w:t>
-      </w:r>
-      <w:proofErr w:type="gramEnd"/>
-      <w:r>
-        <w:rPr>
-          <w:rFonts w:hint="eastAsia"/>
-        </w:rPr>
-        <w:t xml:space="preserve">What : </w:t>
-      </w:r>
-      <w:r>
-        <w:rPr>
-          <w:rFonts w:hint="eastAsia"/>
-        </w:rPr>
-        <w:t>問題是什麼？</w:t>
-      </w:r>
-    </w:p>
-    <w:p>
-      <w:proofErr w:type="gramStart"/>
-      <w:r>
-        <w:rPr>
-          <w:rFonts w:hint="eastAsia"/>
-        </w:rPr>
-        <w:t>＊</w:t>
-      </w:r>
-      <w:proofErr w:type="gramEnd"/>
-      <w:r>
-        <w:rPr>
-          <w:rFonts w:hint="eastAsia"/>
-        </w:rPr>
-        <w:t xml:space="preserve">Why : </w:t>
-      </w:r>
-      <w:r>
-        <w:rPr>
-          <w:rFonts w:hint="eastAsia"/>
-        </w:rPr>
-        <w:t>為什麼會有這個問題？</w:t>
-      </w:r>
-      <w:r>
-        <w:rPr>
-          <w:rFonts w:hint="eastAsia"/>
-        </w:rPr>
-        <w:t xml:space="preserve"> </w:t>
-      </w:r>
-      <w:r>
-        <w:rPr>
-          <w:rFonts w:hint="eastAsia"/>
-        </w:rPr>
-        <w:t>為什麼覺得這是個問題？</w:t>
-      </w:r>
-    </w:p>
-    <w:p>
-      <w:proofErr w:type="gramStart"/>
-      <w:r>
-        <w:rPr>
-          <w:rFonts w:hint="eastAsia"/>
-        </w:rPr>
-        <w:t>＊</w:t>
-      </w:r>
-      <w:proofErr w:type="gramEnd"/>
-      <w:r>
-        <w:rPr>
-          <w:rFonts w:hint="eastAsia"/>
-        </w:rPr>
-        <w:t xml:space="preserve">Where : </w:t>
-      </w:r>
-      <w:r>
-        <w:rPr>
-          <w:rFonts w:hint="eastAsia"/>
-        </w:rPr>
-        <w:t>問題會在哪邊發生？</w:t>
-      </w:r>
-    </w:p>
-    <w:p>
-      <w:proofErr w:type="gramStart"/>
-      <w:r>
-        <w:rPr>
-          <w:rFonts w:hint="eastAsia"/>
-        </w:rPr>
-        <w:t>＊</w:t>
-      </w:r>
-      <w:proofErr w:type="gramEnd"/>
-      <w:r>
-        <w:rPr>
-          <w:rFonts w:hint="eastAsia"/>
-        </w:rPr>
-        <w:t xml:space="preserve">Who : </w:t>
-      </w:r>
-      <w:r>
-        <w:rPr>
-          <w:rFonts w:hint="eastAsia"/>
-        </w:rPr>
-        <w:t>誰覺得這是個問題？這個問題和誰相關？誰對問題的解決方案有影響力？</w:t>
-      </w:r>
-    </w:p>
-    <w:p>
-      <w:proofErr w:type="gramStart"/>
-      <w:r>
-        <w:rPr>
-          <w:rFonts w:hint="eastAsia"/>
-        </w:rPr>
-        <w:t>＊</w:t>
-      </w:r>
-      <w:proofErr w:type="gramEnd"/>
-      <w:r>
-        <w:rPr>
-          <w:rFonts w:hint="eastAsia"/>
-        </w:rPr>
-        <w:t>When</w:t>
-      </w:r>
-      <w:r>
-        <w:rPr>
-          <w:rFonts w:hint="eastAsia"/>
-        </w:rPr>
-        <w:t>：問題何時會發生？問題何時要被解決？</w:t>
-      </w:r>
-    </w:p>
-    <w:p>
-      <w:proofErr w:type="gramStart"/>
-      <w:r>
-        <w:rPr>
-          <w:rFonts w:hint="eastAsia"/>
-        </w:rPr>
-        <w:t>＊</w:t>
-      </w:r>
-      <w:proofErr w:type="gramEnd"/>
-      <w:r>
-        <w:rPr>
-          <w:rFonts w:hint="eastAsia"/>
-        </w:rPr>
-        <w:t xml:space="preserve">How : </w:t>
-      </w:r>
-      <w:r>
-        <w:rPr>
-          <w:rFonts w:hint="eastAsia"/>
-        </w:rPr>
-        <w:t>問題如何發生？如何證實可以解決這個問題？</w:t>
-      </w:r>
-    </w:p>
-    <w:p>
-      <w:proofErr w:type="gramStart"/>
-      <w:r>
-        <w:rPr>
-          <w:rFonts w:hint="eastAsia"/>
-        </w:rPr>
-        <w:t>＊</w:t>
-      </w:r>
-      <w:proofErr w:type="gramEnd"/>
       <w:r>
         <w:rPr>
           <w:rFonts w:hint="eastAsia"/>
@@ -5674,14 +5811,12 @@
         </w:rPr>
         <w:t>有多少效益？要花多少成本？完成要多久？</w:t>
       </w:r>
-      <w:proofErr w:type="gramStart"/>
       <w:r>
         <w:rPr>
           <w:rFonts w:hint="eastAsia"/>
         </w:rPr>
         <w:t>ROI ?</w:t>
       </w:r>
-      <w:proofErr w:type="gramEnd"/>
     </w:p>
     <w:p>
       <w:r>
@@ -5721,70 +5856,38 @@
     </w:p>
     <w:p/>
     <w:p>
-      <w:proofErr w:type="gramStart"/>
-      <w:r>
-        <w:rPr>
-          <w:rFonts w:hint="eastAsia"/>
-        </w:rPr>
-        <w:t>＊</w:t>
-      </w:r>
-      <w:proofErr w:type="gramEnd"/>
-      <w:r>
-        <w:rPr>
-          <w:rFonts w:hint="eastAsia"/>
-        </w:rPr>
-        <w:t>整體思考方式需從問題導向至解決方案</w:t>
-      </w:r>
-    </w:p>
-    <w:p/>
-    <w:p>
-      <w:proofErr w:type="gramStart"/>
-      <w:r>
-        <w:rPr>
-          <w:rFonts w:hint="eastAsia"/>
-        </w:rPr>
-        <w:t>＊</w:t>
-      </w:r>
-      <w:proofErr w:type="gramEnd"/>
-      <w:r>
-        <w:rPr>
-          <w:rFonts w:hint="eastAsia"/>
-        </w:rPr>
-        <w:t>必需要能驗證方式</w:t>
-      </w:r>
-    </w:p>
-    <w:p/>
-    <w:p>
-      <w:proofErr w:type="gramStart"/>
-      <w:r>
-        <w:rPr>
-          <w:rFonts w:hint="eastAsia"/>
-        </w:rPr>
-        <w:t>＊</w:t>
-      </w:r>
-      <w:proofErr w:type="gramEnd"/>
-      <w:r>
-        <w:rPr>
-          <w:rFonts w:hint="eastAsia"/>
-        </w:rPr>
-        <w:t>使用者需求必須能達成解決方案</w:t>
-      </w:r>
-    </w:p>
-    <w:p/>
-    <w:p>
-      <w:proofErr w:type="gramStart"/>
-      <w:r>
-        <w:rPr>
-          <w:rFonts w:hint="eastAsia"/>
-        </w:rPr>
-        <w:t>＊</w:t>
-      </w:r>
-      <w:proofErr w:type="gramEnd"/>
-      <w:r>
-        <w:rPr>
-          <w:rFonts w:hint="eastAsia"/>
-        </w:rPr>
-        <w:t>不可出現模糊的形容</w:t>
+      <w:r>
+        <w:rPr>
+          <w:rFonts w:hint="eastAsia"/>
+        </w:rPr>
+        <w:t>＊整體思考方式需從問題導向至解決方案</w:t>
+      </w:r>
+    </w:p>
+    <w:p/>
+    <w:p>
+      <w:r>
+        <w:rPr>
+          <w:rFonts w:hint="eastAsia"/>
+        </w:rPr>
+        <w:t>＊必需要能驗證方式</w:t>
+      </w:r>
+    </w:p>
+    <w:p/>
+    <w:p>
+      <w:r>
+        <w:rPr>
+          <w:rFonts w:hint="eastAsia"/>
+        </w:rPr>
+        <w:t>＊使用者需求必須能達成解決方案</w:t>
+      </w:r>
+    </w:p>
+    <w:p/>
+    <w:p>
+      <w:r>
+        <w:rPr>
+          <w:rFonts w:hint="eastAsia"/>
+        </w:rPr>
+        <w:t>＊不可出現模糊的形容</w:t>
       </w:r>
       <w:r>
         <w:rPr>
@@ -5843,19 +5946,11 @@
     </w:p>
     <w:p/>
     <w:p>
-      <w:proofErr w:type="gramStart"/>
-      <w:r>
-        <w:rPr>
-          <w:rFonts w:hint="eastAsia"/>
-        </w:rPr>
-        <w:t>＊</w:t>
-      </w:r>
-      <w:proofErr w:type="gramEnd"/>
-      <w:r>
-        <w:rPr>
-          <w:rFonts w:hint="eastAsia"/>
-        </w:rPr>
-        <w:t>規格說明文法必須正確。在一句話中至少要有主詞</w:t>
+      <w:r>
+        <w:rPr>
+          <w:rFonts w:hint="eastAsia"/>
+        </w:rPr>
+        <w:t>＊規格說明文法必須正確。在一句話中至少要有主詞</w:t>
       </w:r>
       <w:r>
         <w:rPr>
@@ -5884,42 +5979,20 @@
     </w:p>
     <w:p/>
     <w:p>
-      <w:proofErr w:type="gramStart"/>
-      <w:r>
-        <w:rPr>
-          <w:rFonts w:hint="eastAsia"/>
-        </w:rPr>
-        <w:t>＊</w:t>
-      </w:r>
-      <w:proofErr w:type="gramEnd"/>
-      <w:r>
-        <w:rPr>
-          <w:rFonts w:hint="eastAsia"/>
-        </w:rPr>
-        <w:t>需求必須給予編號</w:t>
-      </w:r>
-    </w:p>
-    <w:p/>
-    <w:p>
-      <w:r>
-        <w:rPr>
-          <w:rFonts w:hint="eastAsia"/>
-        </w:rPr>
-        <w:t xml:space="preserve">2.4 </w:t>
-      </w:r>
-      <w:proofErr w:type="spellStart"/>
-      <w:r>
-        <w:rPr>
-          <w:rFonts w:hint="eastAsia"/>
-        </w:rPr>
-        <w:t>URxx</w:t>
-      </w:r>
-      <w:proofErr w:type="spellEnd"/>
-      <w:r>
-        <w:rPr>
-          <w:rFonts w:hint="eastAsia"/>
-        </w:rPr>
-        <w:t>_&lt;</w:t>
+      <w:r>
+        <w:rPr>
+          <w:rFonts w:hint="eastAsia"/>
+        </w:rPr>
+        <w:t>＊需求必須給予編號</w:t>
+      </w:r>
+    </w:p>
+    <w:p/>
+    <w:p>
+      <w:r>
+        <w:rPr>
+          <w:rFonts w:hint="eastAsia"/>
+        </w:rPr>
+        <w:t>2.4 URxx_&lt;</w:t>
       </w:r>
       <w:r>
         <w:rPr>
@@ -6551,29 +6624,13 @@
     <w:p/>
     <w:p>
       <w:r>
-        <w:t xml:space="preserve">4.1.4.1.5.1 </w:t>
-      </w:r>
-      <w:proofErr w:type="spellStart"/>
-      <w:r>
-        <w:t>SUCxxx</w:t>
-      </w:r>
-      <w:proofErr w:type="spellEnd"/>
-      <w:r>
-        <w:t>: XXXXX</w:t>
-      </w:r>
-    </w:p>
-    <w:p/>
-    <w:p>
-      <w:r>
-        <w:t xml:space="preserve">4.1.4.1.5.2 </w:t>
-      </w:r>
-      <w:proofErr w:type="spellStart"/>
-      <w:r>
-        <w:t>UCxxx</w:t>
-      </w:r>
-      <w:proofErr w:type="spellEnd"/>
-      <w:r>
-        <w:t>: XXXXX</w:t>
+        <w:t>4.1.4.1.5.1 SUCxxx: XXXXX</w:t>
+      </w:r>
+    </w:p>
+    <w:p/>
+    <w:p>
+      <w:r>
+        <w:t>4.1.4.1.5.2 UCxxx: XXXXX</w:t>
       </w:r>
     </w:p>
     <w:p/>
@@ -6669,7 +6726,7 @@
 </file>
 
 <file path=word/endnotes.xml><?xml version="1.0" encoding="utf-8"?>
-<w:endnotes xmlns:wpc="http://schemas.microsoft.com/office/word/2010/wordprocessingCanvas" xmlns:mc="http://schemas.openxmlformats.org/markup-compatibility/2006" xmlns:o="urn:schemas-microsoft-com:office:office" xmlns:r="http://schemas.openxmlformats.org/officeDocument/2006/relationships" xmlns:m="http://schemas.openxmlformats.org/officeDocument/2006/math" xmlns:v="urn:schemas-microsoft-com:vml" xmlns:wp14="http://schemas.microsoft.com/office/word/2010/wordprocessingDrawing" xmlns:wp="http://schemas.openxmlformats.org/drawingml/2006/wordprocessingDrawing" xmlns:w10="urn:schemas-microsoft-com:office:word" xmlns:w="http://schemas.openxmlformats.org/wordprocessingml/2006/main" xmlns:w14="http://schemas.microsoft.com/office/word/2010/wordml" xmlns:wpg="http://schemas.microsoft.com/office/word/2010/wordprocessingGroup" xmlns:wpi="http://schemas.microsoft.com/office/word/2010/wordprocessingInk" xmlns:wne="http://schemas.microsoft.com/office/word/2006/wordml" xmlns:wps="http://schemas.microsoft.com/office/word/2010/wordprocessingShape" mc:Ignorable="w14 wp14">
+<w:endnotes xmlns:wpc="http://schemas.microsoft.com/office/word/2010/wordprocessingCanvas" xmlns:mc="http://schemas.openxmlformats.org/markup-compatibility/2006" xmlns:o="urn:schemas-microsoft-com:office:office" xmlns:r="http://schemas.openxmlformats.org/officeDocument/2006/relationships" xmlns:m="http://schemas.openxmlformats.org/officeDocument/2006/math" xmlns:v="urn:schemas-microsoft-com:vml" xmlns:wp14="http://schemas.microsoft.com/office/word/2010/wordprocessingDrawing" xmlns:wp="http://schemas.openxmlformats.org/drawingml/2006/wordprocessingDrawing" xmlns:w10="urn:schemas-microsoft-com:office:word" xmlns:w="http://schemas.openxmlformats.org/wordprocessingml/2006/main" xmlns:w14="http://schemas.microsoft.com/office/word/2010/wordml" xmlns:w15="http://schemas.microsoft.com/office/word/2012/wordml" xmlns:wpg="http://schemas.microsoft.com/office/word/2010/wordprocessingGroup" xmlns:wpi="http://schemas.microsoft.com/office/word/2010/wordprocessingInk" xmlns:wne="http://schemas.microsoft.com/office/word/2006/wordml" xmlns:wps="http://schemas.microsoft.com/office/word/2010/wordprocessingShape" mc:Ignorable="w14 w15 wp14">
   <w:endnote w:type="separator" w:id="-1">
     <w:p>
       <w:r>
@@ -6688,7 +6745,7 @@
 </file>
 
 <file path=word/footer1.xml><?xml version="1.0" encoding="utf-8"?>
-<w:ftr xmlns:wpc="http://schemas.microsoft.com/office/word/2010/wordprocessingCanvas" xmlns:mc="http://schemas.openxmlformats.org/markup-compatibility/2006" xmlns:o="urn:schemas-microsoft-com:office:office" xmlns:r="http://schemas.openxmlformats.org/officeDocument/2006/relationships" xmlns:m="http://schemas.openxmlformats.org/officeDocument/2006/math" xmlns:v="urn:schemas-microsoft-com:vml" xmlns:wp14="http://schemas.microsoft.com/office/word/2010/wordprocessingDrawing" xmlns:wp="http://schemas.openxmlformats.org/drawingml/2006/wordprocessingDrawing" xmlns:w10="urn:schemas-microsoft-com:office:word" xmlns:w="http://schemas.openxmlformats.org/wordprocessingml/2006/main" xmlns:w14="http://schemas.microsoft.com/office/word/2010/wordml" xmlns:wpg="http://schemas.microsoft.com/office/word/2010/wordprocessingGroup" xmlns:wpi="http://schemas.microsoft.com/office/word/2010/wordprocessingInk" xmlns:wne="http://schemas.microsoft.com/office/word/2006/wordml" xmlns:wps="http://schemas.microsoft.com/office/word/2010/wordprocessingShape" mc:Ignorable="w14 wp14">
+<w:ftr xmlns:wpc="http://schemas.microsoft.com/office/word/2010/wordprocessingCanvas" xmlns:mc="http://schemas.openxmlformats.org/markup-compatibility/2006" xmlns:o="urn:schemas-microsoft-com:office:office" xmlns:r="http://schemas.openxmlformats.org/officeDocument/2006/relationships" xmlns:m="http://schemas.openxmlformats.org/officeDocument/2006/math" xmlns:v="urn:schemas-microsoft-com:vml" xmlns:wp14="http://schemas.microsoft.com/office/word/2010/wordprocessingDrawing" xmlns:wp="http://schemas.openxmlformats.org/drawingml/2006/wordprocessingDrawing" xmlns:w10="urn:schemas-microsoft-com:office:word" xmlns:w="http://schemas.openxmlformats.org/wordprocessingml/2006/main" xmlns:w14="http://schemas.microsoft.com/office/word/2010/wordml" xmlns:w15="http://schemas.microsoft.com/office/word/2012/wordml" xmlns:wpg="http://schemas.microsoft.com/office/word/2010/wordprocessingGroup" xmlns:wpi="http://schemas.microsoft.com/office/word/2010/wordprocessingInk" xmlns:wne="http://schemas.microsoft.com/office/word/2006/wordml" xmlns:wps="http://schemas.microsoft.com/office/word/2010/wordprocessingShape" mc:Ignorable="w14 w15 wp14">
   <w:p>
     <w:pPr>
       <w:pStyle w:val="a5"/>
@@ -6771,7 +6828,7 @@
         </mc:Choice>
         <mc:Fallback>
           <w:pict>
-            <v:rect id="矩形 40" o:spid="_x0000_s1026" style="position:absolute;margin-left:0;margin-top:0;width:579.9pt;height:750.3pt;z-index:251659264;visibility:visible;mso-wrap-style:square;mso-width-percent:950;mso-height-percent:950;mso-wrap-distance-left:9pt;mso-wrap-distance-top:0;mso-wrap-distance-right:9pt;mso-wrap-distance-bottom:0;mso-position-horizontal:center;mso-position-horizontal-relative:page;mso-position-vertical:center;mso-position-vertical-relative:page;mso-width-percent:950;mso-height-percent:950;mso-width-relative:page;mso-height-relative:page;v-text-anchor:middle" o:gfxdata="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" filled="f" strokecolor="#938953 [1614]" strokeweight="2pt">
+            <v:rect w14:anchorId="1A738076" id="矩形 40" o:spid="_x0000_s1026" style="position:absolute;margin-left:0;margin-top:0;width:579.9pt;height:750.3pt;z-index:251659264;visibility:visible;mso-wrap-style:square;mso-width-percent:950;mso-height-percent:950;mso-wrap-distance-left:9pt;mso-wrap-distance-top:0;mso-wrap-distance-right:9pt;mso-wrap-distance-bottom:0;mso-position-horizontal:center;mso-position-horizontal-relative:page;mso-position-vertical:center;mso-position-vertical-relative:page;mso-width-percent:950;mso-height-percent:950;mso-width-relative:page;mso-height-relative:page;v-text-anchor:middle" o:gfxdata="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" filled="f" strokecolor="#938953 [1614]" strokeweight="2pt">
               <w10:wrap anchorx="page" anchory="page"/>
             </v:rect>
           </w:pict>
@@ -6826,7 +6883,7 @@
         <w:color w:val="4F81BD" w:themeColor="accent1"/>
         <w:lang w:val="zh-TW"/>
       </w:rPr>
-      <w:t>1</w:t>
+      <w:t>3</w:t>
     </w:r>
     <w:r>
       <w:rPr>
@@ -6840,7 +6897,7 @@
 </file>
 
 <file path=word/footnotes.xml><?xml version="1.0" encoding="utf-8"?>
-<w:footnotes xmlns:wpc="http://schemas.microsoft.com/office/word/2010/wordprocessingCanvas" xmlns:mc="http://schemas.openxmlformats.org/markup-compatibility/2006" xmlns:o="urn:schemas-microsoft-com:office:office" xmlns:r="http://schemas.openxmlformats.org/officeDocument/2006/relationships" xmlns:m="http://schemas.openxmlformats.org/officeDocument/2006/math" xmlns:v="urn:schemas-microsoft-com:vml" xmlns:wp14="http://schemas.microsoft.com/office/word/2010/wordprocessingDrawing" xmlns:wp="http://schemas.openxmlformats.org/drawingml/2006/wordprocessingDrawing" xmlns:w10="urn:schemas-microsoft-com:office:word" xmlns:w="http://schemas.openxmlformats.org/wordprocessingml/2006/main" xmlns:w14="http://schemas.microsoft.com/office/word/2010/wordml" xmlns:wpg="http://schemas.microsoft.com/office/word/2010/wordprocessingGroup" xmlns:wpi="http://schemas.microsoft.com/office/word/2010/wordprocessingInk" xmlns:wne="http://schemas.microsoft.com/office/word/2006/wordml" xmlns:wps="http://schemas.microsoft.com/office/word/2010/wordprocessingShape" mc:Ignorable="w14 wp14">
+<w:footnotes xmlns:wpc="http://schemas.microsoft.com/office/word/2010/wordprocessingCanvas" xmlns:mc="http://schemas.openxmlformats.org/markup-compatibility/2006" xmlns:o="urn:schemas-microsoft-com:office:office" xmlns:r="http://schemas.openxmlformats.org/officeDocument/2006/relationships" xmlns:m="http://schemas.openxmlformats.org/officeDocument/2006/math" xmlns:v="urn:schemas-microsoft-com:vml" xmlns:wp14="http://schemas.microsoft.com/office/word/2010/wordprocessingDrawing" xmlns:wp="http://schemas.openxmlformats.org/drawingml/2006/wordprocessingDrawing" xmlns:w10="urn:schemas-microsoft-com:office:word" xmlns:w="http://schemas.openxmlformats.org/wordprocessingml/2006/main" xmlns:w14="http://schemas.microsoft.com/office/word/2010/wordml" xmlns:w15="http://schemas.microsoft.com/office/word/2012/wordml" xmlns:wpg="http://schemas.microsoft.com/office/word/2010/wordprocessingGroup" xmlns:wpi="http://schemas.microsoft.com/office/word/2010/wordprocessingInk" xmlns:wne="http://schemas.microsoft.com/office/word/2006/wordml" xmlns:wps="http://schemas.microsoft.com/office/word/2010/wordprocessingShape" mc:Ignorable="w14 w15 wp14">
   <w:footnote w:type="separator" w:id="-1">
     <w:p>
       <w:r>
@@ -6859,7 +6916,7 @@
 </file>
 
 <file path=word/numbering.xml><?xml version="1.0" encoding="utf-8"?>
-<w:numbering xmlns:wpc="http://schemas.microsoft.com/office/word/2010/wordprocessingCanvas" xmlns:mc="http://schemas.openxmlformats.org/markup-compatibility/2006" xmlns:o="urn:schemas-microsoft-com:office:office" xmlns:r="http://schemas.openxmlformats.org/officeDocument/2006/relationships" xmlns:m="http://schemas.openxmlformats.org/officeDocument/2006/math" xmlns:v="urn:schemas-microsoft-com:vml" xmlns:wp14="http://schemas.microsoft.com/office/word/2010/wordprocessingDrawing" xmlns:wp="http://schemas.openxmlformats.org/drawingml/2006/wordprocessingDrawing" xmlns:w10="urn:schemas-microsoft-com:office:word" xmlns:w="http://schemas.openxmlformats.org/wordprocessingml/2006/main" xmlns:w14="http://schemas.microsoft.com/office/word/2010/wordml" xmlns:wpg="http://schemas.microsoft.com/office/word/2010/wordprocessingGroup" xmlns:wpi="http://schemas.microsoft.com/office/word/2010/wordprocessingInk" xmlns:wne="http://schemas.microsoft.com/office/word/2006/wordml" xmlns:wps="http://schemas.microsoft.com/office/word/2010/wordprocessingShape" mc:Ignorable="w14 wp14">
+<w:numbering xmlns:wpc="http://schemas.microsoft.com/office/word/2010/wordprocessingCanvas" xmlns:mc="http://schemas.openxmlformats.org/markup-compatibility/2006" xmlns:o="urn:schemas-microsoft-com:office:office" xmlns:r="http://schemas.openxmlformats.org/officeDocument/2006/relationships" xmlns:m="http://schemas.openxmlformats.org/officeDocument/2006/math" xmlns:v="urn:schemas-microsoft-com:vml" xmlns:wp14="http://schemas.microsoft.com/office/word/2010/wordprocessingDrawing" xmlns:wp="http://schemas.openxmlformats.org/drawingml/2006/wordprocessingDrawing" xmlns:w10="urn:schemas-microsoft-com:office:word" xmlns:w="http://schemas.openxmlformats.org/wordprocessingml/2006/main" xmlns:w14="http://schemas.microsoft.com/office/word/2010/wordml" xmlns:w15="http://schemas.microsoft.com/office/word/2012/wordml" xmlns:wpg="http://schemas.microsoft.com/office/word/2010/wordprocessingGroup" xmlns:wpi="http://schemas.microsoft.com/office/word/2010/wordprocessingInk" xmlns:wne="http://schemas.microsoft.com/office/word/2006/wordml" xmlns:wps="http://schemas.microsoft.com/office/word/2010/wordprocessingShape" mc:Ignorable="w14 w15 wp14">
   <w:abstractNum w:abstractNumId="0">
     <w:nsid w:val="10AA0406"/>
     <w:multiLevelType w:val="multilevel"/>
@@ -7469,7 +7526,7 @@
 </file>
 
 <file path=word/styles.xml><?xml version="1.0" encoding="utf-8"?>
-<w:styles xmlns:mc="http://schemas.openxmlformats.org/markup-compatibility/2006" xmlns:r="http://schemas.openxmlformats.org/officeDocument/2006/relationships" xmlns:w="http://schemas.openxmlformats.org/wordprocessingml/2006/main" xmlns:w14="http://schemas.microsoft.com/office/word/2010/wordml" mc:Ignorable="w14">
+<w:styles xmlns:mc="http://schemas.openxmlformats.org/markup-compatibility/2006" xmlns:r="http://schemas.openxmlformats.org/officeDocument/2006/relationships" xmlns:w="http://schemas.openxmlformats.org/wordprocessingml/2006/main" xmlns:w14="http://schemas.microsoft.com/office/word/2010/wordml" xmlns:w15="http://schemas.microsoft.com/office/word/2012/wordml" mc:Ignorable="w14 w15">
   <w:docDefaults>
     <w:rPrDefault>
       <w:rPr>
@@ -7482,144 +7539,378 @@
     </w:rPrDefault>
     <w:pPrDefault/>
   </w:docDefaults>
-  <w:latentStyles w:defLockedState="0" w:defUIPriority="99" w:defSemiHidden="1" w:defUnhideWhenUsed="1" w:defQFormat="0" w:count="267">
-    <w:lsdException w:name="Normal" w:semiHidden="0" w:uiPriority="0" w:unhideWhenUsed="0" w:qFormat="1"/>
-    <w:lsdException w:name="heading 1" w:semiHidden="0" w:uiPriority="9" w:unhideWhenUsed="0" w:qFormat="1"/>
-    <w:lsdException w:name="heading 2" w:uiPriority="9" w:qFormat="1"/>
-    <w:lsdException w:name="heading 3" w:uiPriority="9" w:qFormat="1"/>
-    <w:lsdException w:name="heading 4" w:uiPriority="9" w:qFormat="1"/>
-    <w:lsdException w:name="heading 5" w:uiPriority="9" w:qFormat="1"/>
-    <w:lsdException w:name="heading 6" w:uiPriority="9" w:qFormat="1"/>
-    <w:lsdException w:name="heading 7" w:uiPriority="9" w:qFormat="1"/>
-    <w:lsdException w:name="heading 8" w:uiPriority="9" w:qFormat="1"/>
-    <w:lsdException w:name="heading 9" w:uiPriority="9" w:qFormat="1"/>
-    <w:lsdException w:name="toc 1" w:uiPriority="39"/>
-    <w:lsdException w:name="toc 2" w:uiPriority="39"/>
-    <w:lsdException w:name="toc 3" w:uiPriority="39"/>
-    <w:lsdException w:name="toc 4" w:uiPriority="39"/>
-    <w:lsdException w:name="toc 5" w:uiPriority="39"/>
-    <w:lsdException w:name="toc 6" w:uiPriority="39"/>
-    <w:lsdException w:name="toc 7" w:uiPriority="39"/>
-    <w:lsdException w:name="toc 8" w:uiPriority="39"/>
-    <w:lsdException w:name="toc 9" w:uiPriority="39"/>
-    <w:lsdException w:name="caption" w:uiPriority="35" w:qFormat="1"/>
-    <w:lsdException w:name="Title" w:semiHidden="0" w:uiPriority="10" w:unhideWhenUsed="0" w:qFormat="1"/>
-    <w:lsdException w:name="Default Paragraph Font" w:uiPriority="1"/>
-    <w:lsdException w:name="Subtitle" w:semiHidden="0" w:uiPriority="11" w:unhideWhenUsed="0" w:qFormat="1"/>
-    <w:lsdException w:name="Strong" w:semiHidden="0" w:uiPriority="22" w:unhideWhenUsed="0" w:qFormat="1"/>
-    <w:lsdException w:name="Emphasis" w:semiHidden="0" w:uiPriority="20" w:unhideWhenUsed="0" w:qFormat="1"/>
-    <w:lsdException w:name="Table Grid" w:semiHidden="0" w:uiPriority="59" w:unhideWhenUsed="0"/>
-    <w:lsdException w:name="Placeholder Text" w:unhideWhenUsed="0"/>
-    <w:lsdException w:name="No Spacing" w:semiHidden="0" w:uiPriority="1" w:unhideWhenUsed="0" w:qFormat="1"/>
-    <w:lsdException w:name="Light Shading" w:semiHidden="0" w:uiPriority="60" w:unhideWhenUsed="0"/>
-    <w:lsdException w:name="Light List" w:semiHidden="0" w:uiPriority="61" w:unhideWhenUsed="0"/>
-    <w:lsdException w:name="Light Grid" w:semiHidden="0" w:uiPriority="62" w:unhideWhenUsed="0"/>
-    <w:lsdException w:name="Medium Shading 1" w:semiHidden="0" w:uiPriority="63" w:unhideWhenUsed="0"/>
-    <w:lsdException w:name="Medium Shading 2" w:semiHidden="0" w:uiPriority="64" w:unhideWhenUsed="0"/>
-    <w:lsdException w:name="Medium List 1" w:semiHidden="0" w:uiPriority="65" w:unhideWhenUsed="0"/>
-    <w:lsdException w:name="Medium List 2" w:semiHidden="0" w:uiPriority="66" w:unhideWhenUsed="0"/>
-    <w:lsdException w:name="Medium Grid 1" w:semiHidden="0" w:uiPriority="67" w:unhideWhenUsed="0"/>
-    <w:lsdException w:name="Medium Grid 2" w:semiHidden="0" w:uiPriority="68" w:unhideWhenUsed="0"/>
-    <w:lsdException w:name="Medium Grid 3" w:semiHidden="0" w:uiPriority="69" w:unhideWhenUsed="0"/>
-    <w:lsdException w:name="Dark List" w:semiHidden="0" w:uiPriority="70" w:unhideWhenUsed="0"/>
-    <w:lsdException w:name="Colorful Shading" w:semiHidden="0" w:uiPriority="71" w:unhideWhenUsed="0"/>
-    <w:lsdException w:name="Colorful List" w:semiHidden="0" w:uiPriority="72" w:unhideWhenUsed="0"/>
-    <w:lsdException w:name="Colorful Grid" w:semiHidden="0" w:uiPriority="73" w:unhideWhenUsed="0"/>
-    <w:lsdException w:name="Light Shading Accent 1" w:semiHidden="0" w:uiPriority="60" w:unhideWhenUsed="0"/>
-    <w:lsdException w:name="Light List Accent 1" w:semiHidden="0" w:uiPriority="61" w:unhideWhenUsed="0"/>
-    <w:lsdException w:name="Light Grid Accent 1" w:semiHidden="0" w:uiPriority="62" w:unhideWhenUsed="0"/>
-    <w:lsdException w:name="Medium Shading 1 Accent 1" w:semiHidden="0" w:uiPriority="63" w:unhideWhenUsed="0"/>
-    <w:lsdException w:name="Medium Shading 2 Accent 1" w:semiHidden="0" w:uiPriority="64" w:unhideWhenUsed="0"/>
-    <w:lsdException w:name="Medium List 1 Accent 1" w:semiHidden="0" w:uiPriority="65" w:unhideWhenUsed="0"/>
-    <w:lsdException w:name="Revision" w:unhideWhenUsed="0"/>
-    <w:lsdException w:name="List Paragraph" w:semiHidden="0" w:uiPriority="34" w:unhideWhenUsed="0" w:qFormat="1"/>
-    <w:lsdException w:name="Quote" w:semiHidden="0" w:uiPriority="29" w:unhideWhenUsed="0" w:qFormat="1"/>
-    <w:lsdException w:name="Intense Quote" w:semiHidden="0" w:uiPriority="30" w:unhideWhenUsed="0" w:qFormat="1"/>
-    <w:lsdException w:name="Medium List 2 Accent 1" w:semiHidden="0" w:uiPriority="66" w:unhideWhenUsed="0"/>
-    <w:lsdException w:name="Medium Grid 1 Accent 1" w:semiHidden="0" w:uiPriority="67" w:unhideWhenUsed="0"/>
-    <w:lsdException w:name="Medium Grid 2 Accent 1" w:semiHidden="0" w:uiPriority="68" w:unhideWhenUsed="0"/>
-    <w:lsdException w:name="Medium Grid 3 Accent 1" w:semiHidden="0" w:uiPriority="69" w:unhideWhenUsed="0"/>
-    <w:lsdException w:name="Dark List Accent 1" w:semiHidden="0" w:uiPriority="70" w:unhideWhenUsed="0"/>
-    <w:lsdException w:name="Colorful Shading Accent 1" w:semiHidden="0" w:uiPriority="71" w:unhideWhenUsed="0"/>
-    <w:lsdException w:name="Colorful List Accent 1" w:semiHidden="0" w:uiPriority="72" w:unhideWhenUsed="0"/>
-    <w:lsdException w:name="Colorful Grid Accent 1" w:semiHidden="0" w:uiPriority="73" w:unhideWhenUsed="0"/>
-    <w:lsdException w:name="Light Shading Accent 2" w:semiHidden="0" w:uiPriority="60" w:unhideWhenUsed="0"/>
-    <w:lsdException w:name="Light List Accent 2" w:semiHidden="0" w:uiPriority="61" w:unhideWhenUsed="0"/>
-    <w:lsdException w:name="Light Grid Accent 2" w:semiHidden="0" w:uiPriority="62" w:unhideWhenUsed="0"/>
-    <w:lsdException w:name="Medium Shading 1 Accent 2" w:semiHidden="0" w:uiPriority="63" w:unhideWhenUsed="0"/>
-    <w:lsdException w:name="Medium Shading 2 Accent 2" w:semiHidden="0" w:uiPriority="64" w:unhideWhenUsed="0"/>
-    <w:lsdException w:name="Medium List 1 Accent 2" w:semiHidden="0" w:uiPriority="65" w:unhideWhenUsed="0"/>
-    <w:lsdException w:name="Medium List 2 Accent 2" w:semiHidden="0" w:uiPriority="66" w:unhideWhenUsed="0"/>
-    <w:lsdException w:name="Medium Grid 1 Accent 2" w:semiHidden="0" w:uiPriority="67" w:unhideWhenUsed="0"/>
-    <w:lsdException w:name="Medium Grid 2 Accent 2" w:semiHidden="0" w:uiPriority="68" w:unhideWhenUsed="0"/>
-    <w:lsdException w:name="Medium Grid 3 Accent 2" w:semiHidden="0" w:uiPriority="69" w:unhideWhenUsed="0"/>
-    <w:lsdException w:name="Dark List Accent 2" w:semiHidden="0" w:uiPriority="70" w:unhideWhenUsed="0"/>
-    <w:lsdException w:name="Colorful Shading Accent 2" w:semiHidden="0" w:uiPriority="71" w:unhideWhenUsed="0"/>
-    <w:lsdException w:name="Colorful List Accent 2" w:semiHidden="0" w:uiPriority="72" w:unhideWhenUsed="0"/>
-    <w:lsdException w:name="Colorful Grid Accent 2" w:semiHidden="0" w:uiPriority="73" w:unhideWhenUsed="0"/>
-    <w:lsdException w:name="Light Shading Accent 3" w:semiHidden="0" w:uiPriority="60" w:unhideWhenUsed="0"/>
-    <w:lsdException w:name="Light List Accent 3" w:semiHidden="0" w:uiPriority="61" w:unhideWhenUsed="0"/>
-    <w:lsdException w:name="Light Grid Accent 3" w:semiHidden="0" w:uiPriority="62" w:unhideWhenUsed="0"/>
-    <w:lsdException w:name="Medium Shading 1 Accent 3" w:semiHidden="0" w:uiPriority="63" w:unhideWhenUsed="0"/>
-    <w:lsdException w:name="Medium Shading 2 Accent 3" w:semiHidden="0" w:uiPriority="64" w:unhideWhenUsed="0"/>
-    <w:lsdException w:name="Medium List 1 Accent 3" w:semiHidden="0" w:uiPriority="65" w:unhideWhenUsed="0"/>
-    <w:lsdException w:name="Medium List 2 Accent 3" w:semiHidden="0" w:uiPriority="66" w:unhideWhenUsed="0"/>
-    <w:lsdException w:name="Medium Grid 1 Accent 3" w:semiHidden="0" w:uiPriority="67" w:unhideWhenUsed="0"/>
-    <w:lsdException w:name="Medium Grid 2 Accent 3" w:semiHidden="0" w:uiPriority="68" w:unhideWhenUsed="0"/>
-    <w:lsdException w:name="Medium Grid 3 Accent 3" w:semiHidden="0" w:uiPriority="69" w:unhideWhenUsed="0"/>
-    <w:lsdException w:name="Dark List Accent 3" w:semiHidden="0" w:uiPriority="70" w:unhideWhenUsed="0"/>
-    <w:lsdException w:name="Colorful Shading Accent 3" w:semiHidden="0" w:uiPriority="71" w:unhideWhenUsed="0"/>
-    <w:lsdException w:name="Colorful List Accent 3" w:semiHidden="0" w:uiPriority="72" w:unhideWhenUsed="0"/>
-    <w:lsdException w:name="Colorful Grid Accent 3" w:semiHidden="0" w:uiPriority="73" w:unhideWhenUsed="0"/>
-    <w:lsdException w:name="Light Shading Accent 4" w:semiHidden="0" w:uiPriority="60" w:unhideWhenUsed="0"/>
-    <w:lsdException w:name="Light List Accent 4" w:semiHidden="0" w:uiPriority="61" w:unhideWhenUsed="0"/>
-    <w:lsdException w:name="Light Grid Accent 4" w:semiHidden="0" w:uiPriority="62" w:unhideWhenUsed="0"/>
-    <w:lsdException w:name="Medium Shading 1 Accent 4" w:semiHidden="0" w:uiPriority="63" w:unhideWhenUsed="0"/>
-    <w:lsdException w:name="Medium Shading 2 Accent 4" w:semiHidden="0" w:uiPriority="64" w:unhideWhenUsed="0"/>
-    <w:lsdException w:name="Medium List 1 Accent 4" w:semiHidden="0" w:uiPriority="65" w:unhideWhenUsed="0"/>
-    <w:lsdException w:name="Medium List 2 Accent 4" w:semiHidden="0" w:uiPriority="66" w:unhideWhenUsed="0"/>
-    <w:lsdException w:name="Medium Grid 1 Accent 4" w:semiHidden="0" w:uiPriority="67" w:unhideWhenUsed="0"/>
-    <w:lsdException w:name="Medium Grid 2 Accent 4" w:semiHidden="0" w:uiPriority="68" w:unhideWhenUsed="0"/>
-    <w:lsdException w:name="Medium Grid 3 Accent 4" w:semiHidden="0" w:uiPriority="69" w:unhideWhenUsed="0"/>
-    <w:lsdException w:name="Dark List Accent 4" w:semiHidden="0" w:uiPriority="70" w:unhideWhenUsed="0"/>
-    <w:lsdException w:name="Colorful Shading Accent 4" w:semiHidden="0" w:uiPriority="71" w:unhideWhenUsed="0"/>
-    <w:lsdException w:name="Colorful List Accent 4" w:semiHidden="0" w:uiPriority="72" w:unhideWhenUsed="0"/>
-    <w:lsdException w:name="Colorful Grid Accent 4" w:semiHidden="0" w:uiPriority="73" w:unhideWhenUsed="0"/>
-    <w:lsdException w:name="Light Shading Accent 5" w:semiHidden="0" w:uiPriority="60" w:unhideWhenUsed="0"/>
-    <w:lsdException w:name="Light List Accent 5" w:semiHidden="0" w:uiPriority="61" w:unhideWhenUsed="0"/>
-    <w:lsdException w:name="Light Grid Accent 5" w:semiHidden="0" w:uiPriority="62" w:unhideWhenUsed="0"/>
-    <w:lsdException w:name="Medium Shading 1 Accent 5" w:semiHidden="0" w:uiPriority="63" w:unhideWhenUsed="0"/>
-    <w:lsdException w:name="Medium Shading 2 Accent 5" w:semiHidden="0" w:uiPriority="64" w:unhideWhenUsed="0"/>
-    <w:lsdException w:name="Medium List 1 Accent 5" w:semiHidden="0" w:uiPriority="65" w:unhideWhenUsed="0"/>
-    <w:lsdException w:name="Medium List 2 Accent 5" w:semiHidden="0" w:uiPriority="66" w:unhideWhenUsed="0"/>
-    <w:lsdException w:name="Medium Grid 1 Accent 5" w:semiHidden="0" w:uiPriority="67" w:unhideWhenUsed="0"/>
-    <w:lsdException w:name="Medium Grid 2 Accent 5" w:semiHidden="0" w:uiPriority="68" w:unhideWhenUsed="0"/>
-    <w:lsdException w:name="Medium Grid 3 Accent 5" w:semiHidden="0" w:uiPriority="69" w:unhideWhenUsed="0"/>
-    <w:lsdException w:name="Dark List Accent 5" w:semiHidden="0" w:uiPriority="70" w:unhideWhenUsed="0"/>
-    <w:lsdException w:name="Colorful Shading Accent 5" w:semiHidden="0" w:uiPriority="71" w:unhideWhenUsed="0"/>
-    <w:lsdException w:name="Colorful List Accent 5" w:semiHidden="0" w:uiPriority="72" w:unhideWhenUsed="0"/>
-    <w:lsdException w:name="Colorful Grid Accent 5" w:semiHidden="0" w:uiPriority="73" w:unhideWhenUsed="0"/>
-    <w:lsdException w:name="Light Shading Accent 6" w:semiHidden="0" w:uiPriority="60" w:unhideWhenUsed="0"/>
-    <w:lsdException w:name="Light List Accent 6" w:semiHidden="0" w:uiPriority="61" w:unhideWhenUsed="0"/>
-    <w:lsdException w:name="Light Grid Accent 6" w:semiHidden="0" w:uiPriority="62" w:unhideWhenUsed="0"/>
-    <w:lsdException w:name="Medium Shading 1 Accent 6" w:semiHidden="0" w:uiPriority="63" w:unhideWhenUsed="0"/>
-    <w:lsdException w:name="Medium Shading 2 Accent 6" w:semiHidden="0" w:uiPriority="64" w:unhideWhenUsed="0"/>
-    <w:lsdException w:name="Medium List 1 Accent 6" w:semiHidden="0" w:uiPriority="65" w:unhideWhenUsed="0"/>
-    <w:lsdException w:name="Medium List 2 Accent 6" w:semiHidden="0" w:uiPriority="66" w:unhideWhenUsed="0"/>
-    <w:lsdException w:name="Medium Grid 1 Accent 6" w:semiHidden="0" w:uiPriority="67" w:unhideWhenUsed="0"/>
-    <w:lsdException w:name="Medium Grid 2 Accent 6" w:semiHidden="0" w:uiPriority="68" w:unhideWhenUsed="0"/>
-    <w:lsdException w:name="Medium Grid 3 Accent 6" w:semiHidden="0" w:uiPriority="69" w:unhideWhenUsed="0"/>
-    <w:lsdException w:name="Dark List Accent 6" w:semiHidden="0" w:uiPriority="70" w:unhideWhenUsed="0"/>
-    <w:lsdException w:name="Colorful Shading Accent 6" w:semiHidden="0" w:uiPriority="71" w:unhideWhenUsed="0"/>
-    <w:lsdException w:name="Colorful List Accent 6" w:semiHidden="0" w:uiPriority="72" w:unhideWhenUsed="0"/>
-    <w:lsdException w:name="Colorful Grid Accent 6" w:semiHidden="0" w:uiPriority="73" w:unhideWhenUsed="0"/>
-    <w:lsdException w:name="Subtle Emphasis" w:semiHidden="0" w:uiPriority="19" w:unhideWhenUsed="0" w:qFormat="1"/>
-    <w:lsdException w:name="Intense Emphasis" w:semiHidden="0" w:uiPriority="21" w:unhideWhenUsed="0" w:qFormat="1"/>
-    <w:lsdException w:name="Subtle Reference" w:semiHidden="0" w:uiPriority="31" w:unhideWhenUsed="0" w:qFormat="1"/>
-    <w:lsdException w:name="Intense Reference" w:semiHidden="0" w:uiPriority="32" w:unhideWhenUsed="0" w:qFormat="1"/>
-    <w:lsdException w:name="Book Title" w:semiHidden="0" w:uiPriority="33" w:unhideWhenUsed="0" w:qFormat="1"/>
-    <w:lsdException w:name="Bibliography" w:uiPriority="37"/>
-    <w:lsdException w:name="TOC Heading" w:uiPriority="39" w:qFormat="1"/>
+  <w:latentStyles w:defLockedState="0" w:defUIPriority="99" w:defSemiHidden="0" w:defUnhideWhenUsed="0" w:defQFormat="0" w:count="371">
+    <w:lsdException w:name="Normal" w:uiPriority="0" w:qFormat="1"/>
+    <w:lsdException w:name="heading 1" w:uiPriority="9" w:qFormat="1"/>
+    <w:lsdException w:name="heading 2" w:semiHidden="1" w:uiPriority="9" w:unhideWhenUsed="1" w:qFormat="1"/>
+    <w:lsdException w:name="heading 3" w:semiHidden="1" w:uiPriority="9" w:unhideWhenUsed="1" w:qFormat="1"/>
+    <w:lsdException w:name="heading 4" w:semiHidden="1" w:uiPriority="9" w:unhideWhenUsed="1" w:qFormat="1"/>
+    <w:lsdException w:name="heading 5" w:semiHidden="1" w:uiPriority="9" w:unhideWhenUsed="1" w:qFormat="1"/>
+    <w:lsdException w:name="heading 6" w:semiHidden="1" w:uiPriority="9" w:unhideWhenUsed="1" w:qFormat="1"/>
+    <w:lsdException w:name="heading 7" w:semiHidden="1" w:uiPriority="9" w:unhideWhenUsed="1" w:qFormat="1"/>
+    <w:lsdException w:name="heading 8" w:semiHidden="1" w:uiPriority="9" w:unhideWhenUsed="1" w:qFormat="1"/>
+    <w:lsdException w:name="heading 9" w:semiHidden="1" w:uiPriority="9" w:unhideWhenUsed="1" w:qFormat="1"/>
+    <w:lsdException w:name="index 1" w:semiHidden="1" w:unhideWhenUsed="1"/>
+    <w:lsdException w:name="index 2" w:semiHidden="1" w:unhideWhenUsed="1"/>
+    <w:lsdException w:name="index 3" w:semiHidden="1" w:unhideWhenUsed="1"/>
+    <w:lsdException w:name="index 4" w:semiHidden="1" w:unhideWhenUsed="1"/>
+    <w:lsdException w:name="index 5" w:semiHidden="1" w:unhideWhenUsed="1"/>
+    <w:lsdException w:name="index 6" w:semiHidden="1" w:unhideWhenUsed="1"/>
+    <w:lsdException w:name="index 7" w:semiHidden="1" w:unhideWhenUsed="1"/>
+    <w:lsdException w:name="index 8" w:semiHidden="1" w:unhideWhenUsed="1"/>
+    <w:lsdException w:name="index 9" w:semiHidden="1" w:unhideWhenUsed="1"/>
+    <w:lsdException w:name="toc 1" w:semiHidden="1" w:uiPriority="39" w:unhideWhenUsed="1"/>
+    <w:lsdException w:name="toc 2" w:semiHidden="1" w:uiPriority="39" w:unhideWhenUsed="1"/>
+    <w:lsdException w:name="toc 3" w:semiHidden="1" w:uiPriority="39" w:unhideWhenUsed="1"/>
+    <w:lsdException w:name="toc 4" w:semiHidden="1" w:uiPriority="39" w:unhideWhenUsed="1"/>
+    <w:lsdException w:name="toc 5" w:semiHidden="1" w:uiPriority="39" w:unhideWhenUsed="1"/>
+    <w:lsdException w:name="toc 6" w:semiHidden="1" w:uiPriority="39" w:unhideWhenUsed="1"/>
+    <w:lsdException w:name="toc 7" w:semiHidden="1" w:uiPriority="39" w:unhideWhenUsed="1"/>
+    <w:lsdException w:name="toc 8" w:semiHidden="1" w:uiPriority="39" w:unhideWhenUsed="1"/>
+    <w:lsdException w:name="toc 9" w:semiHidden="1" w:uiPriority="39" w:unhideWhenUsed="1"/>
+    <w:lsdException w:name="Normal Indent" w:semiHidden="1" w:unhideWhenUsed="1"/>
+    <w:lsdException w:name="footnote text" w:semiHidden="1" w:unhideWhenUsed="1"/>
+    <w:lsdException w:name="annotation text" w:semiHidden="1" w:unhideWhenUsed="1"/>
+    <w:lsdException w:name="header" w:semiHidden="1" w:unhideWhenUsed="1"/>
+    <w:lsdException w:name="footer" w:semiHidden="1" w:unhideWhenUsed="1"/>
+    <w:lsdException w:name="index heading" w:semiHidden="1" w:unhideWhenUsed="1"/>
+    <w:lsdException w:name="caption" w:semiHidden="1" w:uiPriority="35" w:unhideWhenUsed="1" w:qFormat="1"/>
+    <w:lsdException w:name="table of figures" w:semiHidden="1" w:unhideWhenUsed="1"/>
+    <w:lsdException w:name="envelope address" w:semiHidden="1" w:unhideWhenUsed="1"/>
+    <w:lsdException w:name="envelope return" w:semiHidden="1" w:unhideWhenUsed="1"/>
+    <w:lsdException w:name="footnote reference" w:semiHidden="1" w:unhideWhenUsed="1"/>
+    <w:lsdException w:name="annotation reference" w:semiHidden="1" w:unhideWhenUsed="1"/>
+    <w:lsdException w:name="line number" w:semiHidden="1" w:unhideWhenUsed="1"/>
+    <w:lsdException w:name="page number" w:semiHidden="1" w:unhideWhenUsed="1"/>
+    <w:lsdException w:name="endnote reference" w:semiHidden="1" w:unhideWhenUsed="1"/>
+    <w:lsdException w:name="endnote text" w:semiHidden="1" w:unhideWhenUsed="1"/>
+    <w:lsdException w:name="table of authorities" w:semiHidden="1" w:unhideWhenUsed="1"/>
+    <w:lsdException w:name="macro" w:semiHidden="1" w:unhideWhenUsed="1"/>
+    <w:lsdException w:name="toa heading" w:semiHidden="1" w:unhideWhenUsed="1"/>
+    <w:lsdException w:name="List" w:semiHidden="1" w:unhideWhenUsed="1"/>
+    <w:lsdException w:name="List Bullet" w:semiHidden="1" w:unhideWhenUsed="1"/>
+    <w:lsdException w:name="List Number" w:semiHidden="1" w:unhideWhenUsed="1"/>
+    <w:lsdException w:name="List 2" w:semiHidden="1" w:unhideWhenUsed="1"/>
+    <w:lsdException w:name="List 3" w:semiHidden="1" w:unhideWhenUsed="1"/>
+    <w:lsdException w:name="List 4" w:semiHidden="1" w:unhideWhenUsed="1"/>
+    <w:lsdException w:name="List 5" w:semiHidden="1" w:unhideWhenUsed="1"/>
+    <w:lsdException w:name="List Bullet 2" w:semiHidden="1" w:unhideWhenUsed="1"/>
+    <w:lsdException w:name="List Bullet 3" w:semiHidden="1" w:unhideWhenUsed="1"/>
+    <w:lsdException w:name="List Bullet 4" w:semiHidden="1" w:unhideWhenUsed="1"/>
+    <w:lsdException w:name="List Bullet 5" w:semiHidden="1" w:unhideWhenUsed="1"/>
+    <w:lsdException w:name="List Number 2" w:semiHidden="1" w:unhideWhenUsed="1"/>
+    <w:lsdException w:name="List Number 3" w:semiHidden="1" w:unhideWhenUsed="1"/>
+    <w:lsdException w:name="List Number 4" w:semiHidden="1" w:unhideWhenUsed="1"/>
+    <w:lsdException w:name="List Number 5" w:semiHidden="1" w:unhideWhenUsed="1"/>
+    <w:lsdException w:name="Title" w:uiPriority="10" w:qFormat="1"/>
+    <w:lsdException w:name="Closing" w:semiHidden="1" w:unhideWhenUsed="1"/>
+    <w:lsdException w:name="Signature" w:semiHidden="1" w:unhideWhenUsed="1"/>
+    <w:lsdException w:name="Default Paragraph Font" w:semiHidden="1" w:uiPriority="1" w:unhideWhenUsed="1"/>
+    <w:lsdException w:name="Body Text" w:semiHidden="1" w:unhideWhenUsed="1"/>
+    <w:lsdException w:name="Body Text Indent" w:semiHidden="1" w:unhideWhenUsed="1"/>
+    <w:lsdException w:name="List Continue" w:semiHidden="1" w:unhideWhenUsed="1"/>
+    <w:lsdException w:name="List Continue 2" w:semiHidden="1" w:unhideWhenUsed="1"/>
+    <w:lsdException w:name="List Continue 3" w:semiHidden="1" w:unhideWhenUsed="1"/>
+    <w:lsdException w:name="List Continue 4" w:semiHidden="1" w:unhideWhenUsed="1"/>
+    <w:lsdException w:name="List Continue 5" w:semiHidden="1" w:unhideWhenUsed="1"/>
+    <w:lsdException w:name="Message Header" w:semiHidden="1" w:unhideWhenUsed="1"/>
+    <w:lsdException w:name="Subtitle" w:uiPriority="11" w:qFormat="1"/>
+    <w:lsdException w:name="Salutation" w:semiHidden="1" w:unhideWhenUsed="1"/>
+    <w:lsdException w:name="Date" w:semiHidden="1" w:unhideWhenUsed="1"/>
+    <w:lsdException w:name="Body Text First Indent" w:semiHidden="1" w:unhideWhenUsed="1"/>
+    <w:lsdException w:name="Body Text First Indent 2" w:semiHidden="1" w:unhideWhenUsed="1"/>
+    <w:lsdException w:name="Note Heading" w:semiHidden="1" w:unhideWhenUsed="1"/>
+    <w:lsdException w:name="Body Text 2" w:semiHidden="1" w:unhideWhenUsed="1"/>
+    <w:lsdException w:name="Body Text 3" w:semiHidden="1" w:unhideWhenUsed="1"/>
+    <w:lsdException w:name="Body Text Indent 2" w:semiHidden="1" w:unhideWhenUsed="1"/>
+    <w:lsdException w:name="Body Text Indent 3" w:semiHidden="1" w:unhideWhenUsed="1"/>
+    <w:lsdException w:name="Block Text" w:semiHidden="1" w:unhideWhenUsed="1"/>
+    <w:lsdException w:name="Hyperlink" w:semiHidden="1" w:unhideWhenUsed="1"/>
+    <w:lsdException w:name="FollowedHyperlink" w:semiHidden="1" w:unhideWhenUsed="1"/>
+    <w:lsdException w:name="Strong" w:uiPriority="22" w:qFormat="1"/>
+    <w:lsdException w:name="Emphasis" w:uiPriority="20" w:qFormat="1"/>
+    <w:lsdException w:name="Document Map" w:semiHidden="1" w:unhideWhenUsed="1"/>
+    <w:lsdException w:name="Plain Text" w:semiHidden="1" w:unhideWhenUsed="1"/>
+    <w:lsdException w:name="E-mail Signature" w:semiHidden="1" w:unhideWhenUsed="1"/>
+    <w:lsdException w:name="HTML Top of Form" w:semiHidden="1" w:unhideWhenUsed="1"/>
+    <w:lsdException w:name="HTML Bottom of Form" w:semiHidden="1" w:unhideWhenUsed="1"/>
+    <w:lsdException w:name="Normal (Web)" w:semiHidden="1" w:unhideWhenUsed="1"/>
+    <w:lsdException w:name="HTML Acronym" w:semiHidden="1" w:unhideWhenUsed="1"/>
+    <w:lsdException w:name="HTML Address" w:semiHidden="1" w:unhideWhenUsed="1"/>
+    <w:lsdException w:name="HTML Cite" w:semiHidden="1" w:unhideWhenUsed="1"/>
+    <w:lsdException w:name="HTML Code" w:semiHidden="1" w:unhideWhenUsed="1"/>
+    <w:lsdException w:name="HTML Definition" w:semiHidden="1" w:unhideWhenUsed="1"/>
+    <w:lsdException w:name="HTML Keyboard" w:semiHidden="1" w:unhideWhenUsed="1"/>
+    <w:lsdException w:name="HTML Preformatted" w:semiHidden="1" w:unhideWhenUsed="1"/>
+    <w:lsdException w:name="HTML Sample" w:semiHidden="1" w:unhideWhenUsed="1"/>
+    <w:lsdException w:name="HTML Typewriter" w:semiHidden="1" w:unhideWhenUsed="1"/>
+    <w:lsdException w:name="HTML Variable" w:semiHidden="1" w:unhideWhenUsed="1"/>
+    <w:lsdException w:name="Normal Table" w:semiHidden="1" w:unhideWhenUsed="1"/>
+    <w:lsdException w:name="annotation subject" w:semiHidden="1" w:unhideWhenUsed="1"/>
+    <w:lsdException w:name="No List" w:semiHidden="1" w:unhideWhenUsed="1"/>
+    <w:lsdException w:name="Outline List 1" w:semiHidden="1" w:unhideWhenUsed="1"/>
+    <w:lsdException w:name="Outline List 2" w:semiHidden="1" w:unhideWhenUsed="1"/>
+    <w:lsdException w:name="Outline List 3" w:semiHidden="1" w:unhideWhenUsed="1"/>
+    <w:lsdException w:name="Table Simple 1" w:semiHidden="1" w:unhideWhenUsed="1"/>
+    <w:lsdException w:name="Table Simple 2" w:semiHidden="1" w:unhideWhenUsed="1"/>
+    <w:lsdException w:name="Table Simple 3" w:semiHidden="1" w:unhideWhenUsed="1"/>
+    <w:lsdException w:name="Table Classic 1" w:semiHidden="1" w:unhideWhenUsed="1"/>
+    <w:lsdException w:name="Table Classic 2" w:semiHidden="1" w:unhideWhenUsed="1"/>
+    <w:lsdException w:name="Table Classic 3" w:semiHidden="1" w:unhideWhenUsed="1"/>
+    <w:lsdException w:name="Table Classic 4" w:semiHidden="1" w:unhideWhenUsed="1"/>
+    <w:lsdException w:name="Table Colorful 1" w:semiHidden="1" w:unhideWhenUsed="1"/>
+    <w:lsdException w:name="Table Colorful 2" w:semiHidden="1" w:unhideWhenUsed="1"/>
+    <w:lsdException w:name="Table Colorful 3" w:semiHidden="1" w:unhideWhenUsed="1"/>
+    <w:lsdException w:name="Table Columns 1" w:semiHidden="1" w:unhideWhenUsed="1"/>
+    <w:lsdException w:name="Table Columns 2" w:semiHidden="1" w:unhideWhenUsed="1"/>
+    <w:lsdException w:name="Table Columns 3" w:semiHidden="1" w:unhideWhenUsed="1"/>
+    <w:lsdException w:name="Table Columns 4" w:semiHidden="1" w:unhideWhenUsed="1"/>
+    <w:lsdException w:name="Table Columns 5" w:semiHidden="1" w:unhideWhenUsed="1"/>
+    <w:lsdException w:name="Table Grid 1" w:semiHidden="1" w:unhideWhenUsed="1"/>
+    <w:lsdException w:name="Table Grid 2" w:semiHidden="1" w:unhideWhenUsed="1"/>
+    <w:lsdException w:name="Table Grid 3" w:semiHidden="1" w:unhideWhenUsed="1"/>
+    <w:lsdException w:name="Table Grid 4" w:semiHidden="1" w:unhideWhenUsed="1"/>
+    <w:lsdException w:name="Table Grid 5" w:semiHidden="1" w:unhideWhenUsed="1"/>
+    <w:lsdException w:name="Table Grid 6" w:semiHidden="1" w:unhideWhenUsed="1"/>
+    <w:lsdException w:name="Table Grid 7" w:semiHidden="1" w:unhideWhenUsed="1"/>
+    <w:lsdException w:name="Table Grid 8" w:semiHidden="1" w:unhideWhenUsed="1"/>
+    <w:lsdException w:name="Table List 1" w:semiHidden="1" w:unhideWhenUsed="1"/>
+    <w:lsdException w:name="Table List 2" w:semiHidden="1" w:unhideWhenUsed="1"/>
+    <w:lsdException w:name="Table List 3" w:semiHidden="1" w:unhideWhenUsed="1"/>
+    <w:lsdException w:name="Table List 4" w:semiHidden="1" w:unhideWhenUsed="1"/>
+    <w:lsdException w:name="Table List 5" w:semiHidden="1" w:unhideWhenUsed="1"/>
+    <w:lsdException w:name="Table List 6" w:semiHidden="1" w:unhideWhenUsed="1"/>
+    <w:lsdException w:name="Table List 7" w:semiHidden="1" w:unhideWhenUsed="1"/>
+    <w:lsdException w:name="Table List 8" w:semiHidden="1" w:unhideWhenUsed="1"/>
+    <w:lsdException w:name="Table 3D effects 1" w:semiHidden="1" w:unhideWhenUsed="1"/>
+    <w:lsdException w:name="Table 3D effects 2" w:semiHidden="1" w:unhideWhenUsed="1"/>
+    <w:lsdException w:name="Table 3D effects 3" w:semiHidden="1" w:unhideWhenUsed="1"/>
+    <w:lsdException w:name="Table Contemporary" w:semiHidden="1" w:unhideWhenUsed="1"/>
+    <w:lsdException w:name="Table Elegant" w:semiHidden="1" w:unhideWhenUsed="1"/>
+    <w:lsdException w:name="Table Professional" w:semiHidden="1" w:unhideWhenUsed="1"/>
+    <w:lsdException w:name="Table Subtle 1" w:semiHidden="1" w:unhideWhenUsed="1"/>
+    <w:lsdException w:name="Table Subtle 2" w:semiHidden="1" w:unhideWhenUsed="1"/>
+    <w:lsdException w:name="Table Web 1" w:semiHidden="1" w:unhideWhenUsed="1"/>
+    <w:lsdException w:name="Table Web 2" w:semiHidden="1" w:unhideWhenUsed="1"/>
+    <w:lsdException w:name="Table Web 3" w:semiHidden="1" w:unhideWhenUsed="1"/>
+    <w:lsdException w:name="Balloon Text" w:semiHidden="1" w:unhideWhenUsed="1"/>
+    <w:lsdException w:name="Table Grid" w:uiPriority="59"/>
+    <w:lsdException w:name="Table Theme" w:semiHidden="1" w:unhideWhenUsed="1"/>
+    <w:lsdException w:name="Placeholder Text" w:semiHidden="1"/>
+    <w:lsdException w:name="No Spacing" w:uiPriority="1" w:qFormat="1"/>
+    <w:lsdException w:name="Light Shading" w:uiPriority="60"/>
+    <w:lsdException w:name="Light List" w:uiPriority="61"/>
+    <w:lsdException w:name="Light Grid" w:uiPriority="62"/>
+    <w:lsdException w:name="Medium Shading 1" w:uiPriority="63"/>
+    <w:lsdException w:name="Medium Shading 2" w:uiPriority="64"/>
+    <w:lsdException w:name="Medium List 1" w:uiPriority="65"/>
+    <w:lsdException w:name="Medium List 2" w:uiPriority="66"/>
+    <w:lsdException w:name="Medium Grid 1" w:uiPriority="67"/>
+    <w:lsdException w:name="Medium Grid 2" w:uiPriority="68"/>
+    <w:lsdException w:name="Medium Grid 3" w:uiPriority="69"/>
+    <w:lsdException w:name="Dark List" w:uiPriority="70"/>
+    <w:lsdException w:name="Colorful Shading" w:uiPriority="71"/>
+    <w:lsdException w:name="Colorful List" w:uiPriority="72"/>
+    <w:lsdException w:name="Colorful Grid" w:uiPriority="73"/>
+    <w:lsdException w:name="Light Shading Accent 1" w:uiPriority="60"/>
+    <w:lsdException w:name="Light List Accent 1" w:uiPriority="61"/>
+    <w:lsdException w:name="Light Grid Accent 1" w:uiPriority="62"/>
+    <w:lsdException w:name="Medium Shading 1 Accent 1" w:uiPriority="63"/>
+    <w:lsdException w:name="Medium Shading 2 Accent 1" w:uiPriority="64"/>
+    <w:lsdException w:name="Medium List 1 Accent 1" w:uiPriority="65"/>
+    <w:lsdException w:name="Revision" w:semiHidden="1"/>
+    <w:lsdException w:name="List Paragraph" w:uiPriority="34" w:qFormat="1"/>
+    <w:lsdException w:name="Quote" w:uiPriority="29" w:qFormat="1"/>
+    <w:lsdException w:name="Intense Quote" w:uiPriority="30" w:qFormat="1"/>
+    <w:lsdException w:name="Medium List 2 Accent 1" w:uiPriority="66"/>
+    <w:lsdException w:name="Medium Grid 1 Accent 1" w:uiPriority="67"/>
+    <w:lsdException w:name="Medium Grid 2 Accent 1" w:uiPriority="68"/>
+    <w:lsdException w:name="Medium Grid 3 Accent 1" w:uiPriority="69"/>
+    <w:lsdException w:name="Dark List Accent 1" w:uiPriority="70"/>
+    <w:lsdException w:name="Colorful Shading Accent 1" w:uiPriority="71"/>
+    <w:lsdException w:name="Colorful List Accent 1" w:uiPriority="72"/>
+    <w:lsdException w:name="Colorful Grid Accent 1" w:uiPriority="73"/>
+    <w:lsdException w:name="Light Shading Accent 2" w:uiPriority="60"/>
+    <w:lsdException w:name="Light List Accent 2" w:uiPriority="61"/>
+    <w:lsdException w:name="Light Grid Accent 2" w:uiPriority="62"/>
+    <w:lsdException w:name="Medium Shading 1 Accent 2" w:uiPriority="63"/>
+    <w:lsdException w:name="Medium Shading 2 Accent 2" w:uiPriority="64"/>
+    <w:lsdException w:name="Medium List 1 Accent 2" w:uiPriority="65"/>
+    <w:lsdException w:name="Medium List 2 Accent 2" w:uiPriority="66"/>
+    <w:lsdException w:name="Medium Grid 1 Accent 2" w:uiPriority="67"/>
+    <w:lsdException w:name="Medium Grid 2 Accent 2" w:uiPriority="68"/>
+    <w:lsdException w:name="Medium Grid 3 Accent 2" w:uiPriority="69"/>
+    <w:lsdException w:name="Dark List Accent 2" w:uiPriority="70"/>
+    <w:lsdException w:name="Colorful Shading Accent 2" w:uiPriority="71"/>
+    <w:lsdException w:name="Colorful List Accent 2" w:uiPriority="72"/>
+    <w:lsdException w:name="Colorful Grid Accent 2" w:uiPriority="73"/>
+    <w:lsdException w:name="Light Shading Accent 3" w:uiPriority="60"/>
+    <w:lsdException w:name="Light List Accent 3" w:uiPriority="61"/>
+    <w:lsdException w:name="Light Grid Accent 3" w:uiPriority="62"/>
+    <w:lsdException w:name="Medium Shading 1 Accent 3" w:uiPriority="63"/>
+    <w:lsdException w:name="Medium Shading 2 Accent 3" w:uiPriority="64"/>
+    <w:lsdException w:name="Medium List 1 Accent 3" w:uiPriority="65"/>
+    <w:lsdException w:name="Medium List 2 Accent 3" w:uiPriority="66"/>
+    <w:lsdException w:name="Medium Grid 1 Accent 3" w:uiPriority="67"/>
+    <w:lsdException w:name="Medium Grid 2 Accent 3" w:uiPriority="68"/>
+    <w:lsdException w:name="Medium Grid 3 Accent 3" w:uiPriority="69"/>
+    <w:lsdException w:name="Dark List Accent 3" w:uiPriority="70"/>
+    <w:lsdException w:name="Colorful Shading Accent 3" w:uiPriority="71"/>
+    <w:lsdException w:name="Colorful List Accent 3" w:uiPriority="72"/>
+    <w:lsdException w:name="Colorful Grid Accent 3" w:uiPriority="73"/>
+    <w:lsdException w:name="Light Shading Accent 4" w:uiPriority="60"/>
+    <w:lsdException w:name="Light List Accent 4" w:uiPriority="61"/>
+    <w:lsdException w:name="Light Grid Accent 4" w:uiPriority="62"/>
+    <w:lsdException w:name="Medium Shading 1 Accent 4" w:uiPriority="63"/>
+    <w:lsdException w:name="Medium Shading 2 Accent 4" w:uiPriority="64"/>
+    <w:lsdException w:name="Medium List 1 Accent 4" w:uiPriority="65"/>
+    <w:lsdException w:name="Medium List 2 Accent 4" w:uiPriority="66"/>
+    <w:lsdException w:name="Medium Grid 1 Accent 4" w:uiPriority="67"/>
+    <w:lsdException w:name="Medium Grid 2 Accent 4" w:uiPriority="68"/>
+    <w:lsdException w:name="Medium Grid 3 Accent 4" w:uiPriority="69"/>
+    <w:lsdException w:name="Dark List Accent 4" w:uiPriority="70"/>
+    <w:lsdException w:name="Colorful Shading Accent 4" w:uiPriority="71"/>
+    <w:lsdException w:name="Colorful List Accent 4" w:uiPriority="72"/>
+    <w:lsdException w:name="Colorful Grid Accent 4" w:uiPriority="73"/>
+    <w:lsdException w:name="Light Shading Accent 5" w:uiPriority="60"/>
+    <w:lsdException w:name="Light List Accent 5" w:uiPriority="61"/>
+    <w:lsdException w:name="Light Grid Accent 5" w:uiPriority="62"/>
+    <w:lsdException w:name="Medium Shading 1 Accent 5" w:uiPriority="63"/>
+    <w:lsdException w:name="Medium Shading 2 Accent 5" w:uiPriority="64"/>
+    <w:lsdException w:name="Medium List 1 Accent 5" w:uiPriority="65"/>
+    <w:lsdException w:name="Medium List 2 Accent 5" w:uiPriority="66"/>
+    <w:lsdException w:name="Medium Grid 1 Accent 5" w:uiPriority="67"/>
+    <w:lsdException w:name="Medium Grid 2 Accent 5" w:uiPriority="68"/>
+    <w:lsdException w:name="Medium Grid 3 Accent 5" w:uiPriority="69"/>
+    <w:lsdException w:name="Dark List Accent 5" w:uiPriority="70"/>
+    <w:lsdException w:name="Colorful Shading Accent 5" w:uiPriority="71"/>
+    <w:lsdException w:name="Colorful List Accent 5" w:uiPriority="72"/>
+    <w:lsdException w:name="Colorful Grid Accent 5" w:uiPriority="73"/>
+    <w:lsdException w:name="Light Shading Accent 6" w:uiPriority="60"/>
+    <w:lsdException w:name="Light List Accent 6" w:uiPriority="61"/>
+    <w:lsdException w:name="Light Grid Accent 6" w:uiPriority="62"/>
+    <w:lsdException w:name="Medium Shading 1 Accent 6" w:uiPriority="63"/>
+    <w:lsdException w:name="Medium Shading 2 Accent 6" w:uiPriority="64"/>
+    <w:lsdException w:name="Medium List 1 Accent 6" w:uiPriority="65"/>
+    <w:lsdException w:name="Medium List 2 Accent 6" w:uiPriority="66"/>
+    <w:lsdException w:name="Medium Grid 1 Accent 6" w:uiPriority="67"/>
+    <w:lsdException w:name="Medium Grid 2 Accent 6" w:uiPriority="68"/>
+    <w:lsdException w:name="Medium Grid 3 Accent 6" w:uiPriority="69"/>
+    <w:lsdException w:name="Dark List Accent 6" w:uiPriority="70"/>
+    <w:lsdException w:name="Colorful Shading Accent 6" w:uiPriority="71"/>
+    <w:lsdException w:name="Colorful List Accent 6" w:uiPriority="72"/>
+    <w:lsdException w:name="Colorful Grid Accent 6" w:uiPriority="73"/>
+    <w:lsdException w:name="Subtle Emphasis" w:uiPriority="19" w:qFormat="1"/>
+    <w:lsdException w:name="Intense Emphasis" w:uiPriority="21" w:qFormat="1"/>
+    <w:lsdException w:name="Subtle Reference" w:uiPriority="31" w:qFormat="1"/>
+    <w:lsdException w:name="Intense Reference" w:uiPriority="32" w:qFormat="1"/>
+    <w:lsdException w:name="Book Title" w:uiPriority="33" w:qFormat="1"/>
+    <w:lsdException w:name="Bibliography" w:semiHidden="1" w:uiPriority="37" w:unhideWhenUsed="1"/>
+    <w:lsdException w:name="TOC Heading" w:semiHidden="1" w:uiPriority="39" w:unhideWhenUsed="1" w:qFormat="1"/>
+    <w:lsdException w:name="Plain Table 1" w:uiPriority="41"/>
+    <w:lsdException w:name="Plain Table 2" w:uiPriority="42"/>
+    <w:lsdException w:name="Plain Table 3" w:uiPriority="43"/>
+    <w:lsdException w:name="Plain Table 4" w:uiPriority="44"/>
+    <w:lsdException w:name="Plain Table 5" w:uiPriority="45"/>
+    <w:lsdException w:name="Grid Table Light" w:uiPriority="40"/>
+    <w:lsdException w:name="Grid Table 1 Light" w:uiPriority="46"/>
+    <w:lsdException w:name="Grid Table 2" w:uiPriority="47"/>
+    <w:lsdException w:name="Grid Table 3" w:uiPriority="48"/>
+    <w:lsdException w:name="Grid Table 4" w:uiPriority="49"/>
+    <w:lsdException w:name="Grid Table 5 Dark" w:uiPriority="50"/>
+    <w:lsdException w:name="Grid Table 6 Colorful" w:uiPriority="51"/>
+    <w:lsdException w:name="Grid Table 7 Colorful" w:uiPriority="52"/>
+    <w:lsdException w:name="Grid Table 1 Light Accent 1" w:uiPriority="46"/>
+    <w:lsdException w:name="Grid Table 2 Accent 1" w:uiPriority="47"/>
+    <w:lsdException w:name="Grid Table 3 Accent 1" w:uiPriority="48"/>
+    <w:lsdException w:name="Grid Table 4 Accent 1" w:uiPriority="49"/>
+    <w:lsdException w:name="Grid Table 5 Dark Accent 1" w:uiPriority="50"/>
+    <w:lsdException w:name="Grid Table 6 Colorful Accent 1" w:uiPriority="51"/>
+    <w:lsdException w:name="Grid Table 7 Colorful Accent 1" w:uiPriority="52"/>
+    <w:lsdException w:name="Grid Table 1 Light Accent 2" w:uiPriority="46"/>
+    <w:lsdException w:name="Grid Table 2 Accent 2" w:uiPriority="47"/>
+    <w:lsdException w:name="Grid Table 3 Accent 2" w:uiPriority="48"/>
+    <w:lsdException w:name="Grid Table 4 Accent 2" w:uiPriority="49"/>
+    <w:lsdException w:name="Grid Table 5 Dark Accent 2" w:uiPriority="50"/>
+    <w:lsdException w:name="Grid Table 6 Colorful Accent 2" w:uiPriority="51"/>
+    <w:lsdException w:name="Grid Table 7 Colorful Accent 2" w:uiPriority="52"/>
+    <w:lsdException w:name="Grid Table 1 Light Accent 3" w:uiPriority="46"/>
+    <w:lsdException w:name="Grid Table 2 Accent 3" w:uiPriority="47"/>
+    <w:lsdException w:name="Grid Table 3 Accent 3" w:uiPriority="48"/>
+    <w:lsdException w:name="Grid Table 4 Accent 3" w:uiPriority="49"/>
+    <w:lsdException w:name="Grid Table 5 Dark Accent 3" w:uiPriority="50"/>
+    <w:lsdException w:name="Grid Table 6 Colorful Accent 3" w:uiPriority="51"/>
+    <w:lsdException w:name="Grid Table 7 Colorful Accent 3" w:uiPriority="52"/>
+    <w:lsdException w:name="Grid Table 1 Light Accent 4" w:uiPriority="46"/>
+    <w:lsdException w:name="Grid Table 2 Accent 4" w:uiPriority="47"/>
+    <w:lsdException w:name="Grid Table 3 Accent 4" w:uiPriority="48"/>
+    <w:lsdException w:name="Grid Table 4 Accent 4" w:uiPriority="49"/>
+    <w:lsdException w:name="Grid Table 5 Dark Accent 4" w:uiPriority="50"/>
+    <w:lsdException w:name="Grid Table 6 Colorful Accent 4" w:uiPriority="51"/>
+    <w:lsdException w:name="Grid Table 7 Colorful Accent 4" w:uiPriority="52"/>
+    <w:lsdException w:name="Grid Table 1 Light Accent 5" w:uiPriority="46"/>
+    <w:lsdException w:name="Grid Table 2 Accent 5" w:uiPriority="47"/>
+    <w:lsdException w:name="Grid Table 3 Accent 5" w:uiPriority="48"/>
+    <w:lsdException w:name="Grid Table 4 Accent 5" w:uiPriority="49"/>
+    <w:lsdException w:name="Grid Table 5 Dark Accent 5" w:uiPriority="50"/>
+    <w:lsdException w:name="Grid Table 6 Colorful Accent 5" w:uiPriority="51"/>
+    <w:lsdException w:name="Grid Table 7 Colorful Accent 5" w:uiPriority="52"/>
+    <w:lsdException w:name="Grid Table 1 Light Accent 6" w:uiPriority="46"/>
+    <w:lsdException w:name="Grid Table 2 Accent 6" w:uiPriority="47"/>
+    <w:lsdException w:name="Grid Table 3 Accent 6" w:uiPriority="48"/>
+    <w:lsdException w:name="Grid Table 4 Accent 6" w:uiPriority="49"/>
+    <w:lsdException w:name="Grid Table 5 Dark Accent 6" w:uiPriority="50"/>
+    <w:lsdException w:name="Grid Table 6 Colorful Accent 6" w:uiPriority="51"/>
+    <w:lsdException w:name="Grid Table 7 Colorful Accent 6" w:uiPriority="52"/>
+    <w:lsdException w:name="List Table 1 Light" w:uiPriority="46"/>
+    <w:lsdException w:name="List Table 2" w:uiPriority="47"/>
+    <w:lsdException w:name="List Table 3" w:uiPriority="48"/>
+    <w:lsdException w:name="List Table 4" w:uiPriority="49"/>
+    <w:lsdException w:name="List Table 5 Dark" w:uiPriority="50"/>
+    <w:lsdException w:name="List Table 6 Colorful" w:uiPriority="51"/>
+    <w:lsdException w:name="List Table 7 Colorful" w:uiPriority="52"/>
+    <w:lsdException w:name="List Table 1 Light Accent 1" w:uiPriority="46"/>
+    <w:lsdException w:name="List Table 2 Accent 1" w:uiPriority="47"/>
+    <w:lsdException w:name="List Table 3 Accent 1" w:uiPriority="48"/>
+    <w:lsdException w:name="List Table 4 Accent 1" w:uiPriority="49"/>
+    <w:lsdException w:name="List Table 5 Dark Accent 1" w:uiPriority="50"/>
+    <w:lsdException w:name="List Table 6 Colorful Accent 1" w:uiPriority="51"/>
+    <w:lsdException w:name="List Table 7 Colorful Accent 1" w:uiPriority="52"/>
+    <w:lsdException w:name="List Table 1 Light Accent 2" w:uiPriority="46"/>
+    <w:lsdException w:name="List Table 2 Accent 2" w:uiPriority="47"/>
+    <w:lsdException w:name="List Table 3 Accent 2" w:uiPriority="48"/>
+    <w:lsdException w:name="List Table 4 Accent 2" w:uiPriority="49"/>
+    <w:lsdException w:name="List Table 5 Dark Accent 2" w:uiPriority="50"/>
+    <w:lsdException w:name="List Table 6 Colorful Accent 2" w:uiPriority="51"/>
+    <w:lsdException w:name="List Table 7 Colorful Accent 2" w:uiPriority="52"/>
+    <w:lsdException w:name="List Table 1 Light Accent 3" w:uiPriority="46"/>
+    <w:lsdException w:name="List Table 2 Accent 3" w:uiPriority="47"/>
+    <w:lsdException w:name="List Table 3 Accent 3" w:uiPriority="48"/>
+    <w:lsdException w:name="List Table 4 Accent 3" w:uiPriority="49"/>
+    <w:lsdException w:name="List Table 5 Dark Accent 3" w:uiPriority="50"/>
+    <w:lsdException w:name="List Table 6 Colorful Accent 3" w:uiPriority="51"/>
+    <w:lsdException w:name="List Table 7 Colorful Accent 3" w:uiPriority="52"/>
+    <w:lsdException w:name="List Table 1 Light Accent 4" w:uiPriority="46"/>
+    <w:lsdException w:name="List Table 2 Accent 4" w:uiPriority="47"/>
+    <w:lsdException w:name="List Table 3 Accent 4" w:uiPriority="48"/>
+    <w:lsdException w:name="List Table 4 Accent 4" w:uiPriority="49"/>
+    <w:lsdException w:name="List Table 5 Dark Accent 4" w:uiPriority="50"/>
+    <w:lsdException w:name="List Table 6 Colorful Accent 4" w:uiPriority="51"/>
+    <w:lsdException w:name="List Table 7 Colorful Accent 4" w:uiPriority="52"/>
+    <w:lsdException w:name="List Table 1 Light Accent 5" w:uiPriority="46"/>
+    <w:lsdException w:name="List Table 2 Accent 5" w:uiPriority="47"/>
+    <w:lsdException w:name="List Table 3 Accent 5" w:uiPriority="48"/>
+    <w:lsdException w:name="List Table 4 Accent 5" w:uiPriority="49"/>
+    <w:lsdException w:name="List Table 5 Dark Accent 5" w:uiPriority="50"/>
+    <w:lsdException w:name="List Table 6 Colorful Accent 5" w:uiPriority="51"/>
+    <w:lsdException w:name="List Table 7 Colorful Accent 5" w:uiPriority="52"/>
+    <w:lsdException w:name="List Table 1 Light Accent 6" w:uiPriority="46"/>
+    <w:lsdException w:name="List Table 2 Accent 6" w:uiPriority="47"/>
+    <w:lsdException w:name="List Table 3 Accent 6" w:uiPriority="48"/>
+    <w:lsdException w:name="List Table 4 Accent 6" w:uiPriority="49"/>
+    <w:lsdException w:name="List Table 5 Dark Accent 6" w:uiPriority="50"/>
+    <w:lsdException w:name="List Table 6 Colorful Accent 6" w:uiPriority="51"/>
+    <w:lsdException w:name="List Table 7 Colorful Accent 6" w:uiPriority="52"/>
   </w:latentStyles>
   <w:style w:type="paragraph" w:default="1" w:styleId="a">
     <w:name w:val="Normal"/>
@@ -8034,579 +8325,7 @@
     <w:unhideWhenUsed/>
     <w:rsid w:val="00B55967"/>
     <w:pPr>
-      <w:ind w:leftChars="400" w:hangingChars="200" w:hanging="200"/>
-    </w:pPr>
-  </w:style>
-</w:styles>
-</file>
-
-<file path=word/stylesWithEffects.xml><?xml version="1.0" encoding="utf-8"?>
-<w:styles xmlns:wpc="http://schemas.microsoft.com/office/word/2010/wordprocessingCanvas" xmlns:mc="http://schemas.openxmlformats.org/markup-compatibility/2006" xmlns:o="urn:schemas-microsoft-com:office:office" xmlns:r="http://schemas.openxmlformats.org/officeDocument/2006/relationships" xmlns:m="http://schemas.openxmlformats.org/officeDocument/2006/math" xmlns:v="urn:schemas-microsoft-com:vml" xmlns:wp14="http://schemas.microsoft.com/office/word/2010/wordprocessingDrawing" xmlns:wp="http://schemas.openxmlformats.org/drawingml/2006/wordprocessingDrawing" xmlns:w10="urn:schemas-microsoft-com:office:word" xmlns:w="http://schemas.openxmlformats.org/wordprocessingml/2006/main" xmlns:w14="http://schemas.microsoft.com/office/word/2010/wordml" xmlns:wpg="http://schemas.microsoft.com/office/word/2010/wordprocessingGroup" xmlns:wpi="http://schemas.microsoft.com/office/word/2010/wordprocessingInk" xmlns:wne="http://schemas.microsoft.com/office/word/2006/wordml" xmlns:wps="http://schemas.microsoft.com/office/word/2010/wordprocessingShape" mc:Ignorable="w14 wp14">
-  <w:docDefaults>
-    <w:rPrDefault>
-      <w:rPr>
-        <w:rFonts w:asciiTheme="minorHAnsi" w:eastAsiaTheme="minorEastAsia" w:hAnsiTheme="minorHAnsi" w:cstheme="minorBidi"/>
-        <w:kern w:val="2"/>
-        <w:sz w:val="24"/>
-        <w:szCs w:val="22"/>
-        <w:lang w:val="en-US" w:eastAsia="zh-TW" w:bidi="ar-SA"/>
-      </w:rPr>
-    </w:rPrDefault>
-    <w:pPrDefault/>
-  </w:docDefaults>
-  <w:latentStyles w:defLockedState="0" w:defUIPriority="99" w:defSemiHidden="1" w:defUnhideWhenUsed="1" w:defQFormat="0" w:count="267">
-    <w:lsdException w:name="Normal" w:semiHidden="0" w:uiPriority="0" w:unhideWhenUsed="0" w:qFormat="1"/>
-    <w:lsdException w:name="heading 1" w:semiHidden="0" w:uiPriority="9" w:unhideWhenUsed="0" w:qFormat="1"/>
-    <w:lsdException w:name="heading 2" w:uiPriority="9" w:qFormat="1"/>
-    <w:lsdException w:name="heading 3" w:uiPriority="9" w:qFormat="1"/>
-    <w:lsdException w:name="heading 4" w:uiPriority="9" w:qFormat="1"/>
-    <w:lsdException w:name="heading 5" w:uiPriority="9" w:qFormat="1"/>
-    <w:lsdException w:name="heading 6" w:uiPriority="9" w:qFormat="1"/>
-    <w:lsdException w:name="heading 7" w:uiPriority="9" w:qFormat="1"/>
-    <w:lsdException w:name="heading 8" w:uiPriority="9" w:qFormat="1"/>
-    <w:lsdException w:name="heading 9" w:uiPriority="9" w:qFormat="1"/>
-    <w:lsdException w:name="toc 1" w:uiPriority="39"/>
-    <w:lsdException w:name="toc 2" w:uiPriority="39"/>
-    <w:lsdException w:name="toc 3" w:uiPriority="39"/>
-    <w:lsdException w:name="toc 4" w:uiPriority="39"/>
-    <w:lsdException w:name="toc 5" w:uiPriority="39"/>
-    <w:lsdException w:name="toc 6" w:uiPriority="39"/>
-    <w:lsdException w:name="toc 7" w:uiPriority="39"/>
-    <w:lsdException w:name="toc 8" w:uiPriority="39"/>
-    <w:lsdException w:name="toc 9" w:uiPriority="39"/>
-    <w:lsdException w:name="caption" w:uiPriority="35" w:qFormat="1"/>
-    <w:lsdException w:name="Title" w:semiHidden="0" w:uiPriority="10" w:unhideWhenUsed="0" w:qFormat="1"/>
-    <w:lsdException w:name="Default Paragraph Font" w:uiPriority="1"/>
-    <w:lsdException w:name="Subtitle" w:semiHidden="0" w:uiPriority="11" w:unhideWhenUsed="0" w:qFormat="1"/>
-    <w:lsdException w:name="Strong" w:semiHidden="0" w:uiPriority="22" w:unhideWhenUsed="0" w:qFormat="1"/>
-    <w:lsdException w:name="Emphasis" w:semiHidden="0" w:uiPriority="20" w:unhideWhenUsed="0" w:qFormat="1"/>
-    <w:lsdException w:name="Table Grid" w:semiHidden="0" w:uiPriority="59" w:unhideWhenUsed="0"/>
-    <w:lsdException w:name="Placeholder Text" w:unhideWhenUsed="0"/>
-    <w:lsdException w:name="No Spacing" w:semiHidden="0" w:uiPriority="1" w:unhideWhenUsed="0" w:qFormat="1"/>
-    <w:lsdException w:name="Light Shading" w:semiHidden="0" w:uiPriority="60" w:unhideWhenUsed="0"/>
-    <w:lsdException w:name="Light List" w:semiHidden="0" w:uiPriority="61" w:unhideWhenUsed="0"/>
-    <w:lsdException w:name="Light Grid" w:semiHidden="0" w:uiPriority="62" w:unhideWhenUsed="0"/>
-    <w:lsdException w:name="Medium Shading 1" w:semiHidden="0" w:uiPriority="63" w:unhideWhenUsed="0"/>
-    <w:lsdException w:name="Medium Shading 2" w:semiHidden="0" w:uiPriority="64" w:unhideWhenUsed="0"/>
-    <w:lsdException w:name="Medium List 1" w:semiHidden="0" w:uiPriority="65" w:unhideWhenUsed="0"/>
-    <w:lsdException w:name="Medium List 2" w:semiHidden="0" w:uiPriority="66" w:unhideWhenUsed="0"/>
-    <w:lsdException w:name="Medium Grid 1" w:semiHidden="0" w:uiPriority="67" w:unhideWhenUsed="0"/>
-    <w:lsdException w:name="Medium Grid 2" w:semiHidden="0" w:uiPriority="68" w:unhideWhenUsed="0"/>
-    <w:lsdException w:name="Medium Grid 3" w:semiHidden="0" w:uiPriority="69" w:unhideWhenUsed="0"/>
-    <w:lsdException w:name="Dark List" w:semiHidden="0" w:uiPriority="70" w:unhideWhenUsed="0"/>
-    <w:lsdException w:name="Colorful Shading" w:semiHidden="0" w:uiPriority="71" w:unhideWhenUsed="0"/>
-    <w:lsdException w:name="Colorful List" w:semiHidden="0" w:uiPriority="72" w:unhideWhenUsed="0"/>
-    <w:lsdException w:name="Colorful Grid" w:semiHidden="0" w:uiPriority="73" w:unhideWhenUsed="0"/>
-    <w:lsdException w:name="Light Shading Accent 1" w:semiHidden="0" w:uiPriority="60" w:unhideWhenUsed="0"/>
-    <w:lsdException w:name="Light List Accent 1" w:semiHidden="0" w:uiPriority="61" w:unhideWhenUsed="0"/>
-    <w:lsdException w:name="Light Grid Accent 1" w:semiHidden="0" w:uiPriority="62" w:unhideWhenUsed="0"/>
-    <w:lsdException w:name="Medium Shading 1 Accent 1" w:semiHidden="0" w:uiPriority="63" w:unhideWhenUsed="0"/>
-    <w:lsdException w:name="Medium Shading 2 Accent 1" w:semiHidden="0" w:uiPriority="64" w:unhideWhenUsed="0"/>
-    <w:lsdException w:name="Medium List 1 Accent 1" w:semiHidden="0" w:uiPriority="65" w:unhideWhenUsed="0"/>
-    <w:lsdException w:name="Revision" w:unhideWhenUsed="0"/>
-    <w:lsdException w:name="List Paragraph" w:semiHidden="0" w:uiPriority="34" w:unhideWhenUsed="0" w:qFormat="1"/>
-    <w:lsdException w:name="Quote" w:semiHidden="0" w:uiPriority="29" w:unhideWhenUsed="0" w:qFormat="1"/>
-    <w:lsdException w:name="Intense Quote" w:semiHidden="0" w:uiPriority="30" w:unhideWhenUsed="0" w:qFormat="1"/>
-    <w:lsdException w:name="Medium List 2 Accent 1" w:semiHidden="0" w:uiPriority="66" w:unhideWhenUsed="0"/>
-    <w:lsdException w:name="Medium Grid 1 Accent 1" w:semiHidden="0" w:uiPriority="67" w:unhideWhenUsed="0"/>
-    <w:lsdException w:name="Medium Grid 2 Accent 1" w:semiHidden="0" w:uiPriority="68" w:unhideWhenUsed="0"/>
-    <w:lsdException w:name="Medium Grid 3 Accent 1" w:semiHidden="0" w:uiPriority="69" w:unhideWhenUsed="0"/>
-    <w:lsdException w:name="Dark List Accent 1" w:semiHidden="0" w:uiPriority="70" w:unhideWhenUsed="0"/>
-    <w:lsdException w:name="Colorful Shading Accent 1" w:semiHidden="0" w:uiPriority="71" w:unhideWhenUsed="0"/>
-    <w:lsdException w:name="Colorful List Accent 1" w:semiHidden="0" w:uiPriority="72" w:unhideWhenUsed="0"/>
-    <w:lsdException w:name="Colorful Grid Accent 1" w:semiHidden="0" w:uiPriority="73" w:unhideWhenUsed="0"/>
-    <w:lsdException w:name="Light Shading Accent 2" w:semiHidden="0" w:uiPriority="60" w:unhideWhenUsed="0"/>
-    <w:lsdException w:name="Light List Accent 2" w:semiHidden="0" w:uiPriority="61" w:unhideWhenUsed="0"/>
-    <w:lsdException w:name="Light Grid Accent 2" w:semiHidden="0" w:uiPriority="62" w:unhideWhenUsed="0"/>
-    <w:lsdException w:name="Medium Shading 1 Accent 2" w:semiHidden="0" w:uiPriority="63" w:unhideWhenUsed="0"/>
-    <w:lsdException w:name="Medium Shading 2 Accent 2" w:semiHidden="0" w:uiPriority="64" w:unhideWhenUsed="0"/>
-    <w:lsdException w:name="Medium List 1 Accent 2" w:semiHidden="0" w:uiPriority="65" w:unhideWhenUsed="0"/>
-    <w:lsdException w:name="Medium List 2 Accent 2" w:semiHidden="0" w:uiPriority="66" w:unhideWhenUsed="0"/>
-    <w:lsdException w:name="Medium Grid 1 Accent 2" w:semiHidden="0" w:uiPriority="67" w:unhideWhenUsed="0"/>
-    <w:lsdException w:name="Medium Grid 2 Accent 2" w:semiHidden="0" w:uiPriority="68" w:unhideWhenUsed="0"/>
-    <w:lsdException w:name="Medium Grid 3 Accent 2" w:semiHidden="0" w:uiPriority="69" w:unhideWhenUsed="0"/>
-    <w:lsdException w:name="Dark List Accent 2" w:semiHidden="0" w:uiPriority="70" w:unhideWhenUsed="0"/>
-    <w:lsdException w:name="Colorful Shading Accent 2" w:semiHidden="0" w:uiPriority="71" w:unhideWhenUsed="0"/>
-    <w:lsdException w:name="Colorful List Accent 2" w:semiHidden="0" w:uiPriority="72" w:unhideWhenUsed="0"/>
-    <w:lsdException w:name="Colorful Grid Accent 2" w:semiHidden="0" w:uiPriority="73" w:unhideWhenUsed="0"/>
-    <w:lsdException w:name="Light Shading Accent 3" w:semiHidden="0" w:uiPriority="60" w:unhideWhenUsed="0"/>
-    <w:lsdException w:name="Light List Accent 3" w:semiHidden="0" w:uiPriority="61" w:unhideWhenUsed="0"/>
-    <w:lsdException w:name="Light Grid Accent 3" w:semiHidden="0" w:uiPriority="62" w:unhideWhenUsed="0"/>
-    <w:lsdException w:name="Medium Shading 1 Accent 3" w:semiHidden="0" w:uiPriority="63" w:unhideWhenUsed="0"/>
-    <w:lsdException w:name="Medium Shading 2 Accent 3" w:semiHidden="0" w:uiPriority="64" w:unhideWhenUsed="0"/>
-    <w:lsdException w:name="Medium List 1 Accent 3" w:semiHidden="0" w:uiPriority="65" w:unhideWhenUsed="0"/>
-    <w:lsdException w:name="Medium List 2 Accent 3" w:semiHidden="0" w:uiPriority="66" w:unhideWhenUsed="0"/>
-    <w:lsdException w:name="Medium Grid 1 Accent 3" w:semiHidden="0" w:uiPriority="67" w:unhideWhenUsed="0"/>
-    <w:lsdException w:name="Medium Grid 2 Accent 3" w:semiHidden="0" w:uiPriority="68" w:unhideWhenUsed="0"/>
-    <w:lsdException w:name="Medium Grid 3 Accent 3" w:semiHidden="0" w:uiPriority="69" w:unhideWhenUsed="0"/>
-    <w:lsdException w:name="Dark List Accent 3" w:semiHidden="0" w:uiPriority="70" w:unhideWhenUsed="0"/>
-    <w:lsdException w:name="Colorful Shading Accent 3" w:semiHidden="0" w:uiPriority="71" w:unhideWhenUsed="0"/>
-    <w:lsdException w:name="Colorful List Accent 3" w:semiHidden="0" w:uiPriority="72" w:unhideWhenUsed="0"/>
-    <w:lsdException w:name="Colorful Grid Accent 3" w:semiHidden="0" w:uiPriority="73" w:unhideWhenUsed="0"/>
-    <w:lsdException w:name="Light Shading Accent 4" w:semiHidden="0" w:uiPriority="60" w:unhideWhenUsed="0"/>
-    <w:lsdException w:name="Light List Accent 4" w:semiHidden="0" w:uiPriority="61" w:unhideWhenUsed="0"/>
-    <w:lsdException w:name="Light Grid Accent 4" w:semiHidden="0" w:uiPriority="62" w:unhideWhenUsed="0"/>
-    <w:lsdException w:name="Medium Shading 1 Accent 4" w:semiHidden="0" w:uiPriority="63" w:unhideWhenUsed="0"/>
-    <w:lsdException w:name="Medium Shading 2 Accent 4" w:semiHidden="0" w:uiPriority="64" w:unhideWhenUsed="0"/>
-    <w:lsdException w:name="Medium List 1 Accent 4" w:semiHidden="0" w:uiPriority="65" w:unhideWhenUsed="0"/>
-    <w:lsdException w:name="Medium List 2 Accent 4" w:semiHidden="0" w:uiPriority="66" w:unhideWhenUsed="0"/>
-    <w:lsdException w:name="Medium Grid 1 Accent 4" w:semiHidden="0" w:uiPriority="67" w:unhideWhenUsed="0"/>
-    <w:lsdException w:name="Medium Grid 2 Accent 4" w:semiHidden="0" w:uiPriority="68" w:unhideWhenUsed="0"/>
-    <w:lsdException w:name="Medium Grid 3 Accent 4" w:semiHidden="0" w:uiPriority="69" w:unhideWhenUsed="0"/>
-    <w:lsdException w:name="Dark List Accent 4" w:semiHidden="0" w:uiPriority="70" w:unhideWhenUsed="0"/>
-    <w:lsdException w:name="Colorful Shading Accent 4" w:semiHidden="0" w:uiPriority="71" w:unhideWhenUsed="0"/>
-    <w:lsdException w:name="Colorful List Accent 4" w:semiHidden="0" w:uiPriority="72" w:unhideWhenUsed="0"/>
-    <w:lsdException w:name="Colorful Grid Accent 4" w:semiHidden="0" w:uiPriority="73" w:unhideWhenUsed="0"/>
-    <w:lsdException w:name="Light Shading Accent 5" w:semiHidden="0" w:uiPriority="60" w:unhideWhenUsed="0"/>
-    <w:lsdException w:name="Light List Accent 5" w:semiHidden="0" w:uiPriority="61" w:unhideWhenUsed="0"/>
-    <w:lsdException w:name="Light Grid Accent 5" w:semiHidden="0" w:uiPriority="62" w:unhideWhenUsed="0"/>
-    <w:lsdException w:name="Medium Shading 1 Accent 5" w:semiHidden="0" w:uiPriority="63" w:unhideWhenUsed="0"/>
-    <w:lsdException w:name="Medium Shading 2 Accent 5" w:semiHidden="0" w:uiPriority="64" w:unhideWhenUsed="0"/>
-    <w:lsdException w:name="Medium List 1 Accent 5" w:semiHidden="0" w:uiPriority="65" w:unhideWhenUsed="0"/>
-    <w:lsdException w:name="Medium List 2 Accent 5" w:semiHidden="0" w:uiPriority="66" w:unhideWhenUsed="0"/>
-    <w:lsdException w:name="Medium Grid 1 Accent 5" w:semiHidden="0" w:uiPriority="67" w:unhideWhenUsed="0"/>
-    <w:lsdException w:name="Medium Grid 2 Accent 5" w:semiHidden="0" w:uiPriority="68" w:unhideWhenUsed="0"/>
-    <w:lsdException w:name="Medium Grid 3 Accent 5" w:semiHidden="0" w:uiPriority="69" w:unhideWhenUsed="0"/>
-    <w:lsdException w:name="Dark List Accent 5" w:semiHidden="0" w:uiPriority="70" w:unhideWhenUsed="0"/>
-    <w:lsdException w:name="Colorful Shading Accent 5" w:semiHidden="0" w:uiPriority="71" w:unhideWhenUsed="0"/>
-    <w:lsdException w:name="Colorful List Accent 5" w:semiHidden="0" w:uiPriority="72" w:unhideWhenUsed="0"/>
-    <w:lsdException w:name="Colorful Grid Accent 5" w:semiHidden="0" w:uiPriority="73" w:unhideWhenUsed="0"/>
-    <w:lsdException w:name="Light Shading Accent 6" w:semiHidden="0" w:uiPriority="60" w:unhideWhenUsed="0"/>
-    <w:lsdException w:name="Light List Accent 6" w:semiHidden="0" w:uiPriority="61" w:unhideWhenUsed="0"/>
-    <w:lsdException w:name="Light Grid Accent 6" w:semiHidden="0" w:uiPriority="62" w:unhideWhenUsed="0"/>
-    <w:lsdException w:name="Medium Shading 1 Accent 6" w:semiHidden="0" w:uiPriority="63" w:unhideWhenUsed="0"/>
-    <w:lsdException w:name="Medium Shading 2 Accent 6" w:semiHidden="0" w:uiPriority="64" w:unhideWhenUsed="0"/>
-    <w:lsdException w:name="Medium List 1 Accent 6" w:semiHidden="0" w:uiPriority="65" w:unhideWhenUsed="0"/>
-    <w:lsdException w:name="Medium List 2 Accent 6" w:semiHidden="0" w:uiPriority="66" w:unhideWhenUsed="0"/>
-    <w:lsdException w:name="Medium Grid 1 Accent 6" w:semiHidden="0" w:uiPriority="67" w:unhideWhenUsed="0"/>
-    <w:lsdException w:name="Medium Grid 2 Accent 6" w:semiHidden="0" w:uiPriority="68" w:unhideWhenUsed="0"/>
-    <w:lsdException w:name="Medium Grid 3 Accent 6" w:semiHidden="0" w:uiPriority="69" w:unhideWhenUsed="0"/>
-    <w:lsdException w:name="Dark List Accent 6" w:semiHidden="0" w:uiPriority="70" w:unhideWhenUsed="0"/>
-    <w:lsdException w:name="Colorful Shading Accent 6" w:semiHidden="0" w:uiPriority="71" w:unhideWhenUsed="0"/>
-    <w:lsdException w:name="Colorful List Accent 6" w:semiHidden="0" w:uiPriority="72" w:unhideWhenUsed="0"/>
-    <w:lsdException w:name="Colorful Grid Accent 6" w:semiHidden="0" w:uiPriority="73" w:unhideWhenUsed="0"/>
-    <w:lsdException w:name="Subtle Emphasis" w:semiHidden="0" w:uiPriority="19" w:unhideWhenUsed="0" w:qFormat="1"/>
-    <w:lsdException w:name="Intense Emphasis" w:semiHidden="0" w:uiPriority="21" w:unhideWhenUsed="0" w:qFormat="1"/>
-    <w:lsdException w:name="Subtle Reference" w:semiHidden="0" w:uiPriority="31" w:unhideWhenUsed="0" w:qFormat="1"/>
-    <w:lsdException w:name="Intense Reference" w:semiHidden="0" w:uiPriority="32" w:unhideWhenUsed="0" w:qFormat="1"/>
-    <w:lsdException w:name="Book Title" w:semiHidden="0" w:uiPriority="33" w:unhideWhenUsed="0" w:qFormat="1"/>
-    <w:lsdException w:name="Bibliography" w:uiPriority="37"/>
-    <w:lsdException w:name="TOC Heading" w:uiPriority="39" w:qFormat="1"/>
-  </w:latentStyles>
-  <w:style w:type="paragraph" w:default="1" w:styleId="a">
-    <w:name w:val="Normal"/>
-    <w:qFormat/>
-    <w:pPr>
-      <w:widowControl w:val="0"/>
-    </w:pPr>
-  </w:style>
-  <w:style w:type="paragraph" w:styleId="1">
-    <w:name w:val="heading 1"/>
-    <w:basedOn w:val="a"/>
-    <w:next w:val="a"/>
-    <w:link w:val="10"/>
-    <w:uiPriority w:val="9"/>
-    <w:qFormat/>
-    <w:rsid w:val="00C01873"/>
-    <w:pPr>
-      <w:keepNext/>
-      <w:numPr>
-        <w:numId w:val="2"/>
-      </w:numPr>
-      <w:spacing w:before="180" w:after="180" w:line="720" w:lineRule="auto"/>
-      <w:outlineLvl w:val="0"/>
-    </w:pPr>
-    <w:rPr>
-      <w:rFonts w:asciiTheme="majorHAnsi" w:eastAsiaTheme="majorEastAsia" w:hAnsiTheme="majorHAnsi" w:cstheme="majorBidi"/>
-      <w:b/>
-      <w:bCs/>
-      <w:kern w:val="52"/>
-      <w:sz w:val="52"/>
-      <w:szCs w:val="52"/>
-    </w:rPr>
-  </w:style>
-  <w:style w:type="paragraph" w:styleId="2">
-    <w:name w:val="heading 2"/>
-    <w:basedOn w:val="a"/>
-    <w:next w:val="a"/>
-    <w:link w:val="20"/>
-    <w:uiPriority w:val="9"/>
-    <w:unhideWhenUsed/>
-    <w:qFormat/>
-    <w:rsid w:val="00C01873"/>
-    <w:pPr>
-      <w:keepNext/>
-      <w:numPr>
-        <w:ilvl w:val="1"/>
-        <w:numId w:val="2"/>
-      </w:numPr>
-      <w:spacing w:line="720" w:lineRule="auto"/>
-      <w:outlineLvl w:val="1"/>
-    </w:pPr>
-    <w:rPr>
-      <w:rFonts w:asciiTheme="majorHAnsi" w:eastAsiaTheme="majorEastAsia" w:hAnsiTheme="majorHAnsi" w:cstheme="majorBidi"/>
-      <w:b/>
-      <w:bCs/>
-      <w:sz w:val="48"/>
-      <w:szCs w:val="48"/>
-    </w:rPr>
-  </w:style>
-  <w:style w:type="paragraph" w:styleId="3">
-    <w:name w:val="heading 3"/>
-    <w:basedOn w:val="a"/>
-    <w:next w:val="a"/>
-    <w:link w:val="30"/>
-    <w:uiPriority w:val="9"/>
-    <w:semiHidden/>
-    <w:unhideWhenUsed/>
-    <w:qFormat/>
-    <w:rsid w:val="00C01873"/>
-    <w:pPr>
-      <w:keepNext/>
-      <w:numPr>
-        <w:ilvl w:val="2"/>
-        <w:numId w:val="2"/>
-      </w:numPr>
-      <w:spacing w:line="720" w:lineRule="auto"/>
-      <w:outlineLvl w:val="2"/>
-    </w:pPr>
-    <w:rPr>
-      <w:rFonts w:asciiTheme="majorHAnsi" w:eastAsiaTheme="majorEastAsia" w:hAnsiTheme="majorHAnsi" w:cstheme="majorBidi"/>
-      <w:b/>
-      <w:bCs/>
-      <w:sz w:val="36"/>
-      <w:szCs w:val="36"/>
-    </w:rPr>
-  </w:style>
-  <w:style w:type="paragraph" w:styleId="4">
-    <w:name w:val="heading 4"/>
-    <w:basedOn w:val="a"/>
-    <w:next w:val="a"/>
-    <w:link w:val="40"/>
-    <w:uiPriority w:val="9"/>
-    <w:semiHidden/>
-    <w:unhideWhenUsed/>
-    <w:qFormat/>
-    <w:rsid w:val="00C01873"/>
-    <w:pPr>
-      <w:keepNext/>
-      <w:numPr>
-        <w:ilvl w:val="3"/>
-        <w:numId w:val="2"/>
-      </w:numPr>
-      <w:spacing w:line="720" w:lineRule="auto"/>
-      <w:outlineLvl w:val="3"/>
-    </w:pPr>
-    <w:rPr>
-      <w:rFonts w:asciiTheme="majorHAnsi" w:eastAsiaTheme="majorEastAsia" w:hAnsiTheme="majorHAnsi" w:cstheme="majorBidi"/>
-      <w:sz w:val="36"/>
-      <w:szCs w:val="36"/>
-    </w:rPr>
-  </w:style>
-  <w:style w:type="paragraph" w:styleId="5">
-    <w:name w:val="heading 5"/>
-    <w:basedOn w:val="a"/>
-    <w:next w:val="a"/>
-    <w:link w:val="50"/>
-    <w:uiPriority w:val="9"/>
-    <w:semiHidden/>
-    <w:unhideWhenUsed/>
-    <w:qFormat/>
-    <w:rsid w:val="00C01873"/>
-    <w:pPr>
-      <w:keepNext/>
-      <w:numPr>
-        <w:ilvl w:val="4"/>
-        <w:numId w:val="2"/>
-      </w:numPr>
-      <w:spacing w:line="720" w:lineRule="auto"/>
-      <w:ind w:leftChars="200" w:left="200"/>
-      <w:outlineLvl w:val="4"/>
-    </w:pPr>
-    <w:rPr>
-      <w:rFonts w:asciiTheme="majorHAnsi" w:eastAsiaTheme="majorEastAsia" w:hAnsiTheme="majorHAnsi" w:cstheme="majorBidi"/>
-      <w:b/>
-      <w:bCs/>
-      <w:sz w:val="36"/>
-      <w:szCs w:val="36"/>
-    </w:rPr>
-  </w:style>
-  <w:style w:type="character" w:default="1" w:styleId="a0">
-    <w:name w:val="Default Paragraph Font"/>
-    <w:uiPriority w:val="1"/>
-    <w:semiHidden/>
-    <w:unhideWhenUsed/>
-  </w:style>
-  <w:style w:type="table" w:default="1" w:styleId="a1">
-    <w:name w:val="Normal Table"/>
-    <w:uiPriority w:val="99"/>
-    <w:semiHidden/>
-    <w:unhideWhenUsed/>
-    <w:tblPr>
-      <w:tblInd w:w="0" w:type="dxa"/>
-      <w:tblCellMar>
-        <w:top w:w="0" w:type="dxa"/>
-        <w:left w:w="108" w:type="dxa"/>
-        <w:bottom w:w="0" w:type="dxa"/>
-        <w:right w:w="108" w:type="dxa"/>
-      </w:tblCellMar>
-    </w:tblPr>
-  </w:style>
-  <w:style w:type="numbering" w:default="1" w:styleId="a2">
-    <w:name w:val="No List"/>
-    <w:uiPriority w:val="99"/>
-    <w:semiHidden/>
-    <w:unhideWhenUsed/>
-  </w:style>
-  <w:style w:type="paragraph" w:styleId="a3">
-    <w:name w:val="header"/>
-    <w:basedOn w:val="a"/>
-    <w:link w:val="a4"/>
-    <w:uiPriority w:val="99"/>
-    <w:unhideWhenUsed/>
-    <w:rsid w:val="00100863"/>
-    <w:pPr>
-      <w:tabs>
-        <w:tab w:val="center" w:pos="4153"/>
-        <w:tab w:val="right" w:pos="8306"/>
-      </w:tabs>
-      <w:snapToGrid w:val="0"/>
-    </w:pPr>
-    <w:rPr>
-      <w:sz w:val="20"/>
-      <w:szCs w:val="20"/>
-    </w:rPr>
-  </w:style>
-  <w:style w:type="character" w:customStyle="1" w:styleId="a4">
-    <w:name w:val="頁首 字元"/>
-    <w:basedOn w:val="a0"/>
-    <w:link w:val="a3"/>
-    <w:uiPriority w:val="99"/>
-    <w:rsid w:val="00100863"/>
-    <w:rPr>
-      <w:sz w:val="20"/>
-      <w:szCs w:val="20"/>
-    </w:rPr>
-  </w:style>
-  <w:style w:type="paragraph" w:styleId="a5">
-    <w:name w:val="footer"/>
-    <w:basedOn w:val="a"/>
-    <w:link w:val="a6"/>
-    <w:uiPriority w:val="99"/>
-    <w:unhideWhenUsed/>
-    <w:rsid w:val="00100863"/>
-    <w:pPr>
-      <w:tabs>
-        <w:tab w:val="center" w:pos="4153"/>
-        <w:tab w:val="right" w:pos="8306"/>
-      </w:tabs>
-      <w:snapToGrid w:val="0"/>
-    </w:pPr>
-    <w:rPr>
-      <w:sz w:val="20"/>
-      <w:szCs w:val="20"/>
-    </w:rPr>
-  </w:style>
-  <w:style w:type="character" w:customStyle="1" w:styleId="a6">
-    <w:name w:val="頁尾 字元"/>
-    <w:basedOn w:val="a0"/>
-    <w:link w:val="a5"/>
-    <w:uiPriority w:val="99"/>
-    <w:rsid w:val="00100863"/>
-    <w:rPr>
-      <w:sz w:val="20"/>
-      <w:szCs w:val="20"/>
-    </w:rPr>
-  </w:style>
-  <w:style w:type="character" w:customStyle="1" w:styleId="10">
-    <w:name w:val="標題 1 字元"/>
-    <w:basedOn w:val="a0"/>
-    <w:link w:val="1"/>
-    <w:uiPriority w:val="9"/>
-    <w:rsid w:val="00C01873"/>
-    <w:rPr>
-      <w:rFonts w:asciiTheme="majorHAnsi" w:eastAsiaTheme="majorEastAsia" w:hAnsiTheme="majorHAnsi" w:cstheme="majorBidi"/>
-      <w:b/>
-      <w:bCs/>
-      <w:kern w:val="52"/>
-      <w:sz w:val="52"/>
-      <w:szCs w:val="52"/>
-    </w:rPr>
-  </w:style>
-  <w:style w:type="character" w:customStyle="1" w:styleId="20">
-    <w:name w:val="標題 2 字元"/>
-    <w:basedOn w:val="a0"/>
-    <w:link w:val="2"/>
-    <w:uiPriority w:val="9"/>
-    <w:rsid w:val="00C01873"/>
-    <w:rPr>
-      <w:rFonts w:asciiTheme="majorHAnsi" w:eastAsiaTheme="majorEastAsia" w:hAnsiTheme="majorHAnsi" w:cstheme="majorBidi"/>
-      <w:b/>
-      <w:bCs/>
-      <w:sz w:val="48"/>
-      <w:szCs w:val="48"/>
-    </w:rPr>
-  </w:style>
-  <w:style w:type="character" w:customStyle="1" w:styleId="30">
-    <w:name w:val="標題 3 字元"/>
-    <w:basedOn w:val="a0"/>
-    <w:link w:val="3"/>
-    <w:uiPriority w:val="9"/>
-    <w:semiHidden/>
-    <w:rsid w:val="00C01873"/>
-    <w:rPr>
-      <w:rFonts w:asciiTheme="majorHAnsi" w:eastAsiaTheme="majorEastAsia" w:hAnsiTheme="majorHAnsi" w:cstheme="majorBidi"/>
-      <w:b/>
-      <w:bCs/>
-      <w:sz w:val="36"/>
-      <w:szCs w:val="36"/>
-    </w:rPr>
-  </w:style>
-  <w:style w:type="character" w:customStyle="1" w:styleId="40">
-    <w:name w:val="標題 4 字元"/>
-    <w:basedOn w:val="a0"/>
-    <w:link w:val="4"/>
-    <w:uiPriority w:val="9"/>
-    <w:semiHidden/>
-    <w:rsid w:val="00C01873"/>
-    <w:rPr>
-      <w:rFonts w:asciiTheme="majorHAnsi" w:eastAsiaTheme="majorEastAsia" w:hAnsiTheme="majorHAnsi" w:cstheme="majorBidi"/>
-      <w:sz w:val="36"/>
-      <w:szCs w:val="36"/>
-    </w:rPr>
-  </w:style>
-  <w:style w:type="character" w:customStyle="1" w:styleId="50">
-    <w:name w:val="標題 5 字元"/>
-    <w:basedOn w:val="a0"/>
-    <w:link w:val="5"/>
-    <w:uiPriority w:val="9"/>
-    <w:semiHidden/>
-    <w:rsid w:val="00C01873"/>
-    <w:rPr>
-      <w:rFonts w:asciiTheme="majorHAnsi" w:eastAsiaTheme="majorEastAsia" w:hAnsiTheme="majorHAnsi" w:cstheme="majorBidi"/>
-      <w:b/>
-      <w:bCs/>
-      <w:sz w:val="36"/>
-      <w:szCs w:val="36"/>
-    </w:rPr>
-  </w:style>
-  <w:style w:type="paragraph" w:styleId="a7">
-    <w:name w:val="TOC Heading"/>
-    <w:basedOn w:val="1"/>
-    <w:next w:val="a"/>
-    <w:uiPriority w:val="39"/>
-    <w:semiHidden/>
-    <w:unhideWhenUsed/>
-    <w:qFormat/>
-    <w:rsid w:val="00C01873"/>
-    <w:pPr>
-      <w:keepLines/>
-      <w:widowControl/>
-      <w:numPr>
-        <w:numId w:val="0"/>
-      </w:numPr>
-      <w:spacing w:before="480" w:after="0" w:line="276" w:lineRule="auto"/>
-      <w:outlineLvl w:val="9"/>
-    </w:pPr>
-    <w:rPr>
-      <w:color w:val="365F91" w:themeColor="accent1" w:themeShade="BF"/>
-      <w:kern w:val="0"/>
-      <w:sz w:val="28"/>
-      <w:szCs w:val="28"/>
-    </w:rPr>
-  </w:style>
-  <w:style w:type="paragraph" w:styleId="21">
-    <w:name w:val="toc 2"/>
-    <w:basedOn w:val="a"/>
-    <w:next w:val="a"/>
-    <w:autoRedefine/>
-    <w:uiPriority w:val="39"/>
-    <w:unhideWhenUsed/>
-    <w:rsid w:val="00C01873"/>
-    <w:pPr>
-      <w:ind w:leftChars="200" w:left="480"/>
-    </w:pPr>
-  </w:style>
-  <w:style w:type="character" w:styleId="a8">
-    <w:name w:val="Hyperlink"/>
-    <w:basedOn w:val="a0"/>
-    <w:uiPriority w:val="99"/>
-    <w:unhideWhenUsed/>
-    <w:rsid w:val="00C01873"/>
-    <w:rPr>
-      <w:color w:val="0000FF" w:themeColor="hyperlink"/>
-      <w:u w:val="single"/>
-    </w:rPr>
-  </w:style>
-  <w:style w:type="paragraph" w:styleId="a9">
-    <w:name w:val="Balloon Text"/>
-    <w:basedOn w:val="a"/>
-    <w:link w:val="aa"/>
-    <w:uiPriority w:val="99"/>
-    <w:semiHidden/>
-    <w:unhideWhenUsed/>
-    <w:rsid w:val="00C01873"/>
-    <w:rPr>
-      <w:rFonts w:asciiTheme="majorHAnsi" w:eastAsiaTheme="majorEastAsia" w:hAnsiTheme="majorHAnsi" w:cstheme="majorBidi"/>
-      <w:sz w:val="18"/>
-      <w:szCs w:val="18"/>
-    </w:rPr>
-  </w:style>
-  <w:style w:type="character" w:customStyle="1" w:styleId="aa">
-    <w:name w:val="註解方塊文字 字元"/>
-    <w:basedOn w:val="a0"/>
-    <w:link w:val="a9"/>
-    <w:uiPriority w:val="99"/>
-    <w:semiHidden/>
-    <w:rsid w:val="00C01873"/>
-    <w:rPr>
-      <w:rFonts w:asciiTheme="majorHAnsi" w:eastAsiaTheme="majorEastAsia" w:hAnsiTheme="majorHAnsi" w:cstheme="majorBidi"/>
-      <w:sz w:val="18"/>
-      <w:szCs w:val="18"/>
-    </w:rPr>
-  </w:style>
-  <w:style w:type="paragraph" w:styleId="11">
-    <w:name w:val="toc 1"/>
-    <w:basedOn w:val="a"/>
-    <w:next w:val="a"/>
-    <w:autoRedefine/>
-    <w:uiPriority w:val="39"/>
-    <w:unhideWhenUsed/>
-    <w:rsid w:val="008C47FE"/>
-  </w:style>
-  <w:style w:type="paragraph" w:styleId="31">
-    <w:name w:val="toc 3"/>
-    <w:basedOn w:val="a"/>
-    <w:next w:val="a"/>
-    <w:autoRedefine/>
-    <w:uiPriority w:val="39"/>
-    <w:unhideWhenUsed/>
-    <w:rsid w:val="008C47FE"/>
-    <w:pPr>
-      <w:ind w:leftChars="400" w:left="960"/>
-    </w:pPr>
-  </w:style>
-  <w:style w:type="paragraph" w:styleId="41">
-    <w:name w:val="toc 4"/>
-    <w:basedOn w:val="a"/>
-    <w:next w:val="a"/>
-    <w:autoRedefine/>
-    <w:uiPriority w:val="39"/>
-    <w:unhideWhenUsed/>
-    <w:rsid w:val="00B55967"/>
-    <w:pPr>
-      <w:ind w:leftChars="600" w:left="1440"/>
-    </w:pPr>
-  </w:style>
-  <w:style w:type="paragraph" w:styleId="ab">
-    <w:name w:val="table of figures"/>
-    <w:basedOn w:val="a"/>
-    <w:next w:val="a"/>
-    <w:uiPriority w:val="99"/>
-    <w:unhideWhenUsed/>
-    <w:rsid w:val="00B55967"/>
-    <w:pPr>
-      <w:ind w:leftChars="400" w:hangingChars="200" w:hanging="200"/>
+      <w:ind w:leftChars="400" w:left="400" w:hangingChars="200" w:hanging="200"/>
     </w:pPr>
   </w:style>
 </w:styles>
@@ -8902,7 +8621,7 @@
 </file>
 
 <file path=customXml/itemProps1.xml><?xml version="1.0" encoding="utf-8"?>
-<ds:datastoreItem xmlns:ds="http://schemas.openxmlformats.org/officeDocument/2006/customXml" ds:itemID="{2A7F6A59-5DDE-41C7-B0FC-510EF95622D7}">
+<ds:datastoreItem xmlns:ds="http://schemas.openxmlformats.org/officeDocument/2006/customXml" ds:itemID="{73970976-9DCB-4CF2-860D-D9DC4ECABAEF}">
   <ds:schemaRefs>
     <ds:schemaRef ds:uri="http://schemas.openxmlformats.org/officeDocument/2006/bibliography"/>
   </ds:schemaRefs>

</xml_diff>

<commit_message>
1. CSS float 完成 (https://css-tricks.com/all-about-floats/) 2. 用 CSS float 架構 UI 完成
</commit_message>
<xml_diff>
--- a/document/[MyGame]軟體需求規格書.docx
+++ b/document/[MyGame]軟體需求規格書.docx
@@ -1,11 +1,11 @@
 
 <file path=word/document.xml><?xml version="1.0" encoding="utf-8"?>
-<w:document xmlns:wpc="http://schemas.microsoft.com/office/word/2010/wordprocessingCanvas" xmlns:mc="http://schemas.openxmlformats.org/markup-compatibility/2006" xmlns:o="urn:schemas-microsoft-com:office:office" xmlns:r="http://schemas.openxmlformats.org/officeDocument/2006/relationships" xmlns:m="http://schemas.openxmlformats.org/officeDocument/2006/math" xmlns:v="urn:schemas-microsoft-com:vml" xmlns:wp14="http://schemas.microsoft.com/office/word/2010/wordprocessingDrawing" xmlns:wp="http://schemas.openxmlformats.org/drawingml/2006/wordprocessingDrawing" xmlns:w10="urn:schemas-microsoft-com:office:word" xmlns:w="http://schemas.openxmlformats.org/wordprocessingml/2006/main" xmlns:w14="http://schemas.microsoft.com/office/word/2010/wordml" xmlns:w15="http://schemas.microsoft.com/office/word/2012/wordml" xmlns:wpg="http://schemas.microsoft.com/office/word/2010/wordprocessingGroup" xmlns:wpi="http://schemas.microsoft.com/office/word/2010/wordprocessingInk" xmlns:wne="http://schemas.microsoft.com/office/word/2006/wordml" xmlns:wps="http://schemas.microsoft.com/office/word/2010/wordprocessingShape" mc:Ignorable="w14 w15 wp14">
+<w:document xmlns:wpc="http://schemas.microsoft.com/office/word/2010/wordprocessingCanvas" xmlns:mc="http://schemas.openxmlformats.org/markup-compatibility/2006" xmlns:o="urn:schemas-microsoft-com:office:office" xmlns:r="http://schemas.openxmlformats.org/officeDocument/2006/relationships" xmlns:m="http://schemas.openxmlformats.org/officeDocument/2006/math" xmlns:v="urn:schemas-microsoft-com:vml" xmlns:wp14="http://schemas.microsoft.com/office/word/2010/wordprocessingDrawing" xmlns:wp="http://schemas.openxmlformats.org/drawingml/2006/wordprocessingDrawing" xmlns:w10="urn:schemas-microsoft-com:office:word" xmlns:w="http://schemas.openxmlformats.org/wordprocessingml/2006/main" xmlns:w14="http://schemas.microsoft.com/office/word/2010/wordml" xmlns:wpg="http://schemas.microsoft.com/office/word/2010/wordprocessingGroup" xmlns:wpi="http://schemas.microsoft.com/office/word/2010/wordprocessingInk" xmlns:wne="http://schemas.microsoft.com/office/word/2006/wordml" xmlns:wps="http://schemas.microsoft.com/office/word/2010/wordprocessingShape" mc:Ignorable="w14 wp14">
   <w:body>
     <w:p>
       <w:pPr>
         <w:sectPr>
-          <w:footerReference w:type="default" r:id="rId8"/>
+          <w:footerReference w:type="default" r:id="rId9"/>
           <w:pgSz w:w="11906" w:h="16838"/>
           <w:pgMar w:top="1440" w:right="1800" w:bottom="1440" w:left="1800" w:header="851" w:footer="992" w:gutter="0"/>
           <w:cols w:space="425"/>
@@ -19,6 +19,8 @@
         </w:rPr>
         <w:t>封面</w:t>
       </w:r>
+      <w:bookmarkStart w:id="0" w:name="_GoBack"/>
+      <w:bookmarkEnd w:id="0"/>
     </w:p>
     <w:p>
       <w:r>
@@ -80,7 +82,7 @@
           <w:r>
             <w:fldChar w:fldCharType="separate"/>
           </w:r>
-          <w:hyperlink w:anchor="_Toc437985495" w:history="1">
+          <w:hyperlink w:anchor="_Toc438025977" w:history="1">
             <w:r>
               <w:rPr>
                 <w:rStyle w:val="a8"/>
@@ -108,7 +110,7 @@
                 <w:noProof/>
                 <w:webHidden/>
               </w:rPr>
-              <w:instrText xml:space="preserve"> PAGEREF _Toc437985495 \h </w:instrText>
+              <w:instrText xml:space="preserve"> PAGEREF _Toc438025977 \h </w:instrText>
             </w:r>
             <w:r>
               <w:rPr>
@@ -128,7 +130,7 @@
                 <w:noProof/>
                 <w:webHidden/>
               </w:rPr>
-              <w:t>III</w:t>
+              <w:t>II</w:t>
             </w:r>
             <w:r>
               <w:rPr>
@@ -149,7 +151,7 @@
               <w:noProof/>
             </w:rPr>
           </w:pPr>
-          <w:hyperlink w:anchor="_Toc437985496" w:history="1">
+          <w:hyperlink w:anchor="_Toc438025978" w:history="1">
             <w:r>
               <w:rPr>
                 <w:rStyle w:val="a8"/>
@@ -177,7 +179,7 @@
                 <w:noProof/>
                 <w:webHidden/>
               </w:rPr>
-              <w:instrText xml:space="preserve"> PAGEREF _Toc437985496 \h </w:instrText>
+              <w:instrText xml:space="preserve"> PAGEREF _Toc438025978 \h </w:instrText>
             </w:r>
             <w:r>
               <w:rPr>
@@ -197,79 +199,7 @@
                 <w:noProof/>
                 <w:webHidden/>
               </w:rPr>
-              <w:t>IV</w:t>
-            </w:r>
-            <w:r>
-              <w:rPr>
-                <w:noProof/>
-                <w:webHidden/>
-              </w:rPr>
-              <w:fldChar w:fldCharType="end"/>
-            </w:r>
-          </w:hyperlink>
-        </w:p>
-        <w:p>
-          <w:pPr>
-            <w:pStyle w:val="21"/>
-            <w:tabs>
-              <w:tab w:val="right" w:leader="dot" w:pos="8296"/>
-            </w:tabs>
-            <w:rPr>
-              <w:noProof/>
-            </w:rPr>
-          </w:pPr>
-          <w:hyperlink w:anchor="_Toc437985497" w:history="1">
-            <w:r>
-              <w:rPr>
-                <w:rStyle w:val="a8"/>
-                <w:rFonts w:ascii="新細明體" w:hAnsi="新細明體" w:cs="新細明體" w:hint="eastAsia"/>
-                <w:b/>
-                <w:bCs/>
-                <w:noProof/>
-                <w:kern w:val="0"/>
-              </w:rPr>
-              <w:t>需求規格書的內容</w:t>
-            </w:r>
-            <w:r>
-              <w:rPr>
-                <w:noProof/>
-                <w:webHidden/>
-              </w:rPr>
-              <w:tab/>
-            </w:r>
-            <w:r>
-              <w:rPr>
-                <w:noProof/>
-                <w:webHidden/>
-              </w:rPr>
-              <w:fldChar w:fldCharType="begin"/>
-            </w:r>
-            <w:r>
-              <w:rPr>
-                <w:noProof/>
-                <w:webHidden/>
-              </w:rPr>
-              <w:instrText xml:space="preserve"> PAGEREF _Toc437985497 \h </w:instrText>
-            </w:r>
-            <w:r>
-              <w:rPr>
-                <w:noProof/>
-                <w:webHidden/>
-              </w:rPr>
-            </w:r>
-            <w:r>
-              <w:rPr>
-                <w:noProof/>
-                <w:webHidden/>
-              </w:rPr>
-              <w:fldChar w:fldCharType="separate"/>
-            </w:r>
-            <w:r>
-              <w:rPr>
-                <w:noProof/>
-                <w:webHidden/>
-              </w:rPr>
-              <w:t>1</w:t>
+              <w:t>III</w:t>
             </w:r>
             <w:r>
               <w:rPr>
@@ -291,7 +221,7 @@
               <w:noProof/>
             </w:rPr>
           </w:pPr>
-          <w:hyperlink w:anchor="_Toc437985498" w:history="1">
+          <w:hyperlink w:anchor="_Toc438025979" w:history="1">
             <w:r>
               <w:rPr>
                 <w:rStyle w:val="a8"/>
@@ -335,7 +265,7 @@
                 <w:noProof/>
                 <w:webHidden/>
               </w:rPr>
-              <w:instrText xml:space="preserve"> PAGEREF _Toc437985498 \h </w:instrText>
+              <w:instrText xml:space="preserve"> PAGEREF _Toc438025979 \h </w:instrText>
             </w:r>
             <w:r>
               <w:rPr>
@@ -355,7 +285,7 @@
                 <w:noProof/>
                 <w:webHidden/>
               </w:rPr>
-              <w:t>2</w:t>
+              <w:t>1</w:t>
             </w:r>
             <w:r>
               <w:rPr>
@@ -377,7 +307,7 @@
               <w:noProof/>
             </w:rPr>
           </w:pPr>
-          <w:hyperlink w:anchor="_Toc437985499" w:history="1">
+          <w:hyperlink w:anchor="_Toc438025980" w:history="1">
             <w:r>
               <w:rPr>
                 <w:rStyle w:val="a8"/>
@@ -421,7 +351,7 @@
                 <w:noProof/>
                 <w:webHidden/>
               </w:rPr>
-              <w:instrText xml:space="preserve"> PAGEREF _Toc437985499 \h </w:instrText>
+              <w:instrText xml:space="preserve"> PAGEREF _Toc438025980 \h </w:instrText>
             </w:r>
             <w:r>
               <w:rPr>
@@ -441,7 +371,7 @@
                 <w:noProof/>
                 <w:webHidden/>
               </w:rPr>
-              <w:t>2</w:t>
+              <w:t>1</w:t>
             </w:r>
             <w:r>
               <w:rPr>
@@ -463,7 +393,7 @@
               <w:noProof/>
             </w:rPr>
           </w:pPr>
-          <w:hyperlink w:anchor="_Toc437985500" w:history="1">
+          <w:hyperlink w:anchor="_Toc438025981" w:history="1">
             <w:r>
               <w:rPr>
                 <w:rStyle w:val="a8"/>
@@ -507,7 +437,7 @@
                 <w:noProof/>
                 <w:webHidden/>
               </w:rPr>
-              <w:instrText xml:space="preserve"> PAGEREF _Toc437985500 \h </w:instrText>
+              <w:instrText xml:space="preserve"> PAGEREF _Toc438025981 \h </w:instrText>
             </w:r>
             <w:r>
               <w:rPr>
@@ -527,7 +457,7 @@
                 <w:noProof/>
                 <w:webHidden/>
               </w:rPr>
-              <w:t>2</w:t>
+              <w:t>1</w:t>
             </w:r>
             <w:r>
               <w:rPr>
@@ -549,7 +479,7 @@
               <w:noProof/>
             </w:rPr>
           </w:pPr>
-          <w:hyperlink w:anchor="_Toc437985501" w:history="1">
+          <w:hyperlink w:anchor="_Toc438025982" w:history="1">
             <w:r>
               <w:rPr>
                 <w:rStyle w:val="a8"/>
@@ -593,7 +523,7 @@
                 <w:noProof/>
                 <w:webHidden/>
               </w:rPr>
-              <w:instrText xml:space="preserve"> PAGEREF _Toc437985501 \h </w:instrText>
+              <w:instrText xml:space="preserve"> PAGEREF _Toc438025982 \h </w:instrText>
             </w:r>
             <w:r>
               <w:rPr>
@@ -613,7 +543,7 @@
                 <w:noProof/>
                 <w:webHidden/>
               </w:rPr>
-              <w:t>2</w:t>
+              <w:t>1</w:t>
             </w:r>
             <w:r>
               <w:rPr>
@@ -635,7 +565,7 @@
               <w:noProof/>
             </w:rPr>
           </w:pPr>
-          <w:hyperlink w:anchor="_Toc437985502" w:history="1">
+          <w:hyperlink w:anchor="_Toc438025983" w:history="1">
             <w:r>
               <w:rPr>
                 <w:rStyle w:val="a8"/>
@@ -679,7 +609,7 @@
                 <w:noProof/>
                 <w:webHidden/>
               </w:rPr>
-              <w:instrText xml:space="preserve"> PAGEREF _Toc437985502 \h </w:instrText>
+              <w:instrText xml:space="preserve"> PAGEREF _Toc438025983 \h </w:instrText>
             </w:r>
             <w:r>
               <w:rPr>
@@ -699,7 +629,7 @@
                 <w:noProof/>
                 <w:webHidden/>
               </w:rPr>
-              <w:t>2</w:t>
+              <w:t>1</w:t>
             </w:r>
             <w:r>
               <w:rPr>
@@ -721,7 +651,7 @@
               <w:noProof/>
             </w:rPr>
           </w:pPr>
-          <w:hyperlink w:anchor="_Toc437985503" w:history="1">
+          <w:hyperlink w:anchor="_Toc438025984" w:history="1">
             <w:r>
               <w:rPr>
                 <w:rStyle w:val="a8"/>
@@ -765,7 +695,7 @@
                 <w:noProof/>
                 <w:webHidden/>
               </w:rPr>
-              <w:instrText xml:space="preserve"> PAGEREF _Toc437985503 \h </w:instrText>
+              <w:instrText xml:space="preserve"> PAGEREF _Toc438025984 \h </w:instrText>
             </w:r>
             <w:r>
               <w:rPr>
@@ -785,7 +715,7 @@
                 <w:noProof/>
                 <w:webHidden/>
               </w:rPr>
-              <w:t>2</w:t>
+              <w:t>1</w:t>
             </w:r>
             <w:r>
               <w:rPr>
@@ -807,7 +737,7 @@
               <w:noProof/>
             </w:rPr>
           </w:pPr>
-          <w:hyperlink w:anchor="_Toc437985504" w:history="1">
+          <w:hyperlink w:anchor="_Toc438025985" w:history="1">
             <w:r>
               <w:rPr>
                 <w:rStyle w:val="a8"/>
@@ -851,7 +781,7 @@
                 <w:noProof/>
                 <w:webHidden/>
               </w:rPr>
-              <w:instrText xml:space="preserve"> PAGEREF _Toc437985504 \h </w:instrText>
+              <w:instrText xml:space="preserve"> PAGEREF _Toc438025985 \h </w:instrText>
             </w:r>
             <w:r>
               <w:rPr>
@@ -871,7 +801,7 @@
                 <w:noProof/>
                 <w:webHidden/>
               </w:rPr>
-              <w:t>2</w:t>
+              <w:t>1</w:t>
             </w:r>
             <w:r>
               <w:rPr>
@@ -893,7 +823,7 @@
               <w:noProof/>
             </w:rPr>
           </w:pPr>
-          <w:hyperlink w:anchor="_Toc437985505" w:history="1">
+          <w:hyperlink w:anchor="_Toc438025986" w:history="1">
             <w:r>
               <w:rPr>
                 <w:rStyle w:val="a8"/>
@@ -937,7 +867,7 @@
                 <w:noProof/>
                 <w:webHidden/>
               </w:rPr>
-              <w:instrText xml:space="preserve"> PAGEREF _Toc437985505 \h </w:instrText>
+              <w:instrText xml:space="preserve"> PAGEREF _Toc438025986 \h </w:instrText>
             </w:r>
             <w:r>
               <w:rPr>
@@ -957,7 +887,7 @@
                 <w:noProof/>
                 <w:webHidden/>
               </w:rPr>
-              <w:t>2</w:t>
+              <w:t>1</w:t>
             </w:r>
             <w:r>
               <w:rPr>
@@ -979,7 +909,7 @@
               <w:noProof/>
             </w:rPr>
           </w:pPr>
-          <w:hyperlink w:anchor="_Toc437985506" w:history="1">
+          <w:hyperlink w:anchor="_Toc438025987" w:history="1">
             <w:r>
               <w:rPr>
                 <w:rStyle w:val="a8"/>
@@ -1023,7 +953,7 @@
                 <w:noProof/>
                 <w:webHidden/>
               </w:rPr>
-              <w:instrText xml:space="preserve"> PAGEREF _Toc437985506 \h </w:instrText>
+              <w:instrText xml:space="preserve"> PAGEREF _Toc438025987 \h </w:instrText>
             </w:r>
             <w:r>
               <w:rPr>
@@ -1043,7 +973,7 @@
                 <w:noProof/>
                 <w:webHidden/>
               </w:rPr>
-              <w:t>2</w:t>
+              <w:t>1</w:t>
             </w:r>
             <w:r>
               <w:rPr>
@@ -1065,7 +995,7 @@
               <w:noProof/>
             </w:rPr>
           </w:pPr>
-          <w:hyperlink w:anchor="_Toc437985507" w:history="1">
+          <w:hyperlink w:anchor="_Toc438025988" w:history="1">
             <w:r>
               <w:rPr>
                 <w:rStyle w:val="a8"/>
@@ -1109,7 +1039,7 @@
                 <w:noProof/>
                 <w:webHidden/>
               </w:rPr>
-              <w:instrText xml:space="preserve"> PAGEREF _Toc437985507 \h </w:instrText>
+              <w:instrText xml:space="preserve"> PAGEREF _Toc438025988 \h </w:instrText>
             </w:r>
             <w:r>
               <w:rPr>
@@ -1129,7 +1059,7 @@
                 <w:noProof/>
                 <w:webHidden/>
               </w:rPr>
-              <w:t>2</w:t>
+              <w:t>1</w:t>
             </w:r>
             <w:r>
               <w:rPr>
@@ -1151,7 +1081,7 @@
               <w:noProof/>
             </w:rPr>
           </w:pPr>
-          <w:hyperlink w:anchor="_Toc437985508" w:history="1">
+          <w:hyperlink w:anchor="_Toc438025989" w:history="1">
             <w:r>
               <w:rPr>
                 <w:rStyle w:val="a8"/>
@@ -1195,7 +1125,7 @@
                 <w:noProof/>
                 <w:webHidden/>
               </w:rPr>
-              <w:instrText xml:space="preserve"> PAGEREF _Toc437985508 \h </w:instrText>
+              <w:instrText xml:space="preserve"> PAGEREF _Toc438025989 \h </w:instrText>
             </w:r>
             <w:r>
               <w:rPr>
@@ -1215,7 +1145,7 @@
                 <w:noProof/>
                 <w:webHidden/>
               </w:rPr>
-              <w:t>2</w:t>
+              <w:t>1</w:t>
             </w:r>
             <w:r>
               <w:rPr>
@@ -1237,7 +1167,7 @@
               <w:noProof/>
             </w:rPr>
           </w:pPr>
-          <w:hyperlink w:anchor="_Toc437985509" w:history="1">
+          <w:hyperlink w:anchor="_Toc438025990" w:history="1">
             <w:r>
               <w:rPr>
                 <w:rStyle w:val="a8"/>
@@ -1281,7 +1211,7 @@
                 <w:noProof/>
                 <w:webHidden/>
               </w:rPr>
-              <w:instrText xml:space="preserve"> PAGEREF _Toc437985509 \h </w:instrText>
+              <w:instrText xml:space="preserve"> PAGEREF _Toc438025990 \h </w:instrText>
             </w:r>
             <w:r>
               <w:rPr>
@@ -1301,7 +1231,7 @@
                 <w:noProof/>
                 <w:webHidden/>
               </w:rPr>
-              <w:t>2</w:t>
+              <w:t>1</w:t>
             </w:r>
             <w:r>
               <w:rPr>
@@ -1323,7 +1253,7 @@
               <w:noProof/>
             </w:rPr>
           </w:pPr>
-          <w:hyperlink w:anchor="_Toc437985510" w:history="1">
+          <w:hyperlink w:anchor="_Toc438025991" w:history="1">
             <w:r>
               <w:rPr>
                 <w:rStyle w:val="a8"/>
@@ -1367,7 +1297,7 @@
                 <w:noProof/>
                 <w:webHidden/>
               </w:rPr>
-              <w:instrText xml:space="preserve"> PAGEREF _Toc437985510 \h </w:instrText>
+              <w:instrText xml:space="preserve"> PAGEREF _Toc438025991 \h </w:instrText>
             </w:r>
             <w:r>
               <w:rPr>
@@ -1387,7 +1317,7 @@
                 <w:noProof/>
                 <w:webHidden/>
               </w:rPr>
-              <w:t>3</w:t>
+              <w:t>1</w:t>
             </w:r>
             <w:r>
               <w:rPr>
@@ -1409,7 +1339,7 @@
               <w:noProof/>
             </w:rPr>
           </w:pPr>
-          <w:hyperlink w:anchor="_Toc437985511" w:history="1">
+          <w:hyperlink w:anchor="_Toc438025992" w:history="1">
             <w:r>
               <w:rPr>
                 <w:rStyle w:val="a8"/>
@@ -1453,7 +1383,7 @@
                 <w:noProof/>
                 <w:webHidden/>
               </w:rPr>
-              <w:instrText xml:space="preserve"> PAGEREF _Toc437985511 \h </w:instrText>
+              <w:instrText xml:space="preserve"> PAGEREF _Toc438025992 \h </w:instrText>
             </w:r>
             <w:r>
               <w:rPr>
@@ -1473,7 +1403,7 @@
                 <w:noProof/>
                 <w:webHidden/>
               </w:rPr>
-              <w:t>3</w:t>
+              <w:t>1</w:t>
             </w:r>
             <w:r>
               <w:rPr>
@@ -1495,7 +1425,7 @@
               <w:noProof/>
             </w:rPr>
           </w:pPr>
-          <w:hyperlink w:anchor="_Toc437985512" w:history="1">
+          <w:hyperlink w:anchor="_Toc438025993" w:history="1">
             <w:r>
               <w:rPr>
                 <w:rStyle w:val="a8"/>
@@ -1539,7 +1469,7 @@
                 <w:noProof/>
                 <w:webHidden/>
               </w:rPr>
-              <w:instrText xml:space="preserve"> PAGEREF _Toc437985512 \h </w:instrText>
+              <w:instrText xml:space="preserve"> PAGEREF _Toc438025993 \h </w:instrText>
             </w:r>
             <w:r>
               <w:rPr>
@@ -1559,7 +1489,7 @@
                 <w:noProof/>
                 <w:webHidden/>
               </w:rPr>
-              <w:t>3</w:t>
+              <w:t>1</w:t>
             </w:r>
             <w:r>
               <w:rPr>
@@ -1581,7 +1511,7 @@
               <w:noProof/>
             </w:rPr>
           </w:pPr>
-          <w:hyperlink w:anchor="_Toc437985513" w:history="1">
+          <w:hyperlink w:anchor="_Toc438025994" w:history="1">
             <w:r>
               <w:rPr>
                 <w:rStyle w:val="a8"/>
@@ -1625,7 +1555,7 @@
                 <w:noProof/>
                 <w:webHidden/>
               </w:rPr>
-              <w:instrText xml:space="preserve"> PAGEREF _Toc437985513 \h </w:instrText>
+              <w:instrText xml:space="preserve"> PAGEREF _Toc438025994 \h </w:instrText>
             </w:r>
             <w:r>
               <w:rPr>
@@ -1645,7 +1575,7 @@
                 <w:noProof/>
                 <w:webHidden/>
               </w:rPr>
-              <w:t>3</w:t>
+              <w:t>1</w:t>
             </w:r>
             <w:r>
               <w:rPr>
@@ -1667,7 +1597,7 @@
               <w:noProof/>
             </w:rPr>
           </w:pPr>
-          <w:hyperlink w:anchor="_Toc437985514" w:history="1">
+          <w:hyperlink w:anchor="_Toc438025995" w:history="1">
             <w:r>
               <w:rPr>
                 <w:rStyle w:val="a8"/>
@@ -1711,7 +1641,7 @@
                 <w:noProof/>
                 <w:webHidden/>
               </w:rPr>
-              <w:instrText xml:space="preserve"> PAGEREF _Toc437985514 \h </w:instrText>
+              <w:instrText xml:space="preserve"> PAGEREF _Toc438025995 \h </w:instrText>
             </w:r>
             <w:r>
               <w:rPr>
@@ -1731,7 +1661,7 @@
                 <w:noProof/>
                 <w:webHidden/>
               </w:rPr>
-              <w:t>3</w:t>
+              <w:t>1</w:t>
             </w:r>
             <w:r>
               <w:rPr>
@@ -1753,7 +1683,7 @@
               <w:noProof/>
             </w:rPr>
           </w:pPr>
-          <w:hyperlink w:anchor="_Toc437985515" w:history="1">
+          <w:hyperlink w:anchor="_Toc438025996" w:history="1">
             <w:r>
               <w:rPr>
                 <w:rStyle w:val="a8"/>
@@ -1797,7 +1727,7 @@
                 <w:noProof/>
                 <w:webHidden/>
               </w:rPr>
-              <w:instrText xml:space="preserve"> PAGEREF _Toc437985515 \h </w:instrText>
+              <w:instrText xml:space="preserve"> PAGEREF _Toc438025996 \h </w:instrText>
             </w:r>
             <w:r>
               <w:rPr>
@@ -1817,7 +1747,7 @@
                 <w:noProof/>
                 <w:webHidden/>
               </w:rPr>
-              <w:t>3</w:t>
+              <w:t>1</w:t>
             </w:r>
             <w:r>
               <w:rPr>
@@ -1839,7 +1769,7 @@
               <w:noProof/>
             </w:rPr>
           </w:pPr>
-          <w:hyperlink w:anchor="_Toc437985516" w:history="1">
+          <w:hyperlink w:anchor="_Toc438025997" w:history="1">
             <w:r>
               <w:rPr>
                 <w:rStyle w:val="a8"/>
@@ -1883,7 +1813,7 @@
                 <w:noProof/>
                 <w:webHidden/>
               </w:rPr>
-              <w:instrText xml:space="preserve"> PAGEREF _Toc437985516 \h </w:instrText>
+              <w:instrText xml:space="preserve"> PAGEREF _Toc438025997 \h </w:instrText>
             </w:r>
             <w:r>
               <w:rPr>
@@ -1903,7 +1833,7 @@
                 <w:noProof/>
                 <w:webHidden/>
               </w:rPr>
-              <w:t>3</w:t>
+              <w:t>1</w:t>
             </w:r>
             <w:r>
               <w:rPr>
@@ -1925,7 +1855,7 @@
               <w:noProof/>
             </w:rPr>
           </w:pPr>
-          <w:hyperlink w:anchor="_Toc437985517" w:history="1">
+          <w:hyperlink w:anchor="_Toc438025998" w:history="1">
             <w:r>
               <w:rPr>
                 <w:rStyle w:val="a8"/>
@@ -1987,7 +1917,7 @@
                 <w:noProof/>
                 <w:webHidden/>
               </w:rPr>
-              <w:instrText xml:space="preserve"> PAGEREF _Toc437985517 \h </w:instrText>
+              <w:instrText xml:space="preserve"> PAGEREF _Toc438025998 \h </w:instrText>
             </w:r>
             <w:r>
               <w:rPr>
@@ -2007,7 +1937,7 @@
                 <w:noProof/>
                 <w:webHidden/>
               </w:rPr>
-              <w:t>3</w:t>
+              <w:t>1</w:t>
             </w:r>
             <w:r>
               <w:rPr>
@@ -2029,7 +1959,7 @@
               <w:noProof/>
             </w:rPr>
           </w:pPr>
-          <w:hyperlink w:anchor="_Toc437985518" w:history="1">
+          <w:hyperlink w:anchor="_Toc438025999" w:history="1">
             <w:r>
               <w:rPr>
                 <w:rStyle w:val="a8"/>
@@ -2082,7 +2012,7 @@
                 <w:noProof/>
                 <w:webHidden/>
               </w:rPr>
-              <w:instrText xml:space="preserve"> PAGEREF _Toc437985518 \h </w:instrText>
+              <w:instrText xml:space="preserve"> PAGEREF _Toc438025999 \h </w:instrText>
             </w:r>
             <w:r>
               <w:rPr>
@@ -2102,7 +2032,7 @@
                 <w:noProof/>
                 <w:webHidden/>
               </w:rPr>
-              <w:t>3</w:t>
+              <w:t>1</w:t>
             </w:r>
             <w:r>
               <w:rPr>
@@ -2124,7 +2054,7 @@
               <w:noProof/>
             </w:rPr>
           </w:pPr>
-          <w:hyperlink w:anchor="_Toc437985519" w:history="1">
+          <w:hyperlink w:anchor="_Toc438026000" w:history="1">
             <w:r>
               <w:rPr>
                 <w:rStyle w:val="a8"/>
@@ -2168,7 +2098,7 @@
                 <w:noProof/>
                 <w:webHidden/>
               </w:rPr>
-              <w:instrText xml:space="preserve"> PAGEREF _Toc437985519 \h </w:instrText>
+              <w:instrText xml:space="preserve"> PAGEREF _Toc438026000 \h </w:instrText>
             </w:r>
             <w:r>
               <w:rPr>
@@ -2188,7 +2118,7 @@
                 <w:noProof/>
                 <w:webHidden/>
               </w:rPr>
-              <w:t>3</w:t>
+              <w:t>1</w:t>
             </w:r>
             <w:r>
               <w:rPr>
@@ -2210,7 +2140,7 @@
               <w:noProof/>
             </w:rPr>
           </w:pPr>
-          <w:hyperlink w:anchor="_Toc437985520" w:history="1">
+          <w:hyperlink w:anchor="_Toc438026001" w:history="1">
             <w:r>
               <w:rPr>
                 <w:rStyle w:val="a8"/>
@@ -2263,7 +2193,7 @@
                 <w:noProof/>
                 <w:webHidden/>
               </w:rPr>
-              <w:instrText xml:space="preserve"> PAGEREF _Toc437985520 \h </w:instrText>
+              <w:instrText xml:space="preserve"> PAGEREF _Toc438026001 \h </w:instrText>
             </w:r>
             <w:r>
               <w:rPr>
@@ -2283,7 +2213,7 @@
                 <w:noProof/>
                 <w:webHidden/>
               </w:rPr>
-              <w:t>3</w:t>
+              <w:t>1</w:t>
             </w:r>
             <w:r>
               <w:rPr>
@@ -2305,7 +2235,7 @@
               <w:noProof/>
             </w:rPr>
           </w:pPr>
-          <w:hyperlink w:anchor="_Toc437985521" w:history="1">
+          <w:hyperlink w:anchor="_Toc438026002" w:history="1">
             <w:r>
               <w:rPr>
                 <w:rStyle w:val="a8"/>
@@ -2349,7 +2279,7 @@
                 <w:noProof/>
                 <w:webHidden/>
               </w:rPr>
-              <w:instrText xml:space="preserve"> PAGEREF _Toc437985521 \h </w:instrText>
+              <w:instrText xml:space="preserve"> PAGEREF _Toc438026002 \h </w:instrText>
             </w:r>
             <w:r>
               <w:rPr>
@@ -2369,7 +2299,7 @@
                 <w:noProof/>
                 <w:webHidden/>
               </w:rPr>
-              <w:t>3</w:t>
+              <w:t>1</w:t>
             </w:r>
             <w:r>
               <w:rPr>
@@ -2391,7 +2321,7 @@
               <w:noProof/>
             </w:rPr>
           </w:pPr>
-          <w:hyperlink w:anchor="_Toc437985522" w:history="1">
+          <w:hyperlink w:anchor="_Toc438026003" w:history="1">
             <w:r>
               <w:rPr>
                 <w:rStyle w:val="a8"/>
@@ -2444,7 +2374,7 @@
                 <w:noProof/>
                 <w:webHidden/>
               </w:rPr>
-              <w:instrText xml:space="preserve"> PAGEREF _Toc437985522 \h </w:instrText>
+              <w:instrText xml:space="preserve"> PAGEREF _Toc438026003 \h </w:instrText>
             </w:r>
             <w:r>
               <w:rPr>
@@ -2464,7 +2394,7 @@
                 <w:noProof/>
                 <w:webHidden/>
               </w:rPr>
-              <w:t>3</w:t>
+              <w:t>1</w:t>
             </w:r>
             <w:r>
               <w:rPr>
@@ -2486,7 +2416,7 @@
               <w:noProof/>
             </w:rPr>
           </w:pPr>
-          <w:hyperlink w:anchor="_Toc437985523" w:history="1">
+          <w:hyperlink w:anchor="_Toc438026004" w:history="1">
             <w:r>
               <w:rPr>
                 <w:rStyle w:val="a8"/>
@@ -2530,7 +2460,7 @@
                 <w:noProof/>
                 <w:webHidden/>
               </w:rPr>
-              <w:instrText xml:space="preserve"> PAGEREF _Toc437985523 \h </w:instrText>
+              <w:instrText xml:space="preserve"> PAGEREF _Toc438026004 \h </w:instrText>
             </w:r>
             <w:r>
               <w:rPr>
@@ -2550,7 +2480,7 @@
                 <w:noProof/>
                 <w:webHidden/>
               </w:rPr>
-              <w:t>4</w:t>
+              <w:t>1</w:t>
             </w:r>
             <w:r>
               <w:rPr>
@@ -2572,7 +2502,7 @@
               <w:noProof/>
             </w:rPr>
           </w:pPr>
-          <w:hyperlink w:anchor="_Toc437985524" w:history="1">
+          <w:hyperlink w:anchor="_Toc438026005" w:history="1">
             <w:r>
               <w:rPr>
                 <w:rStyle w:val="a8"/>
@@ -2625,7 +2555,7 @@
                 <w:noProof/>
                 <w:webHidden/>
               </w:rPr>
-              <w:instrText xml:space="preserve"> PAGEREF _Toc437985524 \h </w:instrText>
+              <w:instrText xml:space="preserve"> PAGEREF _Toc438026005 \h </w:instrText>
             </w:r>
             <w:r>
               <w:rPr>
@@ -2645,7 +2575,7 @@
                 <w:noProof/>
                 <w:webHidden/>
               </w:rPr>
-              <w:t>4</w:t>
+              <w:t>1</w:t>
             </w:r>
             <w:r>
               <w:rPr>
@@ -2667,7 +2597,7 @@
               <w:noProof/>
             </w:rPr>
           </w:pPr>
-          <w:hyperlink w:anchor="_Toc437985525" w:history="1">
+          <w:hyperlink w:anchor="_Toc438026006" w:history="1">
             <w:r>
               <w:rPr>
                 <w:rStyle w:val="a8"/>
@@ -2711,7 +2641,7 @@
                 <w:noProof/>
                 <w:webHidden/>
               </w:rPr>
-              <w:instrText xml:space="preserve"> PAGEREF _Toc437985525 \h </w:instrText>
+              <w:instrText xml:space="preserve"> PAGEREF _Toc438026006 \h </w:instrText>
             </w:r>
             <w:r>
               <w:rPr>
@@ -2731,7 +2661,7 @@
                 <w:noProof/>
                 <w:webHidden/>
               </w:rPr>
-              <w:t>4</w:t>
+              <w:t>1</w:t>
             </w:r>
             <w:r>
               <w:rPr>
@@ -2753,7 +2683,7 @@
               <w:noProof/>
             </w:rPr>
           </w:pPr>
-          <w:hyperlink w:anchor="_Toc437985526" w:history="1">
+          <w:hyperlink w:anchor="_Toc438026007" w:history="1">
             <w:r>
               <w:rPr>
                 <w:rStyle w:val="a8"/>
@@ -2797,7 +2727,7 @@
                 <w:noProof/>
                 <w:webHidden/>
               </w:rPr>
-              <w:instrText xml:space="preserve"> PAGEREF _Toc437985526 \h </w:instrText>
+              <w:instrText xml:space="preserve"> PAGEREF _Toc438026007 \h </w:instrText>
             </w:r>
             <w:r>
               <w:rPr>
@@ -2817,7 +2747,7 @@
                 <w:noProof/>
                 <w:webHidden/>
               </w:rPr>
-              <w:t>4</w:t>
+              <w:t>1</w:t>
             </w:r>
             <w:r>
               <w:rPr>
@@ -2839,7 +2769,7 @@
               <w:noProof/>
             </w:rPr>
           </w:pPr>
-          <w:hyperlink w:anchor="_Toc437985527" w:history="1">
+          <w:hyperlink w:anchor="_Toc438026008" w:history="1">
             <w:r>
               <w:rPr>
                 <w:rStyle w:val="a8"/>
@@ -2883,7 +2813,7 @@
                 <w:noProof/>
                 <w:webHidden/>
               </w:rPr>
-              <w:instrText xml:space="preserve"> PAGEREF _Toc437985527 \h </w:instrText>
+              <w:instrText xml:space="preserve"> PAGEREF _Toc438026008 \h </w:instrText>
             </w:r>
             <w:r>
               <w:rPr>
@@ -2903,7 +2833,7 @@
                 <w:noProof/>
                 <w:webHidden/>
               </w:rPr>
-              <w:t>4</w:t>
+              <w:t>1</w:t>
             </w:r>
             <w:r>
               <w:rPr>
@@ -2925,7 +2855,7 @@
               <w:noProof/>
             </w:rPr>
           </w:pPr>
-          <w:hyperlink w:anchor="_Toc437985528" w:history="1">
+          <w:hyperlink w:anchor="_Toc438026009" w:history="1">
             <w:r>
               <w:rPr>
                 <w:rStyle w:val="a8"/>
@@ -2969,7 +2899,7 @@
                 <w:noProof/>
                 <w:webHidden/>
               </w:rPr>
-              <w:instrText xml:space="preserve"> PAGEREF _Toc437985528 \h </w:instrText>
+              <w:instrText xml:space="preserve"> PAGEREF _Toc438026009 \h </w:instrText>
             </w:r>
             <w:r>
               <w:rPr>
@@ -2989,7 +2919,7 @@
                 <w:noProof/>
                 <w:webHidden/>
               </w:rPr>
-              <w:t>4</w:t>
+              <w:t>1</w:t>
             </w:r>
             <w:r>
               <w:rPr>
@@ -3011,7 +2941,7 @@
               <w:noProof/>
             </w:rPr>
           </w:pPr>
-          <w:hyperlink w:anchor="_Toc437985529" w:history="1">
+          <w:hyperlink w:anchor="_Toc438026010" w:history="1">
             <w:r>
               <w:rPr>
                 <w:rStyle w:val="a8"/>
@@ -3055,7 +2985,7 @@
                 <w:noProof/>
                 <w:webHidden/>
               </w:rPr>
-              <w:instrText xml:space="preserve"> PAGEREF _Toc437985529 \h </w:instrText>
+              <w:instrText xml:space="preserve"> PAGEREF _Toc438026010 \h </w:instrText>
             </w:r>
             <w:r>
               <w:rPr>
@@ -3075,7 +3005,7 @@
                 <w:noProof/>
                 <w:webHidden/>
               </w:rPr>
-              <w:t>4</w:t>
+              <w:t>1</w:t>
             </w:r>
             <w:r>
               <w:rPr>
@@ -3110,7 +3040,7 @@
         </w:numPr>
         <w:ind w:left="-504"/>
       </w:pPr>
-      <w:bookmarkStart w:id="0" w:name="_Toc437985495"/>
+      <w:bookmarkStart w:id="1" w:name="_Toc438025977"/>
       <w:r>
         <w:rPr>
           <w:rFonts w:hint="eastAsia"/>
@@ -3118,15 +3048,19 @@
         <w:lastRenderedPageBreak/>
         <w:t>圖目錄</w:t>
       </w:r>
-      <w:bookmarkEnd w:id="0"/>
-    </w:p>
-    <w:p>
+      <w:bookmarkEnd w:id="1"/>
+    </w:p>
+    <w:p>
+      <w:proofErr w:type="spellStart"/>
+      <w:proofErr w:type="gramStart"/>
       <w:r>
         <w:rPr>
           <w:rFonts w:hint="eastAsia"/>
         </w:rPr>
         <w:t>asdf</w:t>
       </w:r>
+      <w:proofErr w:type="spellEnd"/>
+      <w:proofErr w:type="gramEnd"/>
     </w:p>
     <w:p>
       <w:pPr>
@@ -3153,7 +3087,7 @@
         </w:numPr>
         <w:ind w:left="-504"/>
       </w:pPr>
-      <w:bookmarkStart w:id="1" w:name="_Toc437985496"/>
+      <w:bookmarkStart w:id="2" w:name="_Toc438025978"/>
       <w:r>
         <w:rPr>
           <w:rFonts w:hint="eastAsia"/>
@@ -3161,7 +3095,7 @@
         <w:lastRenderedPageBreak/>
         <w:t>表目錄</w:t>
       </w:r>
-      <w:bookmarkEnd w:id="1"/>
+      <w:bookmarkEnd w:id="2"/>
     </w:p>
     <w:p>
       <w:pPr>
@@ -3173,12 +3107,16 @@
           <w:docGrid w:type="lines" w:linePitch="360"/>
         </w:sectPr>
       </w:pPr>
+      <w:proofErr w:type="spellStart"/>
+      <w:proofErr w:type="gramStart"/>
       <w:r>
         <w:rPr>
           <w:rFonts w:hint="eastAsia"/>
         </w:rPr>
         <w:t>aasdf</w:t>
       </w:r>
+      <w:proofErr w:type="spellEnd"/>
+      <w:proofErr w:type="gramEnd"/>
     </w:p>
     <w:p>
       <w:pPr>
@@ -3278,7 +3216,21 @@
         <w:rPr>
           <w:rFonts w:hint="eastAsia"/>
         </w:rPr>
-        <w:t>唯有清楚的描述需求，我們才有設計的依據。</w:t>
+        <w:t>唯有</w:t>
+      </w:r>
+      <w:proofErr w:type="gramStart"/>
+      <w:r>
+        <w:rPr>
+          <w:rFonts w:hint="eastAsia"/>
+        </w:rPr>
+        <w:t>清楚的</w:t>
+      </w:r>
+      <w:proofErr w:type="gramEnd"/>
+      <w:r>
+        <w:rPr>
+          <w:rFonts w:hint="eastAsia"/>
+        </w:rPr>
+        <w:t>描述需求，我們才有設計的依據。</w:t>
       </w:r>
       <w:r>
         <w:rPr>
@@ -3335,7 +3287,7 @@
       </w:r>
     </w:p>
     <w:p>
-      <w:hyperlink r:id="rId9" w:tooltip="使用者需求" w:history="1">
+      <w:hyperlink r:id="rId10" w:tooltip="使用者需求" w:history="1">
         <w:r>
           <w:rPr>
             <w:rFonts w:hint="eastAsia"/>
@@ -3365,7 +3317,7 @@
       </w:r>
     </w:p>
     <w:p>
-      <w:hyperlink r:id="rId10" w:tooltip="系統需求" w:history="1">
+      <w:hyperlink r:id="rId11" w:tooltip="系統需求" w:history="1">
         <w:r>
           <w:rPr>
             <w:rFonts w:hint="eastAsia"/>
@@ -3401,11 +3353,19 @@
         </w:rPr>
         <w:t>SRS (System Requirement Specification</w:t>
       </w:r>
-      <w:r>
-        <w:rPr>
-          <w:rFonts w:hint="eastAsia"/>
-        </w:rPr>
-        <w:t>）的內容主要以系統需求為主。</w:t>
+      <w:proofErr w:type="gramStart"/>
+      <w:r>
+        <w:rPr>
+          <w:rFonts w:hint="eastAsia"/>
+        </w:rPr>
+        <w:t>）</w:t>
+      </w:r>
+      <w:proofErr w:type="gramEnd"/>
+      <w:r>
+        <w:rPr>
+          <w:rFonts w:hint="eastAsia"/>
+        </w:rPr>
+        <w:t>的內容主要以系統需求為主。</w:t>
       </w:r>
       <w:r>
         <w:rPr>
@@ -3513,6 +3473,7 @@
         </w:rPr>
         <w:t>系統提供什麼功能？</w:t>
       </w:r>
+      <w:proofErr w:type="gramStart"/>
       <w:r>
         <w:rPr>
           <w:rFonts w:hint="eastAsia"/>
@@ -3525,6 +3486,7 @@
         </w:rPr>
         <w:t>，</w:t>
       </w:r>
+      <w:proofErr w:type="gramEnd"/>
       <w:r>
         <w:rPr>
           <w:rFonts w:hint="eastAsia"/>
@@ -3570,9 +3532,6 @@
     </w:p>
     <w:p>
       <w:pPr>
-        <w:widowControl/>
-        <w:spacing w:before="100" w:beforeAutospacing="1" w:after="100" w:afterAutospacing="1"/>
-        <w:outlineLvl w:val="1"/>
         <w:rPr>
           <w:rFonts w:ascii="新細明體" w:hAnsi="新細明體" w:cs="新細明體"/>
           <w:b/>
@@ -3582,9 +3541,8 @@
           <w:szCs w:val="36"/>
         </w:rPr>
       </w:pPr>
-      <w:bookmarkStart w:id="2" w:name=".E9.9C.80.E6.B1.82.E8.A6.8F.E6.A0.BC.E6."/>
-      <w:bookmarkStart w:id="3" w:name="_Toc437985497"/>
-      <w:bookmarkEnd w:id="2"/>
+      <w:bookmarkStart w:id="3" w:name=".E9.9C.80.E6.B1.82.E8.A6.8F.E6.A0.BC.E6."/>
+      <w:bookmarkEnd w:id="3"/>
       <w:r>
         <w:rPr>
           <w:rFonts w:ascii="新細明體" w:hAnsi="新細明體" w:cs="新細明體" w:hint="eastAsia"/>
@@ -3594,19 +3552,7 @@
           <w:sz w:val="36"/>
           <w:szCs w:val="36"/>
         </w:rPr>
-        <w:t>需求規格書的內容</w:t>
-      </w:r>
-      <w:bookmarkEnd w:id="3"/>
-      <w:r>
-        <w:rPr>
-          <w:rFonts w:ascii="新細明體" w:hAnsi="新細明體" w:cs="新細明體" w:hint="eastAsia"/>
-          <w:b/>
-          <w:bCs/>
-          <w:kern w:val="0"/>
-          <w:sz w:val="36"/>
-          <w:szCs w:val="36"/>
-        </w:rPr>
-        <w:t xml:space="preserve"> </w:t>
+        <w:t xml:space="preserve">需求規格書的內容 </w:t>
       </w:r>
     </w:p>
     <w:p>
@@ -3669,7 +3615,7 @@
         </w:rPr>
         <w:t xml:space="preserve">整個系統使用的情境為何？整體性的流程為何？（可用 </w:t>
       </w:r>
-      <w:hyperlink r:id="rId11" w:tooltip="UML activity diagram" w:history="1">
+      <w:hyperlink r:id="rId12" w:tooltip="UML activity diagram" w:history="1">
         <w:r>
           <w:rPr>
             <w:rFonts w:ascii="新細明體" w:hAnsi="新細明體" w:cs="新細明體" w:hint="eastAsia"/>
@@ -3773,7 +3719,7 @@
         </w:rPr>
         <w:t>系統需求列表與說明 (</w:t>
       </w:r>
-      <w:hyperlink r:id="rId12" w:tooltip="使用者需求與系統需求的差別" w:history="1">
+      <w:hyperlink r:id="rId13" w:tooltip="使用者需求與系統需求的差別" w:history="1">
         <w:r>
           <w:rPr>
             <w:rFonts w:ascii="新細明體" w:hAnsi="新細明體" w:cs="新細明體" w:hint="eastAsia"/>
@@ -3806,7 +3752,7 @@
           <w:kern w:val="0"/>
         </w:rPr>
       </w:pPr>
-      <w:hyperlink r:id="rId13" w:tooltip="需求追溯表" w:history="1">
+      <w:hyperlink r:id="rId14" w:tooltip="需求追溯表" w:history="1">
         <w:r>
           <w:rPr>
             <w:rFonts w:ascii="新細明體" w:hAnsi="新細明體" w:cs="新細明體" w:hint="eastAsia"/>
@@ -3844,7 +3790,23 @@
           <w:rFonts w:ascii="新細明體" w:hAnsi="新細明體" w:cs="新細明體" w:hint="eastAsia"/>
           <w:kern w:val="0"/>
         </w:rPr>
-        <w:t xml:space="preserve">系統限制（法令、規範或設計上的限制，例如一定要用Java實做) </w:t>
+        <w:t>系統限制</w:t>
+      </w:r>
+      <w:proofErr w:type="gramStart"/>
+      <w:r>
+        <w:rPr>
+          <w:rFonts w:ascii="新細明體" w:hAnsi="新細明體" w:cs="新細明體" w:hint="eastAsia"/>
+          <w:kern w:val="0"/>
+        </w:rPr>
+        <w:t>（</w:t>
+      </w:r>
+      <w:proofErr w:type="gramEnd"/>
+      <w:r>
+        <w:rPr>
+          <w:rFonts w:ascii="新細明體" w:hAnsi="新細明體" w:cs="新細明體" w:hint="eastAsia"/>
+          <w:kern w:val="0"/>
+        </w:rPr>
+        <w:t xml:space="preserve">法令、規範或設計上的限制，例如一定要用Java實做) </w:t>
       </w:r>
     </w:p>
     <w:p>
@@ -3865,7 +3827,7 @@
           <w:kern w:val="0"/>
         </w:rPr>
       </w:pPr>
-      <w:bookmarkStart w:id="4" w:name="_Toc437985498"/>
+      <w:bookmarkStart w:id="4" w:name="_Toc438025979"/>
       <w:r>
         <w:rPr>
           <w:rFonts w:ascii="新細明體" w:hAnsi="新細明體" w:cs="新細明體" w:hint="eastAsia"/>
@@ -3891,7 +3853,7 @@
           <w:kern w:val="0"/>
         </w:rPr>
       </w:pPr>
-      <w:bookmarkStart w:id="5" w:name="_Toc437985499"/>
+      <w:bookmarkStart w:id="5" w:name="_Toc438025980"/>
       <w:r>
         <w:rPr>
           <w:rFonts w:ascii="新細明體" w:hAnsi="新細明體" w:cs="新細明體" w:hint="eastAsia"/>
@@ -3937,7 +3899,7 @@
           <w:kern w:val="0"/>
         </w:rPr>
       </w:pPr>
-      <w:bookmarkStart w:id="6" w:name="_Toc437985500"/>
+      <w:bookmarkStart w:id="6" w:name="_Toc438025981"/>
       <w:r>
         <w:rPr>
           <w:rFonts w:ascii="新細明體" w:hAnsi="新細明體" w:cs="新細明體" w:hint="eastAsia"/>
@@ -3965,18 +3927,40 @@
         <w:rPr>
           <w:rFonts w:hint="eastAsia"/>
         </w:rPr>
-        <w:t>HTML/CSS &amp; J</w:t>
+        <w:t xml:space="preserve">HTML/CSS &amp; </w:t>
+      </w:r>
+      <w:proofErr w:type="spellStart"/>
+      <w:r>
+        <w:rPr>
+          <w:rFonts w:hint="eastAsia"/>
+        </w:rPr>
+        <w:t>J</w:t>
       </w:r>
       <w:r>
         <w:t>avascrip</w:t>
       </w:r>
-    </w:p>
-    <w:p>
-      <w:r>
-        <w:rPr>
-          <w:rFonts w:hint="eastAsia"/>
-        </w:rPr>
-        <w:t>結合歷史、物裡、化學、</w:t>
+      <w:proofErr w:type="spellEnd"/>
+    </w:p>
+    <w:p>
+      <w:r>
+        <w:rPr>
+          <w:rFonts w:hint="eastAsia"/>
+        </w:rPr>
+        <w:t>結合歷史、</w:t>
+      </w:r>
+      <w:proofErr w:type="gramStart"/>
+      <w:r>
+        <w:rPr>
+          <w:rFonts w:hint="eastAsia"/>
+        </w:rPr>
+        <w:t>物裡</w:t>
+      </w:r>
+      <w:proofErr w:type="gramEnd"/>
+      <w:r>
+        <w:rPr>
+          <w:rFonts w:hint="eastAsia"/>
+        </w:rPr>
+        <w:t>、化學、</w:t>
       </w:r>
       <w:r>
         <w:rPr>
@@ -4006,7 +3990,7 @@
           <w:kern w:val="0"/>
         </w:rPr>
       </w:pPr>
-      <w:bookmarkStart w:id="7" w:name="_Toc437985501"/>
+      <w:bookmarkStart w:id="7" w:name="_Toc438025982"/>
       <w:r>
         <w:rPr>
           <w:rFonts w:ascii="新細明體" w:hAnsi="新細明體" w:cs="新細明體" w:hint="eastAsia"/>
@@ -4032,7 +4016,7 @@
           <w:kern w:val="0"/>
         </w:rPr>
       </w:pPr>
-      <w:bookmarkStart w:id="8" w:name="_Toc437985502"/>
+      <w:bookmarkStart w:id="8" w:name="_Toc438025983"/>
       <w:r>
         <w:rPr>
           <w:rFonts w:ascii="新細明體" w:hAnsi="新細明體" w:cs="新細明體" w:hint="eastAsia"/>
@@ -4058,7 +4042,7 @@
           <w:kern w:val="0"/>
         </w:rPr>
       </w:pPr>
-      <w:bookmarkStart w:id="9" w:name="_Toc437985503"/>
+      <w:bookmarkStart w:id="9" w:name="_Toc438025984"/>
       <w:r>
         <w:rPr>
           <w:rFonts w:ascii="新細明體" w:hAnsi="新細明體" w:cs="新細明體" w:hint="eastAsia"/>
@@ -4084,7 +4068,7 @@
           <w:kern w:val="0"/>
         </w:rPr>
       </w:pPr>
-      <w:bookmarkStart w:id="10" w:name="_Toc437985504"/>
+      <w:bookmarkStart w:id="10" w:name="_Toc438025985"/>
       <w:r>
         <w:rPr>
           <w:rFonts w:ascii="新細明體" w:hAnsi="新細明體" w:cs="新細明體" w:hint="eastAsia"/>
@@ -4110,7 +4094,7 @@
           <w:kern w:val="0"/>
         </w:rPr>
       </w:pPr>
-      <w:bookmarkStart w:id="11" w:name="_Toc437985505"/>
+      <w:bookmarkStart w:id="11" w:name="_Toc438025986"/>
       <w:r>
         <w:rPr>
           <w:rFonts w:ascii="新細明體" w:hAnsi="新細明體" w:cs="新細明體" w:hint="eastAsia"/>
@@ -4135,7 +4119,7 @@
           <w:kern w:val="0"/>
         </w:rPr>
       </w:pPr>
-      <w:bookmarkStart w:id="12" w:name="_Toc437985506"/>
+      <w:bookmarkStart w:id="12" w:name="_Toc438025987"/>
       <w:r>
         <w:rPr>
           <w:rFonts w:ascii="新細明體" w:hAnsi="新細明體" w:cs="新細明體" w:hint="eastAsia"/>
@@ -4160,7 +4144,7 @@
           <w:kern w:val="0"/>
         </w:rPr>
       </w:pPr>
-      <w:bookmarkStart w:id="13" w:name="_Toc437985507"/>
+      <w:bookmarkStart w:id="13" w:name="_Toc438025988"/>
       <w:r>
         <w:rPr>
           <w:rFonts w:ascii="新細明體" w:hAnsi="新細明體" w:cs="新細明體" w:hint="eastAsia"/>
@@ -4185,7 +4169,7 @@
           <w:kern w:val="0"/>
         </w:rPr>
       </w:pPr>
-      <w:bookmarkStart w:id="14" w:name="_Toc437985508"/>
+      <w:bookmarkStart w:id="14" w:name="_Toc438025989"/>
       <w:r>
         <w:rPr>
           <w:rFonts w:ascii="新細明體" w:hAnsi="新細明體" w:cs="新細明體" w:hint="eastAsia"/>
@@ -4210,7 +4194,7 @@
           <w:kern w:val="0"/>
         </w:rPr>
       </w:pPr>
-      <w:bookmarkStart w:id="15" w:name="_Toc437985509"/>
+      <w:bookmarkStart w:id="15" w:name="_Toc438025990"/>
       <w:r>
         <w:rPr>
           <w:rFonts w:ascii="新細明體" w:hAnsi="新細明體" w:cs="新細明體" w:hint="eastAsia"/>
@@ -4235,7 +4219,7 @@
           <w:kern w:val="0"/>
         </w:rPr>
       </w:pPr>
-      <w:bookmarkStart w:id="16" w:name="_Toc437985510"/>
+      <w:bookmarkStart w:id="16" w:name="_Toc438025991"/>
       <w:r>
         <w:rPr>
           <w:rFonts w:ascii="新細明體" w:hAnsi="新細明體" w:cs="新細明體" w:hint="eastAsia"/>
@@ -4260,7 +4244,7 @@
           <w:kern w:val="0"/>
         </w:rPr>
       </w:pPr>
-      <w:bookmarkStart w:id="17" w:name="_Toc437985511"/>
+      <w:bookmarkStart w:id="17" w:name="_Toc438025992"/>
       <w:r>
         <w:rPr>
           <w:rFonts w:ascii="新細明體" w:hAnsi="新細明體" w:cs="新細明體" w:hint="eastAsia"/>
@@ -4285,7 +4269,7 @@
           <w:kern w:val="0"/>
         </w:rPr>
       </w:pPr>
-      <w:bookmarkStart w:id="18" w:name="_Toc437985512"/>
+      <w:bookmarkStart w:id="18" w:name="_Toc438025993"/>
       <w:r>
         <w:rPr>
           <w:rFonts w:ascii="新細明體" w:hAnsi="新細明體" w:cs="新細明體" w:hint="eastAsia"/>
@@ -4387,12 +4371,14 @@
         </w:rPr>
         <w:t xml:space="preserve"> </w:t>
       </w:r>
+      <w:proofErr w:type="gramStart"/>
       <w:r>
         <w:rPr>
           <w:rFonts w:hint="eastAsia"/>
         </w:rPr>
         <w:t>中邊</w:t>
       </w:r>
+      <w:proofErr w:type="gramEnd"/>
       <w:r>
         <w:rPr>
           <w:rFonts w:hint="eastAsia"/>
@@ -4556,16 +4542,22 @@
         <w:rPr>
           <w:rFonts w:hint="eastAsia"/>
         </w:rPr>
-        <w:t>).html</w:t>
-      </w:r>
+        <w:t>).</w:t>
+      </w:r>
+      <w:proofErr w:type="gramStart"/>
+      <w:r>
+        <w:rPr>
+          <w:rFonts w:hint="eastAsia"/>
+        </w:rPr>
+        <w:t>html</w:t>
+      </w:r>
+      <w:proofErr w:type="gramEnd"/>
       <w:r>
         <w:rPr>
           <w:rFonts w:hint="eastAsia"/>
         </w:rPr>
         <w:t>&gt;</w:t>
       </w:r>
-      <w:bookmarkStart w:id="19" w:name="_GoBack"/>
-      <w:bookmarkEnd w:id="19"/>
     </w:p>
     <w:p>
       <w:pPr>
@@ -4597,7 +4589,7 @@
           <w:kern w:val="0"/>
         </w:rPr>
       </w:pPr>
-      <w:bookmarkStart w:id="20" w:name="_Toc437985513"/>
+      <w:bookmarkStart w:id="19" w:name="_Toc438025994"/>
       <w:r>
         <w:rPr>
           <w:rFonts w:ascii="新細明體" w:hAnsi="新細明體" w:cs="新細明體" w:hint="eastAsia"/>
@@ -4605,7 +4597,7 @@
         </w:rPr>
         <w:t>硬體介面</w:t>
       </w:r>
-      <w:bookmarkEnd w:id="20"/>
+      <w:bookmarkEnd w:id="19"/>
       <w:r>
         <w:rPr>
           <w:rFonts w:ascii="新細明體" w:hAnsi="新細明體" w:cs="新細明體" w:hint="eastAsia"/>
@@ -4622,7 +4614,7 @@
           <w:kern w:val="0"/>
         </w:rPr>
       </w:pPr>
-      <w:bookmarkStart w:id="21" w:name="_Toc437985514"/>
+      <w:bookmarkStart w:id="20" w:name="_Toc438025995"/>
       <w:r>
         <w:rPr>
           <w:rFonts w:ascii="新細明體" w:hAnsi="新細明體" w:cs="新細明體" w:hint="eastAsia"/>
@@ -4630,7 +4622,7 @@
         </w:rPr>
         <w:t>軟體介面</w:t>
       </w:r>
-      <w:bookmarkEnd w:id="21"/>
+      <w:bookmarkEnd w:id="20"/>
       <w:r>
         <w:rPr>
           <w:rFonts w:ascii="新細明體" w:hAnsi="新細明體" w:cs="新細明體" w:hint="eastAsia"/>
@@ -4647,7 +4639,7 @@
           <w:kern w:val="0"/>
         </w:rPr>
       </w:pPr>
-      <w:bookmarkStart w:id="22" w:name="_Toc437985515"/>
+      <w:bookmarkStart w:id="21" w:name="_Toc438025996"/>
       <w:r>
         <w:rPr>
           <w:rFonts w:ascii="新細明體" w:hAnsi="新細明體" w:cs="新細明體" w:hint="eastAsia"/>
@@ -4655,7 +4647,7 @@
         </w:rPr>
         <w:t>溝通介面</w:t>
       </w:r>
-      <w:bookmarkEnd w:id="22"/>
+      <w:bookmarkEnd w:id="21"/>
       <w:r>
         <w:rPr>
           <w:rFonts w:ascii="新細明體" w:hAnsi="新細明體" w:cs="新細明體" w:hint="eastAsia"/>
@@ -4672,7 +4664,7 @@
           <w:kern w:val="0"/>
         </w:rPr>
       </w:pPr>
-      <w:bookmarkStart w:id="23" w:name="_Toc437985516"/>
+      <w:bookmarkStart w:id="22" w:name="_Toc438025997"/>
       <w:r>
         <w:rPr>
           <w:rFonts w:ascii="新細明體" w:hAnsi="新細明體" w:cs="新細明體" w:hint="eastAsia"/>
@@ -4680,7 +4672,7 @@
         </w:rPr>
         <w:t>功能性需求</w:t>
       </w:r>
-      <w:bookmarkEnd w:id="23"/>
+      <w:bookmarkEnd w:id="22"/>
       <w:r>
         <w:rPr>
           <w:rFonts w:ascii="新細明體" w:hAnsi="新細明體" w:cs="新細明體" w:hint="eastAsia"/>
@@ -4697,15 +4689,56 @@
           <w:kern w:val="0"/>
         </w:rPr>
       </w:pPr>
-      <w:bookmarkStart w:id="24" w:name="_Toc437985517"/>
+      <w:bookmarkStart w:id="23" w:name="_Toc438025998"/>
       <w:r>
         <w:rPr>
           <w:rFonts w:ascii="新細明體" w:hAnsi="新細明體" w:cs="新細明體" w:hint="eastAsia"/>
           <w:kern w:val="0"/>
         </w:rPr>
-        <w:t>使用者一 （如：老師）</w:t>
-      </w:r>
-      <w:bookmarkEnd w:id="24"/>
+        <w:t>使用者</w:t>
+      </w:r>
+      <w:proofErr w:type="gramStart"/>
+      <w:r>
+        <w:rPr>
+          <w:rFonts w:ascii="新細明體" w:hAnsi="新細明體" w:cs="新細明體" w:hint="eastAsia"/>
+          <w:kern w:val="0"/>
+        </w:rPr>
+        <w:t>一</w:t>
+      </w:r>
+      <w:proofErr w:type="gramEnd"/>
+      <w:r>
+        <w:rPr>
+          <w:rFonts w:ascii="新細明體" w:hAnsi="新細明體" w:cs="新細明體" w:hint="eastAsia"/>
+          <w:kern w:val="0"/>
+        </w:rPr>
+        <w:t xml:space="preserve"> </w:t>
+      </w:r>
+      <w:proofErr w:type="gramStart"/>
+      <w:r>
+        <w:rPr>
+          <w:rFonts w:ascii="新細明體" w:hAnsi="新細明體" w:cs="新細明體" w:hint="eastAsia"/>
+          <w:kern w:val="0"/>
+        </w:rPr>
+        <w:t>（</w:t>
+      </w:r>
+      <w:proofErr w:type="gramEnd"/>
+      <w:r>
+        <w:rPr>
+          <w:rFonts w:ascii="新細明體" w:hAnsi="新細明體" w:cs="新細明體" w:hint="eastAsia"/>
+          <w:kern w:val="0"/>
+        </w:rPr>
+        <w:t>如：老師</w:t>
+      </w:r>
+      <w:proofErr w:type="gramStart"/>
+      <w:r>
+        <w:rPr>
+          <w:rFonts w:ascii="新細明體" w:hAnsi="新細明體" w:cs="新細明體" w:hint="eastAsia"/>
+          <w:kern w:val="0"/>
+        </w:rPr>
+        <w:t>）</w:t>
+      </w:r>
+      <w:bookmarkEnd w:id="23"/>
+      <w:proofErr w:type="gramEnd"/>
       <w:r>
         <w:rPr>
           <w:rFonts w:ascii="新細明體" w:hAnsi="新細明體" w:cs="新細明體" w:hint="eastAsia"/>
@@ -4722,7 +4755,7 @@
           <w:kern w:val="0"/>
         </w:rPr>
       </w:pPr>
-      <w:bookmarkStart w:id="25" w:name="_Toc437985518"/>
+      <w:bookmarkStart w:id="24" w:name="_Toc438025999"/>
       <w:r>
         <w:rPr>
           <w:rFonts w:ascii="新細明體" w:hAnsi="新細明體" w:cs="新細明體" w:hint="eastAsia"/>
@@ -4730,7 +4763,7 @@
         </w:rPr>
         <w:t>功能性需求 R101</w:t>
       </w:r>
-      <w:bookmarkEnd w:id="25"/>
+      <w:bookmarkEnd w:id="24"/>
       <w:r>
         <w:rPr>
           <w:rFonts w:ascii="新細明體" w:hAnsi="新細明體" w:cs="新細明體" w:hint="eastAsia"/>
@@ -4747,7 +4780,7 @@
           <w:kern w:val="0"/>
         </w:rPr>
       </w:pPr>
-      <w:bookmarkStart w:id="26" w:name="_Toc437985519"/>
+      <w:bookmarkStart w:id="25" w:name="_Toc438026000"/>
       <w:r>
         <w:rPr>
           <w:rFonts w:ascii="新細明體" w:hAnsi="新細明體" w:cs="新細明體" w:hint="eastAsia"/>
@@ -4755,7 +4788,7 @@
         </w:rPr>
         <w:t>...</w:t>
       </w:r>
-      <w:bookmarkEnd w:id="26"/>
+      <w:bookmarkEnd w:id="25"/>
       <w:r>
         <w:rPr>
           <w:rFonts w:ascii="新細明體" w:hAnsi="新細明體" w:cs="新細明體" w:hint="eastAsia"/>
@@ -4772,7 +4805,7 @@
           <w:kern w:val="0"/>
         </w:rPr>
       </w:pPr>
-      <w:bookmarkStart w:id="27" w:name="_Toc437985520"/>
+      <w:bookmarkStart w:id="26" w:name="_Toc438026001"/>
       <w:r>
         <w:rPr>
           <w:rFonts w:ascii="新細明體" w:hAnsi="新細明體" w:cs="新細明體" w:hint="eastAsia"/>
@@ -4780,7 +4813,7 @@
         </w:rPr>
         <w:t>功能性需求 R109</w:t>
       </w:r>
-      <w:bookmarkEnd w:id="27"/>
+      <w:bookmarkEnd w:id="26"/>
       <w:r>
         <w:rPr>
           <w:rFonts w:ascii="新細明體" w:hAnsi="新細明體" w:cs="新細明體" w:hint="eastAsia"/>
@@ -4797,15 +4830,40 @@
           <w:kern w:val="0"/>
         </w:rPr>
       </w:pPr>
-      <w:bookmarkStart w:id="28" w:name="_Toc437985521"/>
+      <w:bookmarkStart w:id="27" w:name="_Toc438026002"/>
       <w:r>
         <w:rPr>
           <w:rFonts w:ascii="新細明體" w:hAnsi="新細明體" w:cs="新細明體" w:hint="eastAsia"/>
           <w:kern w:val="0"/>
         </w:rPr>
-        <w:t>使用者八（如：助教）</w:t>
-      </w:r>
-      <w:bookmarkEnd w:id="28"/>
+        <w:t>使用者八</w:t>
+      </w:r>
+      <w:proofErr w:type="gramStart"/>
+      <w:r>
+        <w:rPr>
+          <w:rFonts w:ascii="新細明體" w:hAnsi="新細明體" w:cs="新細明體" w:hint="eastAsia"/>
+          <w:kern w:val="0"/>
+        </w:rPr>
+        <w:t>（</w:t>
+      </w:r>
+      <w:proofErr w:type="gramEnd"/>
+      <w:r>
+        <w:rPr>
+          <w:rFonts w:ascii="新細明體" w:hAnsi="新細明體" w:cs="新細明體" w:hint="eastAsia"/>
+          <w:kern w:val="0"/>
+        </w:rPr>
+        <w:t>如：助教</w:t>
+      </w:r>
+      <w:proofErr w:type="gramStart"/>
+      <w:r>
+        <w:rPr>
+          <w:rFonts w:ascii="新細明體" w:hAnsi="新細明體" w:cs="新細明體" w:hint="eastAsia"/>
+          <w:kern w:val="0"/>
+        </w:rPr>
+        <w:t>）</w:t>
+      </w:r>
+      <w:bookmarkEnd w:id="27"/>
+      <w:proofErr w:type="gramEnd"/>
       <w:r>
         <w:rPr>
           <w:rFonts w:ascii="新細明體" w:hAnsi="新細明體" w:cs="新細明體" w:hint="eastAsia"/>
@@ -4822,7 +4880,7 @@
           <w:kern w:val="0"/>
         </w:rPr>
       </w:pPr>
-      <w:bookmarkStart w:id="29" w:name="_Toc437985522"/>
+      <w:bookmarkStart w:id="28" w:name="_Toc438026003"/>
       <w:r>
         <w:rPr>
           <w:rFonts w:ascii="新細明體" w:hAnsi="新細明體" w:cs="新細明體" w:hint="eastAsia"/>
@@ -4830,7 +4888,7 @@
         </w:rPr>
         <w:t>功能性需求 R801</w:t>
       </w:r>
-      <w:bookmarkEnd w:id="29"/>
+      <w:bookmarkEnd w:id="28"/>
       <w:r>
         <w:rPr>
           <w:rFonts w:ascii="新細明體" w:hAnsi="新細明體" w:cs="新細明體" w:hint="eastAsia"/>
@@ -4847,7 +4905,7 @@
           <w:kern w:val="0"/>
         </w:rPr>
       </w:pPr>
-      <w:bookmarkStart w:id="30" w:name="_Toc437985523"/>
+      <w:bookmarkStart w:id="29" w:name="_Toc438026004"/>
       <w:r>
         <w:rPr>
           <w:rFonts w:ascii="新細明體" w:hAnsi="新細明體" w:cs="新細明體" w:hint="eastAsia"/>
@@ -4855,7 +4913,7 @@
         </w:rPr>
         <w:t>...</w:t>
       </w:r>
-      <w:bookmarkEnd w:id="30"/>
+      <w:bookmarkEnd w:id="29"/>
       <w:r>
         <w:rPr>
           <w:rFonts w:ascii="新細明體" w:hAnsi="新細明體" w:cs="新細明體" w:hint="eastAsia"/>
@@ -4872,7 +4930,7 @@
           <w:kern w:val="0"/>
         </w:rPr>
       </w:pPr>
-      <w:bookmarkStart w:id="31" w:name="_Toc437985524"/>
+      <w:bookmarkStart w:id="30" w:name="_Toc438026005"/>
       <w:r>
         <w:rPr>
           <w:rFonts w:ascii="新細明體" w:hAnsi="新細明體" w:cs="新細明體" w:hint="eastAsia"/>
@@ -4880,7 +4938,7 @@
         </w:rPr>
         <w:t>功能性需求 R809</w:t>
       </w:r>
-      <w:bookmarkEnd w:id="31"/>
+      <w:bookmarkEnd w:id="30"/>
       <w:r>
         <w:rPr>
           <w:rFonts w:ascii="新細明體" w:hAnsi="新細明體" w:cs="新細明體" w:hint="eastAsia"/>
@@ -4897,7 +4955,7 @@
           <w:kern w:val="0"/>
         </w:rPr>
       </w:pPr>
-      <w:bookmarkStart w:id="32" w:name="_Toc437985525"/>
+      <w:bookmarkStart w:id="31" w:name="_Toc438026006"/>
       <w:r>
         <w:rPr>
           <w:rFonts w:ascii="新細明體" w:hAnsi="新細明體" w:cs="新細明體" w:hint="eastAsia"/>
@@ -4906,7 +4964,7 @@
         <w:lastRenderedPageBreak/>
         <w:t>效能需求</w:t>
       </w:r>
-      <w:bookmarkEnd w:id="32"/>
+      <w:bookmarkEnd w:id="31"/>
       <w:r>
         <w:rPr>
           <w:rFonts w:ascii="新細明體" w:hAnsi="新細明體" w:cs="新細明體" w:hint="eastAsia"/>
@@ -4923,7 +4981,7 @@
           <w:kern w:val="0"/>
         </w:rPr>
       </w:pPr>
-      <w:bookmarkStart w:id="33" w:name="_Toc437985526"/>
+      <w:bookmarkStart w:id="32" w:name="_Toc438026007"/>
       <w:r>
         <w:rPr>
           <w:rFonts w:ascii="新細明體" w:hAnsi="新細明體" w:cs="新細明體" w:hint="eastAsia"/>
@@ -4931,7 +4989,7 @@
         </w:rPr>
         <w:t>設計限制</w:t>
       </w:r>
-      <w:bookmarkEnd w:id="33"/>
+      <w:bookmarkEnd w:id="32"/>
       <w:r>
         <w:rPr>
           <w:rFonts w:ascii="新細明體" w:hAnsi="新細明體" w:cs="新細明體" w:hint="eastAsia"/>
@@ -4948,7 +5006,7 @@
           <w:kern w:val="0"/>
         </w:rPr>
       </w:pPr>
-      <w:bookmarkStart w:id="34" w:name="_Toc437985527"/>
+      <w:bookmarkStart w:id="33" w:name="_Toc438026008"/>
       <w:r>
         <w:rPr>
           <w:rFonts w:ascii="新細明體" w:hAnsi="新細明體" w:cs="新細明體" w:hint="eastAsia"/>
@@ -4956,7 +5014,7 @@
         </w:rPr>
         <w:t>軟體系統屬性（特性）</w:t>
       </w:r>
-      <w:bookmarkEnd w:id="34"/>
+      <w:bookmarkEnd w:id="33"/>
       <w:r>
         <w:rPr>
           <w:rFonts w:ascii="新細明體" w:hAnsi="新細明體" w:cs="新細明體" w:hint="eastAsia"/>
@@ -4973,7 +5031,7 @@
           <w:kern w:val="0"/>
         </w:rPr>
       </w:pPr>
-      <w:bookmarkStart w:id="35" w:name="_Toc437985528"/>
+      <w:bookmarkStart w:id="34" w:name="_Toc438026009"/>
       <w:r>
         <w:rPr>
           <w:rFonts w:ascii="新細明體" w:hAnsi="新細明體" w:cs="新細明體" w:hint="eastAsia"/>
@@ -4981,7 +5039,7 @@
         </w:rPr>
         <w:t>其他需求</w:t>
       </w:r>
-      <w:bookmarkEnd w:id="35"/>
+      <w:bookmarkEnd w:id="34"/>
       <w:r>
         <w:rPr>
           <w:rFonts w:ascii="新細明體" w:hAnsi="新細明體" w:cs="新細明體" w:hint="eastAsia"/>
@@ -4998,7 +5056,7 @@
           <w:kern w:val="0"/>
         </w:rPr>
       </w:pPr>
-      <w:bookmarkStart w:id="36" w:name="_Toc437985529"/>
+      <w:bookmarkStart w:id="35" w:name="_Toc438026010"/>
       <w:r>
         <w:rPr>
           <w:rFonts w:ascii="新細明體" w:hAnsi="新細明體" w:cs="新細明體" w:hint="eastAsia"/>
@@ -5006,7 +5064,7 @@
         </w:rPr>
         <w:t>附錄</w:t>
       </w:r>
-      <w:bookmarkEnd w:id="36"/>
+      <w:bookmarkEnd w:id="35"/>
       <w:r>
         <w:rPr>
           <w:rFonts w:ascii="新細明體" w:hAnsi="新細明體" w:cs="新細明體" w:hint="eastAsia"/>
@@ -5073,7 +5131,21 @@
         <w:rPr>
           <w:rFonts w:hint="eastAsia"/>
         </w:rPr>
-        <w:t xml:space="preserve"> UseCase (</w:t>
+        <w:t xml:space="preserve"> </w:t>
+      </w:r>
+      <w:proofErr w:type="spellStart"/>
+      <w:r>
+        <w:rPr>
+          <w:rFonts w:hint="eastAsia"/>
+        </w:rPr>
+        <w:t>UseCase</w:t>
+      </w:r>
+      <w:proofErr w:type="spellEnd"/>
+      <w:r>
+        <w:rPr>
+          <w:rFonts w:hint="eastAsia"/>
+        </w:rPr>
+        <w:t xml:space="preserve"> (</w:t>
       </w:r>
       <w:r>
         <w:rPr>
@@ -5526,7 +5598,21 @@
         <w:rPr>
           <w:rFonts w:hint="eastAsia"/>
         </w:rPr>
-        <w:t>2.3 URxx_&lt;</w:t>
+        <w:t xml:space="preserve">2.3 </w:t>
+      </w:r>
+      <w:proofErr w:type="spellStart"/>
+      <w:r>
+        <w:rPr>
+          <w:rFonts w:hint="eastAsia"/>
+        </w:rPr>
+        <w:t>URxx</w:t>
+      </w:r>
+      <w:proofErr w:type="spellEnd"/>
+      <w:r>
+        <w:rPr>
+          <w:rFonts w:hint="eastAsia"/>
+        </w:rPr>
+        <w:t>_&lt;</w:t>
       </w:r>
       <w:r>
         <w:rPr>
@@ -5558,11 +5644,19 @@
     </w:p>
     <w:p/>
     <w:p>
-      <w:r>
-        <w:rPr>
-          <w:rFonts w:hint="eastAsia"/>
-        </w:rPr>
-        <w:t>＊使用者在現況遇到怎樣的問題</w:t>
+      <w:proofErr w:type="gramStart"/>
+      <w:r>
+        <w:rPr>
+          <w:rFonts w:hint="eastAsia"/>
+        </w:rPr>
+        <w:t>＊</w:t>
+      </w:r>
+      <w:proofErr w:type="gramEnd"/>
+      <w:r>
+        <w:rPr>
+          <w:rFonts w:hint="eastAsia"/>
+        </w:rPr>
+        <w:t>使用者在現況遇到怎樣的問題</w:t>
       </w:r>
       <w:r>
         <w:rPr>
@@ -5573,11 +5667,19 @@
     </w:p>
     <w:p/>
     <w:p>
-      <w:r>
-        <w:rPr>
-          <w:rFonts w:hint="eastAsia"/>
-        </w:rPr>
-        <w:t>＊這些問題對使用者造成什麼影響</w:t>
+      <w:proofErr w:type="gramStart"/>
+      <w:r>
+        <w:rPr>
+          <w:rFonts w:hint="eastAsia"/>
+        </w:rPr>
+        <w:t>＊</w:t>
+      </w:r>
+      <w:proofErr w:type="gramEnd"/>
+      <w:r>
+        <w:rPr>
+          <w:rFonts w:hint="eastAsia"/>
+        </w:rPr>
+        <w:t>這些問題對使用者造成什麼影響</w:t>
       </w:r>
       <w:r>
         <w:rPr>
@@ -5588,11 +5690,19 @@
     </w:p>
     <w:p/>
     <w:p>
-      <w:r>
-        <w:rPr>
-          <w:rFonts w:hint="eastAsia"/>
-        </w:rPr>
-        <w:t>＊使用者認為可能的原因是什麼</w:t>
+      <w:proofErr w:type="gramStart"/>
+      <w:r>
+        <w:rPr>
+          <w:rFonts w:hint="eastAsia"/>
+        </w:rPr>
+        <w:t>＊</w:t>
+      </w:r>
+      <w:proofErr w:type="gramEnd"/>
+      <w:r>
+        <w:rPr>
+          <w:rFonts w:hint="eastAsia"/>
+        </w:rPr>
+        <w:t>使用者認為可能的原因是什麼</w:t>
       </w:r>
       <w:r>
         <w:rPr>
@@ -5609,11 +5719,19 @@
     </w:p>
     <w:p/>
     <w:p>
-      <w:r>
-        <w:rPr>
-          <w:rFonts w:hint="eastAsia"/>
-        </w:rPr>
-        <w:t>＊分析上述問題的真正原因為何</w:t>
+      <w:proofErr w:type="gramStart"/>
+      <w:r>
+        <w:rPr>
+          <w:rFonts w:hint="eastAsia"/>
+        </w:rPr>
+        <w:t>＊</w:t>
+      </w:r>
+      <w:proofErr w:type="gramEnd"/>
+      <w:r>
+        <w:rPr>
+          <w:rFonts w:hint="eastAsia"/>
+        </w:rPr>
+        <w:t>分析上述問題的真正原因為何</w:t>
       </w:r>
       <w:r>
         <w:rPr>
@@ -5623,11 +5741,19 @@
       </w:r>
     </w:p>
     <w:p>
-      <w:r>
-        <w:rPr>
-          <w:rFonts w:hint="eastAsia"/>
-        </w:rPr>
-        <w:t>＊利用</w:t>
+      <w:proofErr w:type="gramStart"/>
+      <w:r>
+        <w:rPr>
+          <w:rFonts w:hint="eastAsia"/>
+        </w:rPr>
+        <w:t>＊</w:t>
+      </w:r>
+      <w:proofErr w:type="gramEnd"/>
+      <w:r>
+        <w:rPr>
+          <w:rFonts w:hint="eastAsia"/>
+        </w:rPr>
+        <w:t>利用</w:t>
       </w:r>
       <w:r>
         <w:rPr>
@@ -5639,13 +5765,27 @@
         <w:rPr>
           <w:rFonts w:hint="eastAsia"/>
         </w:rPr>
-        <w:t>層層深入</w:t>
-      </w:r>
-      <w:r>
-        <w:rPr>
-          <w:rFonts w:hint="eastAsia"/>
-        </w:rPr>
-        <w:t xml:space="preserve">, </w:t>
+        <w:t>層層</w:t>
+      </w:r>
+      <w:proofErr w:type="gramStart"/>
+      <w:r>
+        <w:rPr>
+          <w:rFonts w:hint="eastAsia"/>
+        </w:rPr>
+        <w:t>深入</w:t>
+      </w:r>
+      <w:r>
+        <w:rPr>
+          <w:rFonts w:hint="eastAsia"/>
+        </w:rPr>
+        <w:t>,</w:t>
+      </w:r>
+      <w:proofErr w:type="gramEnd"/>
+      <w:r>
+        <w:rPr>
+          <w:rFonts w:hint="eastAsia"/>
+        </w:rPr>
+        <w:t xml:space="preserve"> </w:t>
       </w:r>
       <w:r>
         <w:rPr>
@@ -5661,12 +5801,14 @@
       </w:r>
     </w:p>
     <w:p>
+      <w:proofErr w:type="gramStart"/>
       <w:r>
         <w:rPr>
           <w:rFonts w:hint="eastAsia"/>
         </w:rPr>
         <w:t>＊</w:t>
       </w:r>
+      <w:proofErr w:type="gramEnd"/>
       <w:r>
         <w:rPr>
           <w:rFonts w:hint="eastAsia"/>
@@ -5681,12 +5823,14 @@
       </w:r>
     </w:p>
     <w:p>
+      <w:proofErr w:type="gramStart"/>
       <w:r>
         <w:rPr>
           <w:rFonts w:hint="eastAsia"/>
         </w:rPr>
         <w:t>＊</w:t>
       </w:r>
+      <w:proofErr w:type="gramEnd"/>
       <w:r>
         <w:rPr>
           <w:rFonts w:hint="eastAsia"/>
@@ -5713,12 +5857,14 @@
       </w:r>
     </w:p>
     <w:p>
+      <w:proofErr w:type="gramStart"/>
       <w:r>
         <w:rPr>
           <w:rFonts w:hint="eastAsia"/>
         </w:rPr>
         <w:t>＊</w:t>
       </w:r>
+      <w:proofErr w:type="gramEnd"/>
       <w:r>
         <w:rPr>
           <w:rFonts w:hint="eastAsia"/>
@@ -5733,12 +5879,14 @@
       </w:r>
     </w:p>
     <w:p>
+      <w:proofErr w:type="gramStart"/>
       <w:r>
         <w:rPr>
           <w:rFonts w:hint="eastAsia"/>
         </w:rPr>
         <w:t>＊</w:t>
       </w:r>
+      <w:proofErr w:type="gramEnd"/>
       <w:r>
         <w:rPr>
           <w:rFonts w:hint="eastAsia"/>
@@ -5753,12 +5901,14 @@
       </w:r>
     </w:p>
     <w:p>
+      <w:proofErr w:type="gramStart"/>
       <w:r>
         <w:rPr>
           <w:rFonts w:hint="eastAsia"/>
         </w:rPr>
         <w:t>＊</w:t>
       </w:r>
+      <w:proofErr w:type="gramEnd"/>
       <w:r>
         <w:rPr>
           <w:rFonts w:hint="eastAsia"/>
@@ -5773,12 +5923,14 @@
       </w:r>
     </w:p>
     <w:p>
+      <w:proofErr w:type="gramStart"/>
       <w:r>
         <w:rPr>
           <w:rFonts w:hint="eastAsia"/>
         </w:rPr>
         <w:t>＊</w:t>
       </w:r>
+      <w:proofErr w:type="gramEnd"/>
       <w:r>
         <w:rPr>
           <w:rFonts w:hint="eastAsia"/>
@@ -5793,12 +5945,14 @@
       </w:r>
     </w:p>
     <w:p>
+      <w:proofErr w:type="gramStart"/>
       <w:r>
         <w:rPr>
           <w:rFonts w:hint="eastAsia"/>
         </w:rPr>
         <w:t>＊</w:t>
       </w:r>
+      <w:proofErr w:type="gramEnd"/>
       <w:r>
         <w:rPr>
           <w:rFonts w:hint="eastAsia"/>
@@ -5811,12 +5965,14 @@
         </w:rPr>
         <w:t>有多少效益？要花多少成本？完成要多久？</w:t>
       </w:r>
+      <w:proofErr w:type="gramStart"/>
       <w:r>
         <w:rPr>
           <w:rFonts w:hint="eastAsia"/>
         </w:rPr>
         <w:t>ROI ?</w:t>
       </w:r>
+      <w:proofErr w:type="gramEnd"/>
     </w:p>
     <w:p>
       <w:r>
@@ -5856,38 +6012,70 @@
     </w:p>
     <w:p/>
     <w:p>
-      <w:r>
-        <w:rPr>
-          <w:rFonts w:hint="eastAsia"/>
-        </w:rPr>
-        <w:t>＊整體思考方式需從問題導向至解決方案</w:t>
-      </w:r>
-    </w:p>
-    <w:p/>
-    <w:p>
-      <w:r>
-        <w:rPr>
-          <w:rFonts w:hint="eastAsia"/>
-        </w:rPr>
-        <w:t>＊必需要能驗證方式</w:t>
-      </w:r>
-    </w:p>
-    <w:p/>
-    <w:p>
-      <w:r>
-        <w:rPr>
-          <w:rFonts w:hint="eastAsia"/>
-        </w:rPr>
-        <w:t>＊使用者需求必須能達成解決方案</w:t>
-      </w:r>
-    </w:p>
-    <w:p/>
-    <w:p>
-      <w:r>
-        <w:rPr>
-          <w:rFonts w:hint="eastAsia"/>
-        </w:rPr>
-        <w:t>＊不可出現模糊的形容</w:t>
+      <w:proofErr w:type="gramStart"/>
+      <w:r>
+        <w:rPr>
+          <w:rFonts w:hint="eastAsia"/>
+        </w:rPr>
+        <w:t>＊</w:t>
+      </w:r>
+      <w:proofErr w:type="gramEnd"/>
+      <w:r>
+        <w:rPr>
+          <w:rFonts w:hint="eastAsia"/>
+        </w:rPr>
+        <w:t>整體思考方式需從問題導向至解決方案</w:t>
+      </w:r>
+    </w:p>
+    <w:p/>
+    <w:p>
+      <w:proofErr w:type="gramStart"/>
+      <w:r>
+        <w:rPr>
+          <w:rFonts w:hint="eastAsia"/>
+        </w:rPr>
+        <w:t>＊</w:t>
+      </w:r>
+      <w:proofErr w:type="gramEnd"/>
+      <w:r>
+        <w:rPr>
+          <w:rFonts w:hint="eastAsia"/>
+        </w:rPr>
+        <w:t>必需要能驗證方式</w:t>
+      </w:r>
+    </w:p>
+    <w:p/>
+    <w:p>
+      <w:proofErr w:type="gramStart"/>
+      <w:r>
+        <w:rPr>
+          <w:rFonts w:hint="eastAsia"/>
+        </w:rPr>
+        <w:t>＊</w:t>
+      </w:r>
+      <w:proofErr w:type="gramEnd"/>
+      <w:r>
+        <w:rPr>
+          <w:rFonts w:hint="eastAsia"/>
+        </w:rPr>
+        <w:t>使用者需求必須能達成解決方案</w:t>
+      </w:r>
+    </w:p>
+    <w:p/>
+    <w:p>
+      <w:proofErr w:type="gramStart"/>
+      <w:r>
+        <w:rPr>
+          <w:rFonts w:hint="eastAsia"/>
+        </w:rPr>
+        <w:t>＊</w:t>
+      </w:r>
+      <w:proofErr w:type="gramEnd"/>
+      <w:r>
+        <w:rPr>
+          <w:rFonts w:hint="eastAsia"/>
+        </w:rPr>
+        <w:t>不可出現模糊的形容</w:t>
       </w:r>
       <w:r>
         <w:rPr>
@@ -5946,11 +6134,19 @@
     </w:p>
     <w:p/>
     <w:p>
-      <w:r>
-        <w:rPr>
-          <w:rFonts w:hint="eastAsia"/>
-        </w:rPr>
-        <w:t>＊規格說明文法必須正確。在一句話中至少要有主詞</w:t>
+      <w:proofErr w:type="gramStart"/>
+      <w:r>
+        <w:rPr>
+          <w:rFonts w:hint="eastAsia"/>
+        </w:rPr>
+        <w:t>＊</w:t>
+      </w:r>
+      <w:proofErr w:type="gramEnd"/>
+      <w:r>
+        <w:rPr>
+          <w:rFonts w:hint="eastAsia"/>
+        </w:rPr>
+        <w:t>規格說明文法必須正確。在一句話中至少要有主詞</w:t>
       </w:r>
       <w:r>
         <w:rPr>
@@ -5979,20 +6175,42 @@
     </w:p>
     <w:p/>
     <w:p>
-      <w:r>
-        <w:rPr>
-          <w:rFonts w:hint="eastAsia"/>
-        </w:rPr>
-        <w:t>＊需求必須給予編號</w:t>
-      </w:r>
-    </w:p>
-    <w:p/>
-    <w:p>
-      <w:r>
-        <w:rPr>
-          <w:rFonts w:hint="eastAsia"/>
-        </w:rPr>
-        <w:t>2.4 URxx_&lt;</w:t>
+      <w:proofErr w:type="gramStart"/>
+      <w:r>
+        <w:rPr>
+          <w:rFonts w:hint="eastAsia"/>
+        </w:rPr>
+        <w:t>＊</w:t>
+      </w:r>
+      <w:proofErr w:type="gramEnd"/>
+      <w:r>
+        <w:rPr>
+          <w:rFonts w:hint="eastAsia"/>
+        </w:rPr>
+        <w:t>需求必須給予編號</w:t>
+      </w:r>
+    </w:p>
+    <w:p/>
+    <w:p>
+      <w:r>
+        <w:rPr>
+          <w:rFonts w:hint="eastAsia"/>
+        </w:rPr>
+        <w:t xml:space="preserve">2.4 </w:t>
+      </w:r>
+      <w:proofErr w:type="spellStart"/>
+      <w:r>
+        <w:rPr>
+          <w:rFonts w:hint="eastAsia"/>
+        </w:rPr>
+        <w:t>URxx</w:t>
+      </w:r>
+      <w:proofErr w:type="spellEnd"/>
+      <w:r>
+        <w:rPr>
+          <w:rFonts w:hint="eastAsia"/>
+        </w:rPr>
+        <w:t>_&lt;</w:t>
       </w:r>
       <w:r>
         <w:rPr>
@@ -6624,13 +6842,29 @@
     <w:p/>
     <w:p>
       <w:r>
-        <w:t>4.1.4.1.5.1 SUCxxx: XXXXX</w:t>
-      </w:r>
-    </w:p>
-    <w:p/>
-    <w:p>
-      <w:r>
-        <w:t>4.1.4.1.5.2 UCxxx: XXXXX</w:t>
+        <w:t xml:space="preserve">4.1.4.1.5.1 </w:t>
+      </w:r>
+      <w:proofErr w:type="spellStart"/>
+      <w:r>
+        <w:t>SUCxxx</w:t>
+      </w:r>
+      <w:proofErr w:type="spellEnd"/>
+      <w:r>
+        <w:t>: XXXXX</w:t>
+      </w:r>
+    </w:p>
+    <w:p/>
+    <w:p>
+      <w:r>
+        <w:t xml:space="preserve">4.1.4.1.5.2 </w:t>
+      </w:r>
+      <w:proofErr w:type="spellStart"/>
+      <w:r>
+        <w:t>UCxxx</w:t>
+      </w:r>
+      <w:proofErr w:type="spellEnd"/>
+      <w:r>
+        <w:t>: XXXXX</w:t>
       </w:r>
     </w:p>
     <w:p/>
@@ -6726,7 +6960,7 @@
 </file>
 
 <file path=word/endnotes.xml><?xml version="1.0" encoding="utf-8"?>
-<w:endnotes xmlns:wpc="http://schemas.microsoft.com/office/word/2010/wordprocessingCanvas" xmlns:mc="http://schemas.openxmlformats.org/markup-compatibility/2006" xmlns:o="urn:schemas-microsoft-com:office:office" xmlns:r="http://schemas.openxmlformats.org/officeDocument/2006/relationships" xmlns:m="http://schemas.openxmlformats.org/officeDocument/2006/math" xmlns:v="urn:schemas-microsoft-com:vml" xmlns:wp14="http://schemas.microsoft.com/office/word/2010/wordprocessingDrawing" xmlns:wp="http://schemas.openxmlformats.org/drawingml/2006/wordprocessingDrawing" xmlns:w10="urn:schemas-microsoft-com:office:word" xmlns:w="http://schemas.openxmlformats.org/wordprocessingml/2006/main" xmlns:w14="http://schemas.microsoft.com/office/word/2010/wordml" xmlns:w15="http://schemas.microsoft.com/office/word/2012/wordml" xmlns:wpg="http://schemas.microsoft.com/office/word/2010/wordprocessingGroup" xmlns:wpi="http://schemas.microsoft.com/office/word/2010/wordprocessingInk" xmlns:wne="http://schemas.microsoft.com/office/word/2006/wordml" xmlns:wps="http://schemas.microsoft.com/office/word/2010/wordprocessingShape" mc:Ignorable="w14 w15 wp14">
+<w:endnotes xmlns:wpc="http://schemas.microsoft.com/office/word/2010/wordprocessingCanvas" xmlns:mc="http://schemas.openxmlformats.org/markup-compatibility/2006" xmlns:o="urn:schemas-microsoft-com:office:office" xmlns:r="http://schemas.openxmlformats.org/officeDocument/2006/relationships" xmlns:m="http://schemas.openxmlformats.org/officeDocument/2006/math" xmlns:v="urn:schemas-microsoft-com:vml" xmlns:wp14="http://schemas.microsoft.com/office/word/2010/wordprocessingDrawing" xmlns:wp="http://schemas.openxmlformats.org/drawingml/2006/wordprocessingDrawing" xmlns:w10="urn:schemas-microsoft-com:office:word" xmlns:w="http://schemas.openxmlformats.org/wordprocessingml/2006/main" xmlns:w14="http://schemas.microsoft.com/office/word/2010/wordml" xmlns:wpg="http://schemas.microsoft.com/office/word/2010/wordprocessingGroup" xmlns:wpi="http://schemas.microsoft.com/office/word/2010/wordprocessingInk" xmlns:wne="http://schemas.microsoft.com/office/word/2006/wordml" xmlns:wps="http://schemas.microsoft.com/office/word/2010/wordprocessingShape" mc:Ignorable="w14 wp14">
   <w:endnote w:type="separator" w:id="-1">
     <w:p>
       <w:r>
@@ -6745,7 +6979,7 @@
 </file>
 
 <file path=word/footer1.xml><?xml version="1.0" encoding="utf-8"?>
-<w:ftr xmlns:wpc="http://schemas.microsoft.com/office/word/2010/wordprocessingCanvas" xmlns:mc="http://schemas.openxmlformats.org/markup-compatibility/2006" xmlns:o="urn:schemas-microsoft-com:office:office" xmlns:r="http://schemas.openxmlformats.org/officeDocument/2006/relationships" xmlns:m="http://schemas.openxmlformats.org/officeDocument/2006/math" xmlns:v="urn:schemas-microsoft-com:vml" xmlns:wp14="http://schemas.microsoft.com/office/word/2010/wordprocessingDrawing" xmlns:wp="http://schemas.openxmlformats.org/drawingml/2006/wordprocessingDrawing" xmlns:w10="urn:schemas-microsoft-com:office:word" xmlns:w="http://schemas.openxmlformats.org/wordprocessingml/2006/main" xmlns:w14="http://schemas.microsoft.com/office/word/2010/wordml" xmlns:w15="http://schemas.microsoft.com/office/word/2012/wordml" xmlns:wpg="http://schemas.microsoft.com/office/word/2010/wordprocessingGroup" xmlns:wpi="http://schemas.microsoft.com/office/word/2010/wordprocessingInk" xmlns:wne="http://schemas.microsoft.com/office/word/2006/wordml" xmlns:wps="http://schemas.microsoft.com/office/word/2010/wordprocessingShape" mc:Ignorable="w14 w15 wp14">
+<w:ftr xmlns:wpc="http://schemas.microsoft.com/office/word/2010/wordprocessingCanvas" xmlns:mc="http://schemas.openxmlformats.org/markup-compatibility/2006" xmlns:o="urn:schemas-microsoft-com:office:office" xmlns:r="http://schemas.openxmlformats.org/officeDocument/2006/relationships" xmlns:m="http://schemas.openxmlformats.org/officeDocument/2006/math" xmlns:v="urn:schemas-microsoft-com:vml" xmlns:wp14="http://schemas.microsoft.com/office/word/2010/wordprocessingDrawing" xmlns:wp="http://schemas.openxmlformats.org/drawingml/2006/wordprocessingDrawing" xmlns:w10="urn:schemas-microsoft-com:office:word" xmlns:w="http://schemas.openxmlformats.org/wordprocessingml/2006/main" xmlns:w14="http://schemas.microsoft.com/office/word/2010/wordml" xmlns:wpg="http://schemas.microsoft.com/office/word/2010/wordprocessingGroup" xmlns:wpi="http://schemas.microsoft.com/office/word/2010/wordprocessingInk" xmlns:wne="http://schemas.microsoft.com/office/word/2006/wordml" xmlns:wps="http://schemas.microsoft.com/office/word/2010/wordprocessingShape" mc:Ignorable="w14 wp14">
   <w:p>
     <w:pPr>
       <w:pStyle w:val="a5"/>
@@ -6826,7 +7060,7 @@
             </wp:anchor>
           </w:drawing>
         </mc:Choice>
-        <mc:Fallback>
+        <mc:Fallback xmlns:w15="http://schemas.microsoft.com/office/word/2012/wordml">
           <w:pict>
             <v:rect w14:anchorId="1A738076" id="矩形 40" o:spid="_x0000_s1026" style="position:absolute;margin-left:0;margin-top:0;width:579.9pt;height:750.3pt;z-index:251659264;visibility:visible;mso-wrap-style:square;mso-width-percent:950;mso-height-percent:950;mso-wrap-distance-left:9pt;mso-wrap-distance-top:0;mso-wrap-distance-right:9pt;mso-wrap-distance-bottom:0;mso-position-horizontal:center;mso-position-horizontal-relative:page;mso-position-vertical:center;mso-position-vertical-relative:page;mso-width-percent:950;mso-height-percent:950;mso-width-relative:page;mso-height-relative:page;v-text-anchor:middle" o:gfxdata="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" filled="f" strokecolor="#938953 [1614]" strokeweight="2pt">
               <w10:wrap anchorx="page" anchory="page"/>
@@ -6883,7 +7117,7 @@
         <w:color w:val="4F81BD" w:themeColor="accent1"/>
         <w:lang w:val="zh-TW"/>
       </w:rPr>
-      <w:t>3</w:t>
+      <w:t>6</w:t>
     </w:r>
     <w:r>
       <w:rPr>
@@ -6897,7 +7131,7 @@
 </file>
 
 <file path=word/footnotes.xml><?xml version="1.0" encoding="utf-8"?>
-<w:footnotes xmlns:wpc="http://schemas.microsoft.com/office/word/2010/wordprocessingCanvas" xmlns:mc="http://schemas.openxmlformats.org/markup-compatibility/2006" xmlns:o="urn:schemas-microsoft-com:office:office" xmlns:r="http://schemas.openxmlformats.org/officeDocument/2006/relationships" xmlns:m="http://schemas.openxmlformats.org/officeDocument/2006/math" xmlns:v="urn:schemas-microsoft-com:vml" xmlns:wp14="http://schemas.microsoft.com/office/word/2010/wordprocessingDrawing" xmlns:wp="http://schemas.openxmlformats.org/drawingml/2006/wordprocessingDrawing" xmlns:w10="urn:schemas-microsoft-com:office:word" xmlns:w="http://schemas.openxmlformats.org/wordprocessingml/2006/main" xmlns:w14="http://schemas.microsoft.com/office/word/2010/wordml" xmlns:w15="http://schemas.microsoft.com/office/word/2012/wordml" xmlns:wpg="http://schemas.microsoft.com/office/word/2010/wordprocessingGroup" xmlns:wpi="http://schemas.microsoft.com/office/word/2010/wordprocessingInk" xmlns:wne="http://schemas.microsoft.com/office/word/2006/wordml" xmlns:wps="http://schemas.microsoft.com/office/word/2010/wordprocessingShape" mc:Ignorable="w14 w15 wp14">
+<w:footnotes xmlns:wpc="http://schemas.microsoft.com/office/word/2010/wordprocessingCanvas" xmlns:mc="http://schemas.openxmlformats.org/markup-compatibility/2006" xmlns:o="urn:schemas-microsoft-com:office:office" xmlns:r="http://schemas.openxmlformats.org/officeDocument/2006/relationships" xmlns:m="http://schemas.openxmlformats.org/officeDocument/2006/math" xmlns:v="urn:schemas-microsoft-com:vml" xmlns:wp14="http://schemas.microsoft.com/office/word/2010/wordprocessingDrawing" xmlns:wp="http://schemas.openxmlformats.org/drawingml/2006/wordprocessingDrawing" xmlns:w10="urn:schemas-microsoft-com:office:word" xmlns:w="http://schemas.openxmlformats.org/wordprocessingml/2006/main" xmlns:w14="http://schemas.microsoft.com/office/word/2010/wordml" xmlns:wpg="http://schemas.microsoft.com/office/word/2010/wordprocessingGroup" xmlns:wpi="http://schemas.microsoft.com/office/word/2010/wordprocessingInk" xmlns:wne="http://schemas.microsoft.com/office/word/2006/wordml" xmlns:wps="http://schemas.microsoft.com/office/word/2010/wordprocessingShape" mc:Ignorable="w14 wp14">
   <w:footnote w:type="separator" w:id="-1">
     <w:p>
       <w:r>
@@ -6916,7 +7150,7 @@
 </file>
 
 <file path=word/numbering.xml><?xml version="1.0" encoding="utf-8"?>
-<w:numbering xmlns:wpc="http://schemas.microsoft.com/office/word/2010/wordprocessingCanvas" xmlns:mc="http://schemas.openxmlformats.org/markup-compatibility/2006" xmlns:o="urn:schemas-microsoft-com:office:office" xmlns:r="http://schemas.openxmlformats.org/officeDocument/2006/relationships" xmlns:m="http://schemas.openxmlformats.org/officeDocument/2006/math" xmlns:v="urn:schemas-microsoft-com:vml" xmlns:wp14="http://schemas.microsoft.com/office/word/2010/wordprocessingDrawing" xmlns:wp="http://schemas.openxmlformats.org/drawingml/2006/wordprocessingDrawing" xmlns:w10="urn:schemas-microsoft-com:office:word" xmlns:w="http://schemas.openxmlformats.org/wordprocessingml/2006/main" xmlns:w14="http://schemas.microsoft.com/office/word/2010/wordml" xmlns:w15="http://schemas.microsoft.com/office/word/2012/wordml" xmlns:wpg="http://schemas.microsoft.com/office/word/2010/wordprocessingGroup" xmlns:wpi="http://schemas.microsoft.com/office/word/2010/wordprocessingInk" xmlns:wne="http://schemas.microsoft.com/office/word/2006/wordml" xmlns:wps="http://schemas.microsoft.com/office/word/2010/wordprocessingShape" mc:Ignorable="w14 w15 wp14">
+<w:numbering xmlns:wpc="http://schemas.microsoft.com/office/word/2010/wordprocessingCanvas" xmlns:mc="http://schemas.openxmlformats.org/markup-compatibility/2006" xmlns:o="urn:schemas-microsoft-com:office:office" xmlns:r="http://schemas.openxmlformats.org/officeDocument/2006/relationships" xmlns:m="http://schemas.openxmlformats.org/officeDocument/2006/math" xmlns:v="urn:schemas-microsoft-com:vml" xmlns:wp14="http://schemas.microsoft.com/office/word/2010/wordprocessingDrawing" xmlns:wp="http://schemas.openxmlformats.org/drawingml/2006/wordprocessingDrawing" xmlns:w10="urn:schemas-microsoft-com:office:word" xmlns:w="http://schemas.openxmlformats.org/wordprocessingml/2006/main" xmlns:w14="http://schemas.microsoft.com/office/word/2010/wordml" xmlns:wpg="http://schemas.microsoft.com/office/word/2010/wordprocessingGroup" xmlns:wpi="http://schemas.microsoft.com/office/word/2010/wordprocessingInk" xmlns:wne="http://schemas.microsoft.com/office/word/2006/wordml" xmlns:wps="http://schemas.microsoft.com/office/word/2010/wordprocessingShape" mc:Ignorable="w14 wp14">
   <w:abstractNum w:abstractNumId="0">
     <w:nsid w:val="10AA0406"/>
     <w:multiLevelType w:val="multilevel"/>
@@ -7526,7 +7760,7 @@
 </file>
 
 <file path=word/styles.xml><?xml version="1.0" encoding="utf-8"?>
-<w:styles xmlns:mc="http://schemas.openxmlformats.org/markup-compatibility/2006" xmlns:r="http://schemas.openxmlformats.org/officeDocument/2006/relationships" xmlns:w="http://schemas.openxmlformats.org/wordprocessingml/2006/main" xmlns:w14="http://schemas.microsoft.com/office/word/2010/wordml" xmlns:w15="http://schemas.microsoft.com/office/word/2012/wordml" mc:Ignorable="w14 w15">
+<w:styles xmlns:mc="http://schemas.openxmlformats.org/markup-compatibility/2006" xmlns:r="http://schemas.openxmlformats.org/officeDocument/2006/relationships" xmlns:w="http://schemas.openxmlformats.org/wordprocessingml/2006/main" xmlns:w14="http://schemas.microsoft.com/office/word/2010/wordml" mc:Ignorable="w14">
   <w:docDefaults>
     <w:rPrDefault>
       <w:rPr>
@@ -7539,378 +7773,716 @@
     </w:rPrDefault>
     <w:pPrDefault/>
   </w:docDefaults>
-  <w:latentStyles w:defLockedState="0" w:defUIPriority="99" w:defSemiHidden="0" w:defUnhideWhenUsed="0" w:defQFormat="0" w:count="371">
-    <w:lsdException w:name="Normal" w:uiPriority="0" w:qFormat="1"/>
-    <w:lsdException w:name="heading 1" w:uiPriority="9" w:qFormat="1"/>
-    <w:lsdException w:name="heading 2" w:semiHidden="1" w:uiPriority="9" w:unhideWhenUsed="1" w:qFormat="1"/>
-    <w:lsdException w:name="heading 3" w:semiHidden="1" w:uiPriority="9" w:unhideWhenUsed="1" w:qFormat="1"/>
-    <w:lsdException w:name="heading 4" w:semiHidden="1" w:uiPriority="9" w:unhideWhenUsed="1" w:qFormat="1"/>
-    <w:lsdException w:name="heading 5" w:semiHidden="1" w:uiPriority="9" w:unhideWhenUsed="1" w:qFormat="1"/>
-    <w:lsdException w:name="heading 6" w:semiHidden="1" w:uiPriority="9" w:unhideWhenUsed="1" w:qFormat="1"/>
-    <w:lsdException w:name="heading 7" w:semiHidden="1" w:uiPriority="9" w:unhideWhenUsed="1" w:qFormat="1"/>
-    <w:lsdException w:name="heading 8" w:semiHidden="1" w:uiPriority="9" w:unhideWhenUsed="1" w:qFormat="1"/>
-    <w:lsdException w:name="heading 9" w:semiHidden="1" w:uiPriority="9" w:unhideWhenUsed="1" w:qFormat="1"/>
-    <w:lsdException w:name="index 1" w:semiHidden="1" w:unhideWhenUsed="1"/>
-    <w:lsdException w:name="index 2" w:semiHidden="1" w:unhideWhenUsed="1"/>
-    <w:lsdException w:name="index 3" w:semiHidden="1" w:unhideWhenUsed="1"/>
-    <w:lsdException w:name="index 4" w:semiHidden="1" w:unhideWhenUsed="1"/>
-    <w:lsdException w:name="index 5" w:semiHidden="1" w:unhideWhenUsed="1"/>
-    <w:lsdException w:name="index 6" w:semiHidden="1" w:unhideWhenUsed="1"/>
-    <w:lsdException w:name="index 7" w:semiHidden="1" w:unhideWhenUsed="1"/>
-    <w:lsdException w:name="index 8" w:semiHidden="1" w:unhideWhenUsed="1"/>
-    <w:lsdException w:name="index 9" w:semiHidden="1" w:unhideWhenUsed="1"/>
-    <w:lsdException w:name="toc 1" w:semiHidden="1" w:uiPriority="39" w:unhideWhenUsed="1"/>
-    <w:lsdException w:name="toc 2" w:semiHidden="1" w:uiPriority="39" w:unhideWhenUsed="1"/>
-    <w:lsdException w:name="toc 3" w:semiHidden="1" w:uiPriority="39" w:unhideWhenUsed="1"/>
-    <w:lsdException w:name="toc 4" w:semiHidden="1" w:uiPriority="39" w:unhideWhenUsed="1"/>
-    <w:lsdException w:name="toc 5" w:semiHidden="1" w:uiPriority="39" w:unhideWhenUsed="1"/>
-    <w:lsdException w:name="toc 6" w:semiHidden="1" w:uiPriority="39" w:unhideWhenUsed="1"/>
-    <w:lsdException w:name="toc 7" w:semiHidden="1" w:uiPriority="39" w:unhideWhenUsed="1"/>
-    <w:lsdException w:name="toc 8" w:semiHidden="1" w:uiPriority="39" w:unhideWhenUsed="1"/>
-    <w:lsdException w:name="toc 9" w:semiHidden="1" w:uiPriority="39" w:unhideWhenUsed="1"/>
-    <w:lsdException w:name="Normal Indent" w:semiHidden="1" w:unhideWhenUsed="1"/>
-    <w:lsdException w:name="footnote text" w:semiHidden="1" w:unhideWhenUsed="1"/>
-    <w:lsdException w:name="annotation text" w:semiHidden="1" w:unhideWhenUsed="1"/>
-    <w:lsdException w:name="header" w:semiHidden="1" w:unhideWhenUsed="1"/>
-    <w:lsdException w:name="footer" w:semiHidden="1" w:unhideWhenUsed="1"/>
-    <w:lsdException w:name="index heading" w:semiHidden="1" w:unhideWhenUsed="1"/>
-    <w:lsdException w:name="caption" w:semiHidden="1" w:uiPriority="35" w:unhideWhenUsed="1" w:qFormat="1"/>
-    <w:lsdException w:name="table of figures" w:semiHidden="1" w:unhideWhenUsed="1"/>
-    <w:lsdException w:name="envelope address" w:semiHidden="1" w:unhideWhenUsed="1"/>
-    <w:lsdException w:name="envelope return" w:semiHidden="1" w:unhideWhenUsed="1"/>
-    <w:lsdException w:name="footnote reference" w:semiHidden="1" w:unhideWhenUsed="1"/>
-    <w:lsdException w:name="annotation reference" w:semiHidden="1" w:unhideWhenUsed="1"/>
-    <w:lsdException w:name="line number" w:semiHidden="1" w:unhideWhenUsed="1"/>
-    <w:lsdException w:name="page number" w:semiHidden="1" w:unhideWhenUsed="1"/>
-    <w:lsdException w:name="endnote reference" w:semiHidden="1" w:unhideWhenUsed="1"/>
-    <w:lsdException w:name="endnote text" w:semiHidden="1" w:unhideWhenUsed="1"/>
-    <w:lsdException w:name="table of authorities" w:semiHidden="1" w:unhideWhenUsed="1"/>
-    <w:lsdException w:name="macro" w:semiHidden="1" w:unhideWhenUsed="1"/>
-    <w:lsdException w:name="toa heading" w:semiHidden="1" w:unhideWhenUsed="1"/>
-    <w:lsdException w:name="List" w:semiHidden="1" w:unhideWhenUsed="1"/>
-    <w:lsdException w:name="List Bullet" w:semiHidden="1" w:unhideWhenUsed="1"/>
-    <w:lsdException w:name="List Number" w:semiHidden="1" w:unhideWhenUsed="1"/>
-    <w:lsdException w:name="List 2" w:semiHidden="1" w:unhideWhenUsed="1"/>
-    <w:lsdException w:name="List 3" w:semiHidden="1" w:unhideWhenUsed="1"/>
-    <w:lsdException w:name="List 4" w:semiHidden="1" w:unhideWhenUsed="1"/>
-    <w:lsdException w:name="List 5" w:semiHidden="1" w:unhideWhenUsed="1"/>
-    <w:lsdException w:name="List Bullet 2" w:semiHidden="1" w:unhideWhenUsed="1"/>
-    <w:lsdException w:name="List Bullet 3" w:semiHidden="1" w:unhideWhenUsed="1"/>
-    <w:lsdException w:name="List Bullet 4" w:semiHidden="1" w:unhideWhenUsed="1"/>
-    <w:lsdException w:name="List Bullet 5" w:semiHidden="1" w:unhideWhenUsed="1"/>
-    <w:lsdException w:name="List Number 2" w:semiHidden="1" w:unhideWhenUsed="1"/>
-    <w:lsdException w:name="List Number 3" w:semiHidden="1" w:unhideWhenUsed="1"/>
-    <w:lsdException w:name="List Number 4" w:semiHidden="1" w:unhideWhenUsed="1"/>
-    <w:lsdException w:name="List Number 5" w:semiHidden="1" w:unhideWhenUsed="1"/>
-    <w:lsdException w:name="Title" w:uiPriority="10" w:qFormat="1"/>
-    <w:lsdException w:name="Closing" w:semiHidden="1" w:unhideWhenUsed="1"/>
-    <w:lsdException w:name="Signature" w:semiHidden="1" w:unhideWhenUsed="1"/>
-    <w:lsdException w:name="Default Paragraph Font" w:semiHidden="1" w:uiPriority="1" w:unhideWhenUsed="1"/>
-    <w:lsdException w:name="Body Text" w:semiHidden="1" w:unhideWhenUsed="1"/>
-    <w:lsdException w:name="Body Text Indent" w:semiHidden="1" w:unhideWhenUsed="1"/>
-    <w:lsdException w:name="List Continue" w:semiHidden="1" w:unhideWhenUsed="1"/>
-    <w:lsdException w:name="List Continue 2" w:semiHidden="1" w:unhideWhenUsed="1"/>
-    <w:lsdException w:name="List Continue 3" w:semiHidden="1" w:unhideWhenUsed="1"/>
-    <w:lsdException w:name="List Continue 4" w:semiHidden="1" w:unhideWhenUsed="1"/>
-    <w:lsdException w:name="List Continue 5" w:semiHidden="1" w:unhideWhenUsed="1"/>
-    <w:lsdException w:name="Message Header" w:semiHidden="1" w:unhideWhenUsed="1"/>
-    <w:lsdException w:name="Subtitle" w:uiPriority="11" w:qFormat="1"/>
-    <w:lsdException w:name="Salutation" w:semiHidden="1" w:unhideWhenUsed="1"/>
-    <w:lsdException w:name="Date" w:semiHidden="1" w:unhideWhenUsed="1"/>
-    <w:lsdException w:name="Body Text First Indent" w:semiHidden="1" w:unhideWhenUsed="1"/>
-    <w:lsdException w:name="Body Text First Indent 2" w:semiHidden="1" w:unhideWhenUsed="1"/>
-    <w:lsdException w:name="Note Heading" w:semiHidden="1" w:unhideWhenUsed="1"/>
-    <w:lsdException w:name="Body Text 2" w:semiHidden="1" w:unhideWhenUsed="1"/>
-    <w:lsdException w:name="Body Text 3" w:semiHidden="1" w:unhideWhenUsed="1"/>
-    <w:lsdException w:name="Body Text Indent 2" w:semiHidden="1" w:unhideWhenUsed="1"/>
-    <w:lsdException w:name="Body Text Indent 3" w:semiHidden="1" w:unhideWhenUsed="1"/>
-    <w:lsdException w:name="Block Text" w:semiHidden="1" w:unhideWhenUsed="1"/>
-    <w:lsdException w:name="Hyperlink" w:semiHidden="1" w:unhideWhenUsed="1"/>
-    <w:lsdException w:name="FollowedHyperlink" w:semiHidden="1" w:unhideWhenUsed="1"/>
-    <w:lsdException w:name="Strong" w:uiPriority="22" w:qFormat="1"/>
-    <w:lsdException w:name="Emphasis" w:uiPriority="20" w:qFormat="1"/>
-    <w:lsdException w:name="Document Map" w:semiHidden="1" w:unhideWhenUsed="1"/>
-    <w:lsdException w:name="Plain Text" w:semiHidden="1" w:unhideWhenUsed="1"/>
-    <w:lsdException w:name="E-mail Signature" w:semiHidden="1" w:unhideWhenUsed="1"/>
-    <w:lsdException w:name="HTML Top of Form" w:semiHidden="1" w:unhideWhenUsed="1"/>
-    <w:lsdException w:name="HTML Bottom of Form" w:semiHidden="1" w:unhideWhenUsed="1"/>
-    <w:lsdException w:name="Normal (Web)" w:semiHidden="1" w:unhideWhenUsed="1"/>
-    <w:lsdException w:name="HTML Acronym" w:semiHidden="1" w:unhideWhenUsed="1"/>
-    <w:lsdException w:name="HTML Address" w:semiHidden="1" w:unhideWhenUsed="1"/>
-    <w:lsdException w:name="HTML Cite" w:semiHidden="1" w:unhideWhenUsed="1"/>
-    <w:lsdException w:name="HTML Code" w:semiHidden="1" w:unhideWhenUsed="1"/>
-    <w:lsdException w:name="HTML Definition" w:semiHidden="1" w:unhideWhenUsed="1"/>
-    <w:lsdException w:name="HTML Keyboard" w:semiHidden="1" w:unhideWhenUsed="1"/>
-    <w:lsdException w:name="HTML Preformatted" w:semiHidden="1" w:unhideWhenUsed="1"/>
-    <w:lsdException w:name="HTML Sample" w:semiHidden="1" w:unhideWhenUsed="1"/>
-    <w:lsdException w:name="HTML Typewriter" w:semiHidden="1" w:unhideWhenUsed="1"/>
-    <w:lsdException w:name="HTML Variable" w:semiHidden="1" w:unhideWhenUsed="1"/>
-    <w:lsdException w:name="Normal Table" w:semiHidden="1" w:unhideWhenUsed="1"/>
-    <w:lsdException w:name="annotation subject" w:semiHidden="1" w:unhideWhenUsed="1"/>
-    <w:lsdException w:name="No List" w:semiHidden="1" w:unhideWhenUsed="1"/>
-    <w:lsdException w:name="Outline List 1" w:semiHidden="1" w:unhideWhenUsed="1"/>
-    <w:lsdException w:name="Outline List 2" w:semiHidden="1" w:unhideWhenUsed="1"/>
-    <w:lsdException w:name="Outline List 3" w:semiHidden="1" w:unhideWhenUsed="1"/>
-    <w:lsdException w:name="Table Simple 1" w:semiHidden="1" w:unhideWhenUsed="1"/>
-    <w:lsdException w:name="Table Simple 2" w:semiHidden="1" w:unhideWhenUsed="1"/>
-    <w:lsdException w:name="Table Simple 3" w:semiHidden="1" w:unhideWhenUsed="1"/>
-    <w:lsdException w:name="Table Classic 1" w:semiHidden="1" w:unhideWhenUsed="1"/>
-    <w:lsdException w:name="Table Classic 2" w:semiHidden="1" w:unhideWhenUsed="1"/>
-    <w:lsdException w:name="Table Classic 3" w:semiHidden="1" w:unhideWhenUsed="1"/>
-    <w:lsdException w:name="Table Classic 4" w:semiHidden="1" w:unhideWhenUsed="1"/>
-    <w:lsdException w:name="Table Colorful 1" w:semiHidden="1" w:unhideWhenUsed="1"/>
-    <w:lsdException w:name="Table Colorful 2" w:semiHidden="1" w:unhideWhenUsed="1"/>
-    <w:lsdException w:name="Table Colorful 3" w:semiHidden="1" w:unhideWhenUsed="1"/>
-    <w:lsdException w:name="Table Columns 1" w:semiHidden="1" w:unhideWhenUsed="1"/>
-    <w:lsdException w:name="Table Columns 2" w:semiHidden="1" w:unhideWhenUsed="1"/>
-    <w:lsdException w:name="Table Columns 3" w:semiHidden="1" w:unhideWhenUsed="1"/>
-    <w:lsdException w:name="Table Columns 4" w:semiHidden="1" w:unhideWhenUsed="1"/>
-    <w:lsdException w:name="Table Columns 5" w:semiHidden="1" w:unhideWhenUsed="1"/>
-    <w:lsdException w:name="Table Grid 1" w:semiHidden="1" w:unhideWhenUsed="1"/>
-    <w:lsdException w:name="Table Grid 2" w:semiHidden="1" w:unhideWhenUsed="1"/>
-    <w:lsdException w:name="Table Grid 3" w:semiHidden="1" w:unhideWhenUsed="1"/>
-    <w:lsdException w:name="Table Grid 4" w:semiHidden="1" w:unhideWhenUsed="1"/>
-    <w:lsdException w:name="Table Grid 5" w:semiHidden="1" w:unhideWhenUsed="1"/>
-    <w:lsdException w:name="Table Grid 6" w:semiHidden="1" w:unhideWhenUsed="1"/>
-    <w:lsdException w:name="Table Grid 7" w:semiHidden="1" w:unhideWhenUsed="1"/>
-    <w:lsdException w:name="Table Grid 8" w:semiHidden="1" w:unhideWhenUsed="1"/>
-    <w:lsdException w:name="Table List 1" w:semiHidden="1" w:unhideWhenUsed="1"/>
-    <w:lsdException w:name="Table List 2" w:semiHidden="1" w:unhideWhenUsed="1"/>
-    <w:lsdException w:name="Table List 3" w:semiHidden="1" w:unhideWhenUsed="1"/>
-    <w:lsdException w:name="Table List 4" w:semiHidden="1" w:unhideWhenUsed="1"/>
-    <w:lsdException w:name="Table List 5" w:semiHidden="1" w:unhideWhenUsed="1"/>
-    <w:lsdException w:name="Table List 6" w:semiHidden="1" w:unhideWhenUsed="1"/>
-    <w:lsdException w:name="Table List 7" w:semiHidden="1" w:unhideWhenUsed="1"/>
-    <w:lsdException w:name="Table List 8" w:semiHidden="1" w:unhideWhenUsed="1"/>
-    <w:lsdException w:name="Table 3D effects 1" w:semiHidden="1" w:unhideWhenUsed="1"/>
-    <w:lsdException w:name="Table 3D effects 2" w:semiHidden="1" w:unhideWhenUsed="1"/>
-    <w:lsdException w:name="Table 3D effects 3" w:semiHidden="1" w:unhideWhenUsed="1"/>
-    <w:lsdException w:name="Table Contemporary" w:semiHidden="1" w:unhideWhenUsed="1"/>
-    <w:lsdException w:name="Table Elegant" w:semiHidden="1" w:unhideWhenUsed="1"/>
-    <w:lsdException w:name="Table Professional" w:semiHidden="1" w:unhideWhenUsed="1"/>
-    <w:lsdException w:name="Table Subtle 1" w:semiHidden="1" w:unhideWhenUsed="1"/>
-    <w:lsdException w:name="Table Subtle 2" w:semiHidden="1" w:unhideWhenUsed="1"/>
-    <w:lsdException w:name="Table Web 1" w:semiHidden="1" w:unhideWhenUsed="1"/>
-    <w:lsdException w:name="Table Web 2" w:semiHidden="1" w:unhideWhenUsed="1"/>
-    <w:lsdException w:name="Table Web 3" w:semiHidden="1" w:unhideWhenUsed="1"/>
-    <w:lsdException w:name="Balloon Text" w:semiHidden="1" w:unhideWhenUsed="1"/>
-    <w:lsdException w:name="Table Grid" w:uiPriority="59"/>
-    <w:lsdException w:name="Table Theme" w:semiHidden="1" w:unhideWhenUsed="1"/>
-    <w:lsdException w:name="Placeholder Text" w:semiHidden="1"/>
-    <w:lsdException w:name="No Spacing" w:uiPriority="1" w:qFormat="1"/>
-    <w:lsdException w:name="Light Shading" w:uiPriority="60"/>
-    <w:lsdException w:name="Light List" w:uiPriority="61"/>
-    <w:lsdException w:name="Light Grid" w:uiPriority="62"/>
-    <w:lsdException w:name="Medium Shading 1" w:uiPriority="63"/>
-    <w:lsdException w:name="Medium Shading 2" w:uiPriority="64"/>
-    <w:lsdException w:name="Medium List 1" w:uiPriority="65"/>
-    <w:lsdException w:name="Medium List 2" w:uiPriority="66"/>
-    <w:lsdException w:name="Medium Grid 1" w:uiPriority="67"/>
-    <w:lsdException w:name="Medium Grid 2" w:uiPriority="68"/>
-    <w:lsdException w:name="Medium Grid 3" w:uiPriority="69"/>
-    <w:lsdException w:name="Dark List" w:uiPriority="70"/>
-    <w:lsdException w:name="Colorful Shading" w:uiPriority="71"/>
-    <w:lsdException w:name="Colorful List" w:uiPriority="72"/>
-    <w:lsdException w:name="Colorful Grid" w:uiPriority="73"/>
-    <w:lsdException w:name="Light Shading Accent 1" w:uiPriority="60"/>
-    <w:lsdException w:name="Light List Accent 1" w:uiPriority="61"/>
-    <w:lsdException w:name="Light Grid Accent 1" w:uiPriority="62"/>
-    <w:lsdException w:name="Medium Shading 1 Accent 1" w:uiPriority="63"/>
-    <w:lsdException w:name="Medium Shading 2 Accent 1" w:uiPriority="64"/>
-    <w:lsdException w:name="Medium List 1 Accent 1" w:uiPriority="65"/>
-    <w:lsdException w:name="Revision" w:semiHidden="1"/>
-    <w:lsdException w:name="List Paragraph" w:uiPriority="34" w:qFormat="1"/>
-    <w:lsdException w:name="Quote" w:uiPriority="29" w:qFormat="1"/>
-    <w:lsdException w:name="Intense Quote" w:uiPriority="30" w:qFormat="1"/>
-    <w:lsdException w:name="Medium List 2 Accent 1" w:uiPriority="66"/>
-    <w:lsdException w:name="Medium Grid 1 Accent 1" w:uiPriority="67"/>
-    <w:lsdException w:name="Medium Grid 2 Accent 1" w:uiPriority="68"/>
-    <w:lsdException w:name="Medium Grid 3 Accent 1" w:uiPriority="69"/>
-    <w:lsdException w:name="Dark List Accent 1" w:uiPriority="70"/>
-    <w:lsdException w:name="Colorful Shading Accent 1" w:uiPriority="71"/>
-    <w:lsdException w:name="Colorful List Accent 1" w:uiPriority="72"/>
-    <w:lsdException w:name="Colorful Grid Accent 1" w:uiPriority="73"/>
-    <w:lsdException w:name="Light Shading Accent 2" w:uiPriority="60"/>
-    <w:lsdException w:name="Light List Accent 2" w:uiPriority="61"/>
-    <w:lsdException w:name="Light Grid Accent 2" w:uiPriority="62"/>
-    <w:lsdException w:name="Medium Shading 1 Accent 2" w:uiPriority="63"/>
-    <w:lsdException w:name="Medium Shading 2 Accent 2" w:uiPriority="64"/>
-    <w:lsdException w:name="Medium List 1 Accent 2" w:uiPriority="65"/>
-    <w:lsdException w:name="Medium List 2 Accent 2" w:uiPriority="66"/>
-    <w:lsdException w:name="Medium Grid 1 Accent 2" w:uiPriority="67"/>
-    <w:lsdException w:name="Medium Grid 2 Accent 2" w:uiPriority="68"/>
-    <w:lsdException w:name="Medium Grid 3 Accent 2" w:uiPriority="69"/>
-    <w:lsdException w:name="Dark List Accent 2" w:uiPriority="70"/>
-    <w:lsdException w:name="Colorful Shading Accent 2" w:uiPriority="71"/>
-    <w:lsdException w:name="Colorful List Accent 2" w:uiPriority="72"/>
-    <w:lsdException w:name="Colorful Grid Accent 2" w:uiPriority="73"/>
-    <w:lsdException w:name="Light Shading Accent 3" w:uiPriority="60"/>
-    <w:lsdException w:name="Light List Accent 3" w:uiPriority="61"/>
-    <w:lsdException w:name="Light Grid Accent 3" w:uiPriority="62"/>
-    <w:lsdException w:name="Medium Shading 1 Accent 3" w:uiPriority="63"/>
-    <w:lsdException w:name="Medium Shading 2 Accent 3" w:uiPriority="64"/>
-    <w:lsdException w:name="Medium List 1 Accent 3" w:uiPriority="65"/>
-    <w:lsdException w:name="Medium List 2 Accent 3" w:uiPriority="66"/>
-    <w:lsdException w:name="Medium Grid 1 Accent 3" w:uiPriority="67"/>
-    <w:lsdException w:name="Medium Grid 2 Accent 3" w:uiPriority="68"/>
-    <w:lsdException w:name="Medium Grid 3 Accent 3" w:uiPriority="69"/>
-    <w:lsdException w:name="Dark List Accent 3" w:uiPriority="70"/>
-    <w:lsdException w:name="Colorful Shading Accent 3" w:uiPriority="71"/>
-    <w:lsdException w:name="Colorful List Accent 3" w:uiPriority="72"/>
-    <w:lsdException w:name="Colorful Grid Accent 3" w:uiPriority="73"/>
-    <w:lsdException w:name="Light Shading Accent 4" w:uiPriority="60"/>
-    <w:lsdException w:name="Light List Accent 4" w:uiPriority="61"/>
-    <w:lsdException w:name="Light Grid Accent 4" w:uiPriority="62"/>
-    <w:lsdException w:name="Medium Shading 1 Accent 4" w:uiPriority="63"/>
-    <w:lsdException w:name="Medium Shading 2 Accent 4" w:uiPriority="64"/>
-    <w:lsdException w:name="Medium List 1 Accent 4" w:uiPriority="65"/>
-    <w:lsdException w:name="Medium List 2 Accent 4" w:uiPriority="66"/>
-    <w:lsdException w:name="Medium Grid 1 Accent 4" w:uiPriority="67"/>
-    <w:lsdException w:name="Medium Grid 2 Accent 4" w:uiPriority="68"/>
-    <w:lsdException w:name="Medium Grid 3 Accent 4" w:uiPriority="69"/>
-    <w:lsdException w:name="Dark List Accent 4" w:uiPriority="70"/>
-    <w:lsdException w:name="Colorful Shading Accent 4" w:uiPriority="71"/>
-    <w:lsdException w:name="Colorful List Accent 4" w:uiPriority="72"/>
-    <w:lsdException w:name="Colorful Grid Accent 4" w:uiPriority="73"/>
-    <w:lsdException w:name="Light Shading Accent 5" w:uiPriority="60"/>
-    <w:lsdException w:name="Light List Accent 5" w:uiPriority="61"/>
-    <w:lsdException w:name="Light Grid Accent 5" w:uiPriority="62"/>
-    <w:lsdException w:name="Medium Shading 1 Accent 5" w:uiPriority="63"/>
-    <w:lsdException w:name="Medium Shading 2 Accent 5" w:uiPriority="64"/>
-    <w:lsdException w:name="Medium List 1 Accent 5" w:uiPriority="65"/>
-    <w:lsdException w:name="Medium List 2 Accent 5" w:uiPriority="66"/>
-    <w:lsdException w:name="Medium Grid 1 Accent 5" w:uiPriority="67"/>
-    <w:lsdException w:name="Medium Grid 2 Accent 5" w:uiPriority="68"/>
-    <w:lsdException w:name="Medium Grid 3 Accent 5" w:uiPriority="69"/>
-    <w:lsdException w:name="Dark List Accent 5" w:uiPriority="70"/>
-    <w:lsdException w:name="Colorful Shading Accent 5" w:uiPriority="71"/>
-    <w:lsdException w:name="Colorful List Accent 5" w:uiPriority="72"/>
-    <w:lsdException w:name="Colorful Grid Accent 5" w:uiPriority="73"/>
-    <w:lsdException w:name="Light Shading Accent 6" w:uiPriority="60"/>
-    <w:lsdException w:name="Light List Accent 6" w:uiPriority="61"/>
-    <w:lsdException w:name="Light Grid Accent 6" w:uiPriority="62"/>
-    <w:lsdException w:name="Medium Shading 1 Accent 6" w:uiPriority="63"/>
-    <w:lsdException w:name="Medium Shading 2 Accent 6" w:uiPriority="64"/>
-    <w:lsdException w:name="Medium List 1 Accent 6" w:uiPriority="65"/>
-    <w:lsdException w:name="Medium List 2 Accent 6" w:uiPriority="66"/>
-    <w:lsdException w:name="Medium Grid 1 Accent 6" w:uiPriority="67"/>
-    <w:lsdException w:name="Medium Grid 2 Accent 6" w:uiPriority="68"/>
-    <w:lsdException w:name="Medium Grid 3 Accent 6" w:uiPriority="69"/>
-    <w:lsdException w:name="Dark List Accent 6" w:uiPriority="70"/>
-    <w:lsdException w:name="Colorful Shading Accent 6" w:uiPriority="71"/>
-    <w:lsdException w:name="Colorful List Accent 6" w:uiPriority="72"/>
-    <w:lsdException w:name="Colorful Grid Accent 6" w:uiPriority="73"/>
-    <w:lsdException w:name="Subtle Emphasis" w:uiPriority="19" w:qFormat="1"/>
-    <w:lsdException w:name="Intense Emphasis" w:uiPriority="21" w:qFormat="1"/>
-    <w:lsdException w:name="Subtle Reference" w:uiPriority="31" w:qFormat="1"/>
-    <w:lsdException w:name="Intense Reference" w:uiPriority="32" w:qFormat="1"/>
-    <w:lsdException w:name="Book Title" w:uiPriority="33" w:qFormat="1"/>
-    <w:lsdException w:name="Bibliography" w:semiHidden="1" w:uiPriority="37" w:unhideWhenUsed="1"/>
-    <w:lsdException w:name="TOC Heading" w:semiHidden="1" w:uiPriority="39" w:unhideWhenUsed="1" w:qFormat="1"/>
-    <w:lsdException w:name="Plain Table 1" w:uiPriority="41"/>
-    <w:lsdException w:name="Plain Table 2" w:uiPriority="42"/>
-    <w:lsdException w:name="Plain Table 3" w:uiPriority="43"/>
-    <w:lsdException w:name="Plain Table 4" w:uiPriority="44"/>
-    <w:lsdException w:name="Plain Table 5" w:uiPriority="45"/>
-    <w:lsdException w:name="Grid Table Light" w:uiPriority="40"/>
-    <w:lsdException w:name="Grid Table 1 Light" w:uiPriority="46"/>
-    <w:lsdException w:name="Grid Table 2" w:uiPriority="47"/>
-    <w:lsdException w:name="Grid Table 3" w:uiPriority="48"/>
-    <w:lsdException w:name="Grid Table 4" w:uiPriority="49"/>
-    <w:lsdException w:name="Grid Table 5 Dark" w:uiPriority="50"/>
-    <w:lsdException w:name="Grid Table 6 Colorful" w:uiPriority="51"/>
-    <w:lsdException w:name="Grid Table 7 Colorful" w:uiPriority="52"/>
-    <w:lsdException w:name="Grid Table 1 Light Accent 1" w:uiPriority="46"/>
-    <w:lsdException w:name="Grid Table 2 Accent 1" w:uiPriority="47"/>
-    <w:lsdException w:name="Grid Table 3 Accent 1" w:uiPriority="48"/>
-    <w:lsdException w:name="Grid Table 4 Accent 1" w:uiPriority="49"/>
-    <w:lsdException w:name="Grid Table 5 Dark Accent 1" w:uiPriority="50"/>
-    <w:lsdException w:name="Grid Table 6 Colorful Accent 1" w:uiPriority="51"/>
-    <w:lsdException w:name="Grid Table 7 Colorful Accent 1" w:uiPriority="52"/>
-    <w:lsdException w:name="Grid Table 1 Light Accent 2" w:uiPriority="46"/>
-    <w:lsdException w:name="Grid Table 2 Accent 2" w:uiPriority="47"/>
-    <w:lsdException w:name="Grid Table 3 Accent 2" w:uiPriority="48"/>
-    <w:lsdException w:name="Grid Table 4 Accent 2" w:uiPriority="49"/>
-    <w:lsdException w:name="Grid Table 5 Dark Accent 2" w:uiPriority="50"/>
-    <w:lsdException w:name="Grid Table 6 Colorful Accent 2" w:uiPriority="51"/>
-    <w:lsdException w:name="Grid Table 7 Colorful Accent 2" w:uiPriority="52"/>
-    <w:lsdException w:name="Grid Table 1 Light Accent 3" w:uiPriority="46"/>
-    <w:lsdException w:name="Grid Table 2 Accent 3" w:uiPriority="47"/>
-    <w:lsdException w:name="Grid Table 3 Accent 3" w:uiPriority="48"/>
-    <w:lsdException w:name="Grid Table 4 Accent 3" w:uiPriority="49"/>
-    <w:lsdException w:name="Grid Table 5 Dark Accent 3" w:uiPriority="50"/>
-    <w:lsdException w:name="Grid Table 6 Colorful Accent 3" w:uiPriority="51"/>
-    <w:lsdException w:name="Grid Table 7 Colorful Accent 3" w:uiPriority="52"/>
-    <w:lsdException w:name="Grid Table 1 Light Accent 4" w:uiPriority="46"/>
-    <w:lsdException w:name="Grid Table 2 Accent 4" w:uiPriority="47"/>
-    <w:lsdException w:name="Grid Table 3 Accent 4" w:uiPriority="48"/>
-    <w:lsdException w:name="Grid Table 4 Accent 4" w:uiPriority="49"/>
-    <w:lsdException w:name="Grid Table 5 Dark Accent 4" w:uiPriority="50"/>
-    <w:lsdException w:name="Grid Table 6 Colorful Accent 4" w:uiPriority="51"/>
-    <w:lsdException w:name="Grid Table 7 Colorful Accent 4" w:uiPriority="52"/>
-    <w:lsdException w:name="Grid Table 1 Light Accent 5" w:uiPriority="46"/>
-    <w:lsdException w:name="Grid Table 2 Accent 5" w:uiPriority="47"/>
-    <w:lsdException w:name="Grid Table 3 Accent 5" w:uiPriority="48"/>
-    <w:lsdException w:name="Grid Table 4 Accent 5" w:uiPriority="49"/>
-    <w:lsdException w:name="Grid Table 5 Dark Accent 5" w:uiPriority="50"/>
-    <w:lsdException w:name="Grid Table 6 Colorful Accent 5" w:uiPriority="51"/>
-    <w:lsdException w:name="Grid Table 7 Colorful Accent 5" w:uiPriority="52"/>
-    <w:lsdException w:name="Grid Table 1 Light Accent 6" w:uiPriority="46"/>
-    <w:lsdException w:name="Grid Table 2 Accent 6" w:uiPriority="47"/>
-    <w:lsdException w:name="Grid Table 3 Accent 6" w:uiPriority="48"/>
-    <w:lsdException w:name="Grid Table 4 Accent 6" w:uiPriority="49"/>
-    <w:lsdException w:name="Grid Table 5 Dark Accent 6" w:uiPriority="50"/>
-    <w:lsdException w:name="Grid Table 6 Colorful Accent 6" w:uiPriority="51"/>
-    <w:lsdException w:name="Grid Table 7 Colorful Accent 6" w:uiPriority="52"/>
-    <w:lsdException w:name="List Table 1 Light" w:uiPriority="46"/>
-    <w:lsdException w:name="List Table 2" w:uiPriority="47"/>
-    <w:lsdException w:name="List Table 3" w:uiPriority="48"/>
-    <w:lsdException w:name="List Table 4" w:uiPriority="49"/>
-    <w:lsdException w:name="List Table 5 Dark" w:uiPriority="50"/>
-    <w:lsdException w:name="List Table 6 Colorful" w:uiPriority="51"/>
-    <w:lsdException w:name="List Table 7 Colorful" w:uiPriority="52"/>
-    <w:lsdException w:name="List Table 1 Light Accent 1" w:uiPriority="46"/>
-    <w:lsdException w:name="List Table 2 Accent 1" w:uiPriority="47"/>
-    <w:lsdException w:name="List Table 3 Accent 1" w:uiPriority="48"/>
-    <w:lsdException w:name="List Table 4 Accent 1" w:uiPriority="49"/>
-    <w:lsdException w:name="List Table 5 Dark Accent 1" w:uiPriority="50"/>
-    <w:lsdException w:name="List Table 6 Colorful Accent 1" w:uiPriority="51"/>
-    <w:lsdException w:name="List Table 7 Colorful Accent 1" w:uiPriority="52"/>
-    <w:lsdException w:name="List Table 1 Light Accent 2" w:uiPriority="46"/>
-    <w:lsdException w:name="List Table 2 Accent 2" w:uiPriority="47"/>
-    <w:lsdException w:name="List Table 3 Accent 2" w:uiPriority="48"/>
-    <w:lsdException w:name="List Table 4 Accent 2" w:uiPriority="49"/>
-    <w:lsdException w:name="List Table 5 Dark Accent 2" w:uiPriority="50"/>
-    <w:lsdException w:name="List Table 6 Colorful Accent 2" w:uiPriority="51"/>
-    <w:lsdException w:name="List Table 7 Colorful Accent 2" w:uiPriority="52"/>
-    <w:lsdException w:name="List Table 1 Light Accent 3" w:uiPriority="46"/>
-    <w:lsdException w:name="List Table 2 Accent 3" w:uiPriority="47"/>
-    <w:lsdException w:name="List Table 3 Accent 3" w:uiPriority="48"/>
-    <w:lsdException w:name="List Table 4 Accent 3" w:uiPriority="49"/>
-    <w:lsdException w:name="List Table 5 Dark Accent 3" w:uiPriority="50"/>
-    <w:lsdException w:name="List Table 6 Colorful Accent 3" w:uiPriority="51"/>
-    <w:lsdException w:name="List Table 7 Colorful Accent 3" w:uiPriority="52"/>
-    <w:lsdException w:name="List Table 1 Light Accent 4" w:uiPriority="46"/>
-    <w:lsdException w:name="List Table 2 Accent 4" w:uiPriority="47"/>
-    <w:lsdException w:name="List Table 3 Accent 4" w:uiPriority="48"/>
-    <w:lsdException w:name="List Table 4 Accent 4" w:uiPriority="49"/>
-    <w:lsdException w:name="List Table 5 Dark Accent 4" w:uiPriority="50"/>
-    <w:lsdException w:name="List Table 6 Colorful Accent 4" w:uiPriority="51"/>
-    <w:lsdException w:name="List Table 7 Colorful Accent 4" w:uiPriority="52"/>
-    <w:lsdException w:name="List Table 1 Light Accent 5" w:uiPriority="46"/>
-    <w:lsdException w:name="List Table 2 Accent 5" w:uiPriority="47"/>
-    <w:lsdException w:name="List Table 3 Accent 5" w:uiPriority="48"/>
-    <w:lsdException w:name="List Table 4 Accent 5" w:uiPriority="49"/>
-    <w:lsdException w:name="List Table 5 Dark Accent 5" w:uiPriority="50"/>
-    <w:lsdException w:name="List Table 6 Colorful Accent 5" w:uiPriority="51"/>
-    <w:lsdException w:name="List Table 7 Colorful Accent 5" w:uiPriority="52"/>
-    <w:lsdException w:name="List Table 1 Light Accent 6" w:uiPriority="46"/>
-    <w:lsdException w:name="List Table 2 Accent 6" w:uiPriority="47"/>
-    <w:lsdException w:name="List Table 3 Accent 6" w:uiPriority="48"/>
-    <w:lsdException w:name="List Table 4 Accent 6" w:uiPriority="49"/>
-    <w:lsdException w:name="List Table 5 Dark Accent 6" w:uiPriority="50"/>
-    <w:lsdException w:name="List Table 6 Colorful Accent 6" w:uiPriority="51"/>
-    <w:lsdException w:name="List Table 7 Colorful Accent 6" w:uiPriority="52"/>
+  <w:latentStyles w:defLockedState="0" w:defUIPriority="99" w:defSemiHidden="1" w:defUnhideWhenUsed="1" w:defQFormat="0" w:count="267">
+    <w:lsdException w:name="Normal" w:semiHidden="0" w:uiPriority="0" w:unhideWhenUsed="0" w:qFormat="1"/>
+    <w:lsdException w:name="heading 1" w:semiHidden="0" w:uiPriority="9" w:unhideWhenUsed="0" w:qFormat="1"/>
+    <w:lsdException w:name="heading 2" w:uiPriority="9" w:qFormat="1"/>
+    <w:lsdException w:name="heading 3" w:uiPriority="9" w:qFormat="1"/>
+    <w:lsdException w:name="heading 4" w:uiPriority="9" w:qFormat="1"/>
+    <w:lsdException w:name="heading 5" w:uiPriority="9" w:qFormat="1"/>
+    <w:lsdException w:name="heading 6" w:uiPriority="9" w:qFormat="1"/>
+    <w:lsdException w:name="heading 7" w:uiPriority="9" w:qFormat="1"/>
+    <w:lsdException w:name="heading 8" w:uiPriority="9" w:qFormat="1"/>
+    <w:lsdException w:name="heading 9" w:uiPriority="9" w:qFormat="1"/>
+    <w:lsdException w:name="toc 1" w:uiPriority="39"/>
+    <w:lsdException w:name="toc 2" w:uiPriority="39"/>
+    <w:lsdException w:name="toc 3" w:uiPriority="39"/>
+    <w:lsdException w:name="toc 4" w:uiPriority="39"/>
+    <w:lsdException w:name="toc 5" w:uiPriority="39"/>
+    <w:lsdException w:name="toc 6" w:uiPriority="39"/>
+    <w:lsdException w:name="toc 7" w:uiPriority="39"/>
+    <w:lsdException w:name="toc 8" w:uiPriority="39"/>
+    <w:lsdException w:name="toc 9" w:uiPriority="39"/>
+    <w:lsdException w:name="caption" w:uiPriority="35" w:qFormat="1"/>
+    <w:lsdException w:name="Title" w:semiHidden="0" w:uiPriority="10" w:unhideWhenUsed="0" w:qFormat="1"/>
+    <w:lsdException w:name="Default Paragraph Font" w:uiPriority="1"/>
+    <w:lsdException w:name="Subtitle" w:semiHidden="0" w:uiPriority="11" w:unhideWhenUsed="0" w:qFormat="1"/>
+    <w:lsdException w:name="Strong" w:semiHidden="0" w:uiPriority="22" w:unhideWhenUsed="0" w:qFormat="1"/>
+    <w:lsdException w:name="Emphasis" w:semiHidden="0" w:uiPriority="20" w:unhideWhenUsed="0" w:qFormat="1"/>
+    <w:lsdException w:name="Table Grid" w:semiHidden="0" w:uiPriority="59" w:unhideWhenUsed="0"/>
+    <w:lsdException w:name="Placeholder Text" w:unhideWhenUsed="0"/>
+    <w:lsdException w:name="No Spacing" w:semiHidden="0" w:uiPriority="1" w:unhideWhenUsed="0" w:qFormat="1"/>
+    <w:lsdException w:name="Light Shading" w:semiHidden="0" w:uiPriority="60" w:unhideWhenUsed="0"/>
+    <w:lsdException w:name="Light List" w:semiHidden="0" w:uiPriority="61" w:unhideWhenUsed="0"/>
+    <w:lsdException w:name="Light Grid" w:semiHidden="0" w:uiPriority="62" w:unhideWhenUsed="0"/>
+    <w:lsdException w:name="Medium Shading 1" w:semiHidden="0" w:uiPriority="63" w:unhideWhenUsed="0"/>
+    <w:lsdException w:name="Medium Shading 2" w:semiHidden="0" w:uiPriority="64" w:unhideWhenUsed="0"/>
+    <w:lsdException w:name="Medium List 1" w:semiHidden="0" w:uiPriority="65" w:unhideWhenUsed="0"/>
+    <w:lsdException w:name="Medium List 2" w:semiHidden="0" w:uiPriority="66" w:unhideWhenUsed="0"/>
+    <w:lsdException w:name="Medium Grid 1" w:semiHidden="0" w:uiPriority="67" w:unhideWhenUsed="0"/>
+    <w:lsdException w:name="Medium Grid 2" w:semiHidden="0" w:uiPriority="68" w:unhideWhenUsed="0"/>
+    <w:lsdException w:name="Medium Grid 3" w:semiHidden="0" w:uiPriority="69" w:unhideWhenUsed="0"/>
+    <w:lsdException w:name="Dark List" w:semiHidden="0" w:uiPriority="70" w:unhideWhenUsed="0"/>
+    <w:lsdException w:name="Colorful Shading" w:semiHidden="0" w:uiPriority="71" w:unhideWhenUsed="0"/>
+    <w:lsdException w:name="Colorful List" w:semiHidden="0" w:uiPriority="72" w:unhideWhenUsed="0"/>
+    <w:lsdException w:name="Colorful Grid" w:semiHidden="0" w:uiPriority="73" w:unhideWhenUsed="0"/>
+    <w:lsdException w:name="Light Shading Accent 1" w:semiHidden="0" w:uiPriority="60" w:unhideWhenUsed="0"/>
+    <w:lsdException w:name="Light List Accent 1" w:semiHidden="0" w:uiPriority="61" w:unhideWhenUsed="0"/>
+    <w:lsdException w:name="Light Grid Accent 1" w:semiHidden="0" w:uiPriority="62" w:unhideWhenUsed="0"/>
+    <w:lsdException w:name="Medium Shading 1 Accent 1" w:semiHidden="0" w:uiPriority="63" w:unhideWhenUsed="0"/>
+    <w:lsdException w:name="Medium Shading 2 Accent 1" w:semiHidden="0" w:uiPriority="64" w:unhideWhenUsed="0"/>
+    <w:lsdException w:name="Medium List 1 Accent 1" w:semiHidden="0" w:uiPriority="65" w:unhideWhenUsed="0"/>
+    <w:lsdException w:name="Revision" w:unhideWhenUsed="0"/>
+    <w:lsdException w:name="List Paragraph" w:semiHidden="0" w:uiPriority="34" w:unhideWhenUsed="0" w:qFormat="1"/>
+    <w:lsdException w:name="Quote" w:semiHidden="0" w:uiPriority="29" w:unhideWhenUsed="0" w:qFormat="1"/>
+    <w:lsdException w:name="Intense Quote" w:semiHidden="0" w:uiPriority="30" w:unhideWhenUsed="0" w:qFormat="1"/>
+    <w:lsdException w:name="Medium List 2 Accent 1" w:semiHidden="0" w:uiPriority="66" w:unhideWhenUsed="0"/>
+    <w:lsdException w:name="Medium Grid 1 Accent 1" w:semiHidden="0" w:uiPriority="67" w:unhideWhenUsed="0"/>
+    <w:lsdException w:name="Medium Grid 2 Accent 1" w:semiHidden="0" w:uiPriority="68" w:unhideWhenUsed="0"/>
+    <w:lsdException w:name="Medium Grid 3 Accent 1" w:semiHidden="0" w:uiPriority="69" w:unhideWhenUsed="0"/>
+    <w:lsdException w:name="Dark List Accent 1" w:semiHidden="0" w:uiPriority="70" w:unhideWhenUsed="0"/>
+    <w:lsdException w:name="Colorful Shading Accent 1" w:semiHidden="0" w:uiPriority="71" w:unhideWhenUsed="0"/>
+    <w:lsdException w:name="Colorful List Accent 1" w:semiHidden="0" w:uiPriority="72" w:unhideWhenUsed="0"/>
+    <w:lsdException w:name="Colorful Grid Accent 1" w:semiHidden="0" w:uiPriority="73" w:unhideWhenUsed="0"/>
+    <w:lsdException w:name="Light Shading Accent 2" w:semiHidden="0" w:uiPriority="60" w:unhideWhenUsed="0"/>
+    <w:lsdException w:name="Light List Accent 2" w:semiHidden="0" w:uiPriority="61" w:unhideWhenUsed="0"/>
+    <w:lsdException w:name="Light Grid Accent 2" w:semiHidden="0" w:uiPriority="62" w:unhideWhenUsed="0"/>
+    <w:lsdException w:name="Medium Shading 1 Accent 2" w:semiHidden="0" w:uiPriority="63" w:unhideWhenUsed="0"/>
+    <w:lsdException w:name="Medium Shading 2 Accent 2" w:semiHidden="0" w:uiPriority="64" w:unhideWhenUsed="0"/>
+    <w:lsdException w:name="Medium List 1 Accent 2" w:semiHidden="0" w:uiPriority="65" w:unhideWhenUsed="0"/>
+    <w:lsdException w:name="Medium List 2 Accent 2" w:semiHidden="0" w:uiPriority="66" w:unhideWhenUsed="0"/>
+    <w:lsdException w:name="Medium Grid 1 Accent 2" w:semiHidden="0" w:uiPriority="67" w:unhideWhenUsed="0"/>
+    <w:lsdException w:name="Medium Grid 2 Accent 2" w:semiHidden="0" w:uiPriority="68" w:unhideWhenUsed="0"/>
+    <w:lsdException w:name="Medium Grid 3 Accent 2" w:semiHidden="0" w:uiPriority="69" w:unhideWhenUsed="0"/>
+    <w:lsdException w:name="Dark List Accent 2" w:semiHidden="0" w:uiPriority="70" w:unhideWhenUsed="0"/>
+    <w:lsdException w:name="Colorful Shading Accent 2" w:semiHidden="0" w:uiPriority="71" w:unhideWhenUsed="0"/>
+    <w:lsdException w:name="Colorful List Accent 2" w:semiHidden="0" w:uiPriority="72" w:unhideWhenUsed="0"/>
+    <w:lsdException w:name="Colorful Grid Accent 2" w:semiHidden="0" w:uiPriority="73" w:unhideWhenUsed="0"/>
+    <w:lsdException w:name="Light Shading Accent 3" w:semiHidden="0" w:uiPriority="60" w:unhideWhenUsed="0"/>
+    <w:lsdException w:name="Light List Accent 3" w:semiHidden="0" w:uiPriority="61" w:unhideWhenUsed="0"/>
+    <w:lsdException w:name="Light Grid Accent 3" w:semiHidden="0" w:uiPriority="62" w:unhideWhenUsed="0"/>
+    <w:lsdException w:name="Medium Shading 1 Accent 3" w:semiHidden="0" w:uiPriority="63" w:unhideWhenUsed="0"/>
+    <w:lsdException w:name="Medium Shading 2 Accent 3" w:semiHidden="0" w:uiPriority="64" w:unhideWhenUsed="0"/>
+    <w:lsdException w:name="Medium List 1 Accent 3" w:semiHidden="0" w:uiPriority="65" w:unhideWhenUsed="0"/>
+    <w:lsdException w:name="Medium List 2 Accent 3" w:semiHidden="0" w:uiPriority="66" w:unhideWhenUsed="0"/>
+    <w:lsdException w:name="Medium Grid 1 Accent 3" w:semiHidden="0" w:uiPriority="67" w:unhideWhenUsed="0"/>
+    <w:lsdException w:name="Medium Grid 2 Accent 3" w:semiHidden="0" w:uiPriority="68" w:unhideWhenUsed="0"/>
+    <w:lsdException w:name="Medium Grid 3 Accent 3" w:semiHidden="0" w:uiPriority="69" w:unhideWhenUsed="0"/>
+    <w:lsdException w:name="Dark List Accent 3" w:semiHidden="0" w:uiPriority="70" w:unhideWhenUsed="0"/>
+    <w:lsdException w:name="Colorful Shading Accent 3" w:semiHidden="0" w:uiPriority="71" w:unhideWhenUsed="0"/>
+    <w:lsdException w:name="Colorful List Accent 3" w:semiHidden="0" w:uiPriority="72" w:unhideWhenUsed="0"/>
+    <w:lsdException w:name="Colorful Grid Accent 3" w:semiHidden="0" w:uiPriority="73" w:unhideWhenUsed="0"/>
+    <w:lsdException w:name="Light Shading Accent 4" w:semiHidden="0" w:uiPriority="60" w:unhideWhenUsed="0"/>
+    <w:lsdException w:name="Light List Accent 4" w:semiHidden="0" w:uiPriority="61" w:unhideWhenUsed="0"/>
+    <w:lsdException w:name="Light Grid Accent 4" w:semiHidden="0" w:uiPriority="62" w:unhideWhenUsed="0"/>
+    <w:lsdException w:name="Medium Shading 1 Accent 4" w:semiHidden="0" w:uiPriority="63" w:unhideWhenUsed="0"/>
+    <w:lsdException w:name="Medium Shading 2 Accent 4" w:semiHidden="0" w:uiPriority="64" w:unhideWhenUsed="0"/>
+    <w:lsdException w:name="Medium List 1 Accent 4" w:semiHidden="0" w:uiPriority="65" w:unhideWhenUsed="0"/>
+    <w:lsdException w:name="Medium List 2 Accent 4" w:semiHidden="0" w:uiPriority="66" w:unhideWhenUsed="0"/>
+    <w:lsdException w:name="Medium Grid 1 Accent 4" w:semiHidden="0" w:uiPriority="67" w:unhideWhenUsed="0"/>
+    <w:lsdException w:name="Medium Grid 2 Accent 4" w:semiHidden="0" w:uiPriority="68" w:unhideWhenUsed="0"/>
+    <w:lsdException w:name="Medium Grid 3 Accent 4" w:semiHidden="0" w:uiPriority="69" w:unhideWhenUsed="0"/>
+    <w:lsdException w:name="Dark List Accent 4" w:semiHidden="0" w:uiPriority="70" w:unhideWhenUsed="0"/>
+    <w:lsdException w:name="Colorful Shading Accent 4" w:semiHidden="0" w:uiPriority="71" w:unhideWhenUsed="0"/>
+    <w:lsdException w:name="Colorful List Accent 4" w:semiHidden="0" w:uiPriority="72" w:unhideWhenUsed="0"/>
+    <w:lsdException w:name="Colorful Grid Accent 4" w:semiHidden="0" w:uiPriority="73" w:unhideWhenUsed="0"/>
+    <w:lsdException w:name="Light Shading Accent 5" w:semiHidden="0" w:uiPriority="60" w:unhideWhenUsed="0"/>
+    <w:lsdException w:name="Light List Accent 5" w:semiHidden="0" w:uiPriority="61" w:unhideWhenUsed="0"/>
+    <w:lsdException w:name="Light Grid Accent 5" w:semiHidden="0" w:uiPriority="62" w:unhideWhenUsed="0"/>
+    <w:lsdException w:name="Medium Shading 1 Accent 5" w:semiHidden="0" w:uiPriority="63" w:unhideWhenUsed="0"/>
+    <w:lsdException w:name="Medium Shading 2 Accent 5" w:semiHidden="0" w:uiPriority="64" w:unhideWhenUsed="0"/>
+    <w:lsdException w:name="Medium List 1 Accent 5" w:semiHidden="0" w:uiPriority="65" w:unhideWhenUsed="0"/>
+    <w:lsdException w:name="Medium List 2 Accent 5" w:semiHidden="0" w:uiPriority="66" w:unhideWhenUsed="0"/>
+    <w:lsdException w:name="Medium Grid 1 Accent 5" w:semiHidden="0" w:uiPriority="67" w:unhideWhenUsed="0"/>
+    <w:lsdException w:name="Medium Grid 2 Accent 5" w:semiHidden="0" w:uiPriority="68" w:unhideWhenUsed="0"/>
+    <w:lsdException w:name="Medium Grid 3 Accent 5" w:semiHidden="0" w:uiPriority="69" w:unhideWhenUsed="0"/>
+    <w:lsdException w:name="Dark List Accent 5" w:semiHidden="0" w:uiPriority="70" w:unhideWhenUsed="0"/>
+    <w:lsdException w:name="Colorful Shading Accent 5" w:semiHidden="0" w:uiPriority="71" w:unhideWhenUsed="0"/>
+    <w:lsdException w:name="Colorful List Accent 5" w:semiHidden="0" w:uiPriority="72" w:unhideWhenUsed="0"/>
+    <w:lsdException w:name="Colorful Grid Accent 5" w:semiHidden="0" w:uiPriority="73" w:unhideWhenUsed="0"/>
+    <w:lsdException w:name="Light Shading Accent 6" w:semiHidden="0" w:uiPriority="60" w:unhideWhenUsed="0"/>
+    <w:lsdException w:name="Light List Accent 6" w:semiHidden="0" w:uiPriority="61" w:unhideWhenUsed="0"/>
+    <w:lsdException w:name="Light Grid Accent 6" w:semiHidden="0" w:uiPriority="62" w:unhideWhenUsed="0"/>
+    <w:lsdException w:name="Medium Shading 1 Accent 6" w:semiHidden="0" w:uiPriority="63" w:unhideWhenUsed="0"/>
+    <w:lsdException w:name="Medium Shading 2 Accent 6" w:semiHidden="0" w:uiPriority="64" w:unhideWhenUsed="0"/>
+    <w:lsdException w:name="Medium List 1 Accent 6" w:semiHidden="0" w:uiPriority="65" w:unhideWhenUsed="0"/>
+    <w:lsdException w:name="Medium List 2 Accent 6" w:semiHidden="0" w:uiPriority="66" w:unhideWhenUsed="0"/>
+    <w:lsdException w:name="Medium Grid 1 Accent 6" w:semiHidden="0" w:uiPriority="67" w:unhideWhenUsed="0"/>
+    <w:lsdException w:name="Medium Grid 2 Accent 6" w:semiHidden="0" w:uiPriority="68" w:unhideWhenUsed="0"/>
+    <w:lsdException w:name="Medium Grid 3 Accent 6" w:semiHidden="0" w:uiPriority="69" w:unhideWhenUsed="0"/>
+    <w:lsdException w:name="Dark List Accent 6" w:semiHidden="0" w:uiPriority="70" w:unhideWhenUsed="0"/>
+    <w:lsdException w:name="Colorful Shading Accent 6" w:semiHidden="0" w:uiPriority="71" w:unhideWhenUsed="0"/>
+    <w:lsdException w:name="Colorful List Accent 6" w:semiHidden="0" w:uiPriority="72" w:unhideWhenUsed="0"/>
+    <w:lsdException w:name="Colorful Grid Accent 6" w:semiHidden="0" w:uiPriority="73" w:unhideWhenUsed="0"/>
+    <w:lsdException w:name="Subtle Emphasis" w:semiHidden="0" w:uiPriority="19" w:unhideWhenUsed="0" w:qFormat="1"/>
+    <w:lsdException w:name="Intense Emphasis" w:semiHidden="0" w:uiPriority="21" w:unhideWhenUsed="0" w:qFormat="1"/>
+    <w:lsdException w:name="Subtle Reference" w:semiHidden="0" w:uiPriority="31" w:unhideWhenUsed="0" w:qFormat="1"/>
+    <w:lsdException w:name="Intense Reference" w:semiHidden="0" w:uiPriority="32" w:unhideWhenUsed="0" w:qFormat="1"/>
+    <w:lsdException w:name="Book Title" w:semiHidden="0" w:uiPriority="33" w:unhideWhenUsed="0" w:qFormat="1"/>
+    <w:lsdException w:name="Bibliography" w:uiPriority="37"/>
+    <w:lsdException w:name="TOC Heading" w:uiPriority="39" w:qFormat="1"/>
+  </w:latentStyles>
+  <w:style w:type="paragraph" w:default="1" w:styleId="a">
+    <w:name w:val="Normal"/>
+    <w:qFormat/>
+    <w:pPr>
+      <w:widowControl w:val="0"/>
+    </w:pPr>
+  </w:style>
+  <w:style w:type="paragraph" w:styleId="1">
+    <w:name w:val="heading 1"/>
+    <w:basedOn w:val="a"/>
+    <w:next w:val="a"/>
+    <w:link w:val="10"/>
+    <w:uiPriority w:val="9"/>
+    <w:qFormat/>
+    <w:rsid w:val="00C01873"/>
+    <w:pPr>
+      <w:keepNext/>
+      <w:numPr>
+        <w:numId w:val="2"/>
+      </w:numPr>
+      <w:spacing w:before="180" w:after="180" w:line="720" w:lineRule="auto"/>
+      <w:outlineLvl w:val="0"/>
+    </w:pPr>
+    <w:rPr>
+      <w:rFonts w:asciiTheme="majorHAnsi" w:eastAsiaTheme="majorEastAsia" w:hAnsiTheme="majorHAnsi" w:cstheme="majorBidi"/>
+      <w:b/>
+      <w:bCs/>
+      <w:kern w:val="52"/>
+      <w:sz w:val="52"/>
+      <w:szCs w:val="52"/>
+    </w:rPr>
+  </w:style>
+  <w:style w:type="paragraph" w:styleId="2">
+    <w:name w:val="heading 2"/>
+    <w:basedOn w:val="a"/>
+    <w:next w:val="a"/>
+    <w:link w:val="20"/>
+    <w:uiPriority w:val="9"/>
+    <w:unhideWhenUsed/>
+    <w:qFormat/>
+    <w:rsid w:val="00C01873"/>
+    <w:pPr>
+      <w:keepNext/>
+      <w:numPr>
+        <w:ilvl w:val="1"/>
+        <w:numId w:val="2"/>
+      </w:numPr>
+      <w:spacing w:line="720" w:lineRule="auto"/>
+      <w:outlineLvl w:val="1"/>
+    </w:pPr>
+    <w:rPr>
+      <w:rFonts w:asciiTheme="majorHAnsi" w:eastAsiaTheme="majorEastAsia" w:hAnsiTheme="majorHAnsi" w:cstheme="majorBidi"/>
+      <w:b/>
+      <w:bCs/>
+      <w:sz w:val="48"/>
+      <w:szCs w:val="48"/>
+    </w:rPr>
+  </w:style>
+  <w:style w:type="paragraph" w:styleId="3">
+    <w:name w:val="heading 3"/>
+    <w:basedOn w:val="a"/>
+    <w:next w:val="a"/>
+    <w:link w:val="30"/>
+    <w:uiPriority w:val="9"/>
+    <w:semiHidden/>
+    <w:unhideWhenUsed/>
+    <w:qFormat/>
+    <w:rsid w:val="00C01873"/>
+    <w:pPr>
+      <w:keepNext/>
+      <w:numPr>
+        <w:ilvl w:val="2"/>
+        <w:numId w:val="2"/>
+      </w:numPr>
+      <w:spacing w:line="720" w:lineRule="auto"/>
+      <w:outlineLvl w:val="2"/>
+    </w:pPr>
+    <w:rPr>
+      <w:rFonts w:asciiTheme="majorHAnsi" w:eastAsiaTheme="majorEastAsia" w:hAnsiTheme="majorHAnsi" w:cstheme="majorBidi"/>
+      <w:b/>
+      <w:bCs/>
+      <w:sz w:val="36"/>
+      <w:szCs w:val="36"/>
+    </w:rPr>
+  </w:style>
+  <w:style w:type="paragraph" w:styleId="4">
+    <w:name w:val="heading 4"/>
+    <w:basedOn w:val="a"/>
+    <w:next w:val="a"/>
+    <w:link w:val="40"/>
+    <w:uiPriority w:val="9"/>
+    <w:semiHidden/>
+    <w:unhideWhenUsed/>
+    <w:qFormat/>
+    <w:rsid w:val="00C01873"/>
+    <w:pPr>
+      <w:keepNext/>
+      <w:numPr>
+        <w:ilvl w:val="3"/>
+        <w:numId w:val="2"/>
+      </w:numPr>
+      <w:spacing w:line="720" w:lineRule="auto"/>
+      <w:outlineLvl w:val="3"/>
+    </w:pPr>
+    <w:rPr>
+      <w:rFonts w:asciiTheme="majorHAnsi" w:eastAsiaTheme="majorEastAsia" w:hAnsiTheme="majorHAnsi" w:cstheme="majorBidi"/>
+      <w:sz w:val="36"/>
+      <w:szCs w:val="36"/>
+    </w:rPr>
+  </w:style>
+  <w:style w:type="paragraph" w:styleId="5">
+    <w:name w:val="heading 5"/>
+    <w:basedOn w:val="a"/>
+    <w:next w:val="a"/>
+    <w:link w:val="50"/>
+    <w:uiPriority w:val="9"/>
+    <w:semiHidden/>
+    <w:unhideWhenUsed/>
+    <w:qFormat/>
+    <w:rsid w:val="00C01873"/>
+    <w:pPr>
+      <w:keepNext/>
+      <w:numPr>
+        <w:ilvl w:val="4"/>
+        <w:numId w:val="2"/>
+      </w:numPr>
+      <w:spacing w:line="720" w:lineRule="auto"/>
+      <w:ind w:leftChars="200" w:left="200"/>
+      <w:outlineLvl w:val="4"/>
+    </w:pPr>
+    <w:rPr>
+      <w:rFonts w:asciiTheme="majorHAnsi" w:eastAsiaTheme="majorEastAsia" w:hAnsiTheme="majorHAnsi" w:cstheme="majorBidi"/>
+      <w:b/>
+      <w:bCs/>
+      <w:sz w:val="36"/>
+      <w:szCs w:val="36"/>
+    </w:rPr>
+  </w:style>
+  <w:style w:type="character" w:default="1" w:styleId="a0">
+    <w:name w:val="Default Paragraph Font"/>
+    <w:uiPriority w:val="1"/>
+    <w:semiHidden/>
+    <w:unhideWhenUsed/>
+  </w:style>
+  <w:style w:type="table" w:default="1" w:styleId="a1">
+    <w:name w:val="Normal Table"/>
+    <w:uiPriority w:val="99"/>
+    <w:semiHidden/>
+    <w:unhideWhenUsed/>
+    <w:tblPr>
+      <w:tblInd w:w="0" w:type="dxa"/>
+      <w:tblCellMar>
+        <w:top w:w="0" w:type="dxa"/>
+        <w:left w:w="108" w:type="dxa"/>
+        <w:bottom w:w="0" w:type="dxa"/>
+        <w:right w:w="108" w:type="dxa"/>
+      </w:tblCellMar>
+    </w:tblPr>
+  </w:style>
+  <w:style w:type="numbering" w:default="1" w:styleId="a2">
+    <w:name w:val="No List"/>
+    <w:uiPriority w:val="99"/>
+    <w:semiHidden/>
+    <w:unhideWhenUsed/>
+  </w:style>
+  <w:style w:type="paragraph" w:styleId="a3">
+    <w:name w:val="header"/>
+    <w:basedOn w:val="a"/>
+    <w:link w:val="a4"/>
+    <w:uiPriority w:val="99"/>
+    <w:unhideWhenUsed/>
+    <w:rsid w:val="00100863"/>
+    <w:pPr>
+      <w:tabs>
+        <w:tab w:val="center" w:pos="4153"/>
+        <w:tab w:val="right" w:pos="8306"/>
+      </w:tabs>
+      <w:snapToGrid w:val="0"/>
+    </w:pPr>
+    <w:rPr>
+      <w:sz w:val="20"/>
+      <w:szCs w:val="20"/>
+    </w:rPr>
+  </w:style>
+  <w:style w:type="character" w:customStyle="1" w:styleId="a4">
+    <w:name w:val="頁首 字元"/>
+    <w:basedOn w:val="a0"/>
+    <w:link w:val="a3"/>
+    <w:uiPriority w:val="99"/>
+    <w:rsid w:val="00100863"/>
+    <w:rPr>
+      <w:sz w:val="20"/>
+      <w:szCs w:val="20"/>
+    </w:rPr>
+  </w:style>
+  <w:style w:type="paragraph" w:styleId="a5">
+    <w:name w:val="footer"/>
+    <w:basedOn w:val="a"/>
+    <w:link w:val="a6"/>
+    <w:uiPriority w:val="99"/>
+    <w:unhideWhenUsed/>
+    <w:rsid w:val="00100863"/>
+    <w:pPr>
+      <w:tabs>
+        <w:tab w:val="center" w:pos="4153"/>
+        <w:tab w:val="right" w:pos="8306"/>
+      </w:tabs>
+      <w:snapToGrid w:val="0"/>
+    </w:pPr>
+    <w:rPr>
+      <w:sz w:val="20"/>
+      <w:szCs w:val="20"/>
+    </w:rPr>
+  </w:style>
+  <w:style w:type="character" w:customStyle="1" w:styleId="a6">
+    <w:name w:val="頁尾 字元"/>
+    <w:basedOn w:val="a0"/>
+    <w:link w:val="a5"/>
+    <w:uiPriority w:val="99"/>
+    <w:rsid w:val="00100863"/>
+    <w:rPr>
+      <w:sz w:val="20"/>
+      <w:szCs w:val="20"/>
+    </w:rPr>
+  </w:style>
+  <w:style w:type="character" w:customStyle="1" w:styleId="10">
+    <w:name w:val="標題 1 字元"/>
+    <w:basedOn w:val="a0"/>
+    <w:link w:val="1"/>
+    <w:uiPriority w:val="9"/>
+    <w:rsid w:val="00C01873"/>
+    <w:rPr>
+      <w:rFonts w:asciiTheme="majorHAnsi" w:eastAsiaTheme="majorEastAsia" w:hAnsiTheme="majorHAnsi" w:cstheme="majorBidi"/>
+      <w:b/>
+      <w:bCs/>
+      <w:kern w:val="52"/>
+      <w:sz w:val="52"/>
+      <w:szCs w:val="52"/>
+    </w:rPr>
+  </w:style>
+  <w:style w:type="character" w:customStyle="1" w:styleId="20">
+    <w:name w:val="標題 2 字元"/>
+    <w:basedOn w:val="a0"/>
+    <w:link w:val="2"/>
+    <w:uiPriority w:val="9"/>
+    <w:rsid w:val="00C01873"/>
+    <w:rPr>
+      <w:rFonts w:asciiTheme="majorHAnsi" w:eastAsiaTheme="majorEastAsia" w:hAnsiTheme="majorHAnsi" w:cstheme="majorBidi"/>
+      <w:b/>
+      <w:bCs/>
+      <w:sz w:val="48"/>
+      <w:szCs w:val="48"/>
+    </w:rPr>
+  </w:style>
+  <w:style w:type="character" w:customStyle="1" w:styleId="30">
+    <w:name w:val="標題 3 字元"/>
+    <w:basedOn w:val="a0"/>
+    <w:link w:val="3"/>
+    <w:uiPriority w:val="9"/>
+    <w:semiHidden/>
+    <w:rsid w:val="00C01873"/>
+    <w:rPr>
+      <w:rFonts w:asciiTheme="majorHAnsi" w:eastAsiaTheme="majorEastAsia" w:hAnsiTheme="majorHAnsi" w:cstheme="majorBidi"/>
+      <w:b/>
+      <w:bCs/>
+      <w:sz w:val="36"/>
+      <w:szCs w:val="36"/>
+    </w:rPr>
+  </w:style>
+  <w:style w:type="character" w:customStyle="1" w:styleId="40">
+    <w:name w:val="標題 4 字元"/>
+    <w:basedOn w:val="a0"/>
+    <w:link w:val="4"/>
+    <w:uiPriority w:val="9"/>
+    <w:semiHidden/>
+    <w:rsid w:val="00C01873"/>
+    <w:rPr>
+      <w:rFonts w:asciiTheme="majorHAnsi" w:eastAsiaTheme="majorEastAsia" w:hAnsiTheme="majorHAnsi" w:cstheme="majorBidi"/>
+      <w:sz w:val="36"/>
+      <w:szCs w:val="36"/>
+    </w:rPr>
+  </w:style>
+  <w:style w:type="character" w:customStyle="1" w:styleId="50">
+    <w:name w:val="標題 5 字元"/>
+    <w:basedOn w:val="a0"/>
+    <w:link w:val="5"/>
+    <w:uiPriority w:val="9"/>
+    <w:semiHidden/>
+    <w:rsid w:val="00C01873"/>
+    <w:rPr>
+      <w:rFonts w:asciiTheme="majorHAnsi" w:eastAsiaTheme="majorEastAsia" w:hAnsiTheme="majorHAnsi" w:cstheme="majorBidi"/>
+      <w:b/>
+      <w:bCs/>
+      <w:sz w:val="36"/>
+      <w:szCs w:val="36"/>
+    </w:rPr>
+  </w:style>
+  <w:style w:type="paragraph" w:styleId="a7">
+    <w:name w:val="TOC Heading"/>
+    <w:basedOn w:val="1"/>
+    <w:next w:val="a"/>
+    <w:uiPriority w:val="39"/>
+    <w:semiHidden/>
+    <w:unhideWhenUsed/>
+    <w:qFormat/>
+    <w:rsid w:val="00C01873"/>
+    <w:pPr>
+      <w:keepLines/>
+      <w:widowControl/>
+      <w:numPr>
+        <w:numId w:val="0"/>
+      </w:numPr>
+      <w:spacing w:before="480" w:after="0" w:line="276" w:lineRule="auto"/>
+      <w:outlineLvl w:val="9"/>
+    </w:pPr>
+    <w:rPr>
+      <w:color w:val="365F91" w:themeColor="accent1" w:themeShade="BF"/>
+      <w:kern w:val="0"/>
+      <w:sz w:val="28"/>
+      <w:szCs w:val="28"/>
+    </w:rPr>
+  </w:style>
+  <w:style w:type="paragraph" w:styleId="21">
+    <w:name w:val="toc 2"/>
+    <w:basedOn w:val="a"/>
+    <w:next w:val="a"/>
+    <w:autoRedefine/>
+    <w:uiPriority w:val="39"/>
+    <w:unhideWhenUsed/>
+    <w:rsid w:val="00C01873"/>
+    <w:pPr>
+      <w:ind w:leftChars="200" w:left="480"/>
+    </w:pPr>
+  </w:style>
+  <w:style w:type="character" w:styleId="a8">
+    <w:name w:val="Hyperlink"/>
+    <w:basedOn w:val="a0"/>
+    <w:uiPriority w:val="99"/>
+    <w:unhideWhenUsed/>
+    <w:rsid w:val="00C01873"/>
+    <w:rPr>
+      <w:color w:val="0000FF" w:themeColor="hyperlink"/>
+      <w:u w:val="single"/>
+    </w:rPr>
+  </w:style>
+  <w:style w:type="paragraph" w:styleId="a9">
+    <w:name w:val="Balloon Text"/>
+    <w:basedOn w:val="a"/>
+    <w:link w:val="aa"/>
+    <w:uiPriority w:val="99"/>
+    <w:semiHidden/>
+    <w:unhideWhenUsed/>
+    <w:rsid w:val="00C01873"/>
+    <w:rPr>
+      <w:rFonts w:asciiTheme="majorHAnsi" w:eastAsiaTheme="majorEastAsia" w:hAnsiTheme="majorHAnsi" w:cstheme="majorBidi"/>
+      <w:sz w:val="18"/>
+      <w:szCs w:val="18"/>
+    </w:rPr>
+  </w:style>
+  <w:style w:type="character" w:customStyle="1" w:styleId="aa">
+    <w:name w:val="註解方塊文字 字元"/>
+    <w:basedOn w:val="a0"/>
+    <w:link w:val="a9"/>
+    <w:uiPriority w:val="99"/>
+    <w:semiHidden/>
+    <w:rsid w:val="00C01873"/>
+    <w:rPr>
+      <w:rFonts w:asciiTheme="majorHAnsi" w:eastAsiaTheme="majorEastAsia" w:hAnsiTheme="majorHAnsi" w:cstheme="majorBidi"/>
+      <w:sz w:val="18"/>
+      <w:szCs w:val="18"/>
+    </w:rPr>
+  </w:style>
+  <w:style w:type="paragraph" w:styleId="11">
+    <w:name w:val="toc 1"/>
+    <w:basedOn w:val="a"/>
+    <w:next w:val="a"/>
+    <w:autoRedefine/>
+    <w:uiPriority w:val="39"/>
+    <w:unhideWhenUsed/>
+    <w:rsid w:val="008C47FE"/>
+  </w:style>
+  <w:style w:type="paragraph" w:styleId="31">
+    <w:name w:val="toc 3"/>
+    <w:basedOn w:val="a"/>
+    <w:next w:val="a"/>
+    <w:autoRedefine/>
+    <w:uiPriority w:val="39"/>
+    <w:unhideWhenUsed/>
+    <w:rsid w:val="008C47FE"/>
+    <w:pPr>
+      <w:ind w:leftChars="400" w:left="960"/>
+    </w:pPr>
+  </w:style>
+  <w:style w:type="paragraph" w:styleId="41">
+    <w:name w:val="toc 4"/>
+    <w:basedOn w:val="a"/>
+    <w:next w:val="a"/>
+    <w:autoRedefine/>
+    <w:uiPriority w:val="39"/>
+    <w:unhideWhenUsed/>
+    <w:rsid w:val="00B55967"/>
+    <w:pPr>
+      <w:ind w:leftChars="600" w:left="1440"/>
+    </w:pPr>
+  </w:style>
+  <w:style w:type="paragraph" w:styleId="ab">
+    <w:name w:val="table of figures"/>
+    <w:basedOn w:val="a"/>
+    <w:next w:val="a"/>
+    <w:uiPriority w:val="99"/>
+    <w:unhideWhenUsed/>
+    <w:rsid w:val="00B55967"/>
+    <w:pPr>
+      <w:ind w:leftChars="400" w:left="400" w:hangingChars="200" w:hanging="200"/>
+    </w:pPr>
+  </w:style>
+</w:styles>
+</file>
+
+<file path=word/stylesWithEffects.xml><?xml version="1.0" encoding="utf-8"?>
+<w:styles xmlns:wpc="http://schemas.microsoft.com/office/word/2010/wordprocessingCanvas" xmlns:mc="http://schemas.openxmlformats.org/markup-compatibility/2006" xmlns:o="urn:schemas-microsoft-com:office:office" xmlns:r="http://schemas.openxmlformats.org/officeDocument/2006/relationships" xmlns:m="http://schemas.openxmlformats.org/officeDocument/2006/math" xmlns:v="urn:schemas-microsoft-com:vml" xmlns:wp14="http://schemas.microsoft.com/office/word/2010/wordprocessingDrawing" xmlns:wp="http://schemas.openxmlformats.org/drawingml/2006/wordprocessingDrawing" xmlns:w10="urn:schemas-microsoft-com:office:word" xmlns:w="http://schemas.openxmlformats.org/wordprocessingml/2006/main" xmlns:w14="http://schemas.microsoft.com/office/word/2010/wordml" xmlns:wpg="http://schemas.microsoft.com/office/word/2010/wordprocessingGroup" xmlns:wpi="http://schemas.microsoft.com/office/word/2010/wordprocessingInk" xmlns:wne="http://schemas.microsoft.com/office/word/2006/wordml" xmlns:wps="http://schemas.microsoft.com/office/word/2010/wordprocessingShape" mc:Ignorable="w14 wp14">
+  <w:docDefaults>
+    <w:rPrDefault>
+      <w:rPr>
+        <w:rFonts w:asciiTheme="minorHAnsi" w:eastAsiaTheme="minorEastAsia" w:hAnsiTheme="minorHAnsi" w:cstheme="minorBidi"/>
+        <w:kern w:val="2"/>
+        <w:sz w:val="24"/>
+        <w:szCs w:val="22"/>
+        <w:lang w:val="en-US" w:eastAsia="zh-TW" w:bidi="ar-SA"/>
+      </w:rPr>
+    </w:rPrDefault>
+    <w:pPrDefault/>
+  </w:docDefaults>
+  <w:latentStyles w:defLockedState="0" w:defUIPriority="99" w:defSemiHidden="1" w:defUnhideWhenUsed="1" w:defQFormat="0" w:count="267">
+    <w:lsdException w:name="Normal" w:semiHidden="0" w:uiPriority="0" w:unhideWhenUsed="0" w:qFormat="1"/>
+    <w:lsdException w:name="heading 1" w:semiHidden="0" w:uiPriority="9" w:unhideWhenUsed="0" w:qFormat="1"/>
+    <w:lsdException w:name="heading 2" w:uiPriority="9" w:qFormat="1"/>
+    <w:lsdException w:name="heading 3" w:uiPriority="9" w:qFormat="1"/>
+    <w:lsdException w:name="heading 4" w:uiPriority="9" w:qFormat="1"/>
+    <w:lsdException w:name="heading 5" w:uiPriority="9" w:qFormat="1"/>
+    <w:lsdException w:name="heading 6" w:uiPriority="9" w:qFormat="1"/>
+    <w:lsdException w:name="heading 7" w:uiPriority="9" w:qFormat="1"/>
+    <w:lsdException w:name="heading 8" w:uiPriority="9" w:qFormat="1"/>
+    <w:lsdException w:name="heading 9" w:uiPriority="9" w:qFormat="1"/>
+    <w:lsdException w:name="toc 1" w:uiPriority="39"/>
+    <w:lsdException w:name="toc 2" w:uiPriority="39"/>
+    <w:lsdException w:name="toc 3" w:uiPriority="39"/>
+    <w:lsdException w:name="toc 4" w:uiPriority="39"/>
+    <w:lsdException w:name="toc 5" w:uiPriority="39"/>
+    <w:lsdException w:name="toc 6" w:uiPriority="39"/>
+    <w:lsdException w:name="toc 7" w:uiPriority="39"/>
+    <w:lsdException w:name="toc 8" w:uiPriority="39"/>
+    <w:lsdException w:name="toc 9" w:uiPriority="39"/>
+    <w:lsdException w:name="caption" w:uiPriority="35" w:qFormat="1"/>
+    <w:lsdException w:name="Title" w:semiHidden="0" w:uiPriority="10" w:unhideWhenUsed="0" w:qFormat="1"/>
+    <w:lsdException w:name="Default Paragraph Font" w:uiPriority="1"/>
+    <w:lsdException w:name="Subtitle" w:semiHidden="0" w:uiPriority="11" w:unhideWhenUsed="0" w:qFormat="1"/>
+    <w:lsdException w:name="Strong" w:semiHidden="0" w:uiPriority="22" w:unhideWhenUsed="0" w:qFormat="1"/>
+    <w:lsdException w:name="Emphasis" w:semiHidden="0" w:uiPriority="20" w:unhideWhenUsed="0" w:qFormat="1"/>
+    <w:lsdException w:name="Table Grid" w:semiHidden="0" w:uiPriority="59" w:unhideWhenUsed="0"/>
+    <w:lsdException w:name="Placeholder Text" w:unhideWhenUsed="0"/>
+    <w:lsdException w:name="No Spacing" w:semiHidden="0" w:uiPriority="1" w:unhideWhenUsed="0" w:qFormat="1"/>
+    <w:lsdException w:name="Light Shading" w:semiHidden="0" w:uiPriority="60" w:unhideWhenUsed="0"/>
+    <w:lsdException w:name="Light List" w:semiHidden="0" w:uiPriority="61" w:unhideWhenUsed="0"/>
+    <w:lsdException w:name="Light Grid" w:semiHidden="0" w:uiPriority="62" w:unhideWhenUsed="0"/>
+    <w:lsdException w:name="Medium Shading 1" w:semiHidden="0" w:uiPriority="63" w:unhideWhenUsed="0"/>
+    <w:lsdException w:name="Medium Shading 2" w:semiHidden="0" w:uiPriority="64" w:unhideWhenUsed="0"/>
+    <w:lsdException w:name="Medium List 1" w:semiHidden="0" w:uiPriority="65" w:unhideWhenUsed="0"/>
+    <w:lsdException w:name="Medium List 2" w:semiHidden="0" w:uiPriority="66" w:unhideWhenUsed="0"/>
+    <w:lsdException w:name="Medium Grid 1" w:semiHidden="0" w:uiPriority="67" w:unhideWhenUsed="0"/>
+    <w:lsdException w:name="Medium Grid 2" w:semiHidden="0" w:uiPriority="68" w:unhideWhenUsed="0"/>
+    <w:lsdException w:name="Medium Grid 3" w:semiHidden="0" w:uiPriority="69" w:unhideWhenUsed="0"/>
+    <w:lsdException w:name="Dark List" w:semiHidden="0" w:uiPriority="70" w:unhideWhenUsed="0"/>
+    <w:lsdException w:name="Colorful Shading" w:semiHidden="0" w:uiPriority="71" w:unhideWhenUsed="0"/>
+    <w:lsdException w:name="Colorful List" w:semiHidden="0" w:uiPriority="72" w:unhideWhenUsed="0"/>
+    <w:lsdException w:name="Colorful Grid" w:semiHidden="0" w:uiPriority="73" w:unhideWhenUsed="0"/>
+    <w:lsdException w:name="Light Shading Accent 1" w:semiHidden="0" w:uiPriority="60" w:unhideWhenUsed="0"/>
+    <w:lsdException w:name="Light List Accent 1" w:semiHidden="0" w:uiPriority="61" w:unhideWhenUsed="0"/>
+    <w:lsdException w:name="Light Grid Accent 1" w:semiHidden="0" w:uiPriority="62" w:unhideWhenUsed="0"/>
+    <w:lsdException w:name="Medium Shading 1 Accent 1" w:semiHidden="0" w:uiPriority="63" w:unhideWhenUsed="0"/>
+    <w:lsdException w:name="Medium Shading 2 Accent 1" w:semiHidden="0" w:uiPriority="64" w:unhideWhenUsed="0"/>
+    <w:lsdException w:name="Medium List 1 Accent 1" w:semiHidden="0" w:uiPriority="65" w:unhideWhenUsed="0"/>
+    <w:lsdException w:name="Revision" w:unhideWhenUsed="0"/>
+    <w:lsdException w:name="List Paragraph" w:semiHidden="0" w:uiPriority="34" w:unhideWhenUsed="0" w:qFormat="1"/>
+    <w:lsdException w:name="Quote" w:semiHidden="0" w:uiPriority="29" w:unhideWhenUsed="0" w:qFormat="1"/>
+    <w:lsdException w:name="Intense Quote" w:semiHidden="0" w:uiPriority="30" w:unhideWhenUsed="0" w:qFormat="1"/>
+    <w:lsdException w:name="Medium List 2 Accent 1" w:semiHidden="0" w:uiPriority="66" w:unhideWhenUsed="0"/>
+    <w:lsdException w:name="Medium Grid 1 Accent 1" w:semiHidden="0" w:uiPriority="67" w:unhideWhenUsed="0"/>
+    <w:lsdException w:name="Medium Grid 2 Accent 1" w:semiHidden="0" w:uiPriority="68" w:unhideWhenUsed="0"/>
+    <w:lsdException w:name="Medium Grid 3 Accent 1" w:semiHidden="0" w:uiPriority="69" w:unhideWhenUsed="0"/>
+    <w:lsdException w:name="Dark List Accent 1" w:semiHidden="0" w:uiPriority="70" w:unhideWhenUsed="0"/>
+    <w:lsdException w:name="Colorful Shading Accent 1" w:semiHidden="0" w:uiPriority="71" w:unhideWhenUsed="0"/>
+    <w:lsdException w:name="Colorful List Accent 1" w:semiHidden="0" w:uiPriority="72" w:unhideWhenUsed="0"/>
+    <w:lsdException w:name="Colorful Grid Accent 1" w:semiHidden="0" w:uiPriority="73" w:unhideWhenUsed="0"/>
+    <w:lsdException w:name="Light Shading Accent 2" w:semiHidden="0" w:uiPriority="60" w:unhideWhenUsed="0"/>
+    <w:lsdException w:name="Light List Accent 2" w:semiHidden="0" w:uiPriority="61" w:unhideWhenUsed="0"/>
+    <w:lsdException w:name="Light Grid Accent 2" w:semiHidden="0" w:uiPriority="62" w:unhideWhenUsed="0"/>
+    <w:lsdException w:name="Medium Shading 1 Accent 2" w:semiHidden="0" w:uiPriority="63" w:unhideWhenUsed="0"/>
+    <w:lsdException w:name="Medium Shading 2 Accent 2" w:semiHidden="0" w:uiPriority="64" w:unhideWhenUsed="0"/>
+    <w:lsdException w:name="Medium List 1 Accent 2" w:semiHidden="0" w:uiPriority="65" w:unhideWhenUsed="0"/>
+    <w:lsdException w:name="Medium List 2 Accent 2" w:semiHidden="0" w:uiPriority="66" w:unhideWhenUsed="0"/>
+    <w:lsdException w:name="Medium Grid 1 Accent 2" w:semiHidden="0" w:uiPriority="67" w:unhideWhenUsed="0"/>
+    <w:lsdException w:name="Medium Grid 2 Accent 2" w:semiHidden="0" w:uiPriority="68" w:unhideWhenUsed="0"/>
+    <w:lsdException w:name="Medium Grid 3 Accent 2" w:semiHidden="0" w:uiPriority="69" w:unhideWhenUsed="0"/>
+    <w:lsdException w:name="Dark List Accent 2" w:semiHidden="0" w:uiPriority="70" w:unhideWhenUsed="0"/>
+    <w:lsdException w:name="Colorful Shading Accent 2" w:semiHidden="0" w:uiPriority="71" w:unhideWhenUsed="0"/>
+    <w:lsdException w:name="Colorful List Accent 2" w:semiHidden="0" w:uiPriority="72" w:unhideWhenUsed="0"/>
+    <w:lsdException w:name="Colorful Grid Accent 2" w:semiHidden="0" w:uiPriority="73" w:unhideWhenUsed="0"/>
+    <w:lsdException w:name="Light Shading Accent 3" w:semiHidden="0" w:uiPriority="60" w:unhideWhenUsed="0"/>
+    <w:lsdException w:name="Light List Accent 3" w:semiHidden="0" w:uiPriority="61" w:unhideWhenUsed="0"/>
+    <w:lsdException w:name="Light Grid Accent 3" w:semiHidden="0" w:uiPriority="62" w:unhideWhenUsed="0"/>
+    <w:lsdException w:name="Medium Shading 1 Accent 3" w:semiHidden="0" w:uiPriority="63" w:unhideWhenUsed="0"/>
+    <w:lsdException w:name="Medium Shading 2 Accent 3" w:semiHidden="0" w:uiPriority="64" w:unhideWhenUsed="0"/>
+    <w:lsdException w:name="Medium List 1 Accent 3" w:semiHidden="0" w:uiPriority="65" w:unhideWhenUsed="0"/>
+    <w:lsdException w:name="Medium List 2 Accent 3" w:semiHidden="0" w:uiPriority="66" w:unhideWhenUsed="0"/>
+    <w:lsdException w:name="Medium Grid 1 Accent 3" w:semiHidden="0" w:uiPriority="67" w:unhideWhenUsed="0"/>
+    <w:lsdException w:name="Medium Grid 2 Accent 3" w:semiHidden="0" w:uiPriority="68" w:unhideWhenUsed="0"/>
+    <w:lsdException w:name="Medium Grid 3 Accent 3" w:semiHidden="0" w:uiPriority="69" w:unhideWhenUsed="0"/>
+    <w:lsdException w:name="Dark List Accent 3" w:semiHidden="0" w:uiPriority="70" w:unhideWhenUsed="0"/>
+    <w:lsdException w:name="Colorful Shading Accent 3" w:semiHidden="0" w:uiPriority="71" w:unhideWhenUsed="0"/>
+    <w:lsdException w:name="Colorful List Accent 3" w:semiHidden="0" w:uiPriority="72" w:unhideWhenUsed="0"/>
+    <w:lsdException w:name="Colorful Grid Accent 3" w:semiHidden="0" w:uiPriority="73" w:unhideWhenUsed="0"/>
+    <w:lsdException w:name="Light Shading Accent 4" w:semiHidden="0" w:uiPriority="60" w:unhideWhenUsed="0"/>
+    <w:lsdException w:name="Light List Accent 4" w:semiHidden="0" w:uiPriority="61" w:unhideWhenUsed="0"/>
+    <w:lsdException w:name="Light Grid Accent 4" w:semiHidden="0" w:uiPriority="62" w:unhideWhenUsed="0"/>
+    <w:lsdException w:name="Medium Shading 1 Accent 4" w:semiHidden="0" w:uiPriority="63" w:unhideWhenUsed="0"/>
+    <w:lsdException w:name="Medium Shading 2 Accent 4" w:semiHidden="0" w:uiPriority="64" w:unhideWhenUsed="0"/>
+    <w:lsdException w:name="Medium List 1 Accent 4" w:semiHidden="0" w:uiPriority="65" w:unhideWhenUsed="0"/>
+    <w:lsdException w:name="Medium List 2 Accent 4" w:semiHidden="0" w:uiPriority="66" w:unhideWhenUsed="0"/>
+    <w:lsdException w:name="Medium Grid 1 Accent 4" w:semiHidden="0" w:uiPriority="67" w:unhideWhenUsed="0"/>
+    <w:lsdException w:name="Medium Grid 2 Accent 4" w:semiHidden="0" w:uiPriority="68" w:unhideWhenUsed="0"/>
+    <w:lsdException w:name="Medium Grid 3 Accent 4" w:semiHidden="0" w:uiPriority="69" w:unhideWhenUsed="0"/>
+    <w:lsdException w:name="Dark List Accent 4" w:semiHidden="0" w:uiPriority="70" w:unhideWhenUsed="0"/>
+    <w:lsdException w:name="Colorful Shading Accent 4" w:semiHidden="0" w:uiPriority="71" w:unhideWhenUsed="0"/>
+    <w:lsdException w:name="Colorful List Accent 4" w:semiHidden="0" w:uiPriority="72" w:unhideWhenUsed="0"/>
+    <w:lsdException w:name="Colorful Grid Accent 4" w:semiHidden="0" w:uiPriority="73" w:unhideWhenUsed="0"/>
+    <w:lsdException w:name="Light Shading Accent 5" w:semiHidden="0" w:uiPriority="60" w:unhideWhenUsed="0"/>
+    <w:lsdException w:name="Light List Accent 5" w:semiHidden="0" w:uiPriority="61" w:unhideWhenUsed="0"/>
+    <w:lsdException w:name="Light Grid Accent 5" w:semiHidden="0" w:uiPriority="62" w:unhideWhenUsed="0"/>
+    <w:lsdException w:name="Medium Shading 1 Accent 5" w:semiHidden="0" w:uiPriority="63" w:unhideWhenUsed="0"/>
+    <w:lsdException w:name="Medium Shading 2 Accent 5" w:semiHidden="0" w:uiPriority="64" w:unhideWhenUsed="0"/>
+    <w:lsdException w:name="Medium List 1 Accent 5" w:semiHidden="0" w:uiPriority="65" w:unhideWhenUsed="0"/>
+    <w:lsdException w:name="Medium List 2 Accent 5" w:semiHidden="0" w:uiPriority="66" w:unhideWhenUsed="0"/>
+    <w:lsdException w:name="Medium Grid 1 Accent 5" w:semiHidden="0" w:uiPriority="67" w:unhideWhenUsed="0"/>
+    <w:lsdException w:name="Medium Grid 2 Accent 5" w:semiHidden="0" w:uiPriority="68" w:unhideWhenUsed="0"/>
+    <w:lsdException w:name="Medium Grid 3 Accent 5" w:semiHidden="0" w:uiPriority="69" w:unhideWhenUsed="0"/>
+    <w:lsdException w:name="Dark List Accent 5" w:semiHidden="0" w:uiPriority="70" w:unhideWhenUsed="0"/>
+    <w:lsdException w:name="Colorful Shading Accent 5" w:semiHidden="0" w:uiPriority="71" w:unhideWhenUsed="0"/>
+    <w:lsdException w:name="Colorful List Accent 5" w:semiHidden="0" w:uiPriority="72" w:unhideWhenUsed="0"/>
+    <w:lsdException w:name="Colorful Grid Accent 5" w:semiHidden="0" w:uiPriority="73" w:unhideWhenUsed="0"/>
+    <w:lsdException w:name="Light Shading Accent 6" w:semiHidden="0" w:uiPriority="60" w:unhideWhenUsed="0"/>
+    <w:lsdException w:name="Light List Accent 6" w:semiHidden="0" w:uiPriority="61" w:unhideWhenUsed="0"/>
+    <w:lsdException w:name="Light Grid Accent 6" w:semiHidden="0" w:uiPriority="62" w:unhideWhenUsed="0"/>
+    <w:lsdException w:name="Medium Shading 1 Accent 6" w:semiHidden="0" w:uiPriority="63" w:unhideWhenUsed="0"/>
+    <w:lsdException w:name="Medium Shading 2 Accent 6" w:semiHidden="0" w:uiPriority="64" w:unhideWhenUsed="0"/>
+    <w:lsdException w:name="Medium List 1 Accent 6" w:semiHidden="0" w:uiPriority="65" w:unhideWhenUsed="0"/>
+    <w:lsdException w:name="Medium List 2 Accent 6" w:semiHidden="0" w:uiPriority="66" w:unhideWhenUsed="0"/>
+    <w:lsdException w:name="Medium Grid 1 Accent 6" w:semiHidden="0" w:uiPriority="67" w:unhideWhenUsed="0"/>
+    <w:lsdException w:name="Medium Grid 2 Accent 6" w:semiHidden="0" w:uiPriority="68" w:unhideWhenUsed="0"/>
+    <w:lsdException w:name="Medium Grid 3 Accent 6" w:semiHidden="0" w:uiPriority="69" w:unhideWhenUsed="0"/>
+    <w:lsdException w:name="Dark List Accent 6" w:semiHidden="0" w:uiPriority="70" w:unhideWhenUsed="0"/>
+    <w:lsdException w:name="Colorful Shading Accent 6" w:semiHidden="0" w:uiPriority="71" w:unhideWhenUsed="0"/>
+    <w:lsdException w:name="Colorful List Accent 6" w:semiHidden="0" w:uiPriority="72" w:unhideWhenUsed="0"/>
+    <w:lsdException w:name="Colorful Grid Accent 6" w:semiHidden="0" w:uiPriority="73" w:unhideWhenUsed="0"/>
+    <w:lsdException w:name="Subtle Emphasis" w:semiHidden="0" w:uiPriority="19" w:unhideWhenUsed="0" w:qFormat="1"/>
+    <w:lsdException w:name="Intense Emphasis" w:semiHidden="0" w:uiPriority="21" w:unhideWhenUsed="0" w:qFormat="1"/>
+    <w:lsdException w:name="Subtle Reference" w:semiHidden="0" w:uiPriority="31" w:unhideWhenUsed="0" w:qFormat="1"/>
+    <w:lsdException w:name="Intense Reference" w:semiHidden="0" w:uiPriority="32" w:unhideWhenUsed="0" w:qFormat="1"/>
+    <w:lsdException w:name="Book Title" w:semiHidden="0" w:uiPriority="33" w:unhideWhenUsed="0" w:qFormat="1"/>
+    <w:lsdException w:name="Bibliography" w:uiPriority="37"/>
+    <w:lsdException w:name="TOC Heading" w:uiPriority="39" w:qFormat="1"/>
   </w:latentStyles>
   <w:style w:type="paragraph" w:default="1" w:styleId="a">
     <w:name w:val="Normal"/>
@@ -8621,7 +9193,7 @@
 </file>
 
 <file path=customXml/itemProps1.xml><?xml version="1.0" encoding="utf-8"?>
-<ds:datastoreItem xmlns:ds="http://schemas.openxmlformats.org/officeDocument/2006/customXml" ds:itemID="{73970976-9DCB-4CF2-860D-D9DC4ECABAEF}">
+<ds:datastoreItem xmlns:ds="http://schemas.openxmlformats.org/officeDocument/2006/customXml" ds:itemID="{B3822B62-230B-408E-BF25-1C7F031DD506}">
   <ds:schemaRefs>
     <ds:schemaRef ds:uri="http://schemas.openxmlformats.org/officeDocument/2006/bibliography"/>
   </ds:schemaRefs>

</xml_diff>